<commit_message>
Updated to Unity 2017.1, Added Basic AI and Civ Name Text
AI currently picks random pos and moves to it
</commit_message>
<xml_diff>
--- a/Write Up/Revolution Game Project.docx
+++ b/Write Up/Revolution Game Project.docx
@@ -2031,82 +2031,58 @@
           <w:sz w:val="24"/>
         </w:rPr>
       </w:pPr>
-      <w:bookmarkStart w:id="5" w:name="_GoBack"/>
+    </w:p>
+    <w:p>
+      <w:pPr>
+        <w:rPr>
+          <w:sz w:val="24"/>
+        </w:rPr>
+      </w:pPr>
+    </w:p>
+    <w:p>
+      <w:pPr>
+        <w:rPr>
+          <w:sz w:val="24"/>
+        </w:rPr>
+      </w:pPr>
+    </w:p>
+    <w:p>
+      <w:pPr>
+        <w:rPr>
+          <w:sz w:val="24"/>
+        </w:rPr>
+      </w:pPr>
+    </w:p>
+    <w:p>
+      <w:pPr>
+        <w:rPr>
+          <w:sz w:val="24"/>
+        </w:rPr>
+      </w:pPr>
+    </w:p>
+    <w:p>
+      <w:pPr>
+        <w:rPr>
+          <w:sz w:val="24"/>
+        </w:rPr>
+      </w:pPr>
+    </w:p>
+    <w:p>
+      <w:pPr>
+        <w:pStyle w:val="Heading3"/>
+      </w:pPr>
+      <w:bookmarkStart w:id="5" w:name="_Toc486885449"/>
+      <w:r>
+        <w:lastRenderedPageBreak/>
+        <w:br/>
+      </w:r>
+      <w:r>
+        <w:rPr>
+          <w:sz w:val="24"/>
+        </w:rPr>
+        <w:t>Sid Meier’s Civilization III</w:t>
+      </w:r>
       <w:bookmarkEnd w:id="5"/>
-    </w:p>
-    <w:p>
-      <w:pPr>
-        <w:rPr>
-          <w:sz w:val="24"/>
-        </w:rPr>
-      </w:pPr>
-    </w:p>
-    <w:p>
-      <w:pPr>
-        <w:rPr>
-          <w:sz w:val="24"/>
-        </w:rPr>
-      </w:pPr>
-    </w:p>
-    <w:p>
-      <w:pPr>
-        <w:rPr>
-          <w:sz w:val="24"/>
-        </w:rPr>
-      </w:pPr>
-    </w:p>
-    <w:p>
-      <w:pPr>
-        <w:rPr>
-          <w:sz w:val="24"/>
-        </w:rPr>
-      </w:pPr>
-    </w:p>
-    <w:p>
-      <w:pPr>
-        <w:rPr>
-          <w:sz w:val="24"/>
-        </w:rPr>
-      </w:pPr>
-    </w:p>
-    <w:p>
-      <w:pPr>
-        <w:rPr>
-          <w:sz w:val="24"/>
-        </w:rPr>
-      </w:pPr>
-    </w:p>
-    <w:p>
-      <w:pPr>
-        <w:rPr>
-          <w:sz w:val="24"/>
-        </w:rPr>
-      </w:pPr>
-    </w:p>
-    <w:p>
-      <w:pPr>
-        <w:pStyle w:val="Heading3"/>
-        <w:rPr>
-          <w:sz w:val="24"/>
-          <w:szCs w:val="24"/>
-        </w:rPr>
-      </w:pPr>
-      <w:bookmarkStart w:id="6" w:name="_Toc486885449"/>
-      <w:r>
-        <w:rPr>
-          <w:sz w:val="24"/>
-          <w:szCs w:val="24"/>
-        </w:rPr>
-        <w:br/>
-      </w:r>
-      <w:r>
-        <w:rPr>
-          <w:sz w:val="24"/>
-          <w:szCs w:val="24"/>
-        </w:rPr>
-        <w:t>Sid Meier’s Civilization III</w:t>
-      </w:r>
-      <w:bookmarkEnd w:id="6"/>
     </w:p>
     <w:p>
       <w:pPr>
@@ -2315,6 +2291,8 @@
         </w:rPr>
         <w:t>Allowed to cross borders without war being declared</w:t>
       </w:r>
+      <w:bookmarkStart w:id="6" w:name="_GoBack"/>
+      <w:bookmarkEnd w:id="6"/>
     </w:p>
     <w:p>
       <w:pPr>
@@ -6436,7 +6414,7 @@
 </file>
 
 <file path=customXml/itemProps2.xml><?xml version="1.0" encoding="utf-8"?>
-<ds:datastoreItem xmlns:ds="http://schemas.openxmlformats.org/officeDocument/2006/customXml" ds:itemID="{5C00C2DF-D60B-4AF0-9229-440032A58DC8}">
+<ds:datastoreItem xmlns:ds="http://schemas.openxmlformats.org/officeDocument/2006/customXml" ds:itemID="{021239ED-E05C-4CA8-BBD3-7DF6F3964C0A}">
   <ds:schemaRefs>
     <ds:schemaRef ds:uri="http://schemas.openxmlformats.org/officeDocument/2006/bibliography"/>
   </ds:schemaRefs>

</xml_diff>

<commit_message>
Added FoV and added to write up
</commit_message>
<xml_diff>
--- a/Write Up/Revolution Game Project.docx
+++ b/Write Up/Revolution Game Project.docx
@@ -10,7 +10,6 @@
           <w:docPartUnique/>
         </w:docPartObj>
       </w:sdtPr>
-      <w:sdtEndPr/>
       <w:sdtContent>
         <w:p>
           <w:r>
@@ -135,7 +134,6 @@
                                     <w:dataBinding w:prefixMappings="xmlns:ns0='http://purl.org/dc/elements/1.1/' xmlns:ns1='http://schemas.openxmlformats.org/package/2006/metadata/core-properties' " w:xpath="/ns1:coreProperties[1]/ns0:creator[1]" w:storeItemID="{6C3C8BC8-F283-45AE-878A-BAB7291924A1}"/>
                                     <w:text/>
                                   </w:sdtPr>
-                                  <w:sdtEndPr/>
                                   <w:sdtContent>
                                     <w:p>
                                       <w:pPr>
@@ -180,7 +178,6 @@
                                       <w:dataBinding w:prefixMappings="xmlns:ns0='http://schemas.openxmlformats.org/officeDocument/2006/extended-properties' " w:xpath="/ns0:Properties[1]/ns0:Company[1]" w:storeItemID="{6668398D-A668-4E3E-A5EB-62B293D839F1}"/>
                                       <w:text/>
                                     </w:sdtPr>
-                                    <w:sdtEndPr/>
                                     <w:sdtContent>
                                       <w:r>
                                         <w:rPr>
@@ -211,7 +208,6 @@
                                       <w:dataBinding w:prefixMappings="xmlns:ns0='http://schemas.microsoft.com/office/2006/coverPageProps' " w:xpath="/ns0:CoverPageProperties[1]/ns0:CompanyAddress[1]" w:storeItemID="{55AF091B-3C7A-41E3-B477-F2FDAA23CFDA}"/>
                                       <w:text/>
                                     </w:sdtPr>
-                                    <w:sdtEndPr/>
                                     <w:sdtContent>
                                       <w:r>
                                         <w:rPr>
@@ -282,7 +278,6 @@
                                     <w:dataBinding w:prefixMappings="xmlns:ns0='http://purl.org/dc/elements/1.1/' xmlns:ns1='http://schemas.openxmlformats.org/package/2006/metadata/core-properties' " w:xpath="/ns1:coreProperties[1]/ns0:title[1]" w:storeItemID="{6C3C8BC8-F283-45AE-878A-BAB7291924A1}"/>
                                     <w:text/>
                                   </w:sdtPr>
-                                  <w:sdtEndPr/>
                                   <w:sdtContent>
                                     <w:p>
                                       <w:pPr>
@@ -350,7 +345,6 @@
                               <w:dataBinding w:prefixMappings="xmlns:ns0='http://purl.org/dc/elements/1.1/' xmlns:ns1='http://schemas.openxmlformats.org/package/2006/metadata/core-properties' " w:xpath="/ns1:coreProperties[1]/ns0:creator[1]" w:storeItemID="{6C3C8BC8-F283-45AE-878A-BAB7291924A1}"/>
                               <w:text/>
                             </w:sdtPr>
-                            <w:sdtEndPr/>
                             <w:sdtContent>
                               <w:p>
                                 <w:pPr>
@@ -395,7 +389,6 @@
                                 <w:dataBinding w:prefixMappings="xmlns:ns0='http://schemas.openxmlformats.org/officeDocument/2006/extended-properties' " w:xpath="/ns0:Properties[1]/ns0:Company[1]" w:storeItemID="{6668398D-A668-4E3E-A5EB-62B293D839F1}"/>
                                 <w:text/>
                               </w:sdtPr>
-                              <w:sdtEndPr/>
                               <w:sdtContent>
                                 <w:r>
                                   <w:rPr>
@@ -426,7 +419,6 @@
                                 <w:dataBinding w:prefixMappings="xmlns:ns0='http://schemas.microsoft.com/office/2006/coverPageProps' " w:xpath="/ns0:CoverPageProperties[1]/ns0:CompanyAddress[1]" w:storeItemID="{55AF091B-3C7A-41E3-B477-F2FDAA23CFDA}"/>
                                 <w:text/>
                               </w:sdtPr>
-                              <w:sdtEndPr/>
                               <w:sdtContent>
                                 <w:r>
                                   <w:rPr>
@@ -463,7 +455,6 @@
                               <w:dataBinding w:prefixMappings="xmlns:ns0='http://purl.org/dc/elements/1.1/' xmlns:ns1='http://schemas.openxmlformats.org/package/2006/metadata/core-properties' " w:xpath="/ns1:coreProperties[1]/ns0:title[1]" w:storeItemID="{6C3C8BC8-F283-45AE-878A-BAB7291924A1}"/>
                               <w:text/>
                             </w:sdtPr>
-                            <w:sdtEndPr/>
                             <w:sdtContent>
                               <w:p>
                                 <w:pPr>
@@ -543,8 +534,14 @@
         <w:p>
           <w:pPr>
             <w:pStyle w:val="TOCHeading"/>
+            <w:rPr>
+              <w:rStyle w:val="Heading1Char"/>
+            </w:rPr>
           </w:pPr>
           <w:r>
+            <w:rPr>
+              <w:rStyle w:val="Heading1Char"/>
+            </w:rPr>
             <w:t>Contents</w:t>
           </w:r>
         </w:p>
@@ -569,7 +566,7 @@
           <w:r>
             <w:fldChar w:fldCharType="separate"/>
           </w:r>
-          <w:hyperlink w:anchor="_Toc486885444" w:history="1">
+          <w:hyperlink w:anchor="_Toc493578924" w:history="1">
             <w:r>
               <w:rPr>
                 <w:rStyle w:val="Hyperlink"/>
@@ -596,7 +593,7 @@
                 <w:noProof/>
                 <w:webHidden/>
               </w:rPr>
-              <w:instrText xml:space="preserve"> PAGEREF _Toc486885444 \h </w:instrText>
+              <w:instrText xml:space="preserve"> PAGEREF _Toc493578924 \h </w:instrText>
             </w:r>
             <w:r>
               <w:rPr>
@@ -616,7 +613,7 @@
                 <w:noProof/>
                 <w:webHidden/>
               </w:rPr>
-              <w:t>2</w:t>
+              <w:t>1</w:t>
             </w:r>
             <w:r>
               <w:rPr>
@@ -639,7 +636,7 @@
               <w:lang w:eastAsia="en-GB"/>
             </w:rPr>
           </w:pPr>
-          <w:hyperlink w:anchor="_Toc486885445" w:history="1">
+          <w:hyperlink w:anchor="_Toc493578925" w:history="1">
             <w:r>
               <w:rPr>
                 <w:rStyle w:val="Hyperlink"/>
@@ -666,7 +663,7 @@
                 <w:noProof/>
                 <w:webHidden/>
               </w:rPr>
-              <w:instrText xml:space="preserve"> PAGEREF _Toc486885445 \h </w:instrText>
+              <w:instrText xml:space="preserve"> PAGEREF _Toc493578925 \h </w:instrText>
             </w:r>
             <w:r>
               <w:rPr>
@@ -686,7 +683,7 @@
                 <w:noProof/>
                 <w:webHidden/>
               </w:rPr>
-              <w:t>2</w:t>
+              <w:t>1</w:t>
             </w:r>
             <w:r>
               <w:rPr>
@@ -709,7 +706,7 @@
               <w:lang w:eastAsia="en-GB"/>
             </w:rPr>
           </w:pPr>
-          <w:hyperlink w:anchor="_Toc486885446" w:history="1">
+          <w:hyperlink w:anchor="_Toc493578926" w:history="1">
             <w:r>
               <w:rPr>
                 <w:rStyle w:val="Hyperlink"/>
@@ -736,7 +733,7 @@
                 <w:noProof/>
                 <w:webHidden/>
               </w:rPr>
-              <w:instrText xml:space="preserve"> PAGEREF _Toc486885446 \h </w:instrText>
+              <w:instrText xml:space="preserve"> PAGEREF _Toc493578926 \h </w:instrText>
             </w:r>
             <w:r>
               <w:rPr>
@@ -756,7 +753,7 @@
                 <w:noProof/>
                 <w:webHidden/>
               </w:rPr>
-              <w:t>2</w:t>
+              <w:t>1</w:t>
             </w:r>
             <w:r>
               <w:rPr>
@@ -779,7 +776,7 @@
               <w:lang w:eastAsia="en-GB"/>
             </w:rPr>
           </w:pPr>
-          <w:hyperlink w:anchor="_Toc486885447" w:history="1">
+          <w:hyperlink w:anchor="_Toc493578927" w:history="1">
             <w:r>
               <w:rPr>
                 <w:rStyle w:val="Hyperlink"/>
@@ -806,7 +803,7 @@
                 <w:noProof/>
                 <w:webHidden/>
               </w:rPr>
-              <w:instrText xml:space="preserve"> PAGEREF _Toc486885447 \h </w:instrText>
+              <w:instrText xml:space="preserve"> PAGEREF _Toc493578927 \h </w:instrText>
             </w:r>
             <w:r>
               <w:rPr>
@@ -826,7 +823,7 @@
                 <w:noProof/>
                 <w:webHidden/>
               </w:rPr>
-              <w:t>2</w:t>
+              <w:t>1</w:t>
             </w:r>
             <w:r>
               <w:rPr>
@@ -849,7 +846,7 @@
               <w:lang w:eastAsia="en-GB"/>
             </w:rPr>
           </w:pPr>
-          <w:hyperlink w:anchor="_Toc486885448" w:history="1">
+          <w:hyperlink w:anchor="_Toc493578928" w:history="1">
             <w:r>
               <w:rPr>
                 <w:rStyle w:val="Hyperlink"/>
@@ -876,7 +873,7 @@
                 <w:noProof/>
                 <w:webHidden/>
               </w:rPr>
-              <w:instrText xml:space="preserve"> PAGEREF _Toc486885448 \h </w:instrText>
+              <w:instrText xml:space="preserve"> PAGEREF _Toc493578928 \h </w:instrText>
             </w:r>
             <w:r>
               <w:rPr>
@@ -896,7 +893,7 @@
                 <w:noProof/>
                 <w:webHidden/>
               </w:rPr>
-              <w:t>2</w:t>
+              <w:t>1</w:t>
             </w:r>
             <w:r>
               <w:rPr>
@@ -919,13 +916,13 @@
               <w:lang w:eastAsia="en-GB"/>
             </w:rPr>
           </w:pPr>
-          <w:hyperlink w:anchor="_Toc486885449" w:history="1">
+          <w:hyperlink w:anchor="_Toc493578929" w:history="1">
             <w:r>
               <w:rPr>
                 <w:rStyle w:val="Hyperlink"/>
                 <w:noProof/>
               </w:rPr>
-              <w:t>Sid Meier’s Civilization III</w:t>
+              <w:t>Common Features</w:t>
             </w:r>
             <w:r>
               <w:rPr>
@@ -946,7 +943,7 @@
                 <w:noProof/>
                 <w:webHidden/>
               </w:rPr>
-              <w:instrText xml:space="preserve"> PAGEREF _Toc486885449 \h </w:instrText>
+              <w:instrText xml:space="preserve"> PAGEREF _Toc493578929 \h </w:instrText>
             </w:r>
             <w:r>
               <w:rPr>
@@ -966,7 +963,7 @@
                 <w:noProof/>
                 <w:webHidden/>
               </w:rPr>
-              <w:t>2</w:t>
+              <w:t>1</w:t>
             </w:r>
             <w:r>
               <w:rPr>
@@ -989,13 +986,13 @@
               <w:lang w:eastAsia="en-GB"/>
             </w:rPr>
           </w:pPr>
-          <w:hyperlink w:anchor="_Toc486885450" w:history="1">
+          <w:hyperlink w:anchor="_Toc493578930" w:history="1">
             <w:r>
               <w:rPr>
                 <w:rStyle w:val="Hyperlink"/>
                 <w:noProof/>
               </w:rPr>
-              <w:t>Sid Meier’s Civilization V</w:t>
+              <w:t>Sid Meier’s Civilization III</w:t>
             </w:r>
             <w:r>
               <w:rPr>
@@ -1016,7 +1013,7 @@
                 <w:noProof/>
                 <w:webHidden/>
               </w:rPr>
-              <w:instrText xml:space="preserve"> PAGEREF _Toc486885450 \h </w:instrText>
+              <w:instrText xml:space="preserve"> PAGEREF _Toc493578930 \h </w:instrText>
             </w:r>
             <w:r>
               <w:rPr>
@@ -1036,7 +1033,7 @@
                 <w:noProof/>
                 <w:webHidden/>
               </w:rPr>
-              <w:t>3</w:t>
+              <w:t>2</w:t>
             </w:r>
             <w:r>
               <w:rPr>
@@ -1059,13 +1056,13 @@
               <w:lang w:eastAsia="en-GB"/>
             </w:rPr>
           </w:pPr>
-          <w:hyperlink w:anchor="_Toc486885451" w:history="1">
+          <w:hyperlink w:anchor="_Toc493578931" w:history="1">
             <w:r>
               <w:rPr>
                 <w:rStyle w:val="Hyperlink"/>
                 <w:noProof/>
               </w:rPr>
-              <w:t>Sid Meier’s Civilization: Beyond Earth</w:t>
+              <w:t>Sid Meier’s Civilization V</w:t>
             </w:r>
             <w:r>
               <w:rPr>
@@ -1086,7 +1083,7 @@
                 <w:noProof/>
                 <w:webHidden/>
               </w:rPr>
-              <w:instrText xml:space="preserve"> PAGEREF _Toc486885451 \h </w:instrText>
+              <w:instrText xml:space="preserve"> PAGEREF _Toc493578931 \h </w:instrText>
             </w:r>
             <w:r>
               <w:rPr>
@@ -1106,7 +1103,7 @@
                 <w:noProof/>
                 <w:webHidden/>
               </w:rPr>
-              <w:t>3</w:t>
+              <w:t>2</w:t>
             </w:r>
             <w:r>
               <w:rPr>
@@ -1129,13 +1126,13 @@
               <w:lang w:eastAsia="en-GB"/>
             </w:rPr>
           </w:pPr>
-          <w:hyperlink w:anchor="_Toc486885452" w:history="1">
+          <w:hyperlink w:anchor="_Toc493578932" w:history="1">
             <w:r>
               <w:rPr>
                 <w:rStyle w:val="Hyperlink"/>
                 <w:noProof/>
               </w:rPr>
-              <w:t>Sid Meier’s Civilization VI</w:t>
+              <w:t>Sid Meier’s Civilization: Beyond Earth</w:t>
             </w:r>
             <w:r>
               <w:rPr>
@@ -1156,7 +1153,7 @@
                 <w:noProof/>
                 <w:webHidden/>
               </w:rPr>
-              <w:instrText xml:space="preserve"> PAGEREF _Toc486885452 \h </w:instrText>
+              <w:instrText xml:space="preserve"> PAGEREF _Toc493578932 \h </w:instrText>
             </w:r>
             <w:r>
               <w:rPr>
@@ -1176,7 +1173,7 @@
                 <w:noProof/>
                 <w:webHidden/>
               </w:rPr>
-              <w:t>3</w:t>
+              <w:t>2</w:t>
             </w:r>
             <w:r>
               <w:rPr>
@@ -1199,13 +1196,13 @@
               <w:lang w:eastAsia="en-GB"/>
             </w:rPr>
           </w:pPr>
-          <w:hyperlink w:anchor="_Toc486885453" w:history="1">
+          <w:hyperlink w:anchor="_Toc493578933" w:history="1">
             <w:r>
               <w:rPr>
                 <w:rStyle w:val="Hyperlink"/>
                 <w:noProof/>
               </w:rPr>
-              <w:t>Pandora: First Contact</w:t>
+              <w:t>Sid Meier’s Civilization VI</w:t>
             </w:r>
             <w:r>
               <w:rPr>
@@ -1226,7 +1223,7 @@
                 <w:noProof/>
                 <w:webHidden/>
               </w:rPr>
-              <w:instrText xml:space="preserve"> PAGEREF _Toc486885453 \h </w:instrText>
+              <w:instrText xml:space="preserve"> PAGEREF _Toc493578933 \h </w:instrText>
             </w:r>
             <w:r>
               <w:rPr>
@@ -1246,7 +1243,77 @@
                 <w:noProof/>
                 <w:webHidden/>
               </w:rPr>
-              <w:t>4</w:t>
+              <w:t>3</w:t>
+            </w:r>
+            <w:r>
+              <w:rPr>
+                <w:noProof/>
+                <w:webHidden/>
+              </w:rPr>
+              <w:fldChar w:fldCharType="end"/>
+            </w:r>
+          </w:hyperlink>
+        </w:p>
+        <w:p>
+          <w:pPr>
+            <w:pStyle w:val="TOC3"/>
+            <w:tabs>
+              <w:tab w:val="right" w:leader="dot" w:pos="10456"/>
+            </w:tabs>
+            <w:rPr>
+              <w:rFonts w:eastAsiaTheme="minorEastAsia"/>
+              <w:noProof/>
+              <w:lang w:eastAsia="en-GB"/>
+            </w:rPr>
+          </w:pPr>
+          <w:hyperlink w:anchor="_Toc493578934" w:history="1">
+            <w:r>
+              <w:rPr>
+                <w:rStyle w:val="Hyperlink"/>
+                <w:noProof/>
+              </w:rPr>
+              <w:t>My Approach</w:t>
+            </w:r>
+            <w:r>
+              <w:rPr>
+                <w:noProof/>
+                <w:webHidden/>
+              </w:rPr>
+              <w:tab/>
+            </w:r>
+            <w:r>
+              <w:rPr>
+                <w:noProof/>
+                <w:webHidden/>
+              </w:rPr>
+              <w:fldChar w:fldCharType="begin"/>
+            </w:r>
+            <w:r>
+              <w:rPr>
+                <w:noProof/>
+                <w:webHidden/>
+              </w:rPr>
+              <w:instrText xml:space="preserve"> PAGEREF _Toc493578934 \h </w:instrText>
+            </w:r>
+            <w:r>
+              <w:rPr>
+                <w:noProof/>
+                <w:webHidden/>
+              </w:rPr>
+            </w:r>
+            <w:r>
+              <w:rPr>
+                <w:noProof/>
+                <w:webHidden/>
+              </w:rPr>
+              <w:fldChar w:fldCharType="separate"/>
+            </w:r>
+            <w:r>
+              <w:rPr>
+                <w:noProof/>
+                <w:webHidden/>
+              </w:rPr>
+              <w:t>3</w:t>
             </w:r>
             <w:r>
               <w:rPr>
@@ -1269,7 +1336,7 @@
               <w:lang w:eastAsia="en-GB"/>
             </w:rPr>
           </w:pPr>
-          <w:hyperlink w:anchor="_Toc486885454" w:history="1">
+          <w:hyperlink w:anchor="_Toc493578935" w:history="1">
             <w:r>
               <w:rPr>
                 <w:rStyle w:val="Hyperlink"/>
@@ -1296,7 +1363,7 @@
                 <w:noProof/>
                 <w:webHidden/>
               </w:rPr>
-              <w:instrText xml:space="preserve"> PAGEREF _Toc486885454 \h </w:instrText>
+              <w:instrText xml:space="preserve"> PAGEREF _Toc493578935 \h </w:instrText>
             </w:r>
             <w:r>
               <w:rPr>
@@ -1316,7 +1383,7 @@
                 <w:noProof/>
                 <w:webHidden/>
               </w:rPr>
-              <w:t>4</w:t>
+              <w:t>3</w:t>
             </w:r>
             <w:r>
               <w:rPr>
@@ -1339,7 +1406,7 @@
               <w:lang w:eastAsia="en-GB"/>
             </w:rPr>
           </w:pPr>
-          <w:hyperlink w:anchor="_Toc486885455" w:history="1">
+          <w:hyperlink w:anchor="_Toc493578936" w:history="1">
             <w:r>
               <w:rPr>
                 <w:rStyle w:val="Hyperlink"/>
@@ -1366,7 +1433,7 @@
                 <w:noProof/>
                 <w:webHidden/>
               </w:rPr>
-              <w:instrText xml:space="preserve"> PAGEREF _Toc486885455 \h </w:instrText>
+              <w:instrText xml:space="preserve"> PAGEREF _Toc493578936 \h </w:instrText>
             </w:r>
             <w:r>
               <w:rPr>
@@ -1386,7 +1453,7 @@
                 <w:noProof/>
                 <w:webHidden/>
               </w:rPr>
-              <w:t>5</w:t>
+              <w:t>4</w:t>
             </w:r>
             <w:r>
               <w:rPr>
@@ -1409,7 +1476,7 @@
               <w:lang w:eastAsia="en-GB"/>
             </w:rPr>
           </w:pPr>
-          <w:hyperlink w:anchor="_Toc486885456" w:history="1">
+          <w:hyperlink w:anchor="_Toc493578937" w:history="1">
             <w:r>
               <w:rPr>
                 <w:rStyle w:val="Hyperlink"/>
@@ -1436,7 +1503,7 @@
                 <w:noProof/>
                 <w:webHidden/>
               </w:rPr>
-              <w:instrText xml:space="preserve"> PAGEREF _Toc486885456 \h </w:instrText>
+              <w:instrText xml:space="preserve"> PAGEREF _Toc493578937 \h </w:instrText>
             </w:r>
             <w:r>
               <w:rPr>
@@ -1456,7 +1523,7 @@
                 <w:noProof/>
                 <w:webHidden/>
               </w:rPr>
-              <w:t>5</w:t>
+              <w:t>4</w:t>
             </w:r>
             <w:r>
               <w:rPr>
@@ -1479,7 +1546,7 @@
               <w:lang w:eastAsia="en-GB"/>
             </w:rPr>
           </w:pPr>
-          <w:hyperlink w:anchor="_Toc486885457" w:history="1">
+          <w:hyperlink w:anchor="_Toc493578938" w:history="1">
             <w:r>
               <w:rPr>
                 <w:rStyle w:val="Hyperlink"/>
@@ -1506,7 +1573,7 @@
                 <w:noProof/>
                 <w:webHidden/>
               </w:rPr>
-              <w:instrText xml:space="preserve"> PAGEREF _Toc486885457 \h </w:instrText>
+              <w:instrText xml:space="preserve"> PAGEREF _Toc493578938 \h </w:instrText>
             </w:r>
             <w:r>
               <w:rPr>
@@ -1526,7 +1593,7 @@
                 <w:noProof/>
                 <w:webHidden/>
               </w:rPr>
-              <w:t>5</w:t>
+              <w:t>4</w:t>
             </w:r>
             <w:r>
               <w:rPr>
@@ -1549,7 +1616,7 @@
               <w:lang w:eastAsia="en-GB"/>
             </w:rPr>
           </w:pPr>
-          <w:hyperlink w:anchor="_Toc486885458" w:history="1">
+          <w:hyperlink w:anchor="_Toc493578939" w:history="1">
             <w:r>
               <w:rPr>
                 <w:rStyle w:val="Hyperlink"/>
@@ -1576,7 +1643,7 @@
                 <w:noProof/>
                 <w:webHidden/>
               </w:rPr>
-              <w:instrText xml:space="preserve"> PAGEREF _Toc486885458 \h </w:instrText>
+              <w:instrText xml:space="preserve"> PAGEREF _Toc493578939 \h </w:instrText>
             </w:r>
             <w:r>
               <w:rPr>
@@ -1596,7 +1663,7 @@
                 <w:noProof/>
                 <w:webHidden/>
               </w:rPr>
-              <w:t>5</w:t>
+              <w:t>4</w:t>
             </w:r>
             <w:r>
               <w:rPr>
@@ -1624,304 +1691,13 @@
         <w:rPr>
           <w:sz w:val="28"/>
         </w:rPr>
-      </w:pPr>
-      <w:r>
-        <w:rPr>
-          <w:sz w:val="28"/>
-        </w:rPr>
-        <w:br w:type="page"/>
-      </w:r>
-    </w:p>
-    <w:p>
-      <w:pPr>
-        <w:pStyle w:val="Heading1"/>
-        <w:rPr>
-          <w:sz w:val="36"/>
-        </w:rPr>
-      </w:pPr>
-      <w:bookmarkStart w:id="0" w:name="_Toc486885444"/>
-      <w:r>
-        <w:rPr>
-          <w:sz w:val="36"/>
-        </w:rPr>
-        <w:lastRenderedPageBreak/>
-        <w:t>Introduction</w:t>
-      </w:r>
-      <w:bookmarkEnd w:id="0"/>
-    </w:p>
-    <w:p>
-      <w:pPr>
-        <w:jc w:val="both"/>
-        <w:rPr>
-          <w:sz w:val="24"/>
-        </w:rPr>
-      </w:pPr>
-      <w:r>
-        <w:rPr>
-          <w:sz w:val="24"/>
-        </w:rPr>
-        <w:t>For my H446 Project, I shall be making a 4K strategy game similar to the “Sid Mei</w:t>
-      </w:r>
-      <w:r>
-        <w:rPr>
-          <w:sz w:val="24"/>
-        </w:rPr>
-        <w:t>e</w:t>
-      </w:r>
-      <w:r>
-        <w:rPr>
-          <w:sz w:val="24"/>
-        </w:rPr>
-        <w:t>r’s Civilization”</w:t>
-      </w:r>
-      <w:r>
-        <w:rPr>
-          <w:sz w:val="24"/>
-        </w:rPr>
-        <w:t xml:space="preserve"> Series. The game will revolve around managing an empire</w:t>
-      </w:r>
-      <w:r>
-        <w:rPr>
-          <w:sz w:val="24"/>
-        </w:rPr>
-        <w:t xml:space="preserve"> of cities against other players and AI using different types of units. I will be building the game in the Unity Engine, which will allow me to easily compile to different operating systems.</w:t>
-      </w:r>
-    </w:p>
-    <w:p>
-      <w:pPr>
-        <w:pStyle w:val="Heading1"/>
-        <w:rPr>
-          <w:sz w:val="36"/>
-        </w:rPr>
-      </w:pPr>
-      <w:bookmarkStart w:id="1" w:name="_Toc486885445"/>
-      <w:r>
-        <w:rPr>
-          <w:sz w:val="36"/>
-        </w:rPr>
-        <w:t>Analysis</w:t>
-      </w:r>
-      <w:bookmarkEnd w:id="1"/>
-    </w:p>
-    <w:p>
-      <w:pPr>
-        <w:pStyle w:val="Heading2"/>
-        <w:rPr>
-          <w:sz w:val="32"/>
-        </w:rPr>
-      </w:pPr>
-      <w:bookmarkStart w:id="2" w:name="_Toc486885446"/>
-      <w:r>
-        <w:rPr>
-          <w:sz w:val="32"/>
-        </w:rPr>
-        <w:t>Computational Methods</w:t>
-      </w:r>
-      <w:bookmarkEnd w:id="2"/>
-    </w:p>
-    <w:p>
-      <w:pPr>
-        <w:jc w:val="both"/>
-        <w:rPr>
-          <w:sz w:val="24"/>
-        </w:rPr>
-      </w:pPr>
-      <w:r>
-        <w:rPr>
-          <w:sz w:val="24"/>
-        </w:rPr>
-        <w:t>This problem is able to be solved through computational methods, as it is primarily a video game</w:t>
-      </w:r>
-      <w:r>
-        <w:rPr>
-          <w:sz w:val="24"/>
-        </w:rPr>
-        <w:t>. Part of the game involves moving units around, which could be done more efficiently by the user by using a “shortest path” algorithm such as the A* algorithm, allowing less experienced users to avoid terrain penalties they may not notice along the way.</w:t>
-      </w:r>
-    </w:p>
-    <w:p>
-      <w:pPr>
-        <w:jc w:val="both"/>
-        <w:rPr>
-          <w:sz w:val="24"/>
-        </w:rPr>
-      </w:pPr>
-      <w:r>
-        <w:rPr>
-          <w:sz w:val="24"/>
-        </w:rPr>
-        <w:t xml:space="preserve">The game could also be made to feel more </w:t>
-      </w:r>
-      <w:proofErr w:type="gramStart"/>
-      <w:r>
-        <w:rPr>
-          <w:sz w:val="24"/>
-        </w:rPr>
-        <w:t>realistic,</w:t>
-      </w:r>
-      <w:proofErr w:type="gramEnd"/>
-      <w:r>
-        <w:rPr>
-          <w:sz w:val="24"/>
-        </w:rPr>
-        <w:t xml:space="preserve"> and therefore more immersive by using a computer, as it can make use of animation. The game also relies on other players, </w:t>
-      </w:r>
-    </w:p>
-    <w:p>
-      <w:pPr>
-        <w:jc w:val="both"/>
-        <w:rPr>
-          <w:sz w:val="24"/>
-        </w:rPr>
-      </w:pPr>
-    </w:p>
-    <w:p>
-      <w:pPr>
-        <w:pStyle w:val="Heading2"/>
-        <w:rPr>
-          <w:sz w:val="32"/>
-        </w:rPr>
-      </w:pPr>
-      <w:bookmarkStart w:id="3" w:name="_Toc486885447"/>
-      <w:r>
-        <w:rPr>
-          <w:sz w:val="32"/>
-        </w:rPr>
-        <w:t>Stakeholders</w:t>
-      </w:r>
-      <w:bookmarkEnd w:id="3"/>
-    </w:p>
-    <w:p>
-      <w:pPr>
-        <w:jc w:val="both"/>
-        <w:rPr>
-          <w:sz w:val="24"/>
-        </w:rPr>
-      </w:pPr>
-      <w:r>
-        <w:rPr>
-          <w:sz w:val="24"/>
-        </w:rPr>
-        <w:t>The stakeholders for my project are people who enjoy playing strategy games similar to civilization. The game will give players a new experience that feels familiar but also has new features allowing for the players to enjoy the project without feeling it is simply a copy of an existing game.</w:t>
-      </w:r>
-    </w:p>
-    <w:p>
-      <w:pPr>
-        <w:rPr>
-          <w:sz w:val="28"/>
-        </w:rPr>
-      </w:pPr>
-    </w:p>
-    <w:p>
-      <w:pPr>
-        <w:pStyle w:val="Heading2"/>
-        <w:rPr>
-          <w:sz w:val="32"/>
-          <w:szCs w:val="32"/>
-        </w:rPr>
-      </w:pPr>
-      <w:bookmarkStart w:id="4" w:name="_Toc486885448"/>
-      <w:r>
-        <w:rPr>
-          <w:sz w:val="32"/>
-          <w:szCs w:val="32"/>
-        </w:rPr>
-        <w:t>Existing Solutions</w:t>
-      </w:r>
-      <w:bookmarkEnd w:id="4"/>
-    </w:p>
-    <w:p>
-      <w:pPr>
-        <w:jc w:val="both"/>
-        <w:rPr>
-          <w:sz w:val="24"/>
-        </w:rPr>
-      </w:pPr>
-      <w:r>
-        <w:rPr>
-          <w:sz w:val="24"/>
-        </w:rPr>
-        <w:t>Existing solutions to this problem include</w:t>
-      </w:r>
-      <w:r>
-        <w:rPr>
-          <w:sz w:val="24"/>
-        </w:rPr>
-        <w:t xml:space="preserve"> the</w:t>
-      </w:r>
-      <w:r>
-        <w:rPr>
-          <w:sz w:val="24"/>
-        </w:rPr>
-        <w:t xml:space="preserve"> </w:t>
-      </w:r>
-      <w:r>
-        <w:rPr>
-          <w:sz w:val="24"/>
-        </w:rPr>
-        <w:t>titles</w:t>
-      </w:r>
-      <w:r>
-        <w:rPr>
-          <w:sz w:val="24"/>
-        </w:rPr>
-        <w:t xml:space="preserve"> from the “Sid Mei</w:t>
-      </w:r>
-      <w:r>
-        <w:rPr>
-          <w:sz w:val="24"/>
-        </w:rPr>
-        <w:t>e</w:t>
-      </w:r>
-      <w:r>
-        <w:rPr>
-          <w:sz w:val="24"/>
-        </w:rPr>
-        <w:t>r’s Civilization”</w:t>
-      </w:r>
-      <w:r>
-        <w:rPr>
-          <w:sz w:val="24"/>
-        </w:rPr>
-        <w:t xml:space="preserve"> series, as well as other games such as “Pandora: First Contact”.</w:t>
-      </w:r>
-      <w:r>
-        <w:rPr>
-          <w:sz w:val="24"/>
-        </w:rPr>
-        <w:t xml:space="preserve"> These solutions employ various differences, but also have many things in common.</w:t>
-      </w:r>
-    </w:p>
-    <w:p>
-      <w:pPr>
-        <w:pStyle w:val="Heading3"/>
-        <w:rPr>
-          <w:sz w:val="24"/>
-        </w:rPr>
-      </w:pPr>
-      <w:r>
-        <w:rPr>
-          <w:sz w:val="24"/>
-        </w:rPr>
-        <w:t>Common Features</w:t>
-      </w:r>
-    </w:p>
-    <w:p>
-      <w:pPr>
-        <w:pStyle w:val="ListParagraph"/>
-        <w:numPr>
-          <w:ilvl w:val="0"/>
-          <w:numId w:val="9"/>
-        </w:numPr>
-        <w:rPr>
-          <w:sz w:val="24"/>
-        </w:rPr>
         <w:sectPr>
           <w:headerReference w:type="default" r:id="rId10"/>
           <w:footerReference w:type="default" r:id="rId11"/>
+          <w:type w:val="continuous"/>
           <w:pgSz w:w="11906" w:h="16838"/>
           <w:pgMar w:top="720" w:right="720" w:bottom="720" w:left="720" w:header="708" w:footer="708" w:gutter="0"/>
-          <w:pgNumType w:start="0"/>
+          <w:pgNumType w:fmt="lowerRoman" w:start="0"/>
           <w:cols w:space="708"/>
           <w:titlePg/>
           <w:docGrid w:linePitch="360"/>
@@ -1930,185 +1706,394 @@
     </w:p>
     <w:p>
       <w:pPr>
-        <w:pStyle w:val="ListParagraph"/>
-        <w:numPr>
-          <w:ilvl w:val="0"/>
-          <w:numId w:val="9"/>
-        </w:numPr>
-        <w:rPr>
-          <w:sz w:val="24"/>
-        </w:rPr>
-      </w:pPr>
-      <w:r>
-        <w:rPr>
-          <w:sz w:val="24"/>
+        <w:pStyle w:val="Heading1"/>
+        <w:rPr>
+          <w:sz w:val="36"/>
+        </w:rPr>
+      </w:pPr>
+      <w:bookmarkStart w:id="0" w:name="_Toc493578924"/>
+      <w:r>
+        <w:rPr>
+          <w:sz w:val="36"/>
         </w:rPr>
         <w:lastRenderedPageBreak/>
-        <w:t>Tile based</w:t>
-      </w:r>
-    </w:p>
-    <w:p>
-      <w:pPr>
-        <w:pStyle w:val="ListParagraph"/>
-        <w:ind w:left="360"/>
-        <w:rPr>
-          <w:sz w:val="24"/>
-        </w:rPr>
-        <w:sectPr>
-          <w:type w:val="continuous"/>
-          <w:pgSz w:w="11906" w:h="16838"/>
-          <w:pgMar w:top="720" w:right="720" w:bottom="720" w:left="720" w:header="708" w:footer="708" w:gutter="0"/>
-          <w:pgNumType w:start="0"/>
-          <w:cols w:num="3" w:space="708"/>
-          <w:titlePg/>
-          <w:docGrid w:linePitch="360"/>
-        </w:sectPr>
-      </w:pPr>
-    </w:p>
-    <w:p>
-      <w:pPr>
-        <w:pStyle w:val="ListParagraph"/>
-        <w:numPr>
-          <w:ilvl w:val="0"/>
-          <w:numId w:val="9"/>
-        </w:numPr>
-        <w:rPr>
-          <w:sz w:val="24"/>
-        </w:rPr>
-      </w:pPr>
+        <w:t>Introduction</w:t>
+      </w:r>
+      <w:bookmarkEnd w:id="0"/>
+    </w:p>
+    <w:p>
+      <w:pPr>
+        <w:jc w:val="both"/>
+        <w:rPr>
+          <w:sz w:val="24"/>
+        </w:rPr>
+      </w:pPr>
+      <w:r>
+        <w:rPr>
+          <w:sz w:val="24"/>
+        </w:rPr>
+        <w:t>For my H446 Project, I wi</w:t>
+      </w:r>
+      <w:r>
+        <w:rPr>
+          <w:sz w:val="24"/>
+        </w:rPr>
+        <w:t>ll be making a 4K strategy game similar to the “Sid Mei</w:t>
+      </w:r>
+      <w:r>
+        <w:rPr>
+          <w:sz w:val="24"/>
+        </w:rPr>
+        <w:t>e</w:t>
+      </w:r>
+      <w:r>
+        <w:rPr>
+          <w:sz w:val="24"/>
+        </w:rPr>
+        <w:t>r’s Civilization”</w:t>
+      </w:r>
+      <w:r>
+        <w:rPr>
+          <w:sz w:val="24"/>
+        </w:rPr>
+        <w:t xml:space="preserve"> Series. The game will revolve around managing an empire</w:t>
+      </w:r>
+      <w:r>
+        <w:rPr>
+          <w:sz w:val="24"/>
+        </w:rPr>
+        <w:t xml:space="preserve"> of cities against other players and AI using different types of units. I will be building the game in the Unity Engine, which will allow me to easily compile to different operating systems.</w:t>
+      </w:r>
+    </w:p>
+    <w:p>
+      <w:pPr>
+        <w:pStyle w:val="Heading1"/>
+        <w:rPr>
+          <w:sz w:val="36"/>
+        </w:rPr>
+      </w:pPr>
+      <w:bookmarkStart w:id="1" w:name="_Toc493578925"/>
+      <w:r>
+        <w:rPr>
+          <w:sz w:val="36"/>
+        </w:rPr>
+        <w:t>Analysis</w:t>
+      </w:r>
+      <w:bookmarkEnd w:id="1"/>
+    </w:p>
+    <w:p>
+      <w:pPr>
+        <w:pStyle w:val="Heading2"/>
+        <w:rPr>
+          <w:sz w:val="32"/>
+        </w:rPr>
+      </w:pPr>
+      <w:bookmarkStart w:id="2" w:name="_Toc493578926"/>
+      <w:r>
+        <w:rPr>
+          <w:sz w:val="32"/>
+        </w:rPr>
+        <w:t>Computational Methods</w:t>
+      </w:r>
+      <w:bookmarkEnd w:id="2"/>
+    </w:p>
+    <w:p>
+      <w:pPr>
+        <w:jc w:val="both"/>
+        <w:rPr>
+          <w:sz w:val="24"/>
+        </w:rPr>
+      </w:pPr>
+      <w:r>
+        <w:rPr>
+          <w:sz w:val="24"/>
+        </w:rPr>
+        <w:t>This problem is able to be solved through computational methods, as it is primarily a video game</w:t>
+      </w:r>
+      <w:r>
+        <w:rPr>
+          <w:sz w:val="24"/>
+        </w:rPr>
+        <w:t>. Part of the game involves moving units around, which could be done more efficiently by the user by using a “shortest path” algorithm such as the A* algorithm, allowing less experienced users to avoid terrain penalties they may not notice along the way.</w:t>
+      </w:r>
+      <w:r>
+        <w:rPr>
+          <w:sz w:val="24"/>
+        </w:rPr>
+        <w:t xml:space="preserve"> Using computers also allows for automation of tasks such as workers and explorers which would need to be done manually if this were a table top game instead. </w:t>
+      </w:r>
+    </w:p>
+    <w:p>
+      <w:pPr>
+        <w:jc w:val="both"/>
+        <w:rPr>
+          <w:sz w:val="24"/>
+        </w:rPr>
+      </w:pPr>
+      <w:r>
+        <w:rPr>
+          <w:sz w:val="24"/>
+        </w:rPr>
+        <w:t>AI opponents are another feature that requires</w:t>
+      </w:r>
+      <w:r>
+        <w:rPr>
+          <w:sz w:val="24"/>
+        </w:rPr>
+        <w:t xml:space="preserve"> computers in order to be implemented, without which the game would not be enjoyable, as</w:t>
+      </w:r>
+      <w:r>
+        <w:rPr>
+          <w:sz w:val="24"/>
+        </w:rPr>
+        <w:t xml:space="preserve"> there would be no objectives and no win conditions</w:t>
+      </w:r>
+      <w:r>
+        <w:rPr>
+          <w:sz w:val="24"/>
+        </w:rPr>
+        <w:t>.</w:t>
+      </w:r>
+    </w:p>
+    <w:p>
+      <w:pPr>
+        <w:jc w:val="both"/>
+        <w:rPr>
+          <w:sz w:val="24"/>
+        </w:rPr>
+      </w:pPr>
+      <w:r>
+        <w:rPr>
+          <w:sz w:val="24"/>
+        </w:rPr>
+        <w:t>The problem is also easily decomposed into separate modules, such as map generation, pathfinding, combat and AI. This means that the game can be</w:t>
+      </w:r>
+      <w:r>
+        <w:rPr>
+          <w:sz w:val="24"/>
+        </w:rPr>
+        <w:t xml:space="preserve"> coded in separate sections, and each module can be iteratively improved without breaking other modules. This means that an iterative, computational approach is valid for this project.</w:t>
+      </w:r>
+    </w:p>
+    <w:p>
+      <w:pPr>
+        <w:jc w:val="both"/>
+        <w:rPr>
+          <w:sz w:val="24"/>
+        </w:rPr>
+      </w:pPr>
+      <w:r>
+        <w:rPr>
+          <w:sz w:val="24"/>
+        </w:rPr>
+        <w:t>As there is no need for users to know the inner workings of the game, abstraction is required in order for the user to more easily understand it. This means that the user will only see the finished</w:t>
+      </w:r>
+      <w:r>
+        <w:rPr>
+          <w:sz w:val="24"/>
+        </w:rPr>
+        <w:t xml:space="preserve"> output, not how the game reached it, making it more enjoyable to them.</w:t>
+      </w:r>
+    </w:p>
+    <w:p>
+      <w:pPr>
+        <w:jc w:val="both"/>
+        <w:rPr>
+          <w:sz w:val="24"/>
+        </w:rPr>
+      </w:pPr>
+      <w:r>
+        <w:rPr>
+          <w:sz w:val="24"/>
+        </w:rPr>
+        <w:t>The game has a defined set of inputs and outputs, meaning that these can be planned for, meaning users cannot break the program. These inputs revolve around pressing specific keys or clicking buttons on the screen, and any undefined inputs will cause no action. This means that a computer can easily turn inputs into outputs, making it amenable to a computational approach.</w:t>
+      </w:r>
+      <w:bookmarkStart w:id="3" w:name="_GoBack"/>
+      <w:bookmarkEnd w:id="3"/>
+    </w:p>
+    <w:p>
+      <w:pPr>
+        <w:pStyle w:val="Heading2"/>
+        <w:rPr>
+          <w:sz w:val="32"/>
+        </w:rPr>
+      </w:pPr>
+      <w:bookmarkStart w:id="4" w:name="_Toc493578927"/>
+      <w:r>
+        <w:rPr>
+          <w:sz w:val="32"/>
+        </w:rPr>
+        <w:t>Stakeholders</w:t>
+      </w:r>
+      <w:bookmarkEnd w:id="4"/>
+    </w:p>
+    <w:p>
+      <w:pPr>
+        <w:jc w:val="both"/>
+        <w:rPr>
+          <w:sz w:val="24"/>
+        </w:rPr>
+      </w:pPr>
+      <w:r>
+        <w:rPr>
+          <w:sz w:val="24"/>
+        </w:rPr>
+        <w:t>The stakeholders for my project are people who enjoy playing strategy games similar to civilization. The game will give players a new experience that feels familiar but also has new features allowing for the players to enjoy the project without feeling it is simply a copy of an existing game.</w:t>
+      </w:r>
+    </w:p>
+    <w:p>
+      <w:pPr>
+        <w:rPr>
+          <w:sz w:val="28"/>
+        </w:rPr>
+      </w:pPr>
+    </w:p>
+    <w:p>
+      <w:pPr>
+        <w:rPr>
+          <w:sz w:val="28"/>
+        </w:rPr>
+      </w:pPr>
+      <w:r>
+        <w:rPr>
+          <w:sz w:val="28"/>
+        </w:rPr>
+        <w:t>Look at previous projects in shared area and copy &amp; paste (and change a bit)</w:t>
+      </w:r>
+    </w:p>
+    <w:p>
+      <w:pPr>
+        <w:rPr>
+          <w:sz w:val="28"/>
+        </w:rPr>
+      </w:pPr>
+    </w:p>
+    <w:p>
+      <w:pPr>
+        <w:pStyle w:val="Heading2"/>
+        <w:rPr>
+          <w:sz w:val="32"/>
+          <w:szCs w:val="32"/>
+        </w:rPr>
+      </w:pPr>
+      <w:bookmarkStart w:id="5" w:name="_Toc493578928"/>
+      <w:r>
+        <w:rPr>
+          <w:sz w:val="32"/>
+          <w:szCs w:val="32"/>
+        </w:rPr>
+        <w:t>Existing Solutions</w:t>
+      </w:r>
+      <w:bookmarkEnd w:id="5"/>
+    </w:p>
+    <w:p>
+      <w:pPr>
+        <w:jc w:val="both"/>
+        <w:rPr>
+          <w:sz w:val="24"/>
+        </w:rPr>
+      </w:pPr>
+      <w:r>
+        <w:rPr>
+          <w:sz w:val="24"/>
+        </w:rPr>
+        <w:t>Existing solutions to this problem include</w:t>
+      </w:r>
+      <w:r>
+        <w:rPr>
+          <w:sz w:val="24"/>
+        </w:rPr>
+        <w:t xml:space="preserve"> the</w:t>
+      </w:r>
+      <w:r>
+        <w:rPr>
+          <w:sz w:val="24"/>
+        </w:rPr>
+        <w:t xml:space="preserve"> </w:t>
+      </w:r>
+      <w:r>
+        <w:rPr>
+          <w:sz w:val="24"/>
+        </w:rPr>
+        <w:t>titles</w:t>
+      </w:r>
+      <w:r>
+        <w:rPr>
+          <w:sz w:val="24"/>
+        </w:rPr>
+        <w:t xml:space="preserve"> from the “Sid Mei</w:t>
+      </w:r>
+      <w:r>
+        <w:rPr>
+          <w:sz w:val="24"/>
+        </w:rPr>
+        <w:t>e</w:t>
+      </w:r>
+      <w:r>
+        <w:rPr>
+          <w:sz w:val="24"/>
+        </w:rPr>
+        <w:t>r’s Civilization”</w:t>
+      </w:r>
+      <w:r>
+        <w:rPr>
+          <w:sz w:val="24"/>
+        </w:rPr>
+        <w:t xml:space="preserve"> series, as well as other games such as “Pandora: First Contact”.</w:t>
+      </w:r>
+      <w:r>
+        <w:rPr>
+          <w:sz w:val="24"/>
+        </w:rPr>
+        <w:t xml:space="preserve"> These solutions employ various differences, but also have many things in common.</w:t>
+      </w:r>
+    </w:p>
+    <w:p>
+      <w:pPr>
+        <w:pStyle w:val="Heading3"/>
+        <w:rPr>
+          <w:sz w:val="24"/>
+        </w:rPr>
+      </w:pPr>
+      <w:bookmarkStart w:id="6" w:name="_Toc493578929"/>
       <w:r>
         <w:rPr>
           <w:sz w:val="24"/>
         </w:rPr>
         <w:lastRenderedPageBreak/>
-        <w:t>Island maps in water</w:t>
-      </w:r>
-    </w:p>
-    <w:p>
-      <w:pPr>
-        <w:pStyle w:val="ListParagraph"/>
-        <w:numPr>
-          <w:ilvl w:val="0"/>
-          <w:numId w:val="9"/>
-        </w:numPr>
-        <w:rPr>
-          <w:sz w:val="24"/>
-        </w:rPr>
-      </w:pPr>
-      <w:r>
-        <w:rPr>
-          <w:sz w:val="24"/>
-        </w:rPr>
-        <w:t>Units which can move around the map</w:t>
-      </w:r>
-    </w:p>
-    <w:p>
-      <w:pPr>
-        <w:pStyle w:val="ListParagraph"/>
-        <w:numPr>
-          <w:ilvl w:val="0"/>
-          <w:numId w:val="9"/>
-        </w:numPr>
-        <w:rPr>
-          <w:sz w:val="24"/>
-        </w:rPr>
-      </w:pPr>
-      <w:r>
-        <w:rPr>
-          <w:sz w:val="24"/>
-        </w:rPr>
-        <w:t>Different land types</w:t>
-      </w:r>
-    </w:p>
-    <w:p>
-      <w:pPr>
-        <w:pStyle w:val="ListParagraph"/>
-        <w:numPr>
-          <w:ilvl w:val="0"/>
-          <w:numId w:val="9"/>
-        </w:numPr>
-        <w:rPr>
-          <w:sz w:val="24"/>
-        </w:rPr>
-      </w:pPr>
-    </w:p>
-    <w:p>
-      <w:pPr>
-        <w:rPr>
-          <w:sz w:val="24"/>
-        </w:rPr>
-      </w:pPr>
-    </w:p>
-    <w:p>
-      <w:pPr>
-        <w:rPr>
-          <w:sz w:val="24"/>
-        </w:rPr>
-      </w:pPr>
-    </w:p>
-    <w:p>
-      <w:pPr>
-        <w:rPr>
-          <w:sz w:val="24"/>
-        </w:rPr>
-      </w:pPr>
-    </w:p>
-    <w:p>
-      <w:pPr>
-        <w:rPr>
-          <w:sz w:val="24"/>
-        </w:rPr>
-      </w:pPr>
-    </w:p>
-    <w:p>
-      <w:pPr>
-        <w:rPr>
-          <w:sz w:val="24"/>
-        </w:rPr>
-      </w:pPr>
-    </w:p>
-    <w:p>
-      <w:pPr>
-        <w:pStyle w:val="Heading3"/>
-      </w:pPr>
-      <w:bookmarkStart w:id="5" w:name="_Toc486885449"/>
-      <w:r>
-        <w:lastRenderedPageBreak/>
-        <w:br/>
-      </w:r>
-      <w:r>
-        <w:rPr>
-          <w:sz w:val="24"/>
-        </w:rPr>
-        <w:t>Sid Meier’s Civilization III</w:t>
-      </w:r>
-      <w:bookmarkEnd w:id="5"/>
-    </w:p>
-    <w:p>
-      <w:pPr>
-        <w:pStyle w:val="ListParagraph"/>
-        <w:numPr>
-          <w:ilvl w:val="0"/>
-          <w:numId w:val="3"/>
-        </w:numPr>
-        <w:rPr>
-          <w:sz w:val="24"/>
-        </w:rPr>
-      </w:pPr>
-      <w:r>
-        <w:rPr>
-          <w:sz w:val="24"/>
-        </w:rPr>
-        <w:t>Older Title</w:t>
-      </w:r>
-    </w:p>
-    <w:p>
-      <w:pPr>
-        <w:pStyle w:val="ListParagraph"/>
-        <w:numPr>
-          <w:ilvl w:val="0"/>
-          <w:numId w:val="3"/>
-        </w:numPr>
+        <w:t>Common Features</w:t>
+      </w:r>
+      <w:bookmarkEnd w:id="6"/>
+    </w:p>
+    <w:p>
+      <w:pPr>
+        <w:jc w:val="both"/>
+        <w:rPr>
+          <w:sz w:val="24"/>
+        </w:rPr>
+      </w:pPr>
+      <w:r>
+        <w:rPr>
+          <w:sz w:val="24"/>
+        </w:rPr>
+        <w:t xml:space="preserve">There are multiple features which are common to all the existing games that I am looking at. These approaches include </w:t>
+      </w:r>
+      <w:r>
+        <w:rPr>
+          <w:sz w:val="24"/>
+        </w:rPr>
+        <w:t>turns, so that no player has much of an advantage over another and tiles to separate the map into playable sections. The maps are generally composed of islands similar to our own planet, with different land types to make the game more interesting. There are also different types of units which can move around the map and cities which act as producers for units and targets for capture. Multiple win conditions allow the games to have multiple different playstyles which all have an equal chance of victory. Most games also have a tech tree, which allows the unlocking of new units and other features, allowing the game to progress rather than remaining static.</w:t>
+      </w:r>
+    </w:p>
+    <w:p>
+      <w:pPr>
+        <w:rPr>
+          <w:sz w:val="24"/>
+        </w:rPr>
+      </w:pPr>
+    </w:p>
+    <w:p>
+      <w:pPr>
         <w:rPr>
           <w:sz w:val="24"/>
         </w:rPr>
@@ -2116,25 +2101,26 @@
       <w:r>
         <w:rPr>
           <w:noProof/>
+          <w:sz w:val="24"/>
           <w:lang w:eastAsia="en-GB"/>
         </w:rPr>
         <w:drawing>
-          <wp:anchor distT="0" distB="0" distL="114300" distR="114300" simplePos="0" relativeHeight="251633152" behindDoc="1" locked="0" layoutInCell="1" allowOverlap="1" wp14:anchorId="331125A2" wp14:editId="33DD9404">
+          <wp:anchor distT="0" distB="0" distL="114300" distR="114300" simplePos="0" relativeHeight="251633152" behindDoc="1" locked="0" layoutInCell="1" allowOverlap="1" wp14:anchorId="4F5B92C5" wp14:editId="071A75FF">
             <wp:simplePos x="0" y="0"/>
             <wp:positionH relativeFrom="column">
-              <wp:posOffset>2448560</wp:posOffset>
+              <wp:posOffset>2520315</wp:posOffset>
             </wp:positionH>
             <wp:positionV relativeFrom="page">
-              <wp:posOffset>853440</wp:posOffset>
+              <wp:posOffset>1110615</wp:posOffset>
             </wp:positionV>
-            <wp:extent cx="4147185" cy="3110230"/>
-            <wp:effectExtent l="0" t="0" r="5715" b="0"/>
+            <wp:extent cx="4139565" cy="3102610"/>
+            <wp:effectExtent l="0" t="0" r="0" b="2540"/>
             <wp:wrapTight wrapText="bothSides">
               <wp:wrapPolygon edited="0">
                 <wp:start x="0" y="0"/>
-                <wp:lineTo x="0" y="21432"/>
-                <wp:lineTo x="21531" y="21432"/>
-                <wp:lineTo x="21531" y="0"/>
+                <wp:lineTo x="0" y="21485"/>
+                <wp:lineTo x="21471" y="21485"/>
+                <wp:lineTo x="21471" y="0"/>
                 <wp:lineTo x="0" y="0"/>
               </wp:wrapPolygon>
             </wp:wrapTight>
@@ -2167,7 +2153,7 @@
                   <pic:spPr bwMode="auto">
                     <a:xfrm>
                       <a:off x="0" y="0"/>
-                      <a:ext cx="4147185" cy="3110230"/>
+                      <a:ext cx="4139565" cy="3102610"/>
                     </a:xfrm>
                     <a:prstGeom prst="rect">
                       <a:avLst/>
@@ -2189,235 +2175,23 @@
           </wp:anchor>
         </w:drawing>
       </w:r>
-      <w:r>
-        <w:rPr>
-          <w:sz w:val="24"/>
-        </w:rPr>
-        <w:t>Square Tiles</w:t>
-      </w:r>
-    </w:p>
-    <w:p>
-      <w:pPr>
-        <w:pStyle w:val="ListParagraph"/>
-        <w:numPr>
-          <w:ilvl w:val="0"/>
-          <w:numId w:val="3"/>
-        </w:numPr>
-        <w:rPr>
-          <w:sz w:val="24"/>
-        </w:rPr>
-      </w:pPr>
-      <w:r>
-        <w:rPr>
-          <w:sz w:val="24"/>
-        </w:rPr>
-        <w:t>Land units cannot cross water</w:t>
-      </w:r>
-    </w:p>
-    <w:p>
-      <w:pPr>
-        <w:pStyle w:val="ListParagraph"/>
-        <w:numPr>
-          <w:ilvl w:val="0"/>
-          <w:numId w:val="3"/>
-        </w:numPr>
-        <w:rPr>
-          <w:sz w:val="24"/>
-        </w:rPr>
-      </w:pPr>
-      <w:r>
-        <w:rPr>
-          <w:sz w:val="24"/>
-        </w:rPr>
-        <w:t>Transports carry people</w:t>
-      </w:r>
-      <w:r>
-        <w:rPr>
-          <w:sz w:val="24"/>
-        </w:rPr>
-        <w:t xml:space="preserve"> on water</w:t>
-      </w:r>
-    </w:p>
-    <w:p>
-      <w:pPr>
-        <w:pStyle w:val="ListParagraph"/>
-        <w:numPr>
-          <w:ilvl w:val="0"/>
-          <w:numId w:val="3"/>
-        </w:numPr>
-        <w:rPr>
-          <w:sz w:val="24"/>
-        </w:rPr>
-      </w:pPr>
-      <w:r>
-        <w:rPr>
-          <w:sz w:val="24"/>
-        </w:rPr>
-        <w:t>Unit Stacking</w:t>
-      </w:r>
-    </w:p>
-    <w:p>
-      <w:pPr>
-        <w:pStyle w:val="ListParagraph"/>
-        <w:numPr>
-          <w:ilvl w:val="0"/>
-          <w:numId w:val="3"/>
-        </w:numPr>
-        <w:rPr>
-          <w:sz w:val="24"/>
-        </w:rPr>
-      </w:pPr>
-      <w:r>
-        <w:rPr>
-          <w:sz w:val="24"/>
-        </w:rPr>
-        <w:t>Semi-realistic style</w:t>
-      </w:r>
-    </w:p>
-    <w:p>
-      <w:pPr>
-        <w:pStyle w:val="ListParagraph"/>
-        <w:numPr>
-          <w:ilvl w:val="0"/>
-          <w:numId w:val="3"/>
-        </w:numPr>
-        <w:rPr>
-          <w:sz w:val="24"/>
-        </w:rPr>
-      </w:pPr>
-      <w:r>
-        <w:rPr>
-          <w:sz w:val="24"/>
-        </w:rPr>
-        <w:t>Allowed to cross borders without war being declared</w:t>
-      </w:r>
-      <w:bookmarkStart w:id="6" w:name="_GoBack"/>
-      <w:bookmarkEnd w:id="6"/>
-    </w:p>
-    <w:p>
-      <w:pPr>
-        <w:rPr>
-          <w:sz w:val="24"/>
-        </w:rPr>
-      </w:pPr>
     </w:p>
     <w:p>
       <w:pPr>
         <w:pStyle w:val="Heading3"/>
-        <w:rPr>
-          <w:sz w:val="24"/>
-          <w:szCs w:val="24"/>
-        </w:rPr>
-      </w:pPr>
-      <w:bookmarkStart w:id="7" w:name="_Toc486885450"/>
-    </w:p>
-    <w:p>
-      <w:pPr>
-        <w:pStyle w:val="Heading3"/>
-        <w:rPr>
-          <w:sz w:val="24"/>
-          <w:szCs w:val="24"/>
-        </w:rPr>
-      </w:pPr>
-    </w:p>
-    <w:p>
-      <w:pPr>
-        <w:pStyle w:val="Heading3"/>
-        <w:rPr>
-          <w:sz w:val="24"/>
-          <w:szCs w:val="24"/>
-        </w:rPr>
-      </w:pPr>
-      <w:r>
-        <w:rPr>
-          <w:sz w:val="24"/>
-          <w:szCs w:val="24"/>
-        </w:rPr>
-        <w:br/>
-      </w:r>
-      <w:r>
-        <w:rPr>
-          <w:sz w:val="24"/>
-          <w:szCs w:val="24"/>
-        </w:rPr>
-        <w:t>Sid Meier’s Civilization V</w:t>
+      </w:pPr>
+      <w:bookmarkStart w:id="7" w:name="_Toc493578930"/>
+      <w:r>
+        <w:rPr>
+          <w:sz w:val="24"/>
+        </w:rPr>
+        <w:t>Sid Meier’s Civilization III</w:t>
       </w:r>
       <w:bookmarkEnd w:id="7"/>
     </w:p>
     <w:p>
       <w:pPr>
-        <w:pStyle w:val="ListParagraph"/>
-        <w:numPr>
-          <w:ilvl w:val="0"/>
-          <w:numId w:val="2"/>
-        </w:numPr>
-        <w:rPr>
-          <w:sz w:val="24"/>
-        </w:rPr>
-      </w:pPr>
-      <w:r>
-        <w:rPr>
-          <w:sz w:val="24"/>
-        </w:rPr>
-        <w:t>Realistic</w:t>
-      </w:r>
-    </w:p>
-    <w:p>
-      <w:pPr>
-        <w:pStyle w:val="ListParagraph"/>
-        <w:numPr>
-          <w:ilvl w:val="0"/>
-          <w:numId w:val="2"/>
-        </w:numPr>
-        <w:rPr>
-          <w:sz w:val="24"/>
-        </w:rPr>
-      </w:pPr>
-      <w:r>
-        <w:rPr>
-          <w:sz w:val="24"/>
-        </w:rPr>
-        <w:t>Hex Tiles</w:t>
-      </w:r>
-    </w:p>
-    <w:p>
-      <w:pPr>
-        <w:pStyle w:val="ListParagraph"/>
-        <w:numPr>
-          <w:ilvl w:val="0"/>
-          <w:numId w:val="2"/>
-        </w:numPr>
-        <w:rPr>
-          <w:sz w:val="24"/>
-        </w:rPr>
-      </w:pPr>
-      <w:r>
-        <w:rPr>
-          <w:sz w:val="24"/>
-        </w:rPr>
-        <w:t>Tech tree</w:t>
-      </w:r>
-    </w:p>
-    <w:p>
-      <w:pPr>
-        <w:pStyle w:val="ListParagraph"/>
-        <w:numPr>
-          <w:ilvl w:val="0"/>
-          <w:numId w:val="2"/>
-        </w:numPr>
-        <w:rPr>
-          <w:sz w:val="24"/>
-        </w:rPr>
-      </w:pPr>
-      <w:r>
-        <w:rPr>
-          <w:sz w:val="24"/>
-        </w:rPr>
-        <w:t>Ideologies</w:t>
-      </w:r>
-    </w:p>
-    <w:p>
-      <w:pPr>
+        <w:jc w:val="both"/>
         <w:rPr>
           <w:sz w:val="24"/>
         </w:rPr>
@@ -2428,22 +2202,22 @@
           <w:lang w:eastAsia="en-GB"/>
         </w:rPr>
         <w:drawing>
-          <wp:anchor distT="0" distB="0" distL="114300" distR="114300" simplePos="0" relativeHeight="251664896" behindDoc="1" locked="0" layoutInCell="1" allowOverlap="1" wp14:anchorId="568420F6" wp14:editId="25F17075">
+          <wp:anchor distT="0" distB="0" distL="114300" distR="114300" simplePos="0" relativeHeight="251664896" behindDoc="1" locked="0" layoutInCell="1" allowOverlap="1" wp14:anchorId="1D2D76BB" wp14:editId="74309529">
             <wp:simplePos x="0" y="0"/>
             <wp:positionH relativeFrom="column">
-              <wp:posOffset>2468245</wp:posOffset>
+              <wp:posOffset>2520315</wp:posOffset>
             </wp:positionH>
             <wp:positionV relativeFrom="page">
-              <wp:posOffset>4211955</wp:posOffset>
+              <wp:posOffset>4459605</wp:posOffset>
             </wp:positionV>
-            <wp:extent cx="4182745" cy="2613025"/>
-            <wp:effectExtent l="0" t="0" r="8255" b="0"/>
+            <wp:extent cx="4139565" cy="2584450"/>
+            <wp:effectExtent l="0" t="0" r="0" b="6350"/>
             <wp:wrapTight wrapText="bothSides">
               <wp:wrapPolygon edited="0">
                 <wp:start x="0" y="0"/>
-                <wp:lineTo x="0" y="21416"/>
-                <wp:lineTo x="21544" y="21416"/>
-                <wp:lineTo x="21544" y="0"/>
+                <wp:lineTo x="0" y="21494"/>
+                <wp:lineTo x="21471" y="21494"/>
+                <wp:lineTo x="21471" y="0"/>
                 <wp:lineTo x="0" y="0"/>
               </wp:wrapPolygon>
             </wp:wrapTight>
@@ -2476,7 +2250,7 @@
                   <pic:spPr bwMode="auto">
                     <a:xfrm>
                       <a:off x="0" y="0"/>
-                      <a:ext cx="4182745" cy="2613025"/>
+                      <a:ext cx="4139565" cy="2584450"/>
                     </a:xfrm>
                     <a:prstGeom prst="rect">
                       <a:avLst/>
@@ -2498,34 +2272,12 @@
           </wp:anchor>
         </w:drawing>
       </w:r>
-    </w:p>
-    <w:p>
-      <w:pPr>
-        <w:rPr>
-          <w:sz w:val="24"/>
-        </w:rPr>
-      </w:pPr>
-    </w:p>
-    <w:p>
-      <w:pPr>
-        <w:rPr>
-          <w:sz w:val="24"/>
-        </w:rPr>
-      </w:pPr>
-    </w:p>
-    <w:p>
-      <w:pPr>
-        <w:rPr>
-          <w:sz w:val="24"/>
-        </w:rPr>
-      </w:pPr>
-    </w:p>
-    <w:p>
-      <w:pPr>
-        <w:rPr>
-          <w:sz w:val="24"/>
-        </w:rPr>
-      </w:pPr>
+      <w:r>
+        <w:rPr>
+          <w:sz w:val="24"/>
+        </w:rPr>
+        <w:t>Civilization III is an older title, and as such contains features that can be improved upon. These include the use of square tiles meaning that all movements are not equal, and land units being unable to cross water on their own. This, while more realistic becomes potentially frustrating for the player, and I believe later games have better solutions. Civ III also allows unlimited units on one tile, which can cause balance issues during wars. Its semi-realistic style has charm, and also allows the game to run on much lower end machines</w:t>
+      </w:r>
     </w:p>
     <w:p>
       <w:pPr>
@@ -2535,109 +2287,76 @@
           <w:szCs w:val="24"/>
         </w:rPr>
       </w:pPr>
-      <w:bookmarkStart w:id="8" w:name="_Toc486885451"/>
       <w:r>
         <w:rPr>
           <w:sz w:val="24"/>
           <w:szCs w:val="24"/>
         </w:rPr>
-        <w:t>Sid Meier’s Civilization: Beyond Earth</w:t>
+        <w:br/>
+      </w:r>
+      <w:bookmarkStart w:id="8" w:name="_Toc493578931"/>
+      <w:r>
+        <w:rPr>
+          <w:sz w:val="24"/>
+          <w:szCs w:val="24"/>
+        </w:rPr>
+        <w:t>Sid Meier’s Civilization V</w:t>
       </w:r>
       <w:bookmarkEnd w:id="8"/>
     </w:p>
     <w:p>
       <w:pPr>
-        <w:pStyle w:val="ListParagraph"/>
-        <w:numPr>
-          <w:ilvl w:val="0"/>
-          <w:numId w:val="4"/>
-        </w:numPr>
-        <w:rPr>
-          <w:sz w:val="24"/>
-        </w:rPr>
-      </w:pPr>
-      <w:r>
-        <w:rPr>
-          <w:sz w:val="24"/>
-        </w:rPr>
-        <w:t>Space Setting</w:t>
-      </w:r>
-    </w:p>
-    <w:p>
-      <w:pPr>
-        <w:pStyle w:val="ListParagraph"/>
-        <w:numPr>
-          <w:ilvl w:val="0"/>
-          <w:numId w:val="4"/>
-        </w:numPr>
-        <w:rPr>
-          <w:sz w:val="24"/>
-        </w:rPr>
-      </w:pPr>
-      <w:r>
-        <w:rPr>
-          <w:sz w:val="24"/>
-        </w:rPr>
-        <w:t>Miasma</w:t>
-      </w:r>
-      <w:r>
-        <w:rPr>
-          <w:sz w:val="24"/>
-        </w:rPr>
-        <w:t xml:space="preserve"> causes terrain damage to units</w:t>
-      </w:r>
-    </w:p>
-    <w:p>
-      <w:pPr>
-        <w:pStyle w:val="ListParagraph"/>
-        <w:numPr>
-          <w:ilvl w:val="0"/>
-          <w:numId w:val="4"/>
-        </w:numPr>
-        <w:rPr>
-          <w:sz w:val="24"/>
-        </w:rPr>
-      </w:pPr>
-      <w:r>
-        <w:rPr>
-          <w:sz w:val="24"/>
-        </w:rPr>
-        <w:t>Tech Web</w:t>
-      </w:r>
-    </w:p>
-    <w:p>
-      <w:pPr>
-        <w:pStyle w:val="ListParagraph"/>
-        <w:numPr>
-          <w:ilvl w:val="0"/>
-          <w:numId w:val="4"/>
-        </w:numPr>
-        <w:rPr>
-          <w:sz w:val="24"/>
-        </w:rPr>
-      </w:pPr>
+        <w:jc w:val="both"/>
+        <w:rPr>
+          <w:sz w:val="24"/>
+        </w:rPr>
+      </w:pPr>
+      <w:r>
+        <w:rPr>
+          <w:sz w:val="24"/>
+        </w:rPr>
+        <w:t>Civilization V has a much more realistic style, which, while looking better also means that the computer running it needs to be much more powerful than Civ III. It uses hexagon tiles, a staple of later games of this type as it allows for equal movement in six directions. It also introduces ideologies, a late game feature which allows more specialisation into certain paths.</w:t>
+      </w:r>
+    </w:p>
+    <w:p>
+      <w:pPr>
+        <w:rPr>
+          <w:sz w:val="24"/>
+        </w:rPr>
+      </w:pPr>
+    </w:p>
+    <w:p>
+      <w:pPr>
+        <w:pStyle w:val="Heading3"/>
+        <w:rPr>
+          <w:sz w:val="24"/>
+          <w:szCs w:val="24"/>
+        </w:rPr>
+      </w:pPr>
+      <w:bookmarkStart w:id="9" w:name="_Toc493578932"/>
       <w:r>
         <w:rPr>
           <w:noProof/>
           <w:lang w:eastAsia="en-GB"/>
         </w:rPr>
+        <w:lastRenderedPageBreak/>
         <w:drawing>
-          <wp:anchor distT="0" distB="0" distL="114300" distR="114300" simplePos="0" relativeHeight="251666944" behindDoc="1" locked="0" layoutInCell="1" allowOverlap="1" wp14:anchorId="3A741258" wp14:editId="11F08BA5">
+          <wp:anchor distT="0" distB="0" distL="114300" distR="114300" simplePos="0" relativeHeight="251666944" behindDoc="1" locked="0" layoutInCell="1" allowOverlap="1" wp14:anchorId="06D72CB3" wp14:editId="07DA8A99">
             <wp:simplePos x="0" y="0"/>
             <wp:positionH relativeFrom="column">
-              <wp:posOffset>2497455</wp:posOffset>
+              <wp:posOffset>2520315</wp:posOffset>
             </wp:positionH>
             <wp:positionV relativeFrom="page">
-              <wp:posOffset>7267575</wp:posOffset>
+              <wp:posOffset>7591425</wp:posOffset>
             </wp:positionV>
-            <wp:extent cx="4197350" cy="2362200"/>
+            <wp:extent cx="4139565" cy="2329180"/>
             <wp:effectExtent l="0" t="0" r="0" b="0"/>
             <wp:wrapTight wrapText="bothSides">
               <wp:wrapPolygon edited="0">
                 <wp:start x="0" y="0"/>
-                <wp:lineTo x="0" y="21426"/>
-                <wp:lineTo x="21469" y="21426"/>
-                <wp:lineTo x="21469" y="0"/>
+                <wp:lineTo x="0" y="21376"/>
+                <wp:lineTo x="21471" y="21376"/>
+                <wp:lineTo x="21471" y="0"/>
                 <wp:lineTo x="0" y="0"/>
               </wp:wrapPolygon>
             </wp:wrapTight>
@@ -2670,7 +2389,7 @@
                   <pic:spPr bwMode="auto">
                     <a:xfrm>
                       <a:off x="0" y="0"/>
-                      <a:ext cx="4197350" cy="2362200"/>
+                      <a:ext cx="4139565" cy="2329180"/>
                     </a:xfrm>
                     <a:prstGeom prst="rect">
                       <a:avLst/>
@@ -2695,37 +2414,25 @@
       <w:r>
         <w:rPr>
           <w:sz w:val="24"/>
-        </w:rPr>
-        <w:t>Affinities for factions (supremacy, harmony, purity)</w:t>
-      </w:r>
-    </w:p>
-    <w:p>
-      <w:pPr>
-        <w:rPr>
-          <w:sz w:val="24"/>
-        </w:rPr>
-      </w:pPr>
-    </w:p>
-    <w:p>
-      <w:pPr>
-        <w:rPr>
-          <w:sz w:val="24"/>
-        </w:rPr>
-      </w:pPr>
-    </w:p>
-    <w:p>
-      <w:pPr>
-        <w:rPr>
-          <w:sz w:val="24"/>
-        </w:rPr>
-      </w:pPr>
-    </w:p>
-    <w:p>
-      <w:pPr>
-        <w:rPr>
-          <w:sz w:val="24"/>
-        </w:rPr>
-      </w:pPr>
+          <w:szCs w:val="24"/>
+        </w:rPr>
+        <w:t>Sid Meier’s Civilization: Beyond Earth</w:t>
+      </w:r>
+      <w:bookmarkEnd w:id="9"/>
+    </w:p>
+    <w:p>
+      <w:pPr>
+        <w:jc w:val="both"/>
+        <w:rPr>
+          <w:sz w:val="24"/>
+        </w:rPr>
+      </w:pPr>
+      <w:r>
+        <w:rPr>
+          <w:sz w:val="24"/>
+        </w:rPr>
+        <w:t>Beyond Earth has a space setting; however has fairly similar mechanics to previous Civilization games. It does add a few unique features however, such as miasma, a tile modifier which causes damage to units, a tech web rather than a tree, which allows for a more customised path, and affinities which each have their own benefits and weaknesses.</w:t>
+      </w:r>
     </w:p>
     <w:p>
       <w:pPr>
@@ -2735,30 +2442,29 @@
           <w:szCs w:val="24"/>
         </w:rPr>
       </w:pPr>
-      <w:bookmarkStart w:id="9" w:name="_Toc486885452"/>
+      <w:bookmarkStart w:id="10" w:name="_Toc493578933"/>
       <w:r>
         <w:rPr>
           <w:noProof/>
           <w:lang w:eastAsia="en-GB"/>
         </w:rPr>
-        <w:lastRenderedPageBreak/>
         <w:drawing>
-          <wp:anchor distT="0" distB="0" distL="114300" distR="114300" simplePos="0" relativeHeight="251670016" behindDoc="1" locked="0" layoutInCell="1" allowOverlap="1" wp14:anchorId="5429EBF7" wp14:editId="674E5751">
+          <wp:anchor distT="0" distB="0" distL="114300" distR="114300" simplePos="0" relativeHeight="251670016" behindDoc="1" locked="0" layoutInCell="1" allowOverlap="1" wp14:anchorId="6603D291" wp14:editId="3BB1ED5A">
             <wp:simplePos x="0" y="0"/>
             <wp:positionH relativeFrom="column">
-              <wp:posOffset>2491105</wp:posOffset>
+              <wp:posOffset>2520315</wp:posOffset>
             </wp:positionH>
             <wp:positionV relativeFrom="page">
-              <wp:posOffset>864235</wp:posOffset>
+              <wp:posOffset>1016635</wp:posOffset>
             </wp:positionV>
-            <wp:extent cx="4173220" cy="2343150"/>
+            <wp:extent cx="4139565" cy="2325370"/>
             <wp:effectExtent l="0" t="0" r="0" b="0"/>
             <wp:wrapTight wrapText="bothSides">
               <wp:wrapPolygon edited="0">
                 <wp:start x="0" y="0"/>
-                <wp:lineTo x="0" y="21424"/>
-                <wp:lineTo x="21495" y="21424"/>
-                <wp:lineTo x="21495" y="0"/>
+                <wp:lineTo x="0" y="21411"/>
+                <wp:lineTo x="21471" y="21411"/>
+                <wp:lineTo x="21471" y="0"/>
                 <wp:lineTo x="0" y="0"/>
               </wp:wrapPolygon>
             </wp:wrapTight>
@@ -2791,7 +2497,7 @@
                   <pic:spPr bwMode="auto">
                     <a:xfrm>
                       <a:off x="0" y="0"/>
-                      <a:ext cx="4173220" cy="2343150"/>
+                      <a:ext cx="4139565" cy="2325370"/>
                     </a:xfrm>
                     <a:prstGeom prst="rect">
                       <a:avLst/>
@@ -2820,188 +2526,20 @@
         </w:rPr>
         <w:t>Sid Meier’s Civilization VI</w:t>
       </w:r>
-      <w:bookmarkEnd w:id="9"/>
-    </w:p>
-    <w:p>
-      <w:pPr>
-        <w:pStyle w:val="ListParagraph"/>
-        <w:numPr>
-          <w:ilvl w:val="0"/>
-          <w:numId w:val="5"/>
-        </w:numPr>
-        <w:rPr>
-          <w:sz w:val="24"/>
-        </w:rPr>
-      </w:pPr>
-      <w:r>
-        <w:rPr>
-          <w:sz w:val="24"/>
-        </w:rPr>
-        <w:t>Cartoon style</w:t>
-      </w:r>
-    </w:p>
-    <w:p>
-      <w:pPr>
-        <w:pStyle w:val="ListParagraph"/>
-        <w:numPr>
-          <w:ilvl w:val="0"/>
-          <w:numId w:val="5"/>
-        </w:numPr>
-        <w:rPr>
-          <w:sz w:val="24"/>
-        </w:rPr>
-      </w:pPr>
-      <w:r>
-        <w:rPr>
-          <w:sz w:val="24"/>
-        </w:rPr>
-        <w:t>Hex Tiles</w:t>
-      </w:r>
-    </w:p>
-    <w:p>
-      <w:pPr>
-        <w:pStyle w:val="ListParagraph"/>
-        <w:numPr>
-          <w:ilvl w:val="0"/>
-          <w:numId w:val="5"/>
-        </w:numPr>
-        <w:rPr>
-          <w:sz w:val="24"/>
-        </w:rPr>
-      </w:pPr>
-      <w:r>
-        <w:rPr>
-          <w:sz w:val="24"/>
-        </w:rPr>
-        <w:t>Breakthroughs</w:t>
-      </w:r>
-      <w:r>
-        <w:rPr>
-          <w:sz w:val="24"/>
-        </w:rPr>
-        <w:t xml:space="preserve"> (boosts to science, culture etc.)</w:t>
-      </w:r>
-    </w:p>
-    <w:p>
-      <w:pPr>
-        <w:pStyle w:val="ListParagraph"/>
-        <w:numPr>
-          <w:ilvl w:val="0"/>
-          <w:numId w:val="5"/>
-        </w:numPr>
-        <w:rPr>
-          <w:sz w:val="24"/>
-        </w:rPr>
-      </w:pPr>
-      <w:r>
-        <w:rPr>
-          <w:sz w:val="24"/>
-        </w:rPr>
-        <w:t>Multi Tile Cities</w:t>
-      </w:r>
-    </w:p>
-    <w:p>
-      <w:pPr>
-        <w:rPr>
-          <w:sz w:val="24"/>
-        </w:rPr>
-      </w:pPr>
-    </w:p>
-    <w:p>
-      <w:pPr>
-        <w:rPr>
-          <w:sz w:val="24"/>
-        </w:rPr>
-      </w:pPr>
-    </w:p>
-    <w:p>
-      <w:pPr>
-        <w:rPr>
-          <w:sz w:val="24"/>
-        </w:rPr>
-      </w:pPr>
-    </w:p>
-    <w:p>
-      <w:pPr>
-        <w:rPr>
-          <w:sz w:val="24"/>
-        </w:rPr>
-      </w:pPr>
-      <w:r>
-        <w:rPr>
-          <w:noProof/>
-          <w:lang w:eastAsia="en-GB"/>
-        </w:rPr>
-        <w:drawing>
-          <wp:anchor distT="0" distB="0" distL="114300" distR="114300" simplePos="0" relativeHeight="251697664" behindDoc="1" locked="0" layoutInCell="1" allowOverlap="1" wp14:anchorId="4378B08B" wp14:editId="0819907A">
-            <wp:simplePos x="0" y="0"/>
-            <wp:positionH relativeFrom="column">
-              <wp:posOffset>2480945</wp:posOffset>
-            </wp:positionH>
-            <wp:positionV relativeFrom="page">
-              <wp:posOffset>3371850</wp:posOffset>
-            </wp:positionV>
-            <wp:extent cx="4191635" cy="2356485"/>
-            <wp:effectExtent l="0" t="0" r="0" b="5715"/>
-            <wp:wrapTight wrapText="bothSides">
-              <wp:wrapPolygon edited="0">
-                <wp:start x="0" y="0"/>
-                <wp:lineTo x="0" y="21478"/>
-                <wp:lineTo x="21499" y="21478"/>
-                <wp:lineTo x="21499" y="0"/>
-                <wp:lineTo x="0" y="0"/>
-              </wp:wrapPolygon>
-            </wp:wrapTight>
-            <wp:docPr id="5" name="Picture 5" descr="https://i.ytimg.com/vi/cBcRZEIQLUk/maxresdefault.jpg"/>
-            <wp:cNvGraphicFramePr>
-              <a:graphicFrameLocks xmlns:a="http://schemas.openxmlformats.org/drawingml/2006/main" noChangeAspect="1"/>
-            </wp:cNvGraphicFramePr>
-            <a:graphic xmlns:a="http://schemas.openxmlformats.org/drawingml/2006/main">
-              <a:graphicData uri="http://schemas.openxmlformats.org/drawingml/2006/picture">
-                <pic:pic xmlns:pic="http://schemas.openxmlformats.org/drawingml/2006/picture">
-                  <pic:nvPicPr>
-                    <pic:cNvPr id="0" name="Picture 9" descr="https://i.ytimg.com/vi/cBcRZEIQLUk/maxresdefault.jpg"/>
-                    <pic:cNvPicPr>
-                      <a:picLocks noChangeAspect="1" noChangeArrowheads="1"/>
-                    </pic:cNvPicPr>
-                  </pic:nvPicPr>
-                  <pic:blipFill>
-                    <a:blip r:embed="rId16" cstate="print">
-                      <a:extLst>
-                        <a:ext uri="{28A0092B-C50C-407E-A947-70E740481C1C}">
-                          <a14:useLocalDpi xmlns:a14="http://schemas.microsoft.com/office/drawing/2010/main" val="0"/>
-                        </a:ext>
-                      </a:extLst>
-                    </a:blip>
-                    <a:srcRect/>
-                    <a:stretch>
-                      <a:fillRect/>
-                    </a:stretch>
-                  </pic:blipFill>
-                  <pic:spPr bwMode="auto">
-                    <a:xfrm>
-                      <a:off x="0" y="0"/>
-                      <a:ext cx="4191635" cy="2356485"/>
-                    </a:xfrm>
-                    <a:prstGeom prst="rect">
-                      <a:avLst/>
-                    </a:prstGeom>
-                    <a:noFill/>
-                    <a:ln>
-                      <a:noFill/>
-                    </a:ln>
-                  </pic:spPr>
-                </pic:pic>
-              </a:graphicData>
-            </a:graphic>
-            <wp14:sizeRelH relativeFrom="page">
-              <wp14:pctWidth>0</wp14:pctWidth>
-            </wp14:sizeRelH>
-            <wp14:sizeRelV relativeFrom="page">
-              <wp14:pctHeight>0</wp14:pctHeight>
-            </wp14:sizeRelV>
-          </wp:anchor>
-        </w:drawing>
+      <w:bookmarkEnd w:id="10"/>
+    </w:p>
+    <w:p>
+      <w:pPr>
+        <w:jc w:val="both"/>
+        <w:rPr>
+          <w:sz w:val="24"/>
+        </w:rPr>
+      </w:pPr>
+      <w:r>
+        <w:rPr>
+          <w:sz w:val="24"/>
+        </w:rPr>
+        <w:t>Civ VI has a cartoon style, but is more detailed, so the benefits of using this style in Civilization III are lost, making it simply a thematic decision. It adds features such as ‘breakthroughs’, which give a boost to certain researches, and multi-tile cities through ‘districts’, meaning that more thought has to be put into placement, increasing the difficulty for both old players (who may enjoy the challenge), and new players (potentially putting them off)</w:t>
       </w:r>
     </w:p>
     <w:p>
@@ -3009,18 +2547,223 @@
         <w:pStyle w:val="Heading3"/>
         <w:rPr>
           <w:sz w:val="24"/>
-          <w:szCs w:val="24"/>
-        </w:rPr>
-      </w:pPr>
-      <w:bookmarkStart w:id="10" w:name="_Toc486885453"/>
-      <w:r>
-        <w:rPr>
-          <w:sz w:val="24"/>
-          <w:szCs w:val="24"/>
-        </w:rPr>
-        <w:t>Pandora: First Contact</w:t>
-      </w:r>
-      <w:bookmarkEnd w:id="10"/>
+        </w:rPr>
+      </w:pPr>
+      <w:bookmarkStart w:id="11" w:name="_Toc493578934"/>
+      <w:r>
+        <w:rPr>
+          <w:sz w:val="24"/>
+        </w:rPr>
+        <w:t>My Approach</w:t>
+      </w:r>
+      <w:bookmarkEnd w:id="11"/>
+    </w:p>
+    <w:p>
+      <w:pPr>
+        <w:jc w:val="both"/>
+        <w:rPr>
+          <w:sz w:val="24"/>
+        </w:rPr>
+      </w:pPr>
+      <w:r>
+        <w:rPr>
+          <w:sz w:val="24"/>
+        </w:rPr>
+        <w:t xml:space="preserve">In my game, I will be taking features from each of the games I have analysed </w:t>
+      </w:r>
+      <w:r>
+        <w:rPr>
+          <w:sz w:val="24"/>
+        </w:rPr>
+        <w:t>to create a</w:t>
+      </w:r>
+      <w:r>
+        <w:rPr>
+          <w:sz w:val="24"/>
+        </w:rPr>
+        <w:t xml:space="preserve"> well-rounded final product.</w:t>
+      </w:r>
+      <w:r>
+        <w:rPr>
+          <w:sz w:val="24"/>
+        </w:rPr>
+        <w:t xml:space="preserve"> I will be using</w:t>
+      </w:r>
+      <w:r>
+        <w:rPr>
+          <w:sz w:val="24"/>
+        </w:rPr>
+        <w:t xml:space="preserve"> </w:t>
+      </w:r>
+      <w:r>
+        <w:rPr>
+          <w:sz w:val="24"/>
+        </w:rPr>
+        <w:t>a</w:t>
+      </w:r>
+      <w:r>
+        <w:rPr>
+          <w:sz w:val="24"/>
+        </w:rPr>
+        <w:t xml:space="preserve"> style like that of Civilization III in order to reduce performance costs, but hexagon tiles in order to create a more balanced game. Land units will be able to cross into water, but will have lower health and attack damage whilst embarked in order to balance. I will integrate breakthroughs into the game to allow for a</w:t>
+      </w:r>
+      <w:r>
+        <w:rPr>
+          <w:sz w:val="24"/>
+        </w:rPr>
+        <w:t>n</w:t>
+      </w:r>
+      <w:r>
+        <w:rPr>
+          <w:sz w:val="24"/>
+        </w:rPr>
+        <w:t xml:space="preserve"> interesting game, but will not be including districts</w:t>
+      </w:r>
+      <w:r>
+        <w:rPr>
+          <w:sz w:val="24"/>
+        </w:rPr>
+        <w:t xml:space="preserve"> because</w:t>
+      </w:r>
+      <w:r>
+        <w:rPr>
+          <w:sz w:val="24"/>
+        </w:rPr>
+        <w:t xml:space="preserve"> they are </w:t>
+      </w:r>
+      <w:r>
+        <w:rPr>
+          <w:sz w:val="24"/>
+        </w:rPr>
+        <w:t xml:space="preserve">needlessly </w:t>
+      </w:r>
+      <w:r>
+        <w:rPr>
+          <w:sz w:val="24"/>
+        </w:rPr>
+        <w:t>complex and therefore off-putting to new players.</w:t>
+      </w:r>
+      <w:r>
+        <w:rPr>
+          <w:sz w:val="24"/>
+        </w:rPr>
+        <w:t xml:space="preserve"> </w:t>
+      </w:r>
+    </w:p>
+    <w:p>
+      <w:pPr>
+        <w:jc w:val="both"/>
+        <w:rPr>
+          <w:sz w:val="24"/>
+        </w:rPr>
+      </w:pPr>
+    </w:p>
+    <w:p>
+      <w:pPr>
+        <w:jc w:val="both"/>
+        <w:rPr>
+          <w:sz w:val="24"/>
+        </w:rPr>
+      </w:pPr>
+      <w:r>
+        <w:rPr>
+          <w:sz w:val="24"/>
+        </w:rPr>
+        <w:t>Approach</w:t>
+      </w:r>
+    </w:p>
+    <w:p>
+      <w:pPr>
+        <w:jc w:val="both"/>
+        <w:rPr>
+          <w:sz w:val="24"/>
+        </w:rPr>
+      </w:pPr>
+      <w:r>
+        <w:rPr>
+          <w:sz w:val="24"/>
+        </w:rPr>
+        <w:t>Using OOP approach because</w:t>
+      </w:r>
+    </w:p>
+    <w:p>
+      <w:pPr>
+        <w:jc w:val="both"/>
+        <w:rPr>
+          <w:sz w:val="24"/>
+        </w:rPr>
+      </w:pPr>
+      <w:r>
+        <w:rPr>
+          <w:sz w:val="24"/>
+        </w:rPr>
+        <w:t>Programming language using because</w:t>
+      </w:r>
+    </w:p>
+    <w:p>
+      <w:pPr>
+        <w:jc w:val="both"/>
+        <w:rPr>
+          <w:sz w:val="24"/>
+        </w:rPr>
+      </w:pPr>
+      <w:r>
+        <w:rPr>
+          <w:sz w:val="24"/>
+        </w:rPr>
+        <w:t>Iterative approach for this project because</w:t>
+      </w:r>
+    </w:p>
+    <w:p>
+      <w:pPr>
+        <w:jc w:val="both"/>
+        <w:rPr>
+          <w:sz w:val="24"/>
+        </w:rPr>
+      </w:pPr>
+    </w:p>
+    <w:p>
+      <w:pPr>
+        <w:pStyle w:val="Heading2"/>
+        <w:rPr>
+          <w:sz w:val="32"/>
+        </w:rPr>
+      </w:pPr>
+      <w:bookmarkStart w:id="12" w:name="_Toc493578935"/>
+      <w:r>
+        <w:rPr>
+          <w:sz w:val="32"/>
+        </w:rPr>
+        <w:t>Essential Features</w:t>
+      </w:r>
+      <w:bookmarkEnd w:id="12"/>
+    </w:p>
+    <w:p>
+      <w:pPr>
+        <w:rPr>
+          <w:sz w:val="24"/>
+        </w:rPr>
+      </w:pPr>
+    </w:p>
+    <w:p>
+      <w:pPr>
+        <w:rPr>
+          <w:sz w:val="24"/>
+        </w:rPr>
+      </w:pPr>
+      <w:r>
+        <w:rPr>
+          <w:sz w:val="24"/>
+        </w:rPr>
+        <w:t>Based on the time requirements for this project, I have selected the most essential core features of the game that will result in playable game… Other features I can add in future iteration</w:t>
+      </w:r>
+    </w:p>
+    <w:p>
+      <w:pPr>
+        <w:rPr>
+          <w:sz w:val="24"/>
+        </w:rPr>
+      </w:pPr>
     </w:p>
     <w:p>
       <w:pPr>
@@ -3037,73 +2780,81 @@
         <w:rPr>
           <w:sz w:val="24"/>
         </w:rPr>
-        <w:t>TODO: Look into this game</w:t>
-      </w:r>
-    </w:p>
-    <w:p>
-      <w:pPr>
-        <w:rPr>
-          <w:sz w:val="24"/>
-        </w:rPr>
-      </w:pPr>
-    </w:p>
-    <w:p>
-      <w:pPr>
-        <w:rPr>
-          <w:sz w:val="24"/>
-        </w:rPr>
-      </w:pPr>
-    </w:p>
-    <w:p>
-      <w:pPr>
-        <w:rPr>
-          <w:sz w:val="24"/>
-        </w:rPr>
-      </w:pPr>
-    </w:p>
-    <w:p>
-      <w:pPr>
-        <w:rPr>
-          <w:sz w:val="24"/>
-        </w:rPr>
-      </w:pPr>
-    </w:p>
-    <w:p>
-      <w:pPr>
-        <w:rPr>
-          <w:sz w:val="24"/>
-        </w:rPr>
-      </w:pPr>
-    </w:p>
-    <w:p>
-      <w:pPr>
-        <w:rPr>
-          <w:sz w:val="24"/>
-        </w:rPr>
-      </w:pPr>
-    </w:p>
-    <w:p>
-      <w:pPr>
-        <w:rPr>
-          <w:sz w:val="24"/>
-        </w:rPr>
-      </w:pPr>
-    </w:p>
-    <w:p>
-      <w:pPr>
-        <w:pStyle w:val="Heading2"/>
-        <w:rPr>
-          <w:sz w:val="32"/>
-        </w:rPr>
-      </w:pPr>
-      <w:bookmarkStart w:id="11" w:name="_Toc486885454"/>
-      <w:r>
-        <w:rPr>
-          <w:sz w:val="32"/>
-        </w:rPr>
-        <w:t>Essential Features</w:t>
-      </w:r>
-      <w:bookmarkEnd w:id="11"/>
+        <w:lastRenderedPageBreak/>
+        <w:t>Tile Based</w:t>
+      </w:r>
+    </w:p>
+    <w:p>
+      <w:pPr>
+        <w:pStyle w:val="ListParagraph"/>
+        <w:numPr>
+          <w:ilvl w:val="1"/>
+          <w:numId w:val="6"/>
+        </w:numPr>
+        <w:rPr>
+          <w:sz w:val="24"/>
+        </w:rPr>
+      </w:pPr>
+      <w:r>
+        <w:rPr>
+          <w:sz w:val="24"/>
+        </w:rPr>
+        <w:t>Using Hex tiles as this allows for equal movement cost regardless of direction</w:t>
+      </w:r>
+    </w:p>
+    <w:p>
+      <w:pPr>
+        <w:pStyle w:val="ListParagraph"/>
+        <w:numPr>
+          <w:ilvl w:val="1"/>
+          <w:numId w:val="6"/>
+        </w:numPr>
+        <w:rPr>
+          <w:sz w:val="24"/>
+        </w:rPr>
+      </w:pPr>
+      <w:r>
+        <w:rPr>
+          <w:sz w:val="24"/>
+        </w:rPr>
+        <w:t>Different types of tiles</w:t>
+      </w:r>
+    </w:p>
+    <w:p>
+      <w:pPr>
+        <w:pStyle w:val="ListParagraph"/>
+        <w:numPr>
+          <w:ilvl w:val="1"/>
+          <w:numId w:val="6"/>
+        </w:numPr>
+        <w:rPr>
+          <w:sz w:val="24"/>
+        </w:rPr>
+      </w:pPr>
+      <w:r>
+        <w:rPr>
+          <w:sz w:val="24"/>
+        </w:rPr>
+        <w:t>Tiles have movement cost</w:t>
+      </w:r>
+    </w:p>
+    <w:p>
+      <w:pPr>
+        <w:pStyle w:val="ListParagraph"/>
+        <w:numPr>
+          <w:ilvl w:val="1"/>
+          <w:numId w:val="6"/>
+        </w:numPr>
+        <w:rPr>
+          <w:sz w:val="24"/>
+        </w:rPr>
+      </w:pPr>
+      <w:r>
+        <w:rPr>
+          <w:sz w:val="24"/>
+        </w:rPr>
+        <w:t>Water tiles &amp; ships</w:t>
+      </w:r>
     </w:p>
     <w:p>
       <w:pPr>
@@ -3120,7 +2871,7 @@
         <w:rPr>
           <w:sz w:val="24"/>
         </w:rPr>
-        <w:t>Tile Based</w:t>
+        <w:t>Map Generation</w:t>
       </w:r>
     </w:p>
     <w:p>
@@ -3138,7 +2889,25 @@
         <w:rPr>
           <w:sz w:val="24"/>
         </w:rPr>
-        <w:t>Using Hex tiles as this allows for equal movement cost regardless of direction</w:t>
+        <w:t>Generates a reasonable map</w:t>
+      </w:r>
+    </w:p>
+    <w:p>
+      <w:pPr>
+        <w:pStyle w:val="ListParagraph"/>
+        <w:numPr>
+          <w:ilvl w:val="0"/>
+          <w:numId w:val="6"/>
+        </w:numPr>
+        <w:rPr>
+          <w:sz w:val="24"/>
+        </w:rPr>
+      </w:pPr>
+      <w:r>
+        <w:rPr>
+          <w:sz w:val="24"/>
+        </w:rPr>
+        <w:t>Different civilizations</w:t>
       </w:r>
     </w:p>
     <w:p>
@@ -3156,7 +2925,7 @@
         <w:rPr>
           <w:sz w:val="24"/>
         </w:rPr>
-        <w:t>Different types of tiles</w:t>
+        <w:t>Each have different abilities so not all the same</w:t>
       </w:r>
     </w:p>
     <w:p>
@@ -3174,7 +2943,7 @@
         <w:rPr>
           <w:sz w:val="24"/>
         </w:rPr>
-        <w:t>Tiles have movement cost</w:t>
+        <w:t>Player can choose one or choose random</w:t>
       </w:r>
     </w:p>
     <w:p>
@@ -3192,7 +2961,7 @@
         <w:rPr>
           <w:sz w:val="24"/>
         </w:rPr>
-        <w:t>Water tiles &amp; ships</w:t>
+        <w:t>AI Players to fill map</w:t>
       </w:r>
     </w:p>
     <w:p>
@@ -3210,7 +2979,7 @@
         <w:rPr>
           <w:sz w:val="24"/>
         </w:rPr>
-        <w:t>Map Generation</w:t>
+        <w:t>Revolutions</w:t>
       </w:r>
     </w:p>
     <w:p>
@@ -3228,7 +2997,103 @@
         <w:rPr>
           <w:sz w:val="24"/>
         </w:rPr>
-        <w:t>Generates a reasonable map</w:t>
+        <w:t>Unique Feature</w:t>
+      </w:r>
+    </w:p>
+    <w:p>
+      <w:pPr>
+        <w:pStyle w:val="ListParagraph"/>
+        <w:numPr>
+          <w:ilvl w:val="1"/>
+          <w:numId w:val="6"/>
+        </w:numPr>
+        <w:rPr>
+          <w:sz w:val="24"/>
+        </w:rPr>
+      </w:pPr>
+      <w:r>
+        <w:rPr>
+          <w:sz w:val="24"/>
+        </w:rPr>
+        <w:t>Unhappy areas far from capital can revolt</w:t>
+      </w:r>
+    </w:p>
+    <w:p>
+      <w:pPr>
+        <w:pStyle w:val="ListParagraph"/>
+        <w:numPr>
+          <w:ilvl w:val="1"/>
+          <w:numId w:val="6"/>
+        </w:numPr>
+        <w:rPr>
+          <w:sz w:val="24"/>
+        </w:rPr>
+      </w:pPr>
+      <w:r>
+        <w:rPr>
+          <w:sz w:val="24"/>
+        </w:rPr>
+        <w:t xml:space="preserve">Can join another civ or become </w:t>
+      </w:r>
+      <w:r>
+        <w:rPr>
+          <w:sz w:val="24"/>
+        </w:rPr>
+        <w:t>independent</w:t>
+      </w:r>
+    </w:p>
+    <w:p>
+      <w:pPr>
+        <w:pStyle w:val="ListParagraph"/>
+        <w:numPr>
+          <w:ilvl w:val="2"/>
+          <w:numId w:val="6"/>
+        </w:numPr>
+        <w:rPr>
+          <w:sz w:val="24"/>
+        </w:rPr>
+      </w:pPr>
+      <w:r>
+        <w:rPr>
+          <w:sz w:val="24"/>
+        </w:rPr>
+        <w:t>Independent civ needs name</w:t>
+      </w:r>
+    </w:p>
+    <w:p>
+      <w:pPr>
+        <w:pStyle w:val="ListParagraph"/>
+        <w:numPr>
+          <w:ilvl w:val="3"/>
+          <w:numId w:val="6"/>
+        </w:numPr>
+        <w:rPr>
+          <w:sz w:val="24"/>
+        </w:rPr>
+      </w:pPr>
+      <w:r>
+        <w:rPr>
+          <w:sz w:val="24"/>
+        </w:rPr>
+        <w:t>Based on area / city name / defined options based on civ succeeds from</w:t>
+      </w:r>
+    </w:p>
+    <w:p>
+      <w:pPr>
+        <w:pStyle w:val="ListParagraph"/>
+        <w:numPr>
+          <w:ilvl w:val="2"/>
+          <w:numId w:val="6"/>
+        </w:numPr>
+        <w:rPr>
+          <w:sz w:val="24"/>
+        </w:rPr>
+      </w:pPr>
+      <w:r>
+        <w:rPr>
+          <w:sz w:val="24"/>
+        </w:rPr>
+        <w:t>Independent civ auto declare war unless peaceful independence agreed</w:t>
       </w:r>
     </w:p>
     <w:p>
@@ -3246,7 +3111,7 @@
         <w:rPr>
           <w:sz w:val="24"/>
         </w:rPr>
-        <w:t>Different civilizations</w:t>
+        <w:t>Combat</w:t>
       </w:r>
     </w:p>
     <w:p>
@@ -3264,7 +3129,7 @@
         <w:rPr>
           <w:sz w:val="24"/>
         </w:rPr>
-        <w:t>Each have different abilities so not all the same</w:t>
+        <w:t>Units can fight each other</w:t>
       </w:r>
     </w:p>
     <w:p>
@@ -3282,7 +3147,25 @@
         <w:rPr>
           <w:sz w:val="24"/>
         </w:rPr>
-        <w:t>Player can choose one or choose random</w:t>
+        <w:t>Element of randomness</w:t>
+      </w:r>
+    </w:p>
+    <w:p>
+      <w:pPr>
+        <w:pStyle w:val="ListParagraph"/>
+        <w:numPr>
+          <w:ilvl w:val="0"/>
+          <w:numId w:val="6"/>
+        </w:numPr>
+        <w:rPr>
+          <w:sz w:val="24"/>
+        </w:rPr>
+      </w:pPr>
+      <w:r>
+        <w:rPr>
+          <w:sz w:val="24"/>
+        </w:rPr>
+        <w:t>Territory</w:t>
       </w:r>
     </w:p>
     <w:p>
@@ -3300,7 +3183,31 @@
         <w:rPr>
           <w:sz w:val="24"/>
         </w:rPr>
-        <w:t>AI Players to fill map</w:t>
+        <w:t>Cities hold territory around them</w:t>
+      </w:r>
+    </w:p>
+    <w:p>
+      <w:pPr>
+        <w:pStyle w:val="ListParagraph"/>
+        <w:numPr>
+          <w:ilvl w:val="1"/>
+          <w:numId w:val="6"/>
+        </w:numPr>
+        <w:rPr>
+          <w:sz w:val="24"/>
+        </w:rPr>
+      </w:pPr>
+      <w:r>
+        <w:rPr>
+          <w:sz w:val="24"/>
+        </w:rPr>
+        <w:t>Borders</w:t>
+      </w:r>
+      <w:r>
+        <w:rPr>
+          <w:sz w:val="24"/>
+        </w:rPr>
+        <w:t xml:space="preserve"> can prevent passage of troops</w:t>
       </w:r>
     </w:p>
     <w:p>
@@ -3318,7 +3225,7 @@
         <w:rPr>
           <w:sz w:val="24"/>
         </w:rPr>
-        <w:t>Revolutions</w:t>
+        <w:t>Units</w:t>
       </w:r>
     </w:p>
     <w:p>
@@ -3336,7 +3243,7 @@
         <w:rPr>
           <w:sz w:val="24"/>
         </w:rPr>
-        <w:t>Unique Feature</w:t>
+        <w:t>Different units with different abilities</w:t>
       </w:r>
     </w:p>
     <w:p>
@@ -3354,7 +3261,7 @@
         <w:rPr>
           <w:sz w:val="24"/>
         </w:rPr>
-        <w:t>Unhappy areas far from capital can revolt</w:t>
+        <w:t>Settler can found cities</w:t>
       </w:r>
     </w:p>
     <w:p>
@@ -3372,86 +3279,7 @@
         <w:rPr>
           <w:sz w:val="24"/>
         </w:rPr>
-        <w:t xml:space="preserve">Can join another civ or become </w:t>
-      </w:r>
-      <w:r>
-        <w:rPr>
-          <w:sz w:val="24"/>
-        </w:rPr>
-        <w:t>independent</w:t>
-      </w:r>
-    </w:p>
-    <w:p>
-      <w:pPr>
-        <w:pStyle w:val="ListParagraph"/>
-        <w:numPr>
-          <w:ilvl w:val="2"/>
-          <w:numId w:val="6"/>
-        </w:numPr>
-        <w:rPr>
-          <w:sz w:val="24"/>
-        </w:rPr>
-      </w:pPr>
-      <w:r>
-        <w:rPr>
-          <w:sz w:val="24"/>
-        </w:rPr>
-        <w:t>Independent civ needs name</w:t>
-      </w:r>
-    </w:p>
-    <w:p>
-      <w:pPr>
-        <w:pStyle w:val="ListParagraph"/>
-        <w:numPr>
-          <w:ilvl w:val="3"/>
-          <w:numId w:val="6"/>
-        </w:numPr>
-        <w:rPr>
-          <w:sz w:val="24"/>
-        </w:rPr>
-      </w:pPr>
-      <w:r>
-        <w:rPr>
-          <w:sz w:val="24"/>
-        </w:rPr>
-        <w:t>Based on area / city name / defined options based on civ succeeds from</w:t>
-      </w:r>
-    </w:p>
-    <w:p>
-      <w:pPr>
-        <w:pStyle w:val="ListParagraph"/>
-        <w:numPr>
-          <w:ilvl w:val="2"/>
-          <w:numId w:val="6"/>
-        </w:numPr>
-        <w:rPr>
-          <w:sz w:val="24"/>
-        </w:rPr>
-      </w:pPr>
-      <w:r>
-        <w:rPr>
-          <w:sz w:val="24"/>
-        </w:rPr>
-        <w:lastRenderedPageBreak/>
-        <w:t>Independent civ auto declare war unless peaceful independence agreed</w:t>
-      </w:r>
-    </w:p>
-    <w:p>
-      <w:pPr>
-        <w:pStyle w:val="ListParagraph"/>
-        <w:numPr>
-          <w:ilvl w:val="0"/>
-          <w:numId w:val="6"/>
-        </w:numPr>
-        <w:rPr>
-          <w:sz w:val="24"/>
-        </w:rPr>
-      </w:pPr>
-      <w:r>
-        <w:rPr>
-          <w:sz w:val="24"/>
-        </w:rPr>
-        <w:t>Combat</w:t>
+        <w:t>Worker does work, builds improvements etc.</w:t>
       </w:r>
     </w:p>
     <w:p>
@@ -3469,7 +3297,7 @@
         <w:rPr>
           <w:sz w:val="24"/>
         </w:rPr>
-        <w:t>Units can fight each other</w:t>
+        <w:t>Various military units with different stats</w:t>
       </w:r>
     </w:p>
     <w:p>
@@ -3487,15 +3315,55 @@
         <w:rPr>
           <w:sz w:val="24"/>
         </w:rPr>
-        <w:t>Element of randomness</w:t>
-      </w:r>
+        <w:t>“Great People” provide boosts in different stats</w:t>
+      </w:r>
+    </w:p>
+    <w:p>
+      <w:pPr>
+        <w:rPr>
+          <w:sz w:val="24"/>
+        </w:rPr>
+      </w:pPr>
+      <w:r>
+        <w:rPr>
+          <w:sz w:val="24"/>
+        </w:rPr>
+        <w:t>I am not going to implement the following because they are non-essential because they can be implemented at a later stage….</w:t>
+      </w:r>
+    </w:p>
+    <w:p>
+      <w:pPr>
+        <w:rPr>
+          <w:sz w:val="24"/>
+        </w:rPr>
+      </w:pPr>
+    </w:p>
+    <w:p>
+      <w:pPr>
+        <w:rPr>
+          <w:sz w:val="24"/>
+        </w:rPr>
+      </w:pPr>
+    </w:p>
+    <w:p>
+      <w:pPr>
+        <w:pStyle w:val="Heading2"/>
+      </w:pPr>
+      <w:bookmarkStart w:id="13" w:name="_Toc493578936"/>
+      <w:r>
+        <w:rPr>
+          <w:sz w:val="32"/>
+        </w:rPr>
+        <w:t>Limitations</w:t>
+      </w:r>
+      <w:bookmarkEnd w:id="13"/>
     </w:p>
     <w:p>
       <w:pPr>
         <w:pStyle w:val="ListParagraph"/>
         <w:numPr>
           <w:ilvl w:val="0"/>
-          <w:numId w:val="6"/>
+          <w:numId w:val="10"/>
         </w:numPr>
         <w:rPr>
           <w:sz w:val="24"/>
@@ -3505,49 +3373,13 @@
         <w:rPr>
           <w:sz w:val="24"/>
         </w:rPr>
-        <w:t>Territory</w:t>
-      </w:r>
-    </w:p>
-    <w:p>
-      <w:pPr>
-        <w:pStyle w:val="ListParagraph"/>
-        <w:numPr>
-          <w:ilvl w:val="1"/>
-          <w:numId w:val="6"/>
-        </w:numPr>
-        <w:rPr>
-          <w:sz w:val="24"/>
-        </w:rPr>
-      </w:pPr>
-      <w:r>
-        <w:rPr>
-          <w:sz w:val="24"/>
-        </w:rPr>
-        <w:t>Cities hold territory around them</w:t>
-      </w:r>
-    </w:p>
-    <w:p>
-      <w:pPr>
-        <w:pStyle w:val="ListParagraph"/>
-        <w:numPr>
-          <w:ilvl w:val="1"/>
-          <w:numId w:val="6"/>
-        </w:numPr>
-        <w:rPr>
-          <w:sz w:val="24"/>
-        </w:rPr>
-      </w:pPr>
-      <w:r>
-        <w:rPr>
-          <w:sz w:val="24"/>
-        </w:rPr>
-        <w:t>Borders</w:t>
-      </w:r>
-      <w:r>
-        <w:rPr>
-          <w:sz w:val="24"/>
-        </w:rPr>
-        <w:t xml:space="preserve"> can prevent passage of troops</w:t>
+        <w:t>Graphics</w:t>
+      </w:r>
+      <w:r>
+        <w:rPr>
+          <w:sz w:val="24"/>
+        </w:rPr>
+        <w:t xml:space="preserve"> processing power</w:t>
       </w:r>
     </w:p>
     <w:p>
@@ -3555,7 +3387,7 @@
         <w:pStyle w:val="ListParagraph"/>
         <w:numPr>
           <w:ilvl w:val="0"/>
-          <w:numId w:val="6"/>
+          <w:numId w:val="10"/>
         </w:numPr>
         <w:rPr>
           <w:sz w:val="24"/>
@@ -3565,151 +3397,15 @@
         <w:rPr>
           <w:sz w:val="24"/>
         </w:rPr>
-        <w:t>Units</w:t>
-      </w:r>
-    </w:p>
-    <w:p>
-      <w:pPr>
-        <w:pStyle w:val="ListParagraph"/>
-        <w:numPr>
-          <w:ilvl w:val="1"/>
-          <w:numId w:val="6"/>
-        </w:numPr>
-        <w:rPr>
-          <w:sz w:val="24"/>
-        </w:rPr>
-      </w:pPr>
-      <w:r>
-        <w:rPr>
-          <w:sz w:val="24"/>
-        </w:rPr>
-        <w:t>Different units with different abilities</w:t>
-      </w:r>
-    </w:p>
-    <w:p>
-      <w:pPr>
-        <w:pStyle w:val="ListParagraph"/>
-        <w:numPr>
-          <w:ilvl w:val="1"/>
-          <w:numId w:val="6"/>
-        </w:numPr>
-        <w:rPr>
-          <w:sz w:val="24"/>
-        </w:rPr>
-      </w:pPr>
-      <w:r>
-        <w:rPr>
-          <w:sz w:val="24"/>
-        </w:rPr>
-        <w:t>Settler can found cities</w:t>
-      </w:r>
-    </w:p>
-    <w:p>
-      <w:pPr>
-        <w:pStyle w:val="ListParagraph"/>
-        <w:numPr>
-          <w:ilvl w:val="1"/>
-          <w:numId w:val="6"/>
-        </w:numPr>
-        <w:rPr>
-          <w:sz w:val="24"/>
-        </w:rPr>
-      </w:pPr>
-      <w:r>
-        <w:rPr>
-          <w:sz w:val="24"/>
-        </w:rPr>
-        <w:t>Worker does work, builds improvements etc.</w:t>
-      </w:r>
-    </w:p>
-    <w:p>
-      <w:pPr>
-        <w:pStyle w:val="ListParagraph"/>
-        <w:numPr>
-          <w:ilvl w:val="1"/>
-          <w:numId w:val="6"/>
-        </w:numPr>
-        <w:rPr>
-          <w:sz w:val="24"/>
-        </w:rPr>
-      </w:pPr>
-      <w:r>
-        <w:rPr>
-          <w:sz w:val="24"/>
-        </w:rPr>
-        <w:t>Various military units with different stats</w:t>
-      </w:r>
-    </w:p>
-    <w:p>
-      <w:pPr>
-        <w:pStyle w:val="ListParagraph"/>
-        <w:numPr>
-          <w:ilvl w:val="1"/>
-          <w:numId w:val="6"/>
-        </w:numPr>
-        <w:rPr>
-          <w:sz w:val="24"/>
-        </w:rPr>
-      </w:pPr>
-      <w:r>
-        <w:rPr>
-          <w:sz w:val="24"/>
-        </w:rPr>
-        <w:t>“Great People” provide boosts in different stats</w:t>
-      </w:r>
-    </w:p>
-    <w:p>
-      <w:pPr>
-        <w:pStyle w:val="Heading2"/>
-      </w:pPr>
-      <w:bookmarkStart w:id="12" w:name="_Toc486885455"/>
-      <w:r>
-        <w:rPr>
-          <w:sz w:val="32"/>
-        </w:rPr>
-        <w:t>Limitations</w:t>
-      </w:r>
-      <w:bookmarkEnd w:id="12"/>
-    </w:p>
-    <w:p>
-      <w:pPr>
-        <w:rPr>
-          <w:sz w:val="24"/>
-        </w:rPr>
-      </w:pPr>
-      <w:r>
-        <w:rPr>
-          <w:sz w:val="24"/>
-        </w:rPr>
-        <w:t>Maps can only be a certain size due to want to load whole map at once</w:t>
-      </w:r>
-    </w:p>
-    <w:p>
-      <w:pPr>
-        <w:rPr>
-          <w:sz w:val="24"/>
-        </w:rPr>
-      </w:pPr>
-    </w:p>
-    <w:p>
-      <w:pPr>
-        <w:pStyle w:val="Heading2"/>
-      </w:pPr>
-      <w:bookmarkStart w:id="13" w:name="_Toc486885456"/>
-      <w:r>
-        <w:rPr>
-          <w:sz w:val="32"/>
-        </w:rPr>
-        <w:t>Requirements</w:t>
-      </w:r>
-      <w:bookmarkEnd w:id="13"/>
+        <w:t>Time available</w:t>
+      </w:r>
     </w:p>
     <w:p>
       <w:pPr>
         <w:pStyle w:val="ListParagraph"/>
         <w:numPr>
           <w:ilvl w:val="0"/>
-          <w:numId w:val="7"/>
+          <w:numId w:val="10"/>
         </w:numPr>
         <w:rPr>
           <w:sz w:val="24"/>
@@ -3719,13 +3415,7 @@
         <w:rPr>
           <w:sz w:val="24"/>
         </w:rPr>
-        <w:t xml:space="preserve">Needs GPU </w:t>
-      </w:r>
-      <w:r>
-        <w:rPr>
-          <w:sz w:val="24"/>
-        </w:rPr>
-        <w:t>in order to render graphics</w:t>
+        <w:t>Knowledge</w:t>
       </w:r>
     </w:p>
     <w:p>
@@ -3733,7 +3423,7 @@
         <w:pStyle w:val="ListParagraph"/>
         <w:numPr>
           <w:ilvl w:val="0"/>
-          <w:numId w:val="7"/>
+          <w:numId w:val="10"/>
         </w:numPr>
         <w:rPr>
           <w:sz w:val="24"/>
@@ -3743,37 +3433,45 @@
         <w:rPr>
           <w:sz w:val="24"/>
         </w:rPr>
-        <w:t>Needs to be able to run U</w:t>
-      </w:r>
-      <w:r>
-        <w:rPr>
-          <w:sz w:val="24"/>
-        </w:rPr>
-        <w:t>nity games</w:t>
-      </w:r>
-    </w:p>
-    <w:p>
-      <w:pPr>
-        <w:rPr>
-          <w:sz w:val="24"/>
-        </w:rPr>
-      </w:pPr>
+        <w:t>Limited audience for testing</w:t>
+      </w:r>
     </w:p>
     <w:p>
       <w:pPr>
         <w:pStyle w:val="Heading2"/>
+      </w:pPr>
+      <w:bookmarkStart w:id="14" w:name="_Toc493578937"/>
+      <w:r>
         <w:rPr>
           <w:sz w:val="32"/>
         </w:rPr>
-      </w:pPr>
-      <w:bookmarkStart w:id="14" w:name="_Toc486885457"/>
-      <w:r>
+        <w:t>Requirements</w:t>
+      </w:r>
+      <w:bookmarkEnd w:id="14"/>
+    </w:p>
+    <w:p>
+      <w:pPr>
+        <w:rPr>
+          <w:sz w:val="24"/>
+        </w:rPr>
+      </w:pPr>
+    </w:p>
+    <w:p>
+      <w:pPr>
+        <w:pStyle w:val="Heading2"/>
         <w:rPr>
           <w:sz w:val="32"/>
         </w:rPr>
+      </w:pPr>
+      <w:bookmarkStart w:id="15" w:name="_Toc493578938"/>
+      <w:r>
+        <w:rPr>
+          <w:sz w:val="32"/>
+        </w:rPr>
+        <w:lastRenderedPageBreak/>
         <w:t>Success Criteria</w:t>
       </w:r>
-      <w:bookmarkEnd w:id="14"/>
+      <w:bookmarkEnd w:id="15"/>
     </w:p>
     <w:p>
       <w:pPr>
@@ -3799,24 +3497,89 @@
           <w:sz w:val="24"/>
         </w:rPr>
       </w:pPr>
+      <w:r>
+        <w:rPr>
+          <w:sz w:val="24"/>
+        </w:rPr>
+        <w:t>The project will be successful when…</w:t>
+      </w:r>
+    </w:p>
+    <w:p>
+      <w:pPr>
+        <w:rPr>
+          <w:sz w:val="24"/>
+        </w:rPr>
+      </w:pPr>
+    </w:p>
+    <w:p>
+      <w:pPr>
+        <w:rPr>
+          <w:sz w:val="24"/>
+        </w:rPr>
+      </w:pPr>
+      <w:r>
+        <w:rPr>
+          <w:sz w:val="24"/>
+        </w:rPr>
+        <w:t>Table</w:t>
+      </w:r>
+    </w:p>
+    <w:p>
+      <w:pPr>
+        <w:rPr>
+          <w:sz w:val="24"/>
+        </w:rPr>
+      </w:pPr>
+      <w:r>
+        <w:rPr>
+          <w:sz w:val="24"/>
+        </w:rPr>
+        <w:t>Success criteria / how it will be measured</w:t>
+      </w:r>
+    </w:p>
+    <w:p>
+      <w:pPr>
+        <w:rPr>
+          <w:sz w:val="24"/>
+        </w:rPr>
+      </w:pPr>
+    </w:p>
+    <w:p>
+      <w:pPr>
+        <w:rPr>
+          <w:sz w:val="24"/>
+        </w:rPr>
+      </w:pPr>
+    </w:p>
+    <w:p>
+      <w:pPr>
+        <w:rPr>
+          <w:sz w:val="24"/>
+        </w:rPr>
+      </w:pPr>
+    </w:p>
+    <w:p>
+      <w:pPr>
+        <w:rPr>
+          <w:sz w:val="24"/>
+        </w:rPr>
+      </w:pPr>
     </w:p>
     <w:p>
       <w:pPr>
         <w:pStyle w:val="Heading1"/>
       </w:pPr>
-      <w:bookmarkStart w:id="15" w:name="_Toc486885458"/>
+      <w:bookmarkStart w:id="16" w:name="_Toc493578939"/>
       <w:r>
         <w:t>Design</w:t>
       </w:r>
-      <w:bookmarkEnd w:id="15"/>
+      <w:bookmarkEnd w:id="16"/>
     </w:p>
     <w:sectPr>
-      <w:type w:val="continuous"/>
       <w:pgSz w:w="11906" w:h="16838"/>
       <w:pgMar w:top="720" w:right="720" w:bottom="720" w:left="720" w:header="708" w:footer="708" w:gutter="0"/>
-      <w:pgNumType w:start="0"/>
+      <w:pgNumType w:start="1"/>
       <w:cols w:space="708"/>
-      <w:titlePg/>
       <w:docGrid w:linePitch="360"/>
     </w:sectPr>
   </w:body>
@@ -3891,7 +3654,7 @@
         <w:color w:val="5B9BD5" w:themeColor="accent1"/>
         <w:sz w:val="28"/>
       </w:rPr>
-      <w:instrText xml:space="preserve"> PAGE   \* MERGEFORMAT </w:instrText>
+      <w:instrText xml:space="preserve"> PAGE    \* MERGEFORMAT </w:instrText>
     </w:r>
     <w:r>
       <w:rPr>
@@ -3913,7 +3676,6 @@
     <w:r>
       <w:rPr>
         <w:caps/>
-        <w:noProof/>
         <w:color w:val="5B9BD5" w:themeColor="accent1"/>
         <w:sz w:val="28"/>
       </w:rPr>
@@ -3962,7 +3724,7 @@
       <mc:AlternateContent>
         <mc:Choice Requires="wps">
           <w:drawing>
-            <wp:anchor distT="0" distB="0" distL="118745" distR="118745" simplePos="0" relativeHeight="251659264" behindDoc="1" locked="0" layoutInCell="1" allowOverlap="0" wp14:anchorId="2B3F5C24" wp14:editId="38BE9018">
+            <wp:anchor distT="0" distB="0" distL="118745" distR="118745" simplePos="0" relativeHeight="251659264" behindDoc="1" locked="0" layoutInCell="1" allowOverlap="0" wp14:anchorId="44F2B9A1" wp14:editId="2EC82B6F">
               <wp:simplePos x="0" y="0"/>
               <wp:positionH relativeFrom="margin">
                 <wp:align>center</wp:align>
@@ -4030,11 +3792,10 @@
                             </w:rPr>
                             <w:alias w:val="Title"/>
                             <w:tag w:val=""/>
-                            <w:id w:val="1189017394"/>
+                            <w:id w:val="1817293869"/>
                             <w:dataBinding w:prefixMappings="xmlns:ns0='http://purl.org/dc/elements/1.1/' xmlns:ns1='http://schemas.openxmlformats.org/package/2006/metadata/core-properties' " w:xpath="/ns1:coreProperties[1]/ns0:title[1]" w:storeItemID="{6C3C8BC8-F283-45AE-878A-BAB7291924A1}"/>
                             <w:text/>
                           </w:sdtPr>
-                          <w:sdtEndPr/>
                           <w:sdtContent>
                             <w:p>
                               <w:pPr>
@@ -4098,11 +3859,10 @@
                       </w:rPr>
                       <w:alias w:val="Title"/>
                       <w:tag w:val=""/>
-                      <w:id w:val="1189017394"/>
+                      <w:id w:val="1817293869"/>
                       <w:dataBinding w:prefixMappings="xmlns:ns0='http://purl.org/dc/elements/1.1/' xmlns:ns1='http://schemas.openxmlformats.org/package/2006/metadata/core-properties' " w:xpath="/ns1:coreProperties[1]/ns0:title[1]" w:storeItemID="{6C3C8BC8-F283-45AE-878A-BAB7291924A1}"/>
                       <w:text/>
                     </w:sdtPr>
-                    <w:sdtEndPr/>
                     <w:sdtContent>
                       <w:p>
                         <w:pPr>
@@ -4373,6 +4133,119 @@
     </w:lvl>
   </w:abstractNum>
   <w:abstractNum w:abstractNumId="2">
+    <w:nsid w:val="1E4E50E2"/>
+    <w:multiLevelType w:val="hybridMultilevel"/>
+    <w:tmpl w:val="71CE8C82"/>
+    <w:lvl w:ilvl="0" w:tplc="08090001">
+      <w:start w:val="1"/>
+      <w:numFmt w:val="bullet"/>
+      <w:lvlText w:val=""/>
+      <w:lvlJc w:val="left"/>
+      <w:pPr>
+        <w:ind w:left="360" w:hanging="360"/>
+      </w:pPr>
+      <w:rPr>
+        <w:rFonts w:ascii="Symbol" w:hAnsi="Symbol" w:hint="default"/>
+      </w:rPr>
+    </w:lvl>
+    <w:lvl w:ilvl="1" w:tplc="08090003" w:tentative="1">
+      <w:start w:val="1"/>
+      <w:numFmt w:val="bullet"/>
+      <w:lvlText w:val="o"/>
+      <w:lvlJc w:val="left"/>
+      <w:pPr>
+        <w:ind w:left="1080" w:hanging="360"/>
+      </w:pPr>
+      <w:rPr>
+        <w:rFonts w:ascii="Courier New" w:hAnsi="Courier New" w:cs="Courier New" w:hint="default"/>
+      </w:rPr>
+    </w:lvl>
+    <w:lvl w:ilvl="2" w:tplc="08090005" w:tentative="1">
+      <w:start w:val="1"/>
+      <w:numFmt w:val="bullet"/>
+      <w:lvlText w:val=""/>
+      <w:lvlJc w:val="left"/>
+      <w:pPr>
+        <w:ind w:left="1800" w:hanging="360"/>
+      </w:pPr>
+      <w:rPr>
+        <w:rFonts w:ascii="Wingdings" w:hAnsi="Wingdings" w:hint="default"/>
+      </w:rPr>
+    </w:lvl>
+    <w:lvl w:ilvl="3" w:tplc="08090001" w:tentative="1">
+      <w:start w:val="1"/>
+      <w:numFmt w:val="bullet"/>
+      <w:lvlText w:val=""/>
+      <w:lvlJc w:val="left"/>
+      <w:pPr>
+        <w:ind w:left="2520" w:hanging="360"/>
+      </w:pPr>
+      <w:rPr>
+        <w:rFonts w:ascii="Symbol" w:hAnsi="Symbol" w:hint="default"/>
+      </w:rPr>
+    </w:lvl>
+    <w:lvl w:ilvl="4" w:tplc="08090003" w:tentative="1">
+      <w:start w:val="1"/>
+      <w:numFmt w:val="bullet"/>
+      <w:lvlText w:val="o"/>
+      <w:lvlJc w:val="left"/>
+      <w:pPr>
+        <w:ind w:left="3240" w:hanging="360"/>
+      </w:pPr>
+      <w:rPr>
+        <w:rFonts w:ascii="Courier New" w:hAnsi="Courier New" w:cs="Courier New" w:hint="default"/>
+      </w:rPr>
+    </w:lvl>
+    <w:lvl w:ilvl="5" w:tplc="08090005" w:tentative="1">
+      <w:start w:val="1"/>
+      <w:numFmt w:val="bullet"/>
+      <w:lvlText w:val=""/>
+      <w:lvlJc w:val="left"/>
+      <w:pPr>
+        <w:ind w:left="3960" w:hanging="360"/>
+      </w:pPr>
+      <w:rPr>
+        <w:rFonts w:ascii="Wingdings" w:hAnsi="Wingdings" w:hint="default"/>
+      </w:rPr>
+    </w:lvl>
+    <w:lvl w:ilvl="6" w:tplc="08090001" w:tentative="1">
+      <w:start w:val="1"/>
+      <w:numFmt w:val="bullet"/>
+      <w:lvlText w:val=""/>
+      <w:lvlJc w:val="left"/>
+      <w:pPr>
+        <w:ind w:left="4680" w:hanging="360"/>
+      </w:pPr>
+      <w:rPr>
+        <w:rFonts w:ascii="Symbol" w:hAnsi="Symbol" w:hint="default"/>
+      </w:rPr>
+    </w:lvl>
+    <w:lvl w:ilvl="7" w:tplc="08090003" w:tentative="1">
+      <w:start w:val="1"/>
+      <w:numFmt w:val="bullet"/>
+      <w:lvlText w:val="o"/>
+      <w:lvlJc w:val="left"/>
+      <w:pPr>
+        <w:ind w:left="5400" w:hanging="360"/>
+      </w:pPr>
+      <w:rPr>
+        <w:rFonts w:ascii="Courier New" w:hAnsi="Courier New" w:cs="Courier New" w:hint="default"/>
+      </w:rPr>
+    </w:lvl>
+    <w:lvl w:ilvl="8" w:tplc="08090005" w:tentative="1">
+      <w:start w:val="1"/>
+      <w:numFmt w:val="bullet"/>
+      <w:lvlText w:val=""/>
+      <w:lvlJc w:val="left"/>
+      <w:pPr>
+        <w:ind w:left="6120" w:hanging="360"/>
+      </w:pPr>
+      <w:rPr>
+        <w:rFonts w:ascii="Wingdings" w:hAnsi="Wingdings" w:hint="default"/>
+      </w:rPr>
+    </w:lvl>
+  </w:abstractNum>
+  <w:abstractNum w:abstractNumId="3">
     <w:nsid w:val="32EB1042"/>
     <w:multiLevelType w:val="hybridMultilevel"/>
     <w:tmpl w:val="E18E86A4"/>
@@ -4485,7 +4358,7 @@
       </w:rPr>
     </w:lvl>
   </w:abstractNum>
-  <w:abstractNum w:abstractNumId="3">
+  <w:abstractNum w:abstractNumId="4">
     <w:nsid w:val="347410E6"/>
     <w:multiLevelType w:val="hybridMultilevel"/>
     <w:tmpl w:val="D18684E2"/>
@@ -4598,7 +4471,7 @@
       </w:rPr>
     </w:lvl>
   </w:abstractNum>
-  <w:abstractNum w:abstractNumId="4">
+  <w:abstractNum w:abstractNumId="5">
     <w:nsid w:val="361B586F"/>
     <w:multiLevelType w:val="hybridMultilevel"/>
     <w:tmpl w:val="7DF81344"/>
@@ -4711,7 +4584,7 @@
       </w:rPr>
     </w:lvl>
   </w:abstractNum>
-  <w:abstractNum w:abstractNumId="5">
+  <w:abstractNum w:abstractNumId="6">
     <w:nsid w:val="470A180F"/>
     <w:multiLevelType w:val="hybridMultilevel"/>
     <w:tmpl w:val="675EF554"/>
@@ -4824,7 +4697,7 @@
       </w:rPr>
     </w:lvl>
   </w:abstractNum>
-  <w:abstractNum w:abstractNumId="6">
+  <w:abstractNum w:abstractNumId="7">
     <w:nsid w:val="53524387"/>
     <w:multiLevelType w:val="hybridMultilevel"/>
     <w:tmpl w:val="8D4C0668"/>
@@ -4937,7 +4810,7 @@
       </w:rPr>
     </w:lvl>
   </w:abstractNum>
-  <w:abstractNum w:abstractNumId="7">
+  <w:abstractNum w:abstractNumId="8">
     <w:nsid w:val="655B24B7"/>
     <w:multiLevelType w:val="hybridMultilevel"/>
     <w:tmpl w:val="6F5C8370"/>
@@ -5050,7 +4923,7 @@
       </w:rPr>
     </w:lvl>
   </w:abstractNum>
-  <w:abstractNum w:abstractNumId="8">
+  <w:abstractNum w:abstractNumId="9">
     <w:nsid w:val="69E37977"/>
     <w:multiLevelType w:val="hybridMultilevel"/>
     <w:tmpl w:val="2B70BFB2"/>
@@ -5164,30 +5037,33 @@
     </w:lvl>
   </w:abstractNum>
   <w:num w:numId="1">
-    <w:abstractNumId w:val="7"/>
+    <w:abstractNumId w:val="8"/>
   </w:num>
   <w:num w:numId="2">
-    <w:abstractNumId w:val="3"/>
+    <w:abstractNumId w:val="4"/>
   </w:num>
   <w:num w:numId="3">
-    <w:abstractNumId w:val="5"/>
+    <w:abstractNumId w:val="6"/>
   </w:num>
   <w:num w:numId="4">
     <w:abstractNumId w:val="1"/>
   </w:num>
   <w:num w:numId="5">
-    <w:abstractNumId w:val="8"/>
+    <w:abstractNumId w:val="9"/>
   </w:num>
   <w:num w:numId="6">
-    <w:abstractNumId w:val="4"/>
+    <w:abstractNumId w:val="5"/>
   </w:num>
   <w:num w:numId="7">
     <w:abstractNumId w:val="0"/>
   </w:num>
   <w:num w:numId="8">
-    <w:abstractNumId w:val="6"/>
+    <w:abstractNumId w:val="7"/>
   </w:num>
   <w:num w:numId="9">
+    <w:abstractNumId w:val="3"/>
+  </w:num>
+  <w:num w:numId="10">
     <w:abstractNumId w:val="2"/>
   </w:num>
 </w:numbering>
@@ -6414,7 +6290,7 @@
 </file>
 
 <file path=customXml/itemProps2.xml><?xml version="1.0" encoding="utf-8"?>
-<ds:datastoreItem xmlns:ds="http://schemas.openxmlformats.org/officeDocument/2006/customXml" ds:itemID="{021239ED-E05C-4CA8-BBD3-7DF6F3964C0A}">
+<ds:datastoreItem xmlns:ds="http://schemas.openxmlformats.org/officeDocument/2006/customXml" ds:itemID="{229C8839-0B55-4CCF-ACE5-9FAAED8C5736}">
   <ds:schemaRefs>
     <ds:schemaRef ds:uri="http://schemas.openxmlformats.org/officeDocument/2006/bibliography"/>
   </ds:schemaRefs>

</xml_diff>

<commit_message>
Added more to analysis
</commit_message>
<xml_diff>
--- a/Write Up/Revolution Game Project.docx
+++ b/Write Up/Revolution Game Project.docx
@@ -1908,24 +1908,22 @@
         </w:rPr>
         <w:t>The game has a defined set of inputs and outputs, meaning that these can be planned for, meaning users cannot break the program. These inputs revolve around pressing specific keys or clicking buttons on the screen, and any undefined inputs will cause no action. This means that a computer can easily turn inputs into outputs, making it amenable to a computational approach.</w:t>
       </w:r>
-      <w:bookmarkStart w:id="3" w:name="_GoBack"/>
+    </w:p>
+    <w:p>
+      <w:pPr>
+        <w:pStyle w:val="Heading2"/>
+        <w:rPr>
+          <w:sz w:val="32"/>
+        </w:rPr>
+      </w:pPr>
+      <w:bookmarkStart w:id="3" w:name="_Toc493578927"/>
+      <w:r>
+        <w:rPr>
+          <w:sz w:val="32"/>
+        </w:rPr>
+        <w:t>Stakeholders</w:t>
+      </w:r>
       <w:bookmarkEnd w:id="3"/>
-    </w:p>
-    <w:p>
-      <w:pPr>
-        <w:pStyle w:val="Heading2"/>
-        <w:rPr>
-          <w:sz w:val="32"/>
-        </w:rPr>
-      </w:pPr>
-      <w:bookmarkStart w:id="4" w:name="_Toc493578927"/>
-      <w:r>
-        <w:rPr>
-          <w:sz w:val="32"/>
-        </w:rPr>
-        <w:t>Stakeholders</w:t>
-      </w:r>
-      <w:bookmarkEnd w:id="4"/>
     </w:p>
     <w:p>
       <w:pPr>
@@ -1976,7 +1974,7 @@
           <w:szCs w:val="32"/>
         </w:rPr>
       </w:pPr>
-      <w:bookmarkStart w:id="5" w:name="_Toc493578928"/>
+      <w:bookmarkStart w:id="4" w:name="_Toc493578928"/>
       <w:r>
         <w:rPr>
           <w:sz w:val="32"/>
@@ -1984,7 +1982,7 @@
         </w:rPr>
         <w:t>Existing Solutions</w:t>
       </w:r>
-      <w:bookmarkEnd w:id="5"/>
+      <w:bookmarkEnd w:id="4"/>
     </w:p>
     <w:p>
       <w:pPr>
@@ -2050,12 +2048,20 @@
     </w:p>
     <w:p>
       <w:pPr>
+        <w:jc w:val="both"/>
+        <w:rPr>
+          <w:sz w:val="24"/>
+        </w:rPr>
+      </w:pPr>
+    </w:p>
+    <w:p>
+      <w:pPr>
         <w:pStyle w:val="Heading3"/>
         <w:rPr>
           <w:sz w:val="24"/>
         </w:rPr>
       </w:pPr>
-      <w:bookmarkStart w:id="6" w:name="_Toc493578929"/>
+      <w:bookmarkStart w:id="5" w:name="_Toc493578929"/>
       <w:r>
         <w:rPr>
           <w:sz w:val="24"/>
@@ -2063,7 +2069,7 @@
         <w:lastRenderedPageBreak/>
         <w:t>Common Features</w:t>
       </w:r>
-      <w:bookmarkEnd w:id="6"/>
+      <w:bookmarkEnd w:id="5"/>
     </w:p>
     <w:p>
       <w:pPr>
@@ -2074,53 +2080,27 @@
       </w:pPr>
       <w:r>
         <w:rPr>
-          <w:sz w:val="24"/>
-        </w:rPr>
-        <w:t xml:space="preserve">There are multiple features which are common to all the existing games that I am looking at. These approaches include </w:t>
-      </w:r>
-      <w:r>
-        <w:rPr>
-          <w:sz w:val="24"/>
-        </w:rPr>
-        <w:t>turns, so that no player has much of an advantage over another and tiles to separate the map into playable sections. The maps are generally composed of islands similar to our own planet, with different land types to make the game more interesting. There are also different types of units which can move around the map and cities which act as producers for units and targets for capture. Multiple win conditions allow the games to have multiple different playstyles which all have an equal chance of victory. Most games also have a tech tree, which allows the unlocking of new units and other features, allowing the game to progress rather than remaining static.</w:t>
-      </w:r>
-    </w:p>
-    <w:p>
-      <w:pPr>
-        <w:rPr>
-          <w:sz w:val="24"/>
-        </w:rPr>
-      </w:pPr>
-    </w:p>
-    <w:p>
-      <w:pPr>
-        <w:rPr>
-          <w:sz w:val="24"/>
-        </w:rPr>
-      </w:pPr>
-      <w:r>
-        <w:rPr>
           <w:noProof/>
           <w:sz w:val="24"/>
           <w:lang w:eastAsia="en-GB"/>
         </w:rPr>
         <w:drawing>
-          <wp:anchor distT="0" distB="0" distL="114300" distR="114300" simplePos="0" relativeHeight="251633152" behindDoc="1" locked="0" layoutInCell="1" allowOverlap="1" wp14:anchorId="4F5B92C5" wp14:editId="071A75FF">
+          <wp:anchor distT="0" distB="0" distL="114300" distR="114300" simplePos="0" relativeHeight="251633152" behindDoc="1" locked="0" layoutInCell="1" allowOverlap="1" wp14:anchorId="47045C0D" wp14:editId="0D4C2E26">
             <wp:simplePos x="0" y="0"/>
             <wp:positionH relativeFrom="column">
-              <wp:posOffset>2520315</wp:posOffset>
+              <wp:posOffset>3528695</wp:posOffset>
             </wp:positionH>
             <wp:positionV relativeFrom="page">
-              <wp:posOffset>1110615</wp:posOffset>
+              <wp:posOffset>2724150</wp:posOffset>
             </wp:positionV>
-            <wp:extent cx="4139565" cy="3102610"/>
-            <wp:effectExtent l="0" t="0" r="0" b="2540"/>
+            <wp:extent cx="3419475" cy="2562860"/>
+            <wp:effectExtent l="0" t="0" r="9525" b="8890"/>
             <wp:wrapTight wrapText="bothSides">
               <wp:wrapPolygon edited="0">
                 <wp:start x="0" y="0"/>
-                <wp:lineTo x="0" y="21485"/>
-                <wp:lineTo x="21471" y="21485"/>
-                <wp:lineTo x="21471" y="0"/>
+                <wp:lineTo x="0" y="21514"/>
+                <wp:lineTo x="21540" y="21514"/>
+                <wp:lineTo x="21540" y="0"/>
                 <wp:lineTo x="0" y="0"/>
               </wp:wrapPolygon>
             </wp:wrapTight>
@@ -2153,7 +2133,7 @@
                   <pic:spPr bwMode="auto">
                     <a:xfrm>
                       <a:off x="0" y="0"/>
-                      <a:ext cx="4139565" cy="3102610"/>
+                      <a:ext cx="3419475" cy="2562860"/>
                     </a:xfrm>
                     <a:prstGeom prst="rect">
                       <a:avLst/>
@@ -2175,19 +2155,45 @@
           </wp:anchor>
         </w:drawing>
       </w:r>
+      <w:r>
+        <w:rPr>
+          <w:sz w:val="24"/>
+        </w:rPr>
+        <w:t xml:space="preserve">There are multiple features which are common to all the existing games that I am looking at. These approaches include </w:t>
+      </w:r>
+      <w:r>
+        <w:rPr>
+          <w:sz w:val="24"/>
+        </w:rPr>
+        <w:t>turns, so that no player has much of an advantage over another and tiles to separate the map into playable sections. The maps are generally composed of islands similar to our own planet, with different land types to make the game more interesting. There are also different types of units which can move around the map and cities which act as producers for units and targets for capture. Multiple win conditions allow the games to have multiple different playstyles which all have an equal chance of victory. Most games also have a tech tree, which allows the unlocking of new units and other features, allowing the game to progress rather than remaining static.</w:t>
+      </w:r>
     </w:p>
     <w:p>
       <w:pPr>
         <w:pStyle w:val="Heading3"/>
       </w:pPr>
-      <w:bookmarkStart w:id="7" w:name="_Toc493578930"/>
+      <w:bookmarkStart w:id="6" w:name="_Toc493578930"/>
       <w:r>
         <w:rPr>
           <w:sz w:val="24"/>
         </w:rPr>
         <w:t>Sid Meier’s Civilization III</w:t>
       </w:r>
-      <w:bookmarkEnd w:id="7"/>
+      <w:bookmarkEnd w:id="6"/>
+    </w:p>
+    <w:p>
+      <w:pPr>
+        <w:jc w:val="both"/>
+        <w:rPr>
+          <w:sz w:val="24"/>
+        </w:rPr>
+      </w:pPr>
+      <w:r>
+        <w:rPr>
+          <w:sz w:val="24"/>
+        </w:rPr>
+        <w:t>Civilization III is an older title, and as such contains features that can be improved upon. These include the use of square tiles meaning that all movements are not equal, and land units being unable to cross water on their own. This, while more realistic becomes potentially frustrating for the player, and I believe later games have better solutions. Civ III also allows unlimited units on one tile, which can cause balance issues during wars. Its semi-realistic style has charm, and also allows the game to run on much lower end machines</w:t>
+      </w:r>
     </w:p>
     <w:p>
       <w:pPr>
@@ -2202,22 +2208,22 @@
           <w:lang w:eastAsia="en-GB"/>
         </w:rPr>
         <w:drawing>
-          <wp:anchor distT="0" distB="0" distL="114300" distR="114300" simplePos="0" relativeHeight="251664896" behindDoc="1" locked="0" layoutInCell="1" allowOverlap="1" wp14:anchorId="1D2D76BB" wp14:editId="74309529">
+          <wp:anchor distT="0" distB="0" distL="114300" distR="114300" simplePos="0" relativeHeight="251664896" behindDoc="1" locked="0" layoutInCell="1" allowOverlap="1" wp14:anchorId="3281702E" wp14:editId="2AB960FD">
             <wp:simplePos x="0" y="0"/>
             <wp:positionH relativeFrom="column">
-              <wp:posOffset>2520315</wp:posOffset>
+              <wp:posOffset>3528695</wp:posOffset>
             </wp:positionH>
             <wp:positionV relativeFrom="page">
-              <wp:posOffset>4459605</wp:posOffset>
+              <wp:posOffset>5448300</wp:posOffset>
             </wp:positionV>
-            <wp:extent cx="4139565" cy="2584450"/>
-            <wp:effectExtent l="0" t="0" r="0" b="6350"/>
+            <wp:extent cx="3419475" cy="2134235"/>
+            <wp:effectExtent l="0" t="0" r="9525" b="0"/>
             <wp:wrapTight wrapText="bothSides">
               <wp:wrapPolygon edited="0">
                 <wp:start x="0" y="0"/>
-                <wp:lineTo x="0" y="21494"/>
-                <wp:lineTo x="21471" y="21494"/>
-                <wp:lineTo x="21471" y="0"/>
+                <wp:lineTo x="0" y="21401"/>
+                <wp:lineTo x="21540" y="21401"/>
+                <wp:lineTo x="21540" y="0"/>
                 <wp:lineTo x="0" y="0"/>
               </wp:wrapPolygon>
             </wp:wrapTight>
@@ -2250,7 +2256,7 @@
                   <pic:spPr bwMode="auto">
                     <a:xfrm>
                       <a:off x="0" y="0"/>
-                      <a:ext cx="4139565" cy="2584450"/>
+                      <a:ext cx="3419475" cy="2134235"/>
                     </a:xfrm>
                     <a:prstGeom prst="rect">
                       <a:avLst/>
@@ -2275,9 +2281,40 @@
       <w:r>
         <w:rPr>
           <w:sz w:val="24"/>
-        </w:rPr>
-        <w:t>Civilization III is an older title, and as such contains features that can be improved upon. These include the use of square tiles meaning that all movements are not equal, and land units being unable to cross water on their own. This, while more realistic becomes potentially frustrating for the player, and I believe later games have better solutions. Civ III also allows unlimited units on one tile, which can cause balance issues during wars. Its semi-realistic style has charm, and also allows the game to run on much lower end machines</w:t>
-      </w:r>
+          <w:szCs w:val="24"/>
+        </w:rPr>
+        <w:br/>
+      </w:r>
+      <w:bookmarkStart w:id="7" w:name="_Toc493578931"/>
+      <w:r>
+        <w:rPr>
+          <w:rStyle w:val="Heading3Char"/>
+          <w:sz w:val="24"/>
+        </w:rPr>
+        <w:t>Sid Meier’s Civilization V</w:t>
+      </w:r>
+      <w:bookmarkEnd w:id="7"/>
+    </w:p>
+    <w:p>
+      <w:pPr>
+        <w:jc w:val="both"/>
+        <w:rPr>
+          <w:sz w:val="24"/>
+        </w:rPr>
+      </w:pPr>
+      <w:r>
+        <w:rPr>
+          <w:sz w:val="24"/>
+        </w:rPr>
+        <w:t>Civilization V has a much more realistic style, which, while looking better also means that the computer running it needs to be much more powerful than Civ III. It uses hexagon tiles, a staple of later games of this type as it allows for equal movement in six directions. It also introduces ideologies, a late game feature which allows more specialisation into certain paths.</w:t>
+      </w:r>
+    </w:p>
+    <w:p>
+      <w:pPr>
+        <w:rPr>
+          <w:sz w:val="24"/>
+        </w:rPr>
+      </w:pPr>
     </w:p>
     <w:p>
       <w:pPr>
@@ -2287,76 +2324,29 @@
           <w:szCs w:val="24"/>
         </w:rPr>
       </w:pPr>
-      <w:r>
-        <w:rPr>
-          <w:sz w:val="24"/>
-          <w:szCs w:val="24"/>
-        </w:rPr>
-        <w:br/>
-      </w:r>
-      <w:bookmarkStart w:id="8" w:name="_Toc493578931"/>
-      <w:r>
-        <w:rPr>
-          <w:sz w:val="24"/>
-          <w:szCs w:val="24"/>
-        </w:rPr>
-        <w:t>Sid Meier’s Civilization V</w:t>
-      </w:r>
-      <w:bookmarkEnd w:id="8"/>
-    </w:p>
-    <w:p>
-      <w:pPr>
-        <w:jc w:val="both"/>
-        <w:rPr>
-          <w:sz w:val="24"/>
-        </w:rPr>
-      </w:pPr>
-      <w:r>
-        <w:rPr>
-          <w:sz w:val="24"/>
-        </w:rPr>
-        <w:t>Civilization V has a much more realistic style, which, while looking better also means that the computer running it needs to be much more powerful than Civ III. It uses hexagon tiles, a staple of later games of this type as it allows for equal movement in six directions. It also introduces ideologies, a late game feature which allows more specialisation into certain paths.</w:t>
-      </w:r>
-    </w:p>
-    <w:p>
-      <w:pPr>
-        <w:rPr>
-          <w:sz w:val="24"/>
-        </w:rPr>
-      </w:pPr>
-    </w:p>
-    <w:p>
-      <w:pPr>
-        <w:pStyle w:val="Heading3"/>
-        <w:rPr>
-          <w:sz w:val="24"/>
-          <w:szCs w:val="24"/>
-        </w:rPr>
-      </w:pPr>
-      <w:bookmarkStart w:id="9" w:name="_Toc493578932"/>
+      <w:bookmarkStart w:id="8" w:name="_Toc493578932"/>
       <w:r>
         <w:rPr>
           <w:noProof/>
           <w:lang w:eastAsia="en-GB"/>
         </w:rPr>
-        <w:lastRenderedPageBreak/>
         <w:drawing>
-          <wp:anchor distT="0" distB="0" distL="114300" distR="114300" simplePos="0" relativeHeight="251666944" behindDoc="1" locked="0" layoutInCell="1" allowOverlap="1" wp14:anchorId="06D72CB3" wp14:editId="07DA8A99">
+          <wp:anchor distT="0" distB="0" distL="114300" distR="114300" simplePos="0" relativeHeight="251666944" behindDoc="1" locked="0" layoutInCell="1" allowOverlap="1" wp14:anchorId="58BF8B9F" wp14:editId="475C47CD">
             <wp:simplePos x="0" y="0"/>
             <wp:positionH relativeFrom="column">
-              <wp:posOffset>2520315</wp:posOffset>
+              <wp:posOffset>3528695</wp:posOffset>
             </wp:positionH>
             <wp:positionV relativeFrom="page">
-              <wp:posOffset>7591425</wp:posOffset>
+              <wp:posOffset>7743825</wp:posOffset>
             </wp:positionV>
-            <wp:extent cx="4139565" cy="2329180"/>
-            <wp:effectExtent l="0" t="0" r="0" b="0"/>
+            <wp:extent cx="3419475" cy="1925955"/>
+            <wp:effectExtent l="0" t="0" r="9525" b="0"/>
             <wp:wrapTight wrapText="bothSides">
               <wp:wrapPolygon edited="0">
                 <wp:start x="0" y="0"/>
-                <wp:lineTo x="0" y="21376"/>
-                <wp:lineTo x="21471" y="21376"/>
-                <wp:lineTo x="21471" y="0"/>
+                <wp:lineTo x="0" y="21365"/>
+                <wp:lineTo x="21540" y="21365"/>
+                <wp:lineTo x="21540" y="0"/>
                 <wp:lineTo x="0" y="0"/>
               </wp:wrapPolygon>
             </wp:wrapTight>
@@ -2389,7 +2379,7 @@
                   <pic:spPr bwMode="auto">
                     <a:xfrm>
                       <a:off x="0" y="0"/>
-                      <a:ext cx="4139565" cy="2329180"/>
+                      <a:ext cx="3419475" cy="1925955"/>
                     </a:xfrm>
                     <a:prstGeom prst="rect">
                       <a:avLst/>
@@ -2418,7 +2408,7 @@
         </w:rPr>
         <w:t>Sid Meier’s Civilization: Beyond Earth</w:t>
       </w:r>
-      <w:bookmarkEnd w:id="9"/>
+      <w:bookmarkEnd w:id="8"/>
     </w:p>
     <w:p>
       <w:pPr>
@@ -2433,6 +2423,12 @@
         </w:rPr>
         <w:t>Beyond Earth has a space setting; however has fairly similar mechanics to previous Civilization games. It does add a few unique features however, such as miasma, a tile modifier which causes damage to units, a tech web rather than a tree, which allows for a more customised path, and affinities which each have their own benefits and weaknesses.</w:t>
       </w:r>
+      <w:r>
+        <w:rPr>
+          <w:sz w:val="24"/>
+        </w:rPr>
+        <w:br w:type="page"/>
+      </w:r>
     </w:p>
     <w:p>
       <w:pPr>
@@ -2442,29 +2438,30 @@
           <w:szCs w:val="24"/>
         </w:rPr>
       </w:pPr>
-      <w:bookmarkStart w:id="10" w:name="_Toc493578933"/>
+      <w:bookmarkStart w:id="9" w:name="_Toc493578933"/>
       <w:r>
         <w:rPr>
           <w:noProof/>
           <w:lang w:eastAsia="en-GB"/>
         </w:rPr>
+        <w:lastRenderedPageBreak/>
         <w:drawing>
-          <wp:anchor distT="0" distB="0" distL="114300" distR="114300" simplePos="0" relativeHeight="251670016" behindDoc="1" locked="0" layoutInCell="1" allowOverlap="1" wp14:anchorId="6603D291" wp14:editId="3BB1ED5A">
+          <wp:anchor distT="0" distB="0" distL="114300" distR="114300" simplePos="0" relativeHeight="251670016" behindDoc="1" locked="0" layoutInCell="1" allowOverlap="1" wp14:anchorId="14AA32EB" wp14:editId="60700D34">
             <wp:simplePos x="0" y="0"/>
             <wp:positionH relativeFrom="column">
-              <wp:posOffset>2520315</wp:posOffset>
+              <wp:posOffset>3528695</wp:posOffset>
             </wp:positionH>
             <wp:positionV relativeFrom="page">
-              <wp:posOffset>1016635</wp:posOffset>
+              <wp:posOffset>940435</wp:posOffset>
             </wp:positionV>
-            <wp:extent cx="4139565" cy="2325370"/>
-            <wp:effectExtent l="0" t="0" r="0" b="0"/>
+            <wp:extent cx="3419475" cy="1922145"/>
+            <wp:effectExtent l="0" t="0" r="9525" b="1905"/>
             <wp:wrapTight wrapText="bothSides">
               <wp:wrapPolygon edited="0">
                 <wp:start x="0" y="0"/>
-                <wp:lineTo x="0" y="21411"/>
-                <wp:lineTo x="21471" y="21411"/>
-                <wp:lineTo x="21471" y="0"/>
+                <wp:lineTo x="0" y="21407"/>
+                <wp:lineTo x="21540" y="21407"/>
+                <wp:lineTo x="21540" y="0"/>
                 <wp:lineTo x="0" y="0"/>
               </wp:wrapPolygon>
             </wp:wrapTight>
@@ -2482,7 +2479,7 @@
                     </pic:cNvPicPr>
                   </pic:nvPicPr>
                   <pic:blipFill>
-                    <a:blip r:embed="rId15">
+                    <a:blip r:embed="rId15" cstate="print">
                       <a:extLst>
                         <a:ext uri="{28A0092B-C50C-407E-A947-70E740481C1C}">
                           <a14:useLocalDpi xmlns:a14="http://schemas.microsoft.com/office/drawing/2010/main" val="0"/>
@@ -2497,7 +2494,7 @@
                   <pic:spPr bwMode="auto">
                     <a:xfrm>
                       <a:off x="0" y="0"/>
-                      <a:ext cx="4139565" cy="2325370"/>
+                      <a:ext cx="3419475" cy="1922145"/>
                     </a:xfrm>
                     <a:prstGeom prst="rect">
                       <a:avLst/>
@@ -2526,6 +2523,36 @@
         </w:rPr>
         <w:t>Sid Meier’s Civilization VI</w:t>
       </w:r>
+      <w:bookmarkEnd w:id="9"/>
+    </w:p>
+    <w:p>
+      <w:pPr>
+        <w:jc w:val="both"/>
+        <w:rPr>
+          <w:sz w:val="24"/>
+        </w:rPr>
+      </w:pPr>
+      <w:r>
+        <w:rPr>
+          <w:sz w:val="24"/>
+        </w:rPr>
+        <w:t>Civ VI has a cartoon style, but is more detailed, so the benefits of using this style in Civilization III are lost, making it simply a thematic decision. It adds features such as ‘breakthroughs’, which give a boost to certain researches, and multi-tile cities through ‘districts’, meaning that more thought has to be put into placement, increasing the difficulty for both old players (who may enjoy the challenge), and new players (potentially putting them off)</w:t>
+      </w:r>
+    </w:p>
+    <w:p>
+      <w:pPr>
+        <w:pStyle w:val="Heading3"/>
+        <w:rPr>
+          <w:sz w:val="24"/>
+        </w:rPr>
+      </w:pPr>
+      <w:bookmarkStart w:id="10" w:name="_Toc493578934"/>
+      <w:r>
+        <w:rPr>
+          <w:sz w:val="24"/>
+        </w:rPr>
+        <w:t>My Approach</w:t>
+      </w:r>
       <w:bookmarkEnd w:id="10"/>
     </w:p>
     <w:p>
@@ -2539,180 +2566,166 @@
         <w:rPr>
           <w:sz w:val="24"/>
         </w:rPr>
-        <w:t>Civ VI has a cartoon style, but is more detailed, so the benefits of using this style in Civilization III are lost, making it simply a thematic decision. It adds features such as ‘breakthroughs’, which give a boost to certain researches, and multi-tile cities through ‘districts’, meaning that more thought has to be put into placement, increasing the difficulty for both old players (who may enjoy the challenge), and new players (potentially putting them off)</w:t>
-      </w:r>
-    </w:p>
-    <w:p>
-      <w:pPr>
-        <w:pStyle w:val="Heading3"/>
-        <w:rPr>
-          <w:sz w:val="24"/>
-        </w:rPr>
-      </w:pPr>
-      <w:bookmarkStart w:id="11" w:name="_Toc493578934"/>
-      <w:r>
-        <w:rPr>
-          <w:sz w:val="24"/>
-        </w:rPr>
-        <w:t>My Approach</w:t>
-      </w:r>
+        <w:t xml:space="preserve">In my game, I will be taking features from each of the games I have analysed </w:t>
+      </w:r>
+      <w:r>
+        <w:rPr>
+          <w:sz w:val="24"/>
+        </w:rPr>
+        <w:t>to create a</w:t>
+      </w:r>
+      <w:r>
+        <w:rPr>
+          <w:sz w:val="24"/>
+        </w:rPr>
+        <w:t xml:space="preserve"> well-rounded final product.</w:t>
+      </w:r>
+      <w:r>
+        <w:rPr>
+          <w:sz w:val="24"/>
+        </w:rPr>
+        <w:t xml:space="preserve"> I will be using</w:t>
+      </w:r>
+      <w:r>
+        <w:rPr>
+          <w:sz w:val="24"/>
+        </w:rPr>
+        <w:t xml:space="preserve"> </w:t>
+      </w:r>
+      <w:r>
+        <w:rPr>
+          <w:sz w:val="24"/>
+        </w:rPr>
+        <w:t>a</w:t>
+      </w:r>
+      <w:r>
+        <w:rPr>
+          <w:sz w:val="24"/>
+        </w:rPr>
+        <w:t xml:space="preserve"> style like that of Civilization III in order to reduce performance costs, but hexagon tiles in order to create a more balanced game. Land units will be able to cross into water, but will have lower health and attack damage whilst embarked in order to balance. I will integrate breakthroughs into the game to allow for a</w:t>
+      </w:r>
+      <w:r>
+        <w:rPr>
+          <w:sz w:val="24"/>
+        </w:rPr>
+        <w:t>n</w:t>
+      </w:r>
+      <w:r>
+        <w:rPr>
+          <w:sz w:val="24"/>
+        </w:rPr>
+        <w:t xml:space="preserve"> interesting game, but will not be including districts</w:t>
+      </w:r>
+      <w:r>
+        <w:rPr>
+          <w:sz w:val="24"/>
+        </w:rPr>
+        <w:t xml:space="preserve"> because</w:t>
+      </w:r>
+      <w:r>
+        <w:rPr>
+          <w:sz w:val="24"/>
+        </w:rPr>
+        <w:t xml:space="preserve"> they are </w:t>
+      </w:r>
+      <w:r>
+        <w:rPr>
+          <w:sz w:val="24"/>
+        </w:rPr>
+        <w:t xml:space="preserve">needlessly </w:t>
+      </w:r>
+      <w:r>
+        <w:rPr>
+          <w:sz w:val="24"/>
+        </w:rPr>
+        <w:t>complex and therefore off-putting to new players.</w:t>
+      </w:r>
+      <w:r>
+        <w:rPr>
+          <w:sz w:val="24"/>
+        </w:rPr>
+        <w:t xml:space="preserve"> </w:t>
+      </w:r>
+    </w:p>
+    <w:p>
+      <w:pPr>
+        <w:jc w:val="both"/>
+        <w:rPr>
+          <w:sz w:val="24"/>
+        </w:rPr>
+      </w:pPr>
+      <w:r>
+        <w:rPr>
+          <w:sz w:val="24"/>
+        </w:rPr>
+        <w:t>I am u</w:t>
+      </w:r>
+      <w:r>
+        <w:rPr>
+          <w:sz w:val="24"/>
+        </w:rPr>
+        <w:t>sing</w:t>
+      </w:r>
+      <w:r>
+        <w:rPr>
+          <w:sz w:val="24"/>
+        </w:rPr>
+        <w:t xml:space="preserve"> an object oriented</w:t>
+      </w:r>
+      <w:r>
+        <w:rPr>
+          <w:sz w:val="24"/>
+        </w:rPr>
+        <w:t xml:space="preserve"> approach </w:t>
+      </w:r>
+      <w:r>
+        <w:rPr>
+          <w:sz w:val="24"/>
+        </w:rPr>
+        <w:t>as the game consists of many instances of the same base entity, for example units and cities, which can be specialised but have the same base properties. This means that I can use a parent class to define units, implement it across a range of different types, and instantiate it with different parameters each time.</w:t>
+      </w:r>
+      <w:r>
+        <w:rPr>
+          <w:sz w:val="24"/>
+        </w:rPr>
+        <w:t xml:space="preserve"> Due to this, an object oriented approach is necessary for the requirements of the project.</w:t>
+      </w:r>
+    </w:p>
+    <w:p>
+      <w:pPr>
+        <w:jc w:val="both"/>
+        <w:rPr>
+          <w:sz w:val="24"/>
+        </w:rPr>
+      </w:pPr>
+      <w:r>
+        <w:rPr>
+          <w:sz w:val="24"/>
+        </w:rPr>
+        <w:t>C# is a valid language for this project due to the requirements for an object oriented approach and the time constraints as I already have knowledge of the language. For this reason, I am also pairing it with Unity as this provides the base libraries for rendering and the underlying structure, meaning that I do not need to implement features that have been done many times before, allowing me to focus more on the unique features of my project.</w:t>
+      </w:r>
+    </w:p>
+    <w:p>
+      <w:pPr>
+        <w:jc w:val="both"/>
+        <w:rPr>
+          <w:sz w:val="24"/>
+        </w:rPr>
+      </w:pPr>
+      <w:r>
+        <w:rPr>
+          <w:sz w:val="24"/>
+        </w:rPr>
+        <w:t xml:space="preserve">The iterative approach allows me to create systems which work and then incrementally improve on them at a later date. This means that I can test </w:t>
+      </w:r>
+      <w:r>
+        <w:rPr>
+          <w:sz w:val="24"/>
+        </w:rPr>
+        <w:t>improvements in context of other systems, allowing for the game to work better together, and it also allows me to test whether improvements to modules are required, meaning I can focus on adding new systems and updating systems that need it.</w:t>
+      </w:r>
+      <w:bookmarkStart w:id="11" w:name="_GoBack"/>
       <w:bookmarkEnd w:id="11"/>
-    </w:p>
-    <w:p>
-      <w:pPr>
-        <w:jc w:val="both"/>
-        <w:rPr>
-          <w:sz w:val="24"/>
-        </w:rPr>
-      </w:pPr>
-      <w:r>
-        <w:rPr>
-          <w:sz w:val="24"/>
-        </w:rPr>
-        <w:t xml:space="preserve">In my game, I will be taking features from each of the games I have analysed </w:t>
-      </w:r>
-      <w:r>
-        <w:rPr>
-          <w:sz w:val="24"/>
-        </w:rPr>
-        <w:t>to create a</w:t>
-      </w:r>
-      <w:r>
-        <w:rPr>
-          <w:sz w:val="24"/>
-        </w:rPr>
-        <w:t xml:space="preserve"> well-rounded final product.</w:t>
-      </w:r>
-      <w:r>
-        <w:rPr>
-          <w:sz w:val="24"/>
-        </w:rPr>
-        <w:t xml:space="preserve"> I will be using</w:t>
-      </w:r>
-      <w:r>
-        <w:rPr>
-          <w:sz w:val="24"/>
-        </w:rPr>
-        <w:t xml:space="preserve"> </w:t>
-      </w:r>
-      <w:r>
-        <w:rPr>
-          <w:sz w:val="24"/>
-        </w:rPr>
-        <w:t>a</w:t>
-      </w:r>
-      <w:r>
-        <w:rPr>
-          <w:sz w:val="24"/>
-        </w:rPr>
-        <w:t xml:space="preserve"> style like that of Civilization III in order to reduce performance costs, but hexagon tiles in order to create a more balanced game. Land units will be able to cross into water, but will have lower health and attack damage whilst embarked in order to balance. I will integrate breakthroughs into the game to allow for a</w:t>
-      </w:r>
-      <w:r>
-        <w:rPr>
-          <w:sz w:val="24"/>
-        </w:rPr>
-        <w:t>n</w:t>
-      </w:r>
-      <w:r>
-        <w:rPr>
-          <w:sz w:val="24"/>
-        </w:rPr>
-        <w:t xml:space="preserve"> interesting game, but will not be including districts</w:t>
-      </w:r>
-      <w:r>
-        <w:rPr>
-          <w:sz w:val="24"/>
-        </w:rPr>
-        <w:t xml:space="preserve"> because</w:t>
-      </w:r>
-      <w:r>
-        <w:rPr>
-          <w:sz w:val="24"/>
-        </w:rPr>
-        <w:t xml:space="preserve"> they are </w:t>
-      </w:r>
-      <w:r>
-        <w:rPr>
-          <w:sz w:val="24"/>
-        </w:rPr>
-        <w:t xml:space="preserve">needlessly </w:t>
-      </w:r>
-      <w:r>
-        <w:rPr>
-          <w:sz w:val="24"/>
-        </w:rPr>
-        <w:t>complex and therefore off-putting to new players.</w:t>
-      </w:r>
-      <w:r>
-        <w:rPr>
-          <w:sz w:val="24"/>
-        </w:rPr>
-        <w:t xml:space="preserve"> </w:t>
-      </w:r>
-    </w:p>
-    <w:p>
-      <w:pPr>
-        <w:jc w:val="both"/>
-        <w:rPr>
-          <w:sz w:val="24"/>
-        </w:rPr>
-      </w:pPr>
-    </w:p>
-    <w:p>
-      <w:pPr>
-        <w:jc w:val="both"/>
-        <w:rPr>
-          <w:sz w:val="24"/>
-        </w:rPr>
-      </w:pPr>
-      <w:r>
-        <w:rPr>
-          <w:sz w:val="24"/>
-        </w:rPr>
-        <w:t>Approach</w:t>
-      </w:r>
-    </w:p>
-    <w:p>
-      <w:pPr>
-        <w:jc w:val="both"/>
-        <w:rPr>
-          <w:sz w:val="24"/>
-        </w:rPr>
-      </w:pPr>
-      <w:r>
-        <w:rPr>
-          <w:sz w:val="24"/>
-        </w:rPr>
-        <w:t>Using OOP approach because</w:t>
-      </w:r>
-    </w:p>
-    <w:p>
-      <w:pPr>
-        <w:jc w:val="both"/>
-        <w:rPr>
-          <w:sz w:val="24"/>
-        </w:rPr>
-      </w:pPr>
-      <w:r>
-        <w:rPr>
-          <w:sz w:val="24"/>
-        </w:rPr>
-        <w:t>Programming language using because</w:t>
-      </w:r>
-    </w:p>
-    <w:p>
-      <w:pPr>
-        <w:jc w:val="both"/>
-        <w:rPr>
-          <w:sz w:val="24"/>
-        </w:rPr>
-      </w:pPr>
-      <w:r>
-        <w:rPr>
-          <w:sz w:val="24"/>
-        </w:rPr>
-        <w:t>Iterative approach for this project because</w:t>
-      </w:r>
     </w:p>
     <w:p>
       <w:pPr>
@@ -2780,7 +2793,6 @@
         <w:rPr>
           <w:sz w:val="24"/>
         </w:rPr>
-        <w:lastRenderedPageBreak/>
         <w:t>Tile Based</w:t>
       </w:r>
     </w:p>
@@ -2835,6 +2847,7 @@
         <w:rPr>
           <w:sz w:val="24"/>
         </w:rPr>
+        <w:lastRenderedPageBreak/>
         <w:t>Tiles have movement cost</w:t>
       </w:r>
     </w:p>
@@ -3468,7 +3481,6 @@
         <w:rPr>
           <w:sz w:val="32"/>
         </w:rPr>
-        <w:lastRenderedPageBreak/>
         <w:t>Success Criteria</w:t>
       </w:r>
       <w:bookmarkEnd w:id="15"/>
@@ -3501,6 +3513,7 @@
         <w:rPr>
           <w:sz w:val="24"/>
         </w:rPr>
+        <w:lastRenderedPageBreak/>
         <w:t>The project will be successful when…</w:t>
       </w:r>
     </w:p>
@@ -3671,7 +3684,7 @@
         <w:color w:val="5B9BD5" w:themeColor="accent1"/>
         <w:sz w:val="28"/>
       </w:rPr>
-      <w:t>1</w:t>
+      <w:t>3</w:t>
     </w:r>
     <w:r>
       <w:rPr>
@@ -6290,7 +6303,7 @@
 </file>
 
 <file path=customXml/itemProps2.xml><?xml version="1.0" encoding="utf-8"?>
-<ds:datastoreItem xmlns:ds="http://schemas.openxmlformats.org/officeDocument/2006/customXml" ds:itemID="{229C8839-0B55-4CCF-ACE5-9FAAED8C5736}">
+<ds:datastoreItem xmlns:ds="http://schemas.openxmlformats.org/officeDocument/2006/customXml" ds:itemID="{CEF17FF5-AB8B-4191-B7D6-6219E8954990}">
   <ds:schemaRefs>
     <ds:schemaRef ds:uri="http://schemas.openxmlformats.org/officeDocument/2006/bibliography"/>
   </ds:schemaRefs>

</xml_diff>

<commit_message>
Added more to pesudo code
</commit_message>
<xml_diff>
--- a/Write Up/Revolution Game Project.docx
+++ b/Write Up/Revolution Game Project.docx
@@ -2898,21 +2898,7 @@
         <w:rPr>
           <w:sz w:val="24"/>
         </w:rPr>
-        <w:t xml:space="preserve">Civilization III is an older title, and as such contains features that can be improved upon. These include the use of square tiles meaning that all movements are not equal, and land units being unable to cross water on their own. This, while more realistic becomes potentially frustrating for the player, and I believe later games have better solutions. </w:t>
-      </w:r>
-      <w:proofErr w:type="spellStart"/>
-      <w:r>
-        <w:rPr>
-          <w:sz w:val="24"/>
-        </w:rPr>
-        <w:t>Civ</w:t>
-      </w:r>
-      <w:proofErr w:type="spellEnd"/>
-      <w:r>
-        <w:rPr>
-          <w:sz w:val="24"/>
-        </w:rPr>
-        <w:t xml:space="preserve"> III also allows unlimited units on one tile, which can cause balance issues during wars. Its semi-realistic style has charm, and also allows the game to run on much lower end machines</w:t>
+        <w:t>Civilization III is an older title, and as such contains features that can be improved upon. These include the use of square tiles meaning that all movements are not equal, and land units being unable to cross water on their own. This, while more realistic becomes potentially frustrating for the player, and I believe later games have better solutions. Civ III also allows unlimited units on one tile, which can cause balance issues during wars. Its semi-realistic style has charm, and also allows the game to run on much lower end machines</w:t>
       </w:r>
     </w:p>
     <w:p>
@@ -3024,21 +3010,7 @@
         <w:rPr>
           <w:sz w:val="24"/>
         </w:rPr>
-        <w:t xml:space="preserve">Civilization V has a much more realistic style, which, while looking better also means that the computer running it needs to be much more powerful than </w:t>
-      </w:r>
-      <w:proofErr w:type="spellStart"/>
-      <w:r>
-        <w:rPr>
-          <w:sz w:val="24"/>
-        </w:rPr>
-        <w:t>Civ</w:t>
-      </w:r>
-      <w:proofErr w:type="spellEnd"/>
-      <w:r>
-        <w:rPr>
-          <w:sz w:val="24"/>
-        </w:rPr>
-        <w:t xml:space="preserve"> III. It uses hexagon tiles, a staple of later games of this type as it allows for equal movement in six directions. It also introduces ideologies, a late game feature which allows more specialisation into certain paths.</w:t>
+        <w:t>Civilization V has a much more realistic style, which, while looking better also means that the computer running it needs to be much more powerful than Civ III. It uses hexagon tiles, a staple of later games of this type as it allows for equal movement in six directions. It also introduces ideologies, a late game feature which allows more specialisation into certain paths.</w:t>
       </w:r>
     </w:p>
     <w:p>
@@ -3264,19 +3236,11 @@
           <w:sz w:val="24"/>
         </w:rPr>
       </w:pPr>
-      <w:proofErr w:type="spellStart"/>
-      <w:r>
-        <w:rPr>
-          <w:sz w:val="24"/>
-        </w:rPr>
-        <w:t>Civ</w:t>
-      </w:r>
-      <w:proofErr w:type="spellEnd"/>
-      <w:r>
-        <w:rPr>
-          <w:sz w:val="24"/>
-        </w:rPr>
-        <w:t xml:space="preserve"> VI has a cartoon style, but is more detailed, so the benefits of using this style in Civilization III are lost, making it simply a thematic decision. It adds features such as ‘breakthroughs’, which give a boost to certain researches, and multi-tile cities through ‘districts’, meaning that more thought has to be put into placement, increasing the difficulty for both old players (who may enjoy the challenge), and new players (potentially putting them off)</w:t>
+      <w:r>
+        <w:rPr>
+          <w:sz w:val="24"/>
+        </w:rPr>
+        <w:t>Civ VI has a cartoon style, but is more detailed, so the benefits of using this style in Civilization III are lost, making it simply a thematic decision. It adds features such as ‘breakthroughs’, which give a boost to certain researches, and multi-tile cities through ‘districts’, meaning that more thought has to be put into placement, increasing the difficulty for both old players (who may enjoy the challenge), and new players (potentially putting them off)</w:t>
       </w:r>
     </w:p>
     <w:p>
@@ -3883,23 +3847,7 @@
                 <w:b w:val="0"/>
                 <w:sz w:val="24"/>
               </w:rPr>
-              <w:t xml:space="preserve">Ability for </w:t>
-            </w:r>
-            <w:proofErr w:type="spellStart"/>
-            <w:r>
-              <w:rPr>
-                <w:b w:val="0"/>
-                <w:sz w:val="24"/>
-              </w:rPr>
-              <w:t>Civs</w:t>
-            </w:r>
-            <w:proofErr w:type="spellEnd"/>
-            <w:r>
-              <w:rPr>
-                <w:b w:val="0"/>
-                <w:sz w:val="24"/>
-              </w:rPr>
-              <w:t xml:space="preserve"> to merge</w:t>
+              <w:t>Ability for Civs to merge</w:t>
             </w:r>
           </w:p>
         </w:tc>
@@ -4854,14 +4802,12 @@
         </w:rPr>
         <w:t xml:space="preserve">Breaking </w:t>
       </w:r>
-      <w:proofErr w:type="gramStart"/>
       <w:r>
         <w:rPr>
           <w:sz w:val="32"/>
         </w:rPr>
         <w:t>Down</w:t>
       </w:r>
-      <w:proofErr w:type="gramEnd"/>
       <w:r>
         <w:rPr>
           <w:sz w:val="32"/>
@@ -5083,73 +5029,8 @@
                                 <w:sz w:val="19"/>
                                 <w:szCs w:val="19"/>
                               </w:rPr>
-                              <w:t xml:space="preserve"> </w:t>
-                            </w:r>
-                            <w:proofErr w:type="spellStart"/>
-                            <w:proofErr w:type="gramStart"/>
-                            <w:r>
-                              <w:rPr>
-                                <w:rFonts w:ascii="Consolas" w:hAnsi="Consolas" w:cs="Consolas"/>
-                                <w:sz w:val="19"/>
-                                <w:szCs w:val="19"/>
-                              </w:rPr>
-                              <w:t>GenerateMap</w:t>
-                            </w:r>
-                            <w:proofErr w:type="spellEnd"/>
-                            <w:r>
-                              <w:rPr>
-                                <w:rFonts w:ascii="Consolas" w:hAnsi="Consolas" w:cs="Consolas"/>
-                                <w:sz w:val="19"/>
-                                <w:szCs w:val="19"/>
-                              </w:rPr>
-                              <w:t>(</w:t>
-                            </w:r>
-                            <w:proofErr w:type="gramEnd"/>
-                            <w:r>
-                              <w:rPr>
-                                <w:rFonts w:ascii="Consolas" w:hAnsi="Consolas" w:cs="Consolas"/>
-                                <w:sz w:val="19"/>
-                                <w:szCs w:val="19"/>
-                              </w:rPr>
-                              <w:t xml:space="preserve">width, height, </w:t>
-                            </w:r>
-                            <w:proofErr w:type="spellStart"/>
-                            <w:r>
-                              <w:rPr>
-                                <w:rFonts w:ascii="Consolas" w:hAnsi="Consolas" w:cs="Consolas"/>
-                                <w:sz w:val="19"/>
-                                <w:szCs w:val="19"/>
-                              </w:rPr>
-                              <w:t>islandSizeMin</w:t>
-                            </w:r>
-                            <w:proofErr w:type="spellEnd"/>
-                            <w:r>
-                              <w:rPr>
-                                <w:rFonts w:ascii="Consolas" w:hAnsi="Consolas" w:cs="Consolas"/>
-                                <w:sz w:val="19"/>
-                                <w:szCs w:val="19"/>
-                              </w:rPr>
-                              <w:t xml:space="preserve">, </w:t>
-                            </w:r>
-                            <w:proofErr w:type="spellStart"/>
-                            <w:r>
-                              <w:rPr>
-                                <w:rFonts w:ascii="Consolas" w:hAnsi="Consolas" w:cs="Consolas"/>
-                                <w:sz w:val="19"/>
-                                <w:szCs w:val="19"/>
-                              </w:rPr>
-                              <w:t>islandSizeMax</w:t>
-                            </w:r>
-                            <w:proofErr w:type="spellEnd"/>
-                            <w:r>
-                              <w:rPr>
-                                <w:rFonts w:ascii="Consolas" w:hAnsi="Consolas" w:cs="Consolas"/>
-                                <w:sz w:val="19"/>
-                                <w:szCs w:val="19"/>
-                              </w:rPr>
-                              <w:t xml:space="preserve">, </w:t>
-                            </w:r>
-                            <w:proofErr w:type="spellStart"/>
+                              <w:t xml:space="preserve"> GenerateMap(width, height, islandSizeMin, islandSizeMax, </w:t>
+                            </w:r>
                             <w:r>
                               <w:rPr>
                                 <w:rFonts w:ascii="Consolas" w:hAnsi="Consolas" w:cs="Consolas"/>
@@ -5158,7 +5039,6 @@
                               </w:rPr>
                               <w:t>numIslands</w:t>
                             </w:r>
-                            <w:proofErr w:type="spellEnd"/>
                             <w:r>
                               <w:rPr>
                                 <w:rFonts w:ascii="Consolas" w:hAnsi="Consolas" w:cs="Consolas"/>
@@ -5204,42 +5084,22 @@
                               </w:rPr>
                               <w:t xml:space="preserve"> </w:t>
                             </w:r>
-                            <w:proofErr w:type="spellStart"/>
-                            <w:r>
-                              <w:rPr>
-                                <w:rFonts w:ascii="Consolas" w:hAnsi="Consolas" w:cs="Consolas"/>
-                                <w:sz w:val="19"/>
-                                <w:szCs w:val="19"/>
-                              </w:rPr>
-                              <w:t>i</w:t>
-                            </w:r>
-                            <w:proofErr w:type="spellEnd"/>
-                            <w:r>
-                              <w:rPr>
-                                <w:rFonts w:ascii="Consolas" w:hAnsi="Consolas" w:cs="Consolas"/>
-                                <w:sz w:val="19"/>
-                                <w:szCs w:val="19"/>
-                              </w:rPr>
-                              <w:t xml:space="preserve"> = 0 TO</w:t>
-                            </w:r>
-                            <w:r>
-                              <w:rPr>
-                                <w:rFonts w:ascii="Consolas" w:hAnsi="Consolas" w:cs="Consolas"/>
-                                <w:sz w:val="19"/>
-                                <w:szCs w:val="19"/>
-                              </w:rPr>
-                              <w:t xml:space="preserve"> </w:t>
-                            </w:r>
-                            <w:proofErr w:type="spellStart"/>
-                            <w:r>
-                              <w:rPr>
-                                <w:rFonts w:ascii="Consolas" w:hAnsi="Consolas" w:cs="Consolas"/>
-                                <w:sz w:val="19"/>
-                                <w:szCs w:val="19"/>
-                              </w:rPr>
-                              <w:t>numIslands</w:t>
-                            </w:r>
-                            <w:proofErr w:type="spellEnd"/>
+                            <w:r>
+                              <w:rPr>
+                                <w:rFonts w:ascii="Consolas" w:hAnsi="Consolas" w:cs="Consolas"/>
+                                <w:sz w:val="19"/>
+                                <w:szCs w:val="19"/>
+                              </w:rPr>
+                              <w:t>i = 0 TO</w:t>
+                            </w:r>
+                            <w:r>
+                              <w:rPr>
+                                <w:rFonts w:ascii="Consolas" w:hAnsi="Consolas" w:cs="Consolas"/>
+                                <w:sz w:val="19"/>
+                                <w:szCs w:val="19"/>
+                              </w:rPr>
+                              <w:t xml:space="preserve"> numIslands</w:t>
+                            </w:r>
                             <w:r>
                               <w:rPr>
                                 <w:rFonts w:ascii="Consolas" w:hAnsi="Consolas" w:cs="Consolas"/>
@@ -5267,37 +5127,24 @@
                                 <w:sz w:val="19"/>
                                 <w:szCs w:val="19"/>
                               </w:rPr>
-                              <w:t xml:space="preserve">            </w:t>
-                            </w:r>
-                            <w:proofErr w:type="spellStart"/>
-                            <w:proofErr w:type="gramStart"/>
-                            <w:r>
-                              <w:rPr>
-                                <w:rFonts w:ascii="Consolas" w:hAnsi="Consolas" w:cs="Consolas"/>
-                                <w:sz w:val="19"/>
-                                <w:szCs w:val="19"/>
-                              </w:rPr>
-                              <w:t>centreCoords</w:t>
-                            </w:r>
-                            <w:proofErr w:type="spellEnd"/>
-                            <w:proofErr w:type="gramEnd"/>
-                            <w:r>
-                              <w:rPr>
-                                <w:rFonts w:ascii="Consolas" w:hAnsi="Consolas" w:cs="Consolas"/>
-                                <w:sz w:val="19"/>
-                                <w:szCs w:val="19"/>
-                              </w:rPr>
-                              <w:t xml:space="preserve"> = </w:t>
-                            </w:r>
-                            <w:r>
-                              <w:rPr>
-                                <w:rFonts w:ascii="Consolas" w:hAnsi="Consolas" w:cs="Consolas"/>
-                                <w:sz w:val="19"/>
-                                <w:szCs w:val="19"/>
-                              </w:rPr>
-                              <w:t xml:space="preserve">Random Coordinates 0&lt;x&lt;width, 0&lt;z&lt;height, </w:t>
-                            </w:r>
-                            <w:proofErr w:type="spellStart"/>
+                              <w:t xml:space="preserve">            centreCoords = </w:t>
+                            </w:r>
+                            <w:r>
+                              <w:rPr>
+                                <w:rFonts w:ascii="Consolas" w:hAnsi="Consolas" w:cs="Consolas"/>
+                                <w:sz w:val="19"/>
+                                <w:szCs w:val="19"/>
+                              </w:rPr>
+                              <w:t xml:space="preserve">Random Coordinates </w:t>
+                            </w:r>
+                            <w:r>
+                              <w:rPr>
+                                <w:rFonts w:ascii="Consolas" w:hAnsi="Consolas" w:cs="Consolas"/>
+                                <w:sz w:val="19"/>
+                                <w:szCs w:val="19"/>
+                              </w:rPr>
+                              <w:t>WHERE !</w:t>
+                            </w:r>
                             <w:r>
                               <w:rPr>
                                 <w:rFonts w:ascii="Consolas" w:hAnsi="Consolas" w:cs="Consolas"/>
@@ -5306,15 +5153,48 @@
                               </w:rPr>
                               <w:t>islandTiles</w:t>
                             </w:r>
-                            <w:proofErr w:type="spellEnd"/>
-                            <w:r>
-                              <w:rPr>
-                                <w:rFonts w:ascii="Consolas" w:hAnsi="Consolas" w:cs="Consolas"/>
-                                <w:sz w:val="19"/>
-                                <w:szCs w:val="19"/>
-                              </w:rPr>
-                              <w:t xml:space="preserve"> !CONTAINS this</w:t>
-                            </w:r>
+                            <w:r>
+                              <w:rPr>
+                                <w:rFonts w:ascii="Consolas" w:hAnsi="Consolas" w:cs="Consolas"/>
+                                <w:sz w:val="19"/>
+                                <w:szCs w:val="19"/>
+                              </w:rPr>
+                              <w:t>.</w:t>
+                            </w:r>
+                            <w:r>
+                              <w:rPr>
+                                <w:rFonts w:ascii="Consolas" w:hAnsi="Consolas" w:cs="Consolas"/>
+                                <w:sz w:val="19"/>
+                                <w:szCs w:val="19"/>
+                              </w:rPr>
+                              <w:t>C</w:t>
+                            </w:r>
+                            <w:r>
+                              <w:rPr>
+                                <w:rFonts w:ascii="Consolas" w:hAnsi="Consolas" w:cs="Consolas"/>
+                                <w:sz w:val="19"/>
+                                <w:szCs w:val="19"/>
+                              </w:rPr>
+                              <w:t>ontains(</w:t>
+                            </w:r>
+                            <w:r>
+                              <w:rPr>
+                                <w:rFonts w:ascii="Consolas" w:hAnsi="Consolas" w:cs="Consolas"/>
+                                <w:sz w:val="19"/>
+                                <w:szCs w:val="19"/>
+                              </w:rPr>
+                              <w:t>this</w:t>
+                            </w:r>
+                            <w:r>
+                              <w:rPr>
+                                <w:rFonts w:ascii="Consolas" w:hAnsi="Consolas" w:cs="Consolas"/>
+                                <w:sz w:val="19"/>
+                                <w:szCs w:val="19"/>
+                              </w:rPr>
+                              <w:t>)</w:t>
+                            </w:r>
+                            <w:bookmarkStart w:id="19" w:name="_GoBack"/>
+                            <w:bookmarkEnd w:id="19"/>
                           </w:p>
                           <w:p>
                             <w:pPr>
@@ -5355,27 +5235,7 @@
                                 <w:sz w:val="19"/>
                                 <w:szCs w:val="19"/>
                               </w:rPr>
-                              <w:t xml:space="preserve">            </w:t>
-                            </w:r>
-                            <w:proofErr w:type="spellStart"/>
-                            <w:proofErr w:type="gramStart"/>
-                            <w:r>
-                              <w:rPr>
-                                <w:rFonts w:ascii="Consolas" w:hAnsi="Consolas" w:cs="Consolas"/>
-                                <w:sz w:val="19"/>
-                                <w:szCs w:val="19"/>
-                              </w:rPr>
-                              <w:t>numIslandTiles</w:t>
-                            </w:r>
-                            <w:proofErr w:type="spellEnd"/>
-                            <w:proofErr w:type="gramEnd"/>
-                            <w:r>
-                              <w:rPr>
-                                <w:rFonts w:ascii="Consolas" w:hAnsi="Consolas" w:cs="Consolas"/>
-                                <w:sz w:val="19"/>
-                                <w:szCs w:val="19"/>
-                              </w:rPr>
-                              <w:t xml:space="preserve"> = Random</w:t>
+                              <w:t xml:space="preserve">            numIslandTiles = Random</w:t>
                             </w:r>
                             <w:r>
                               <w:rPr>
@@ -5385,41 +5245,13 @@
                               </w:rPr>
                               <w:t xml:space="preserve"> BETWEEN </w:t>
                             </w:r>
-                            <w:proofErr w:type="spellStart"/>
-                            <w:r>
-                              <w:rPr>
-                                <w:rFonts w:ascii="Consolas" w:hAnsi="Consolas" w:cs="Consolas"/>
-                                <w:sz w:val="19"/>
-                                <w:szCs w:val="19"/>
-                              </w:rPr>
-                              <w:t>islandSizeMin</w:t>
-                            </w:r>
-                            <w:proofErr w:type="spellEnd"/>
-                            <w:r>
-                              <w:rPr>
-                                <w:rFonts w:ascii="Consolas" w:hAnsi="Consolas" w:cs="Consolas"/>
-                                <w:sz w:val="19"/>
-                                <w:szCs w:val="19"/>
-                              </w:rPr>
-                              <w:t xml:space="preserve">, </w:t>
-                            </w:r>
-                            <w:proofErr w:type="spellStart"/>
-                            <w:r>
-                              <w:rPr>
-                                <w:rFonts w:ascii="Consolas" w:hAnsi="Consolas" w:cs="Consolas"/>
-                                <w:sz w:val="19"/>
-                                <w:szCs w:val="19"/>
-                              </w:rPr>
-                              <w:t>islandSizeMax</w:t>
-                            </w:r>
-                            <w:proofErr w:type="spellEnd"/>
-                            <w:r>
-                              <w:rPr>
-                                <w:rFonts w:ascii="Consolas" w:hAnsi="Consolas" w:cs="Consolas"/>
-                                <w:sz w:val="19"/>
-                                <w:szCs w:val="19"/>
-                              </w:rPr>
-                              <w:t xml:space="preserve"> + 1</w:t>
+                            <w:r>
+                              <w:rPr>
+                                <w:rFonts w:ascii="Consolas" w:hAnsi="Consolas" w:cs="Consolas"/>
+                                <w:sz w:val="19"/>
+                                <w:szCs w:val="19"/>
+                              </w:rPr>
+                              <w:t>islandSizeMin, islandSizeMax + 1</w:t>
                             </w:r>
                           </w:p>
                           <w:p>
@@ -5453,18 +5285,8 @@
                                 <w:sz w:val="19"/>
                                 <w:szCs w:val="19"/>
                               </w:rPr>
-                              <w:t xml:space="preserve">            </w:t>
-                            </w:r>
-                            <w:proofErr w:type="spellStart"/>
-                            <w:r>
-                              <w:rPr>
-                                <w:rFonts w:ascii="Consolas" w:hAnsi="Consolas" w:cs="Consolas"/>
-                                <w:sz w:val="19"/>
-                                <w:szCs w:val="19"/>
-                              </w:rPr>
-                              <w:t>centreCoords.Type</w:t>
-                            </w:r>
-                            <w:proofErr w:type="spellEnd"/>
+                              <w:t xml:space="preserve">            centreCoords.Type</w:t>
+                            </w:r>
                             <w:r>
                               <w:rPr>
                                 <w:rFonts w:ascii="Consolas" w:hAnsi="Consolas" w:cs="Consolas"/>
@@ -5505,45 +5327,7 @@
                                 <w:sz w:val="19"/>
                                 <w:szCs w:val="19"/>
                               </w:rPr>
-                              <w:t xml:space="preserve">            </w:t>
-                            </w:r>
-                            <w:proofErr w:type="spellStart"/>
-                            <w:proofErr w:type="gramStart"/>
-                            <w:r>
-                              <w:rPr>
-                                <w:rFonts w:ascii="Consolas" w:hAnsi="Consolas" w:cs="Consolas"/>
-                                <w:sz w:val="19"/>
-                                <w:szCs w:val="19"/>
-                              </w:rPr>
-                              <w:t>islandTiles.Add</w:t>
-                            </w:r>
-                            <w:proofErr w:type="spellEnd"/>
-                            <w:r>
-                              <w:rPr>
-                                <w:rFonts w:ascii="Consolas" w:hAnsi="Consolas" w:cs="Consolas"/>
-                                <w:sz w:val="19"/>
-                                <w:szCs w:val="19"/>
-                              </w:rPr>
-                              <w:t>(</w:t>
-                            </w:r>
-                            <w:proofErr w:type="spellStart"/>
-                            <w:proofErr w:type="gramEnd"/>
-                            <w:r>
-                              <w:rPr>
-                                <w:rFonts w:ascii="Consolas" w:hAnsi="Consolas" w:cs="Consolas"/>
-                                <w:sz w:val="19"/>
-                                <w:szCs w:val="19"/>
-                              </w:rPr>
-                              <w:t>centreCoords</w:t>
-                            </w:r>
-                            <w:proofErr w:type="spellEnd"/>
-                            <w:r>
-                              <w:rPr>
-                                <w:rFonts w:ascii="Consolas" w:hAnsi="Consolas" w:cs="Consolas"/>
-                                <w:sz w:val="19"/>
-                                <w:szCs w:val="19"/>
-                              </w:rPr>
-                              <w:t>);</w:t>
+                              <w:t xml:space="preserve">            islandTiles.Add(centreCoords);</w:t>
                             </w:r>
                           </w:p>
                           <w:p>
@@ -5577,29 +5361,8 @@
                                 <w:sz w:val="19"/>
                                 <w:szCs w:val="19"/>
                               </w:rPr>
-                              <w:t xml:space="preserve">            </w:t>
-                            </w:r>
-                            <w:proofErr w:type="spellStart"/>
-                            <w:proofErr w:type="gramStart"/>
-                            <w:r>
-                              <w:rPr>
-                                <w:rFonts w:ascii="Consolas" w:hAnsi="Consolas" w:cs="Consolas"/>
-                                <w:sz w:val="19"/>
-                                <w:szCs w:val="19"/>
-                              </w:rPr>
-                              <w:t>possibleTiles.AddRange</w:t>
-                            </w:r>
-                            <w:proofErr w:type="spellEnd"/>
-                            <w:r>
-                              <w:rPr>
-                                <w:rFonts w:ascii="Consolas" w:hAnsi="Consolas" w:cs="Consolas"/>
-                                <w:sz w:val="19"/>
-                                <w:szCs w:val="19"/>
-                              </w:rPr>
-                              <w:t>(</w:t>
-                            </w:r>
-                            <w:proofErr w:type="spellStart"/>
-                            <w:proofErr w:type="gramEnd"/>
+                              <w:t xml:space="preserve">            possibleTiles.AddRange(</w:t>
+                            </w:r>
                             <w:r>
                               <w:rPr>
                                 <w:rFonts w:ascii="Consolas" w:hAnsi="Consolas" w:cs="Consolas"/>
@@ -5608,7 +5371,6 @@
                               </w:rPr>
                               <w:t>centreCoords.Neighbours</w:t>
                             </w:r>
-                            <w:proofErr w:type="spellEnd"/>
                             <w:r>
                               <w:rPr>
                                 <w:rFonts w:ascii="Consolas" w:hAnsi="Consolas" w:cs="Consolas"/>
@@ -5697,25 +5459,7 @@
                                 <w:sz w:val="19"/>
                                 <w:szCs w:val="19"/>
                               </w:rPr>
-                              <w:t xml:space="preserve"> </w:t>
-                            </w:r>
-                            <w:proofErr w:type="spellStart"/>
-                            <w:r>
-                              <w:rPr>
-                                <w:rFonts w:ascii="Consolas" w:hAnsi="Consolas" w:cs="Consolas"/>
-                                <w:sz w:val="19"/>
-                                <w:szCs w:val="19"/>
-                              </w:rPr>
-                              <w:t>numIslandTiles</w:t>
-                            </w:r>
-                            <w:proofErr w:type="spellEnd"/>
-                            <w:r>
-                              <w:rPr>
-                                <w:rFonts w:ascii="Consolas" w:hAnsi="Consolas" w:cs="Consolas"/>
-                                <w:sz w:val="19"/>
-                                <w:szCs w:val="19"/>
-                              </w:rPr>
-                              <w:t xml:space="preserve"> </w:t>
+                              <w:t xml:space="preserve"> numIslandTiles </w:t>
                             </w:r>
                             <w:r>
                               <w:rPr>
@@ -5725,23 +5469,13 @@
                               </w:rPr>
                               <w:t xml:space="preserve">WHERE </w:t>
                             </w:r>
-                            <w:proofErr w:type="spellStart"/>
-                            <w:r>
-                              <w:rPr>
-                                <w:rFonts w:ascii="Consolas" w:hAnsi="Consolas" w:cs="Consolas"/>
-                                <w:sz w:val="19"/>
-                                <w:szCs w:val="19"/>
-                              </w:rPr>
-                              <w:t>possibleTiles.Count</w:t>
-                            </w:r>
-                            <w:proofErr w:type="spellEnd"/>
-                            <w:r>
-                              <w:rPr>
-                                <w:rFonts w:ascii="Consolas" w:hAnsi="Consolas" w:cs="Consolas"/>
-                                <w:sz w:val="19"/>
-                                <w:szCs w:val="19"/>
-                              </w:rPr>
-                              <w:t xml:space="preserve"> &gt; 0</w:t>
+                            <w:r>
+                              <w:rPr>
+                                <w:rFonts w:ascii="Consolas" w:hAnsi="Consolas" w:cs="Consolas"/>
+                                <w:sz w:val="19"/>
+                                <w:szCs w:val="19"/>
+                              </w:rPr>
+                              <w:t>possibleTiles.Count &gt; 0</w:t>
                             </w:r>
                             <w:r>
                               <w:rPr>
@@ -5780,69 +5514,21 @@
                               </w:rPr>
                               <w:t xml:space="preserve">           </w:t>
                             </w:r>
-                            <w:proofErr w:type="spellStart"/>
-                            <w:proofErr w:type="gramStart"/>
-                            <w:r>
-                              <w:rPr>
-                                <w:rFonts w:ascii="Consolas" w:hAnsi="Consolas" w:cs="Consolas"/>
-                                <w:sz w:val="19"/>
-                                <w:szCs w:val="19"/>
-                              </w:rPr>
-                              <w:t>coords</w:t>
-                            </w:r>
-                            <w:proofErr w:type="spellEnd"/>
-                            <w:proofErr w:type="gramEnd"/>
-                            <w:r>
-                              <w:rPr>
-                                <w:rFonts w:ascii="Consolas" w:hAnsi="Consolas" w:cs="Consolas"/>
-                                <w:sz w:val="19"/>
-                                <w:szCs w:val="19"/>
-                              </w:rPr>
-                              <w:t xml:space="preserve"> = </w:t>
-                            </w:r>
-                            <w:r>
-                              <w:rPr>
-                                <w:rFonts w:ascii="Consolas" w:hAnsi="Consolas" w:cs="Consolas"/>
-                                <w:sz w:val="19"/>
-                                <w:szCs w:val="19"/>
-                              </w:rPr>
-                              <w:t xml:space="preserve">RANDOM FROM </w:t>
-                            </w:r>
-                            <w:proofErr w:type="spellStart"/>
-                            <w:r>
-                              <w:rPr>
-                                <w:rFonts w:ascii="Consolas" w:hAnsi="Consolas" w:cs="Consolas"/>
-                                <w:sz w:val="19"/>
-                                <w:szCs w:val="19"/>
-                              </w:rPr>
-                              <w:t>possibleTiles</w:t>
-                            </w:r>
-                            <w:proofErr w:type="spellEnd"/>
-                            <w:r>
-                              <w:rPr>
-                                <w:rFonts w:ascii="Consolas" w:hAnsi="Consolas" w:cs="Consolas"/>
-                                <w:sz w:val="19"/>
-                                <w:szCs w:val="19"/>
-                              </w:rPr>
-                              <w:t xml:space="preserve"> WHERE !</w:t>
-                            </w:r>
-                            <w:proofErr w:type="spellStart"/>
-                            <w:r>
-                              <w:rPr>
-                                <w:rFonts w:ascii="Consolas" w:hAnsi="Consolas" w:cs="Consolas"/>
-                                <w:sz w:val="19"/>
-                                <w:szCs w:val="19"/>
-                              </w:rPr>
-                              <w:t>allIslandTiles.Contains</w:t>
-                            </w:r>
-                            <w:proofErr w:type="spellEnd"/>
-                            <w:r>
-                              <w:rPr>
-                                <w:rFonts w:ascii="Consolas" w:hAnsi="Consolas" w:cs="Consolas"/>
-                                <w:sz w:val="19"/>
-                                <w:szCs w:val="19"/>
-                              </w:rPr>
-                              <w:t>(this)</w:t>
+                            <w:r>
+                              <w:rPr>
+                                <w:rFonts w:ascii="Consolas" w:hAnsi="Consolas" w:cs="Consolas"/>
+                                <w:sz w:val="19"/>
+                                <w:szCs w:val="19"/>
+                              </w:rPr>
+                              <w:t xml:space="preserve">coords = </w:t>
+                            </w:r>
+                            <w:r>
+                              <w:rPr>
+                                <w:rFonts w:ascii="Consolas" w:hAnsi="Consolas" w:cs="Consolas"/>
+                                <w:sz w:val="19"/>
+                                <w:szCs w:val="19"/>
+                              </w:rPr>
+                              <w:t>RANDOM FROM possibleTiles WHERE !allIslandTiles.Contains(this)</w:t>
                             </w:r>
                           </w:p>
                           <w:p>
@@ -5876,45 +5562,7 @@
                                 <w:sz w:val="19"/>
                                 <w:szCs w:val="19"/>
                               </w:rPr>
-                              <w:t xml:space="preserve">                </w:t>
-                            </w:r>
-                            <w:proofErr w:type="spellStart"/>
-                            <w:proofErr w:type="gramStart"/>
-                            <w:r>
-                              <w:rPr>
-                                <w:rFonts w:ascii="Consolas" w:hAnsi="Consolas" w:cs="Consolas"/>
-                                <w:sz w:val="19"/>
-                                <w:szCs w:val="19"/>
-                              </w:rPr>
-                              <w:t>islandTiles.Add</w:t>
-                            </w:r>
-                            <w:proofErr w:type="spellEnd"/>
-                            <w:r>
-                              <w:rPr>
-                                <w:rFonts w:ascii="Consolas" w:hAnsi="Consolas" w:cs="Consolas"/>
-                                <w:sz w:val="19"/>
-                                <w:szCs w:val="19"/>
-                              </w:rPr>
-                              <w:t>(</w:t>
-                            </w:r>
-                            <w:proofErr w:type="spellStart"/>
-                            <w:proofErr w:type="gramEnd"/>
-                            <w:r>
-                              <w:rPr>
-                                <w:rFonts w:ascii="Consolas" w:hAnsi="Consolas" w:cs="Consolas"/>
-                                <w:sz w:val="19"/>
-                                <w:szCs w:val="19"/>
-                              </w:rPr>
-                              <w:t>coords</w:t>
-                            </w:r>
-                            <w:proofErr w:type="spellEnd"/>
-                            <w:r>
-                              <w:rPr>
-                                <w:rFonts w:ascii="Consolas" w:hAnsi="Consolas" w:cs="Consolas"/>
-                                <w:sz w:val="19"/>
-                                <w:szCs w:val="19"/>
-                              </w:rPr>
-                              <w:t>);</w:t>
+                              <w:t xml:space="preserve">                islandTiles.Add(coords);</w:t>
                             </w:r>
                           </w:p>
                           <w:p>
@@ -5956,69 +5604,15 @@
                                 <w:sz w:val="19"/>
                                 <w:szCs w:val="19"/>
                               </w:rPr>
-                              <w:t xml:space="preserve">IF </w:t>
-                            </w:r>
-                            <w:proofErr w:type="spellStart"/>
-                            <w:r>
-                              <w:rPr>
-                                <w:rFonts w:ascii="Consolas" w:hAnsi="Consolas" w:cs="Consolas"/>
-                                <w:sz w:val="19"/>
-                                <w:szCs w:val="19"/>
-                              </w:rPr>
-                              <w:t>coords.Z</w:t>
-                            </w:r>
-                            <w:proofErr w:type="spellEnd"/>
-                            <w:r>
-                              <w:rPr>
-                                <w:rFonts w:ascii="Consolas" w:hAnsi="Consolas" w:cs="Consolas"/>
-                                <w:sz w:val="19"/>
-                                <w:szCs w:val="19"/>
-                              </w:rPr>
-                              <w:t xml:space="preserve"> &lt; </w:t>
-                            </w:r>
-                            <w:proofErr w:type="spellStart"/>
-                            <w:r>
-                              <w:rPr>
-                                <w:rFonts w:ascii="Consolas" w:hAnsi="Consolas" w:cs="Consolas"/>
-                                <w:sz w:val="19"/>
-                                <w:szCs w:val="19"/>
-                              </w:rPr>
-                              <w:t>tundraHeight</w:t>
-                            </w:r>
-                            <w:proofErr w:type="spellEnd"/>
-                            <w:r>
-                              <w:rPr>
-                                <w:rFonts w:ascii="Consolas" w:hAnsi="Consolas" w:cs="Consolas"/>
-                                <w:sz w:val="19"/>
-                                <w:szCs w:val="19"/>
-                              </w:rPr>
-                              <w:t xml:space="preserve"> - 1 OR</w:t>
-                            </w:r>
-                            <w:r>
-                              <w:rPr>
-                                <w:rFonts w:ascii="Consolas" w:hAnsi="Consolas" w:cs="Consolas"/>
-                                <w:sz w:val="19"/>
-                                <w:szCs w:val="19"/>
-                              </w:rPr>
-                              <w:t xml:space="preserve"> </w:t>
-                            </w:r>
-                            <w:proofErr w:type="spellStart"/>
-                            <w:r>
-                              <w:rPr>
-                                <w:rFonts w:ascii="Consolas" w:hAnsi="Consolas" w:cs="Consolas"/>
-                                <w:sz w:val="19"/>
-                                <w:szCs w:val="19"/>
-                              </w:rPr>
-                              <w:t>coords.Z</w:t>
-                            </w:r>
-                            <w:proofErr w:type="spellEnd"/>
-                            <w:r>
-                              <w:rPr>
-                                <w:rFonts w:ascii="Consolas" w:hAnsi="Consolas" w:cs="Consolas"/>
-                                <w:sz w:val="19"/>
-                                <w:szCs w:val="19"/>
-                              </w:rPr>
-                              <w:t xml:space="preserve"> &gt; height </w:t>
+                              <w:t>IF coords.Z &lt; tundraHeight - 1 OR</w:t>
+                            </w:r>
+                            <w:r>
+                              <w:rPr>
+                                <w:rFonts w:ascii="Consolas" w:hAnsi="Consolas" w:cs="Consolas"/>
+                                <w:sz w:val="19"/>
+                                <w:szCs w:val="19"/>
+                              </w:rPr>
+                              <w:t xml:space="preserve"> coords.Z &gt; height </w:t>
                             </w:r>
                             <w:r>
                               <w:rPr>
@@ -6034,18 +5628,8 @@
                                 <w:sz w:val="19"/>
                                 <w:szCs w:val="19"/>
                               </w:rPr>
-                              <w:t xml:space="preserve"> </w:t>
-                            </w:r>
-                            <w:proofErr w:type="spellStart"/>
-                            <w:r>
-                              <w:rPr>
-                                <w:rFonts w:ascii="Consolas" w:hAnsi="Consolas" w:cs="Consolas"/>
-                                <w:sz w:val="19"/>
-                                <w:szCs w:val="19"/>
-                              </w:rPr>
-                              <w:t>tundraHeight</w:t>
-                            </w:r>
-                            <w:proofErr w:type="spellEnd"/>
+                              <w:t xml:space="preserve"> tundraHeight</w:t>
+                            </w:r>
                             <w:r>
                               <w:rPr>
                                 <w:rFonts w:ascii="Consolas" w:hAnsi="Consolas" w:cs="Consolas"/>
@@ -6075,95 +5659,29 @@
                               </w:rPr>
                               <w:t xml:space="preserve">                    </w:t>
                             </w:r>
-                            <w:proofErr w:type="gramStart"/>
-                            <w:r>
-                              <w:rPr>
-                                <w:rFonts w:ascii="Consolas" w:hAnsi="Consolas" w:cs="Consolas"/>
-                                <w:sz w:val="19"/>
-                                <w:szCs w:val="19"/>
-                              </w:rPr>
-                              <w:t>map[</w:t>
-                            </w:r>
-                            <w:proofErr w:type="spellStart"/>
-                            <w:proofErr w:type="gramEnd"/>
-                            <w:r>
-                              <w:rPr>
-                                <w:rFonts w:ascii="Consolas" w:hAnsi="Consolas" w:cs="Consolas"/>
-                                <w:sz w:val="19"/>
-                                <w:szCs w:val="19"/>
-                              </w:rPr>
-                              <w:t>coords.X</w:t>
-                            </w:r>
-                            <w:proofErr w:type="spellEnd"/>
-                            <w:r>
-                              <w:rPr>
-                                <w:rFonts w:ascii="Consolas" w:hAnsi="Consolas" w:cs="Consolas"/>
-                                <w:sz w:val="19"/>
-                                <w:szCs w:val="19"/>
-                              </w:rPr>
-                              <w:t xml:space="preserve">, </w:t>
-                            </w:r>
-                            <w:proofErr w:type="spellStart"/>
-                            <w:r>
-                              <w:rPr>
-                                <w:rFonts w:ascii="Consolas" w:hAnsi="Consolas" w:cs="Consolas"/>
-                                <w:sz w:val="19"/>
-                                <w:szCs w:val="19"/>
-                              </w:rPr>
-                              <w:t>coords.Z</w:t>
-                            </w:r>
-                            <w:proofErr w:type="spellEnd"/>
-                            <w:r>
-                              <w:rPr>
-                                <w:rFonts w:ascii="Consolas" w:hAnsi="Consolas" w:cs="Consolas"/>
-                                <w:sz w:val="19"/>
-                                <w:szCs w:val="19"/>
-                              </w:rPr>
-                              <w:t xml:space="preserve">] = </w:t>
-                            </w:r>
-                            <w:proofErr w:type="spellStart"/>
-                            <w:r>
-                              <w:rPr>
-                                <w:rFonts w:ascii="Consolas" w:hAnsi="Consolas" w:cs="Consolas"/>
-                                <w:sz w:val="19"/>
-                                <w:szCs w:val="19"/>
-                              </w:rPr>
-                              <w:t>HexType.types</w:t>
-                            </w:r>
-                            <w:proofErr w:type="spellEnd"/>
-                            <w:r>
-                              <w:rPr>
-                                <w:rFonts w:ascii="Consolas" w:hAnsi="Consolas" w:cs="Consolas"/>
-                                <w:sz w:val="19"/>
-                                <w:szCs w:val="19"/>
-                              </w:rPr>
-                              <w:t>[</w:t>
-                            </w:r>
-                            <w:proofErr w:type="spellStart"/>
-                            <w:r>
-                              <w:rPr>
-                                <w:rFonts w:ascii="Consolas" w:hAnsi="Consolas" w:cs="Consolas"/>
-                                <w:sz w:val="19"/>
-                                <w:szCs w:val="19"/>
-                              </w:rPr>
-                              <w:t>HexType.typeKeys</w:t>
-                            </w:r>
-                            <w:r>
-                              <w:rPr>
-                                <w:rFonts w:ascii="Consolas" w:hAnsi="Consolas" w:cs="Consolas"/>
-                                <w:sz w:val="19"/>
-                                <w:szCs w:val="19"/>
-                              </w:rPr>
-                              <w:t>.tundra</w:t>
-                            </w:r>
-                            <w:proofErr w:type="spellEnd"/>
-                            <w:r>
-                              <w:rPr>
-                                <w:rFonts w:ascii="Consolas" w:hAnsi="Consolas" w:cs="Consolas"/>
-                                <w:sz w:val="19"/>
-                                <w:szCs w:val="19"/>
-                              </w:rPr>
-                              <w:t>];</w:t>
+                            <w:r>
+                              <w:rPr>
+                                <w:rFonts w:ascii="Consolas" w:hAnsi="Consolas" w:cs="Consolas"/>
+                                <w:sz w:val="19"/>
+                                <w:szCs w:val="19"/>
+                              </w:rPr>
+                              <w:t>coords.</w:t>
+                            </w:r>
+                            <w:r>
+                              <w:rPr>
+                                <w:rFonts w:ascii="Consolas" w:hAnsi="Consolas" w:cs="Consolas"/>
+                                <w:sz w:val="19"/>
+                                <w:szCs w:val="19"/>
+                              </w:rPr>
+                              <w:t xml:space="preserve">Type = </w:t>
+                            </w:r>
+                            <w:r>
+                              <w:rPr>
+                                <w:rFonts w:ascii="Consolas" w:hAnsi="Consolas" w:cs="Consolas"/>
+                                <w:sz w:val="19"/>
+                                <w:szCs w:val="19"/>
+                              </w:rPr>
+                              <w:t>tundra;</w:t>
                             </w:r>
                           </w:p>
                           <w:p>
@@ -6192,95 +5710,23 @@
                                 <w:sz w:val="19"/>
                                 <w:szCs w:val="19"/>
                               </w:rPr>
-                              <w:t>ELSE IF (</w:t>
-                            </w:r>
-                            <w:proofErr w:type="spellStart"/>
-                            <w:r>
-                              <w:rPr>
-                                <w:rFonts w:ascii="Consolas" w:hAnsi="Consolas" w:cs="Consolas"/>
-                                <w:sz w:val="19"/>
-                                <w:szCs w:val="19"/>
-                              </w:rPr>
-                              <w:t>coords.Z</w:t>
-                            </w:r>
-                            <w:proofErr w:type="spellEnd"/>
-                            <w:r>
-                              <w:rPr>
-                                <w:rFonts w:ascii="Consolas" w:hAnsi="Consolas" w:cs="Consolas"/>
-                                <w:sz w:val="19"/>
-                                <w:szCs w:val="19"/>
-                              </w:rPr>
-                              <w:t xml:space="preserve"> == </w:t>
-                            </w:r>
-                            <w:proofErr w:type="spellStart"/>
-                            <w:r>
-                              <w:rPr>
-                                <w:rFonts w:ascii="Consolas" w:hAnsi="Consolas" w:cs="Consolas"/>
-                                <w:sz w:val="19"/>
-                                <w:szCs w:val="19"/>
-                              </w:rPr>
-                              <w:t>tundraHeight</w:t>
-                            </w:r>
-                            <w:proofErr w:type="spellEnd"/>
-                            <w:r>
-                              <w:rPr>
-                                <w:rFonts w:ascii="Consolas" w:hAnsi="Consolas" w:cs="Consolas"/>
-                                <w:sz w:val="19"/>
-                                <w:szCs w:val="19"/>
-                              </w:rPr>
-                              <w:t xml:space="preserve"> - 1 OR</w:t>
-                            </w:r>
-                            <w:r>
-                              <w:rPr>
-                                <w:rFonts w:ascii="Consolas" w:hAnsi="Consolas" w:cs="Consolas"/>
-                                <w:sz w:val="19"/>
-                                <w:szCs w:val="19"/>
-                              </w:rPr>
-                              <w:t xml:space="preserve"> </w:t>
-                            </w:r>
-                            <w:proofErr w:type="spellStart"/>
-                            <w:r>
-                              <w:rPr>
-                                <w:rFonts w:ascii="Consolas" w:hAnsi="Consolas" w:cs="Consolas"/>
-                                <w:sz w:val="19"/>
-                                <w:szCs w:val="19"/>
-                              </w:rPr>
-                              <w:t>coord</w:t>
-                            </w:r>
-                            <w:r>
-                              <w:rPr>
-                                <w:rFonts w:ascii="Consolas" w:hAnsi="Consolas" w:cs="Consolas"/>
-                                <w:sz w:val="19"/>
-                                <w:szCs w:val="19"/>
-                              </w:rPr>
-                              <w:t>s.Z</w:t>
-                            </w:r>
-                            <w:proofErr w:type="spellEnd"/>
-                            <w:r>
-                              <w:rPr>
-                                <w:rFonts w:ascii="Consolas" w:hAnsi="Consolas" w:cs="Consolas"/>
-                                <w:sz w:val="19"/>
-                                <w:szCs w:val="19"/>
-                              </w:rPr>
-                              <w:t xml:space="preserve"> == height - </w:t>
-                            </w:r>
-                            <w:proofErr w:type="spellStart"/>
-                            <w:r>
-                              <w:rPr>
-                                <w:rFonts w:ascii="Consolas" w:hAnsi="Consolas" w:cs="Consolas"/>
-                                <w:sz w:val="19"/>
-                                <w:szCs w:val="19"/>
-                              </w:rPr>
-                              <w:t>tundraHeight</w:t>
-                            </w:r>
-                            <w:proofErr w:type="spellEnd"/>
-                            <w:r>
-                              <w:rPr>
-                                <w:rFonts w:ascii="Consolas" w:hAnsi="Consolas" w:cs="Consolas"/>
-                                <w:sz w:val="19"/>
-                                <w:szCs w:val="19"/>
-                              </w:rPr>
-                              <w:t>) 50% CHANCE</w:t>
+                              <w:t>ELSE IF (coords.Z == tundraHeight - 1 OR</w:t>
+                            </w:r>
+                            <w:r>
+                              <w:rPr>
+                                <w:rFonts w:ascii="Consolas" w:hAnsi="Consolas" w:cs="Consolas"/>
+                                <w:sz w:val="19"/>
+                                <w:szCs w:val="19"/>
+                              </w:rPr>
+                              <w:t xml:space="preserve"> coord</w:t>
+                            </w:r>
+                            <w:r>
+                              <w:rPr>
+                                <w:rFonts w:ascii="Consolas" w:hAnsi="Consolas" w:cs="Consolas"/>
+                                <w:sz w:val="19"/>
+                                <w:szCs w:val="19"/>
+                              </w:rPr>
+                              <w:t>s.Z == height - tundraHeight) 50% CHANCE</w:t>
                             </w:r>
                             <w:r>
                               <w:rPr>
@@ -6311,95 +5757,37 @@
                               </w:rPr>
                               <w:t xml:space="preserve">                    </w:t>
                             </w:r>
-                            <w:proofErr w:type="gramStart"/>
-                            <w:r>
-                              <w:rPr>
-                                <w:rFonts w:ascii="Consolas" w:hAnsi="Consolas" w:cs="Consolas"/>
-                                <w:sz w:val="19"/>
-                                <w:szCs w:val="19"/>
-                              </w:rPr>
-                              <w:t>map[</w:t>
-                            </w:r>
-                            <w:proofErr w:type="spellStart"/>
-                            <w:proofErr w:type="gramEnd"/>
-                            <w:r>
-                              <w:rPr>
-                                <w:rFonts w:ascii="Consolas" w:hAnsi="Consolas" w:cs="Consolas"/>
-                                <w:sz w:val="19"/>
-                                <w:szCs w:val="19"/>
-                              </w:rPr>
-                              <w:t>coords.X</w:t>
-                            </w:r>
-                            <w:proofErr w:type="spellEnd"/>
-                            <w:r>
-                              <w:rPr>
-                                <w:rFonts w:ascii="Consolas" w:hAnsi="Consolas" w:cs="Consolas"/>
-                                <w:sz w:val="19"/>
-                                <w:szCs w:val="19"/>
-                              </w:rPr>
-                              <w:t xml:space="preserve">, </w:t>
-                            </w:r>
-                            <w:proofErr w:type="spellStart"/>
-                            <w:r>
-                              <w:rPr>
-                                <w:rFonts w:ascii="Consolas" w:hAnsi="Consolas" w:cs="Consolas"/>
-                                <w:sz w:val="19"/>
-                                <w:szCs w:val="19"/>
-                              </w:rPr>
-                              <w:t>coords.Z</w:t>
-                            </w:r>
-                            <w:proofErr w:type="spellEnd"/>
-                            <w:r>
-                              <w:rPr>
-                                <w:rFonts w:ascii="Consolas" w:hAnsi="Consolas" w:cs="Consolas"/>
-                                <w:sz w:val="19"/>
-                                <w:szCs w:val="19"/>
-                              </w:rPr>
-                              <w:t xml:space="preserve">] = </w:t>
-                            </w:r>
-                            <w:proofErr w:type="spellStart"/>
-                            <w:r>
-                              <w:rPr>
-                                <w:rFonts w:ascii="Consolas" w:hAnsi="Consolas" w:cs="Consolas"/>
-                                <w:sz w:val="19"/>
-                                <w:szCs w:val="19"/>
-                              </w:rPr>
-                              <w:t>HexType.types</w:t>
-                            </w:r>
-                            <w:proofErr w:type="spellEnd"/>
-                            <w:r>
-                              <w:rPr>
-                                <w:rFonts w:ascii="Consolas" w:hAnsi="Consolas" w:cs="Consolas"/>
-                                <w:sz w:val="19"/>
-                                <w:szCs w:val="19"/>
-                              </w:rPr>
-                              <w:t>[</w:t>
-                            </w:r>
-                            <w:proofErr w:type="spellStart"/>
-                            <w:r>
-                              <w:rPr>
-                                <w:rFonts w:ascii="Consolas" w:hAnsi="Consolas" w:cs="Consolas"/>
-                                <w:sz w:val="19"/>
-                                <w:szCs w:val="19"/>
-                              </w:rPr>
-                              <w:t>HexType.typeKeys</w:t>
-                            </w:r>
-                            <w:r>
-                              <w:rPr>
-                                <w:rFonts w:ascii="Consolas" w:hAnsi="Consolas" w:cs="Consolas"/>
-                                <w:sz w:val="19"/>
-                                <w:szCs w:val="19"/>
-                              </w:rPr>
-                              <w:t>.tundra</w:t>
-                            </w:r>
-                            <w:proofErr w:type="spellEnd"/>
-                            <w:r>
-                              <w:rPr>
-                                <w:rFonts w:ascii="Consolas" w:hAnsi="Consolas" w:cs="Consolas"/>
-                                <w:sz w:val="19"/>
-                                <w:szCs w:val="19"/>
-                              </w:rPr>
-                              <w:t>];</w:t>
+                            <w:r>
+                              <w:rPr>
+                                <w:rFonts w:ascii="Consolas" w:hAnsi="Consolas" w:cs="Consolas"/>
+                                <w:sz w:val="19"/>
+                                <w:szCs w:val="19"/>
+                              </w:rPr>
+                              <w:t>coords.</w:t>
+                            </w:r>
+                            <w:r>
+                              <w:rPr>
+                                <w:rFonts w:ascii="Consolas" w:hAnsi="Consolas" w:cs="Consolas"/>
+                                <w:sz w:val="19"/>
+                                <w:szCs w:val="19"/>
+                              </w:rPr>
+                              <w:t>Type</w:t>
+                            </w:r>
+                            <w:r>
+                              <w:rPr>
+                                <w:rFonts w:ascii="Consolas" w:hAnsi="Consolas" w:cs="Consolas"/>
+                                <w:sz w:val="19"/>
+                                <w:szCs w:val="19"/>
+                              </w:rPr>
+                              <w:t xml:space="preserve"> = </w:t>
+                            </w:r>
+                            <w:r>
+                              <w:rPr>
+                                <w:rFonts w:ascii="Consolas" w:hAnsi="Consolas" w:cs="Consolas"/>
+                                <w:sz w:val="19"/>
+                                <w:szCs w:val="19"/>
+                              </w:rPr>
+                              <w:t>tundra</w:t>
                             </w:r>
                           </w:p>
                           <w:p>
@@ -6449,89 +5837,23 @@
                                 <w:sz w:val="19"/>
                                 <w:szCs w:val="19"/>
                               </w:rPr>
-                              <w:t xml:space="preserve">                    </w:t>
-                            </w:r>
-                            <w:proofErr w:type="gramStart"/>
-                            <w:r>
-                              <w:rPr>
-                                <w:rFonts w:ascii="Consolas" w:hAnsi="Consolas" w:cs="Consolas"/>
-                                <w:sz w:val="19"/>
-                                <w:szCs w:val="19"/>
-                              </w:rPr>
-                              <w:t>map[</w:t>
-                            </w:r>
-                            <w:proofErr w:type="spellStart"/>
-                            <w:proofErr w:type="gramEnd"/>
-                            <w:r>
-                              <w:rPr>
-                                <w:rFonts w:ascii="Consolas" w:hAnsi="Consolas" w:cs="Consolas"/>
-                                <w:sz w:val="19"/>
-                                <w:szCs w:val="19"/>
-                              </w:rPr>
-                              <w:t>coords.X</w:t>
-                            </w:r>
-                            <w:proofErr w:type="spellEnd"/>
-                            <w:r>
-                              <w:rPr>
-                                <w:rFonts w:ascii="Consolas" w:hAnsi="Consolas" w:cs="Consolas"/>
-                                <w:sz w:val="19"/>
-                                <w:szCs w:val="19"/>
-                              </w:rPr>
-                              <w:t xml:space="preserve">, </w:t>
-                            </w:r>
-                            <w:proofErr w:type="spellStart"/>
-                            <w:r>
-                              <w:rPr>
-                                <w:rFonts w:ascii="Consolas" w:hAnsi="Consolas" w:cs="Consolas"/>
-                                <w:sz w:val="19"/>
-                                <w:szCs w:val="19"/>
-                              </w:rPr>
-                              <w:t>coords.Z</w:t>
-                            </w:r>
-                            <w:proofErr w:type="spellEnd"/>
-                            <w:r>
-                              <w:rPr>
-                                <w:rFonts w:ascii="Consolas" w:hAnsi="Consolas" w:cs="Consolas"/>
-                                <w:sz w:val="19"/>
-                                <w:szCs w:val="19"/>
-                              </w:rPr>
-                              <w:t xml:space="preserve">] = </w:t>
-                            </w:r>
-                            <w:proofErr w:type="spellStart"/>
-                            <w:r>
-                              <w:rPr>
-                                <w:rFonts w:ascii="Consolas" w:hAnsi="Consolas" w:cs="Consolas"/>
-                                <w:sz w:val="19"/>
-                                <w:szCs w:val="19"/>
-                              </w:rPr>
-                              <w:t>HexType.types</w:t>
-                            </w:r>
-                            <w:proofErr w:type="spellEnd"/>
-                            <w:r>
-                              <w:rPr>
-                                <w:rFonts w:ascii="Consolas" w:hAnsi="Consolas" w:cs="Consolas"/>
-                                <w:sz w:val="19"/>
-                                <w:szCs w:val="19"/>
-                              </w:rPr>
-                              <w:t>[</w:t>
-                            </w:r>
-                            <w:proofErr w:type="spellStart"/>
-                            <w:r>
-                              <w:rPr>
-                                <w:rFonts w:ascii="Consolas" w:hAnsi="Consolas" w:cs="Consolas"/>
-                                <w:sz w:val="19"/>
-                                <w:szCs w:val="19"/>
-                              </w:rPr>
-                              <w:t>HexType.typeKeys.plains</w:t>
-                            </w:r>
-                            <w:proofErr w:type="spellEnd"/>
-                            <w:r>
-                              <w:rPr>
-                                <w:rFonts w:ascii="Consolas" w:hAnsi="Consolas" w:cs="Consolas"/>
-                                <w:sz w:val="19"/>
-                                <w:szCs w:val="19"/>
-                              </w:rPr>
-                              <w:t>];</w:t>
+                              <w:t xml:space="preserve">                    coords.</w:t>
+                            </w:r>
+                            <w:r>
+                              <w:rPr>
+                                <w:rFonts w:ascii="Consolas" w:hAnsi="Consolas" w:cs="Consolas"/>
+                                <w:sz w:val="19"/>
+                                <w:szCs w:val="19"/>
+                              </w:rPr>
+                              <w:t xml:space="preserve">Type = </w:t>
+                            </w:r>
+                            <w:r>
+                              <w:rPr>
+                                <w:rFonts w:ascii="Consolas" w:hAnsi="Consolas" w:cs="Consolas"/>
+                                <w:sz w:val="19"/>
+                                <w:szCs w:val="19"/>
+                              </w:rPr>
+                              <w:t>plains</w:t>
                             </w:r>
                           </w:p>
                           <w:p>
@@ -6586,71 +5908,15 @@
                                 <w:sz w:val="19"/>
                                 <w:szCs w:val="19"/>
                               </w:rPr>
-                              <w:t xml:space="preserve">                List&lt;</w:t>
-                            </w:r>
-                            <w:proofErr w:type="spellStart"/>
-                            <w:r>
-                              <w:rPr>
-                                <w:rFonts w:ascii="Consolas" w:hAnsi="Consolas" w:cs="Consolas"/>
-                                <w:sz w:val="19"/>
-                                <w:szCs w:val="19"/>
-                              </w:rPr>
-                              <w:t>HexCoordinates</w:t>
-                            </w:r>
-                            <w:proofErr w:type="spellEnd"/>
-                            <w:r>
-                              <w:rPr>
-                                <w:rFonts w:ascii="Consolas" w:hAnsi="Consolas" w:cs="Consolas"/>
-                                <w:sz w:val="19"/>
-                                <w:szCs w:val="19"/>
-                              </w:rPr>
-                              <w:t xml:space="preserve">&gt; neighbours = </w:t>
-                            </w:r>
-                            <w:proofErr w:type="spellStart"/>
-                            <w:proofErr w:type="gramStart"/>
-                            <w:r>
-                              <w:rPr>
-                                <w:rFonts w:ascii="Consolas" w:hAnsi="Consolas" w:cs="Consolas"/>
-                                <w:sz w:val="19"/>
-                                <w:szCs w:val="19"/>
-                              </w:rPr>
-                              <w:t>HexCoordinates.GetNeighbo</w:t>
-                            </w:r>
-                            <w:r>
-                              <w:rPr>
-                                <w:rFonts w:ascii="Consolas" w:hAnsi="Consolas" w:cs="Consolas"/>
-                                <w:sz w:val="19"/>
-                                <w:szCs w:val="19"/>
-                              </w:rPr>
-                              <w:t>urs</w:t>
-                            </w:r>
-                            <w:proofErr w:type="spellEnd"/>
-                            <w:r>
-                              <w:rPr>
-                                <w:rFonts w:ascii="Consolas" w:hAnsi="Consolas" w:cs="Consolas"/>
-                                <w:sz w:val="19"/>
-                                <w:szCs w:val="19"/>
-                              </w:rPr>
-                              <w:t>(</w:t>
-                            </w:r>
-                            <w:proofErr w:type="spellStart"/>
-                            <w:proofErr w:type="gramEnd"/>
-                            <w:r>
-                              <w:rPr>
-                                <w:rFonts w:ascii="Consolas" w:hAnsi="Consolas" w:cs="Consolas"/>
-                                <w:sz w:val="19"/>
-                                <w:szCs w:val="19"/>
-                              </w:rPr>
-                              <w:t>coords</w:t>
-                            </w:r>
-                            <w:proofErr w:type="spellEnd"/>
-                            <w:r>
-                              <w:rPr>
-                                <w:rFonts w:ascii="Consolas" w:hAnsi="Consolas" w:cs="Consolas"/>
-                                <w:sz w:val="19"/>
-                                <w:szCs w:val="19"/>
-                              </w:rPr>
-                              <w:t>);</w:t>
+                              <w:t xml:space="preserve">                neighbours = </w:t>
+                            </w:r>
+                            <w:r>
+                              <w:rPr>
+                                <w:rFonts w:ascii="Consolas" w:hAnsi="Consolas" w:cs="Consolas"/>
+                                <w:sz w:val="19"/>
+                                <w:szCs w:val="19"/>
+                              </w:rPr>
+                              <w:t>cords.neigbours</w:t>
                             </w:r>
                           </w:p>
                           <w:p>
@@ -6693,45 +5959,7 @@
                                 <w:szCs w:val="19"/>
                               </w:rPr>
                               <w:tab/>
-                              <w:t xml:space="preserve">  </w:t>
-                            </w:r>
-                            <w:proofErr w:type="spellStart"/>
-                            <w:proofErr w:type="gramStart"/>
-                            <w:r>
-                              <w:rPr>
-                                <w:rFonts w:ascii="Consolas" w:hAnsi="Consolas" w:cs="Consolas"/>
-                                <w:sz w:val="19"/>
-                                <w:szCs w:val="19"/>
-                              </w:rPr>
-                              <w:t>neighbours.Remove</w:t>
-                            </w:r>
-                            <w:proofErr w:type="spellEnd"/>
-                            <w:r>
-                              <w:rPr>
-                                <w:rFonts w:ascii="Consolas" w:hAnsi="Consolas" w:cs="Consolas"/>
-                                <w:sz w:val="19"/>
-                                <w:szCs w:val="19"/>
-                              </w:rPr>
-                              <w:t>(</w:t>
-                            </w:r>
-                            <w:proofErr w:type="spellStart"/>
-                            <w:proofErr w:type="gramEnd"/>
-                            <w:r>
-                              <w:rPr>
-                                <w:rFonts w:ascii="Consolas" w:hAnsi="Consolas" w:cs="Consolas"/>
-                                <w:sz w:val="19"/>
-                                <w:szCs w:val="19"/>
-                              </w:rPr>
-                              <w:t>islandTiles</w:t>
-                            </w:r>
-                            <w:proofErr w:type="spellEnd"/>
-                            <w:r>
-                              <w:rPr>
-                                <w:rFonts w:ascii="Consolas" w:hAnsi="Consolas" w:cs="Consolas"/>
-                                <w:sz w:val="19"/>
-                                <w:szCs w:val="19"/>
-                              </w:rPr>
-                              <w:t>)</w:t>
+                              <w:t xml:space="preserve">  neighbours.Remove(islandTiles)</w:t>
                             </w:r>
                           </w:p>
                           <w:p>
@@ -6773,35 +6001,15 @@
                                 <w:sz w:val="19"/>
                                 <w:szCs w:val="19"/>
                               </w:rPr>
-                              <w:t xml:space="preserve">          </w:t>
-                            </w:r>
-                            <w:proofErr w:type="spellStart"/>
-                            <w:proofErr w:type="gramStart"/>
-                            <w:r>
-                              <w:rPr>
-                                <w:rFonts w:ascii="Consolas" w:hAnsi="Consolas" w:cs="Consolas"/>
-                                <w:sz w:val="19"/>
-                                <w:szCs w:val="19"/>
-                              </w:rPr>
-                              <w:t>possibleTiles.Add</w:t>
-                            </w:r>
-                            <w:proofErr w:type="spellEnd"/>
-                            <w:r>
-                              <w:rPr>
-                                <w:rFonts w:ascii="Consolas" w:hAnsi="Consolas" w:cs="Consolas"/>
-                                <w:sz w:val="19"/>
-                                <w:szCs w:val="19"/>
-                              </w:rPr>
-                              <w:t>(</w:t>
-                            </w:r>
-                            <w:proofErr w:type="gramEnd"/>
-                            <w:r>
-                              <w:rPr>
-                                <w:rFonts w:ascii="Consolas" w:hAnsi="Consolas" w:cs="Consolas"/>
-                                <w:sz w:val="19"/>
-                                <w:szCs w:val="19"/>
-                              </w:rPr>
-                              <w:t>neighbours);</w:t>
+                              <w:t xml:space="preserve">          possibleTiles.Add</w:t>
+                            </w:r>
+                            <w:r>
+                              <w:rPr>
+                                <w:rFonts w:ascii="Consolas" w:hAnsi="Consolas" w:cs="Consolas"/>
+                                <w:sz w:val="19"/>
+                                <w:szCs w:val="19"/>
+                              </w:rPr>
+                              <w:t>(neighbours);</w:t>
                             </w:r>
                           </w:p>
                           <w:p>
@@ -6856,17 +6064,7 @@
                                 <w:sz w:val="19"/>
                                 <w:szCs w:val="19"/>
                               </w:rPr>
-                              <w:t xml:space="preserve">            </w:t>
-                            </w:r>
-                            <w:proofErr w:type="spellStart"/>
-                            <w:proofErr w:type="gramStart"/>
-                            <w:r>
-                              <w:rPr>
-                                <w:rFonts w:ascii="Consolas" w:hAnsi="Consolas" w:cs="Consolas"/>
-                                <w:sz w:val="19"/>
-                                <w:szCs w:val="19"/>
-                              </w:rPr>
-                              <w:t>allIslandTiles.</w:t>
+                              <w:t xml:space="preserve">            allIslandTiles.</w:t>
                             </w:r>
                             <w:r>
                               <w:rPr>
@@ -6876,33 +6074,13 @@
                               </w:rPr>
                               <w:t>Add</w:t>
                             </w:r>
-                            <w:proofErr w:type="spellEnd"/>
-                            <w:r>
-                              <w:rPr>
-                                <w:rFonts w:ascii="Consolas" w:hAnsi="Consolas" w:cs="Consolas"/>
-                                <w:sz w:val="19"/>
-                                <w:szCs w:val="19"/>
-                              </w:rPr>
-                              <w:t>(</w:t>
-                            </w:r>
-                            <w:proofErr w:type="spellStart"/>
-                            <w:proofErr w:type="gramEnd"/>
-                            <w:r>
-                              <w:rPr>
-                                <w:rFonts w:ascii="Consolas" w:hAnsi="Consolas" w:cs="Consolas"/>
-                                <w:sz w:val="19"/>
-                                <w:szCs w:val="19"/>
-                              </w:rPr>
-                              <w:t>islandTiles</w:t>
-                            </w:r>
-                            <w:proofErr w:type="spellEnd"/>
-                            <w:r>
-                              <w:rPr>
-                                <w:rFonts w:ascii="Consolas" w:hAnsi="Consolas" w:cs="Consolas"/>
-                                <w:sz w:val="19"/>
-                                <w:szCs w:val="19"/>
-                              </w:rPr>
-                              <w:t>);</w:t>
+                            <w:r>
+                              <w:rPr>
+                                <w:rFonts w:ascii="Consolas" w:hAnsi="Consolas" w:cs="Consolas"/>
+                                <w:sz w:val="19"/>
+                                <w:szCs w:val="19"/>
+                              </w:rPr>
+                              <w:t>(islandTiles);</w:t>
                             </w:r>
                           </w:p>
                           <w:p>
@@ -6946,42 +6124,22 @@
                               </w:rPr>
                               <w:t xml:space="preserve">FOREACH </w:t>
                             </w:r>
-                            <w:proofErr w:type="spellStart"/>
-                            <w:r>
-                              <w:rPr>
-                                <w:rFonts w:ascii="Consolas" w:hAnsi="Consolas" w:cs="Consolas"/>
-                                <w:sz w:val="19"/>
-                                <w:szCs w:val="19"/>
-                              </w:rPr>
-                              <w:t>possTile</w:t>
-                            </w:r>
-                            <w:proofErr w:type="spellEnd"/>
-                            <w:r>
-                              <w:rPr>
-                                <w:rFonts w:ascii="Consolas" w:hAnsi="Consolas" w:cs="Consolas"/>
-                                <w:sz w:val="19"/>
-                                <w:szCs w:val="19"/>
-                              </w:rPr>
-                              <w:t xml:space="preserve"> in</w:t>
-                            </w:r>
-                            <w:r>
-                              <w:rPr>
-                                <w:rFonts w:ascii="Consolas" w:hAnsi="Consolas" w:cs="Consolas"/>
-                                <w:sz w:val="19"/>
-                                <w:szCs w:val="19"/>
-                              </w:rPr>
-                              <w:t xml:space="preserve"> </w:t>
-                            </w:r>
-                            <w:proofErr w:type="spellStart"/>
-                            <w:r>
-                              <w:rPr>
-                                <w:rFonts w:ascii="Consolas" w:hAnsi="Consolas" w:cs="Consolas"/>
-                                <w:sz w:val="19"/>
-                                <w:szCs w:val="19"/>
-                              </w:rPr>
-                              <w:t>possibleTiles</w:t>
-                            </w:r>
-                            <w:proofErr w:type="spellEnd"/>
+                            <w:r>
+                              <w:rPr>
+                                <w:rFonts w:ascii="Consolas" w:hAnsi="Consolas" w:cs="Consolas"/>
+                                <w:sz w:val="19"/>
+                                <w:szCs w:val="19"/>
+                              </w:rPr>
+                              <w:t>possTile in</w:t>
+                            </w:r>
+                            <w:r>
+                              <w:rPr>
+                                <w:rFonts w:ascii="Consolas" w:hAnsi="Consolas" w:cs="Consolas"/>
+                                <w:sz w:val="19"/>
+                                <w:szCs w:val="19"/>
+                              </w:rPr>
+                              <w:t xml:space="preserve"> possibleTiles</w:t>
+                            </w:r>
                           </w:p>
                           <w:p>
                             <w:pPr>
@@ -7009,18 +6167,8 @@
                                 <w:sz w:val="19"/>
                                 <w:szCs w:val="19"/>
                               </w:rPr>
-                              <w:t xml:space="preserve">IF </w:t>
-                            </w:r>
-                            <w:proofErr w:type="spellStart"/>
-                            <w:r>
-                              <w:rPr>
-                                <w:rFonts w:ascii="Consolas" w:hAnsi="Consolas" w:cs="Consolas"/>
-                                <w:sz w:val="19"/>
-                                <w:szCs w:val="19"/>
-                              </w:rPr>
-                              <w:t>possTile.Type</w:t>
-                            </w:r>
-                            <w:proofErr w:type="spellEnd"/>
+                              <w:t>IF possTile.Type</w:t>
+                            </w:r>
                             <w:r>
                               <w:rPr>
                                 <w:rFonts w:ascii="Consolas" w:hAnsi="Consolas" w:cs="Consolas"/>
@@ -7056,18 +6204,8 @@
                                 <w:sz w:val="19"/>
                                 <w:szCs w:val="19"/>
                               </w:rPr>
-                              <w:t xml:space="preserve">                    </w:t>
-                            </w:r>
-                            <w:proofErr w:type="spellStart"/>
-                            <w:r>
-                              <w:rPr>
-                                <w:rFonts w:ascii="Consolas" w:hAnsi="Consolas" w:cs="Consolas"/>
-                                <w:sz w:val="19"/>
-                                <w:szCs w:val="19"/>
-                              </w:rPr>
-                              <w:t>possTile.Type</w:t>
-                            </w:r>
-                            <w:proofErr w:type="spellEnd"/>
+                              <w:t xml:space="preserve">                    possTile.Type</w:t>
+                            </w:r>
                             <w:r>
                               <w:rPr>
                                 <w:rFonts w:ascii="Consolas" w:hAnsi="Consolas" w:cs="Consolas"/>
@@ -7146,63 +6284,7 @@
                                 <w:sz w:val="19"/>
                                 <w:szCs w:val="19"/>
                               </w:rPr>
-                              <w:t xml:space="preserve">        </w:t>
-                            </w:r>
-                            <w:proofErr w:type="spellStart"/>
-                            <w:proofErr w:type="gramStart"/>
-                            <w:r>
-                              <w:rPr>
-                                <w:rFonts w:ascii="Consolas" w:hAnsi="Consolas" w:cs="Consolas"/>
-                                <w:sz w:val="19"/>
-                                <w:szCs w:val="19"/>
-                              </w:rPr>
-                              <w:t>int</w:t>
-                            </w:r>
-                            <w:proofErr w:type="spellEnd"/>
-                            <w:proofErr w:type="gramEnd"/>
-                            <w:r>
-                              <w:rPr>
-                                <w:rFonts w:ascii="Consolas" w:hAnsi="Consolas" w:cs="Consolas"/>
-                                <w:sz w:val="19"/>
-                                <w:szCs w:val="19"/>
-                              </w:rPr>
-                              <w:t xml:space="preserve"> </w:t>
-                            </w:r>
-                            <w:proofErr w:type="spellStart"/>
-                            <w:r>
-                              <w:rPr>
-                                <w:rFonts w:ascii="Consolas" w:hAnsi="Consolas" w:cs="Consolas"/>
-                                <w:sz w:val="19"/>
-                                <w:szCs w:val="19"/>
-                              </w:rPr>
-                              <w:t>numAllIslandTiles</w:t>
-                            </w:r>
-                            <w:proofErr w:type="spellEnd"/>
-                            <w:r>
-                              <w:rPr>
-                                <w:rFonts w:ascii="Consolas" w:hAnsi="Consolas" w:cs="Consolas"/>
-                                <w:sz w:val="19"/>
-                                <w:szCs w:val="19"/>
-                              </w:rPr>
-                              <w:t xml:space="preserve"> = </w:t>
-                            </w:r>
-                            <w:proofErr w:type="spellStart"/>
-                            <w:r>
-                              <w:rPr>
-                                <w:rFonts w:ascii="Consolas" w:hAnsi="Consolas" w:cs="Consolas"/>
-                                <w:sz w:val="19"/>
-                                <w:szCs w:val="19"/>
-                              </w:rPr>
-                              <w:t>allIslandTiles.Count</w:t>
-                            </w:r>
-                            <w:proofErr w:type="spellEnd"/>
-                            <w:r>
-                              <w:rPr>
-                                <w:rFonts w:ascii="Consolas" w:hAnsi="Consolas" w:cs="Consolas"/>
-                                <w:sz w:val="19"/>
-                                <w:szCs w:val="19"/>
-                              </w:rPr>
-                              <w:t>;</w:t>
+                              <w:t xml:space="preserve">        int numAllIslandTiles = allIslandTiles.Count;</w:t>
                             </w:r>
                           </w:p>
                           <w:p>
@@ -7233,23 +6315,13 @@
                               </w:rPr>
                               <w:t xml:space="preserve">FOR </w:t>
                             </w:r>
-                            <w:proofErr w:type="spellStart"/>
-                            <w:r>
-                              <w:rPr>
-                                <w:rFonts w:ascii="Consolas" w:hAnsi="Consolas" w:cs="Consolas"/>
-                                <w:sz w:val="19"/>
-                                <w:szCs w:val="19"/>
-                              </w:rPr>
-                              <w:t>i</w:t>
-                            </w:r>
-                            <w:proofErr w:type="spellEnd"/>
-                            <w:r>
-                              <w:rPr>
-                                <w:rFonts w:ascii="Consolas" w:hAnsi="Consolas" w:cs="Consolas"/>
-                                <w:sz w:val="19"/>
-                                <w:szCs w:val="19"/>
-                              </w:rPr>
-                              <w:t xml:space="preserve"> = 0</w:t>
+                            <w:r>
+                              <w:rPr>
+                                <w:rFonts w:ascii="Consolas" w:hAnsi="Consolas" w:cs="Consolas"/>
+                                <w:sz w:val="19"/>
+                                <w:szCs w:val="19"/>
+                              </w:rPr>
+                              <w:t>i = 0</w:t>
                             </w:r>
                             <w:r>
                               <w:rPr>
@@ -7265,36 +6337,8 @@
                                 <w:sz w:val="19"/>
                                 <w:szCs w:val="19"/>
                               </w:rPr>
-                              <w:t xml:space="preserve"> </w:t>
-                            </w:r>
-                            <w:proofErr w:type="spellStart"/>
-                            <w:r>
-                              <w:rPr>
-                                <w:rFonts w:ascii="Consolas" w:hAnsi="Consolas" w:cs="Consolas"/>
-                                <w:sz w:val="19"/>
-                                <w:szCs w:val="19"/>
-                              </w:rPr>
-                              <w:t>numAllIslandTiles</w:t>
-                            </w:r>
-                            <w:proofErr w:type="spellEnd"/>
-                            <w:r>
-                              <w:rPr>
-                                <w:rFonts w:ascii="Consolas" w:hAnsi="Consolas" w:cs="Consolas"/>
-                                <w:sz w:val="19"/>
-                                <w:szCs w:val="19"/>
-                              </w:rPr>
-                              <w:t xml:space="preserve"> * </w:t>
-                            </w:r>
-                            <w:proofErr w:type="spellStart"/>
-                            <w:r>
-                              <w:rPr>
-                                <w:rFonts w:ascii="Consolas" w:hAnsi="Consolas" w:cs="Consolas"/>
-                                <w:sz w:val="19"/>
-                                <w:szCs w:val="19"/>
-                              </w:rPr>
-                              <w:t>fractionHills</w:t>
-                            </w:r>
-                            <w:proofErr w:type="spellEnd"/>
+                              <w:t xml:space="preserve"> numAllIslandTiles * fractionHills</w:t>
+                            </w:r>
                             <w:r>
                               <w:rPr>
                                 <w:rFonts w:ascii="Consolas" w:hAnsi="Consolas" w:cs="Consolas"/>
@@ -7322,27 +6366,7 @@
                                 <w:sz w:val="19"/>
                                 <w:szCs w:val="19"/>
                               </w:rPr>
-                              <w:t xml:space="preserve">            </w:t>
-                            </w:r>
-                            <w:proofErr w:type="spellStart"/>
-                            <w:proofErr w:type="gramStart"/>
-                            <w:r>
-                              <w:rPr>
-                                <w:rFonts w:ascii="Consolas" w:hAnsi="Consolas" w:cs="Consolas"/>
-                                <w:sz w:val="19"/>
-                                <w:szCs w:val="19"/>
-                              </w:rPr>
-                              <w:t>coords</w:t>
-                            </w:r>
-                            <w:proofErr w:type="spellEnd"/>
-                            <w:proofErr w:type="gramEnd"/>
-                            <w:r>
-                              <w:rPr>
-                                <w:rFonts w:ascii="Consolas" w:hAnsi="Consolas" w:cs="Consolas"/>
-                                <w:sz w:val="19"/>
-                                <w:szCs w:val="19"/>
-                              </w:rPr>
-                              <w:t xml:space="preserve"> = </w:t>
+                              <w:t xml:space="preserve">            coords = </w:t>
                             </w:r>
                             <w:r>
                               <w:rPr>
@@ -7352,7 +6376,6 @@
                               </w:rPr>
                               <w:t xml:space="preserve">RANDOM FROM </w:t>
                             </w:r>
-                            <w:proofErr w:type="spellStart"/>
                             <w:r>
                               <w:rPr>
                                 <w:rFonts w:ascii="Consolas" w:hAnsi="Consolas" w:cs="Consolas"/>
@@ -7361,32 +6384,13 @@
                               </w:rPr>
                               <w:t>allIslandTiles</w:t>
                             </w:r>
-                            <w:proofErr w:type="spellEnd"/>
-                            <w:r>
-                              <w:rPr>
-                                <w:rFonts w:ascii="Consolas" w:hAnsi="Consolas" w:cs="Consolas"/>
-                                <w:sz w:val="19"/>
-                                <w:szCs w:val="19"/>
-                              </w:rPr>
-                              <w:t xml:space="preserve"> WHERE !</w:t>
-                            </w:r>
-                            <w:proofErr w:type="spellStart"/>
-                            <w:r>
-                              <w:rPr>
-                                <w:rFonts w:ascii="Consolas" w:hAnsi="Consolas" w:cs="Consolas"/>
-                                <w:sz w:val="19"/>
-                                <w:szCs w:val="19"/>
-                              </w:rPr>
-                              <w:t>hillTiles.Contains</w:t>
-                            </w:r>
-                            <w:proofErr w:type="spellEnd"/>
-                            <w:r>
-                              <w:rPr>
-                                <w:rFonts w:ascii="Consolas" w:hAnsi="Consolas" w:cs="Consolas"/>
-                                <w:sz w:val="19"/>
-                                <w:szCs w:val="19"/>
-                              </w:rPr>
-                              <w:t>(this)</w:t>
+                            <w:r>
+                              <w:rPr>
+                                <w:rFonts w:ascii="Consolas" w:hAnsi="Consolas" w:cs="Consolas"/>
+                                <w:sz w:val="19"/>
+                                <w:szCs w:val="19"/>
+                              </w:rPr>
+                              <w:t xml:space="preserve"> WHERE !hillTiles.Contains(this)</w:t>
                             </w:r>
                           </w:p>
                           <w:p>
@@ -7407,45 +6411,7 @@
                                 <w:sz w:val="19"/>
                                 <w:szCs w:val="19"/>
                               </w:rPr>
-                              <w:t xml:space="preserve">            </w:t>
-                            </w:r>
-                            <w:proofErr w:type="spellStart"/>
-                            <w:proofErr w:type="gramStart"/>
-                            <w:r>
-                              <w:rPr>
-                                <w:rFonts w:ascii="Consolas" w:hAnsi="Consolas" w:cs="Consolas"/>
-                                <w:sz w:val="19"/>
-                                <w:szCs w:val="19"/>
-                              </w:rPr>
-                              <w:t>hillTiles.Add</w:t>
-                            </w:r>
-                            <w:proofErr w:type="spellEnd"/>
-                            <w:r>
-                              <w:rPr>
-                                <w:rFonts w:ascii="Consolas" w:hAnsi="Consolas" w:cs="Consolas"/>
-                                <w:sz w:val="19"/>
-                                <w:szCs w:val="19"/>
-                              </w:rPr>
-                              <w:t>(</w:t>
-                            </w:r>
-                            <w:proofErr w:type="spellStart"/>
-                            <w:proofErr w:type="gramEnd"/>
-                            <w:r>
-                              <w:rPr>
-                                <w:rFonts w:ascii="Consolas" w:hAnsi="Consolas" w:cs="Consolas"/>
-                                <w:sz w:val="19"/>
-                                <w:szCs w:val="19"/>
-                              </w:rPr>
-                              <w:t>coords</w:t>
-                            </w:r>
-                            <w:proofErr w:type="spellEnd"/>
-                            <w:r>
-                              <w:rPr>
-                                <w:rFonts w:ascii="Consolas" w:hAnsi="Consolas" w:cs="Consolas"/>
-                                <w:sz w:val="19"/>
-                                <w:szCs w:val="19"/>
-                              </w:rPr>
-                              <w:t>);</w:t>
+                              <w:t xml:space="preserve">            hillTiles.Add(coords);</w:t>
                             </w:r>
                           </w:p>
                           <w:p>
@@ -7500,135 +6466,7 @@
                                 <w:sz w:val="19"/>
                                 <w:szCs w:val="19"/>
                               </w:rPr>
-                              <w:t xml:space="preserve">        </w:t>
-                            </w:r>
-                            <w:proofErr w:type="spellStart"/>
-                            <w:proofErr w:type="gramStart"/>
-                            <w:r>
-                              <w:rPr>
-                                <w:rFonts w:ascii="Consolas" w:hAnsi="Consolas" w:cs="Consolas"/>
-                                <w:sz w:val="19"/>
-                                <w:szCs w:val="19"/>
-                              </w:rPr>
-                              <w:t>desertTiles</w:t>
-                            </w:r>
-                            <w:proofErr w:type="spellEnd"/>
-                            <w:proofErr w:type="gramEnd"/>
-                            <w:r>
-                              <w:rPr>
-                                <w:rFonts w:ascii="Consolas" w:hAnsi="Consolas" w:cs="Consolas"/>
-                                <w:sz w:val="19"/>
-                                <w:szCs w:val="19"/>
-                              </w:rPr>
-                              <w:t xml:space="preserve"> = </w:t>
-                            </w:r>
-                            <w:proofErr w:type="spellStart"/>
-                            <w:r>
-                              <w:rPr>
-                                <w:rFonts w:ascii="Consolas" w:hAnsi="Consolas" w:cs="Consolas"/>
-                                <w:sz w:val="19"/>
-                                <w:szCs w:val="19"/>
-                              </w:rPr>
-                              <w:t>GenerateZones</w:t>
-                            </w:r>
-                            <w:proofErr w:type="spellEnd"/>
-                            <w:r>
-                              <w:rPr>
-                                <w:rFonts w:ascii="Consolas" w:hAnsi="Consolas" w:cs="Consolas"/>
-                                <w:sz w:val="19"/>
-                                <w:szCs w:val="19"/>
-                              </w:rPr>
-                              <w:t xml:space="preserve">(width, height, desert, </w:t>
-                            </w:r>
-                            <w:proofErr w:type="spellStart"/>
-                            <w:r>
-                              <w:rPr>
-                                <w:rFonts w:ascii="Consolas" w:hAnsi="Consolas" w:cs="Consolas"/>
-                                <w:sz w:val="19"/>
-                                <w:szCs w:val="19"/>
-                              </w:rPr>
-                              <w:t>fractionDesert</w:t>
-                            </w:r>
-                            <w:proofErr w:type="spellEnd"/>
-                            <w:r>
-                              <w:rPr>
-                                <w:rFonts w:ascii="Consolas" w:hAnsi="Consolas" w:cs="Consolas"/>
-                                <w:sz w:val="19"/>
-                                <w:szCs w:val="19"/>
-                              </w:rPr>
-                              <w:t xml:space="preserve">, </w:t>
-                            </w:r>
-                            <w:proofErr w:type="spellStart"/>
-                            <w:r>
-                              <w:rPr>
-                                <w:rFonts w:ascii="Consolas" w:hAnsi="Consolas" w:cs="Consolas"/>
-                                <w:sz w:val="19"/>
-                                <w:szCs w:val="19"/>
-                              </w:rPr>
-                              <w:t>desertSizeMin</w:t>
-                            </w:r>
-                            <w:proofErr w:type="spellEnd"/>
-                            <w:r>
-                              <w:rPr>
-                                <w:rFonts w:ascii="Consolas" w:hAnsi="Consolas" w:cs="Consolas"/>
-                                <w:sz w:val="19"/>
-                                <w:szCs w:val="19"/>
-                              </w:rPr>
-                              <w:t xml:space="preserve">, </w:t>
-                            </w:r>
-                            <w:proofErr w:type="spellStart"/>
-                            <w:r>
-                              <w:rPr>
-                                <w:rFonts w:ascii="Consolas" w:hAnsi="Consolas" w:cs="Consolas"/>
-                                <w:sz w:val="19"/>
-                                <w:szCs w:val="19"/>
-                              </w:rPr>
-                              <w:t>desertSizeMax</w:t>
-                            </w:r>
-                            <w:proofErr w:type="spellEnd"/>
-                            <w:r>
-                              <w:rPr>
-                                <w:rFonts w:ascii="Consolas" w:hAnsi="Consolas" w:cs="Consolas"/>
-                                <w:sz w:val="19"/>
-                                <w:szCs w:val="19"/>
-                              </w:rPr>
-                              <w:t xml:space="preserve">, </w:t>
-                            </w:r>
-                            <w:proofErr w:type="spellStart"/>
-                            <w:r>
-                              <w:rPr>
-                                <w:rFonts w:ascii="Consolas" w:hAnsi="Consolas" w:cs="Consolas"/>
-                                <w:sz w:val="19"/>
-                                <w:szCs w:val="19"/>
-                              </w:rPr>
-                              <w:t>numAllIslandTiles</w:t>
-                            </w:r>
-                            <w:proofErr w:type="spellEnd"/>
-                            <w:r>
-                              <w:rPr>
-                                <w:rFonts w:ascii="Consolas" w:hAnsi="Consolas" w:cs="Consolas"/>
-                                <w:sz w:val="19"/>
-                                <w:szCs w:val="19"/>
-                              </w:rPr>
-                              <w:t xml:space="preserve">, </w:t>
-                            </w:r>
-                            <w:proofErr w:type="spellStart"/>
-                            <w:r>
-                              <w:rPr>
-                                <w:rFonts w:ascii="Consolas" w:hAnsi="Consolas" w:cs="Consolas"/>
-                                <w:sz w:val="19"/>
-                                <w:szCs w:val="19"/>
-                              </w:rPr>
-                              <w:t>allIslandTiles</w:t>
-                            </w:r>
-                            <w:proofErr w:type="spellEnd"/>
-                            <w:r>
-                              <w:rPr>
-                                <w:rFonts w:ascii="Consolas" w:hAnsi="Consolas" w:cs="Consolas"/>
-                                <w:sz w:val="19"/>
-                                <w:szCs w:val="19"/>
-                              </w:rPr>
-                              <w:t>, map);</w:t>
+                              <w:t xml:space="preserve">        desertTiles = GenerateZones(width, height, desert, fractionDesert, desertSizeMin, desertSizeMax, numAllIslandTiles, allIslandTiles, map);</w:t>
                             </w:r>
                           </w:p>
                           <w:p>
@@ -7649,45 +6487,15 @@
                                 <w:sz w:val="19"/>
                                 <w:szCs w:val="19"/>
                               </w:rPr>
-                              <w:t xml:space="preserve">        </w:t>
-                            </w:r>
-                            <w:proofErr w:type="spellStart"/>
-                            <w:proofErr w:type="gramStart"/>
-                            <w:r>
-                              <w:rPr>
-                                <w:rFonts w:ascii="Consolas" w:hAnsi="Consolas" w:cs="Consolas"/>
-                                <w:sz w:val="19"/>
-                                <w:szCs w:val="19"/>
-                              </w:rPr>
-                              <w:t>allIslandTiles.ExceptWith</w:t>
-                            </w:r>
-                            <w:proofErr w:type="spellEnd"/>
-                            <w:r>
-                              <w:rPr>
-                                <w:rFonts w:ascii="Consolas" w:hAnsi="Consolas" w:cs="Consolas"/>
-                                <w:sz w:val="19"/>
-                                <w:szCs w:val="19"/>
-                              </w:rPr>
-                              <w:t>(</w:t>
-                            </w:r>
-                            <w:proofErr w:type="spellStart"/>
-                            <w:proofErr w:type="gramEnd"/>
-                            <w:r>
-                              <w:rPr>
-                                <w:rFonts w:ascii="Consolas" w:hAnsi="Consolas" w:cs="Consolas"/>
-                                <w:sz w:val="19"/>
-                                <w:szCs w:val="19"/>
-                              </w:rPr>
-                              <w:t>desertTiles</w:t>
-                            </w:r>
-                            <w:proofErr w:type="spellEnd"/>
-                            <w:r>
-                              <w:rPr>
-                                <w:rFonts w:ascii="Consolas" w:hAnsi="Consolas" w:cs="Consolas"/>
-                                <w:sz w:val="19"/>
-                                <w:szCs w:val="19"/>
-                              </w:rPr>
-                              <w:t>);</w:t>
+                              <w:t xml:space="preserve">        allIslandTiles.Add</w:t>
+                            </w:r>
+                            <w:r>
+                              <w:rPr>
+                                <w:rFonts w:ascii="Consolas" w:hAnsi="Consolas" w:cs="Consolas"/>
+                                <w:sz w:val="19"/>
+                                <w:szCs w:val="19"/>
+                              </w:rPr>
+                              <w:t>(desertTiles);</w:t>
                             </w:r>
                           </w:p>
                           <w:p>
@@ -7723,43 +6531,13 @@
                               </w:rPr>
                               <w:t xml:space="preserve">        </w:t>
                             </w:r>
-                            <w:proofErr w:type="spellStart"/>
-                            <w:proofErr w:type="gramStart"/>
-                            <w:r>
-                              <w:rPr>
-                                <w:rFonts w:ascii="Consolas" w:hAnsi="Consolas" w:cs="Consolas"/>
-                                <w:sz w:val="19"/>
-                                <w:szCs w:val="19"/>
-                              </w:rPr>
-                              <w:t>forestTiles</w:t>
-                            </w:r>
-                            <w:proofErr w:type="spellEnd"/>
-                            <w:proofErr w:type="gramEnd"/>
-                            <w:r>
-                              <w:rPr>
-                                <w:rFonts w:ascii="Consolas" w:hAnsi="Consolas" w:cs="Consolas"/>
-                                <w:sz w:val="19"/>
-                                <w:szCs w:val="19"/>
-                              </w:rPr>
-                              <w:t xml:space="preserve"> = </w:t>
-                            </w:r>
-                            <w:proofErr w:type="spellStart"/>
-                            <w:r>
-                              <w:rPr>
-                                <w:rFonts w:ascii="Consolas" w:hAnsi="Consolas" w:cs="Consolas"/>
-                                <w:sz w:val="19"/>
-                                <w:szCs w:val="19"/>
-                              </w:rPr>
-                              <w:t>GenerateZones</w:t>
-                            </w:r>
-                            <w:proofErr w:type="spellEnd"/>
-                            <w:r>
-                              <w:rPr>
-                                <w:rFonts w:ascii="Consolas" w:hAnsi="Consolas" w:cs="Consolas"/>
-                                <w:sz w:val="19"/>
-                                <w:szCs w:val="19"/>
-                              </w:rPr>
-                              <w:t>(</w:t>
+                            <w:r>
+                              <w:rPr>
+                                <w:rFonts w:ascii="Consolas" w:hAnsi="Consolas" w:cs="Consolas"/>
+                                <w:sz w:val="19"/>
+                                <w:szCs w:val="19"/>
+                              </w:rPr>
+                              <w:t>forestTiles = GenerateZones(</w:t>
                             </w:r>
                             <w:r>
                               <w:rPr>
@@ -7783,97 +6561,7 @@
                                 <w:sz w:val="19"/>
                                 <w:szCs w:val="19"/>
                               </w:rPr>
-                              <w:t xml:space="preserve">orest, </w:t>
-                            </w:r>
-                            <w:proofErr w:type="spellStart"/>
-                            <w:r>
-                              <w:rPr>
-                                <w:rFonts w:ascii="Consolas" w:hAnsi="Consolas" w:cs="Consolas"/>
-                                <w:sz w:val="19"/>
-                                <w:szCs w:val="19"/>
-                              </w:rPr>
-                              <w:t>fractionForest</w:t>
-                            </w:r>
-                            <w:proofErr w:type="spellEnd"/>
-                            <w:r>
-                              <w:rPr>
-                                <w:rFonts w:ascii="Consolas" w:hAnsi="Consolas" w:cs="Consolas"/>
-                                <w:sz w:val="19"/>
-                                <w:szCs w:val="19"/>
-                              </w:rPr>
-                              <w:t xml:space="preserve">, </w:t>
-                            </w:r>
-                            <w:proofErr w:type="spellStart"/>
-                            <w:r>
-                              <w:rPr>
-                                <w:rFonts w:ascii="Consolas" w:hAnsi="Consolas" w:cs="Consolas"/>
-                                <w:sz w:val="19"/>
-                                <w:szCs w:val="19"/>
-                              </w:rPr>
-                              <w:t>forestSizeMin</w:t>
-                            </w:r>
-                            <w:proofErr w:type="spellEnd"/>
-                            <w:r>
-                              <w:rPr>
-                                <w:rFonts w:ascii="Consolas" w:hAnsi="Consolas" w:cs="Consolas"/>
-                                <w:sz w:val="19"/>
-                                <w:szCs w:val="19"/>
-                              </w:rPr>
-                              <w:t xml:space="preserve">, </w:t>
-                            </w:r>
-                            <w:proofErr w:type="spellStart"/>
-                            <w:r>
-                              <w:rPr>
-                                <w:rFonts w:ascii="Consolas" w:hAnsi="Consolas" w:cs="Consolas"/>
-                                <w:sz w:val="19"/>
-                                <w:szCs w:val="19"/>
-                              </w:rPr>
-                              <w:t>forestSizeMax</w:t>
-                            </w:r>
-                            <w:proofErr w:type="spellEnd"/>
-                            <w:r>
-                              <w:rPr>
-                                <w:rFonts w:ascii="Consolas" w:hAnsi="Consolas" w:cs="Consolas"/>
-                                <w:sz w:val="19"/>
-                                <w:szCs w:val="19"/>
-                              </w:rPr>
-                              <w:t xml:space="preserve">, </w:t>
-                            </w:r>
-                            <w:proofErr w:type="spellStart"/>
-                            <w:r>
-                              <w:rPr>
-                                <w:rFonts w:ascii="Consolas" w:hAnsi="Consolas" w:cs="Consolas"/>
-                                <w:sz w:val="19"/>
-                                <w:szCs w:val="19"/>
-                              </w:rPr>
-                              <w:t>numAllIslandTiles</w:t>
-                            </w:r>
-                            <w:proofErr w:type="spellEnd"/>
-                            <w:r>
-                              <w:rPr>
-                                <w:rFonts w:ascii="Consolas" w:hAnsi="Consolas" w:cs="Consolas"/>
-                                <w:sz w:val="19"/>
-                                <w:szCs w:val="19"/>
-                              </w:rPr>
-                              <w:t xml:space="preserve">, </w:t>
-                            </w:r>
-                            <w:proofErr w:type="spellStart"/>
-                            <w:r>
-                              <w:rPr>
-                                <w:rFonts w:ascii="Consolas" w:hAnsi="Consolas" w:cs="Consolas"/>
-                                <w:sz w:val="19"/>
-                                <w:szCs w:val="19"/>
-                              </w:rPr>
-                              <w:t>allIslandTiles</w:t>
-                            </w:r>
-                            <w:proofErr w:type="spellEnd"/>
-                            <w:r>
-                              <w:rPr>
-                                <w:rFonts w:ascii="Consolas" w:hAnsi="Consolas" w:cs="Consolas"/>
-                                <w:sz w:val="19"/>
-                                <w:szCs w:val="19"/>
-                              </w:rPr>
-                              <w:t>, map);</w:t>
+                              <w:t>orest, fractionForest, forestSizeMin, forestSizeMax, numAllIslandTiles, allIslandTiles, map);</w:t>
                             </w:r>
                           </w:p>
                           <w:p>
@@ -7894,45 +6582,23 @@
                                 <w:sz w:val="19"/>
                                 <w:szCs w:val="19"/>
                               </w:rPr>
-                              <w:t xml:space="preserve">        </w:t>
-                            </w:r>
-                            <w:proofErr w:type="spellStart"/>
-                            <w:proofErr w:type="gramStart"/>
-                            <w:r>
-                              <w:rPr>
-                                <w:rFonts w:ascii="Consolas" w:hAnsi="Consolas" w:cs="Consolas"/>
-                                <w:sz w:val="19"/>
-                                <w:szCs w:val="19"/>
-                              </w:rPr>
-                              <w:t>allIslandTiles.ExceptWith</w:t>
-                            </w:r>
-                            <w:proofErr w:type="spellEnd"/>
-                            <w:r>
-                              <w:rPr>
-                                <w:rFonts w:ascii="Consolas" w:hAnsi="Consolas" w:cs="Consolas"/>
-                                <w:sz w:val="19"/>
-                                <w:szCs w:val="19"/>
-                              </w:rPr>
-                              <w:t>(</w:t>
-                            </w:r>
-                            <w:proofErr w:type="spellStart"/>
-                            <w:proofErr w:type="gramEnd"/>
-                            <w:r>
-                              <w:rPr>
-                                <w:rFonts w:ascii="Consolas" w:hAnsi="Consolas" w:cs="Consolas"/>
-                                <w:sz w:val="19"/>
-                                <w:szCs w:val="19"/>
-                              </w:rPr>
-                              <w:t>forestTiles</w:t>
-                            </w:r>
-                            <w:proofErr w:type="spellEnd"/>
-                            <w:r>
-                              <w:rPr>
-                                <w:rFonts w:ascii="Consolas" w:hAnsi="Consolas" w:cs="Consolas"/>
-                                <w:sz w:val="19"/>
-                                <w:szCs w:val="19"/>
-                              </w:rPr>
-                              <w:t>);</w:t>
+                              <w:t xml:space="preserve">        allIslandTiles.</w:t>
+                            </w:r>
+                            <w:r>
+                              <w:rPr>
+                                <w:rFonts w:ascii="Consolas" w:hAnsi="Consolas" w:cs="Consolas"/>
+                                <w:sz w:val="19"/>
+                                <w:szCs w:val="19"/>
+                              </w:rPr>
+                              <w:t>Add</w:t>
+                            </w:r>
+                            <w:r>
+                              <w:rPr>
+                                <w:rFonts w:ascii="Consolas" w:hAnsi="Consolas" w:cs="Consolas"/>
+                                <w:sz w:val="19"/>
+                                <w:szCs w:val="19"/>
+                              </w:rPr>
+                              <w:t>(forestTiles);</w:t>
                             </w:r>
                           </w:p>
                           <w:p>
@@ -7966,81 +6632,7 @@
                                 <w:sz w:val="19"/>
                                 <w:szCs w:val="19"/>
                               </w:rPr>
-                              <w:t xml:space="preserve">        </w:t>
-                            </w:r>
-                            <w:proofErr w:type="spellStart"/>
-                            <w:proofErr w:type="gramStart"/>
-                            <w:r>
-                              <w:rPr>
-                                <w:rFonts w:ascii="Consolas" w:hAnsi="Consolas" w:cs="Consolas"/>
-                                <w:sz w:val="19"/>
-                                <w:szCs w:val="19"/>
-                              </w:rPr>
-                              <w:t>civStartPoints</w:t>
-                            </w:r>
-                            <w:proofErr w:type="spellEnd"/>
-                            <w:proofErr w:type="gramEnd"/>
-                            <w:r>
-                              <w:rPr>
-                                <w:rFonts w:ascii="Consolas" w:hAnsi="Consolas" w:cs="Consolas"/>
-                                <w:sz w:val="19"/>
-                                <w:szCs w:val="19"/>
-                              </w:rPr>
-                              <w:t xml:space="preserve"> = </w:t>
-                            </w:r>
-                            <w:proofErr w:type="spellStart"/>
-                            <w:r>
-                              <w:rPr>
-                                <w:rFonts w:ascii="Consolas" w:hAnsi="Consolas" w:cs="Consolas"/>
-                                <w:sz w:val="19"/>
-                                <w:szCs w:val="19"/>
-                              </w:rPr>
-                              <w:t>getStartPoints</w:t>
-                            </w:r>
-                            <w:proofErr w:type="spellEnd"/>
-                            <w:r>
-                              <w:rPr>
-                                <w:rFonts w:ascii="Consolas" w:hAnsi="Consolas" w:cs="Consolas"/>
-                                <w:sz w:val="19"/>
-                                <w:szCs w:val="19"/>
-                              </w:rPr>
-                              <w:t>(</w:t>
-                            </w:r>
-                            <w:proofErr w:type="spellStart"/>
-                            <w:r>
-                              <w:rPr>
-                                <w:rFonts w:ascii="Consolas" w:hAnsi="Consolas" w:cs="Consolas"/>
-                                <w:sz w:val="19"/>
-                                <w:szCs w:val="19"/>
-                              </w:rPr>
-                              <w:t>allIslandTiles</w:t>
-                            </w:r>
-                            <w:proofErr w:type="spellEnd"/>
-                            <w:r>
-                              <w:rPr>
-                                <w:rFonts w:ascii="Consolas" w:hAnsi="Consolas" w:cs="Consolas"/>
-                                <w:sz w:val="19"/>
-                                <w:szCs w:val="19"/>
-                              </w:rPr>
-                              <w:t xml:space="preserve">, </w:t>
-                            </w:r>
-                            <w:proofErr w:type="spellStart"/>
-                            <w:r>
-                              <w:rPr>
-                                <w:rFonts w:ascii="Consolas" w:hAnsi="Consolas" w:cs="Consolas"/>
-                                <w:sz w:val="19"/>
-                                <w:szCs w:val="19"/>
-                              </w:rPr>
-                              <w:t>numCivs</w:t>
-                            </w:r>
-                            <w:proofErr w:type="spellEnd"/>
-                            <w:r>
-                              <w:rPr>
-                                <w:rFonts w:ascii="Consolas" w:hAnsi="Consolas" w:cs="Consolas"/>
-                                <w:sz w:val="19"/>
-                                <w:szCs w:val="19"/>
-                              </w:rPr>
-                              <w:t>, width, height);</w:t>
+                              <w:t xml:space="preserve">        civStartPoints = getStartPoints(allIslandTiles, numCivs, width, height);</w:t>
                             </w:r>
                           </w:p>
                           <w:p>
@@ -8074,25 +6666,7 @@
                                 <w:sz w:val="19"/>
                                 <w:szCs w:val="19"/>
                               </w:rPr>
-                              <w:t xml:space="preserve">        </w:t>
-                            </w:r>
-                            <w:proofErr w:type="gramStart"/>
-                            <w:r>
-                              <w:rPr>
-                                <w:rFonts w:ascii="Consolas" w:hAnsi="Consolas" w:cs="Consolas"/>
-                                <w:sz w:val="19"/>
-                                <w:szCs w:val="19"/>
-                              </w:rPr>
-                              <w:t>return</w:t>
-                            </w:r>
-                            <w:proofErr w:type="gramEnd"/>
-                            <w:r>
-                              <w:rPr>
-                                <w:rFonts w:ascii="Consolas" w:hAnsi="Consolas" w:cs="Consolas"/>
-                                <w:sz w:val="19"/>
-                                <w:szCs w:val="19"/>
-                              </w:rPr>
-                              <w:t xml:space="preserve"> map;</w:t>
+                              <w:t xml:space="preserve">        return map;</w:t>
                             </w:r>
                           </w:p>
                           <w:p>
@@ -8102,17 +6676,7 @@
                                 <w:sz w:val="19"/>
                                 <w:szCs w:val="19"/>
                               </w:rPr>
-                              <w:t xml:space="preserve"> </w:t>
-                            </w:r>
-                            <w:bookmarkStart w:id="19" w:name="_GoBack"/>
-                            <w:bookmarkEnd w:id="19"/>
-                            <w:r>
-                              <w:rPr>
-                                <w:rFonts w:ascii="Consolas" w:hAnsi="Consolas" w:cs="Consolas"/>
-                                <w:sz w:val="19"/>
-                                <w:szCs w:val="19"/>
-                              </w:rPr>
-                              <w:t>ENDPROCEDURE</w:t>
+                              <w:t xml:space="preserve"> ENDPROCEDURE</w:t>
                             </w:r>
                           </w:p>
                         </w:txbxContent>
@@ -8160,73 +6724,8 @@
                           <w:sz w:val="19"/>
                           <w:szCs w:val="19"/>
                         </w:rPr>
-                        <w:t xml:space="preserve"> </w:t>
-                      </w:r>
-                      <w:proofErr w:type="spellStart"/>
-                      <w:proofErr w:type="gramStart"/>
-                      <w:r>
-                        <w:rPr>
-                          <w:rFonts w:ascii="Consolas" w:hAnsi="Consolas" w:cs="Consolas"/>
-                          <w:sz w:val="19"/>
-                          <w:szCs w:val="19"/>
-                        </w:rPr>
-                        <w:t>GenerateMap</w:t>
-                      </w:r>
-                      <w:proofErr w:type="spellEnd"/>
-                      <w:r>
-                        <w:rPr>
-                          <w:rFonts w:ascii="Consolas" w:hAnsi="Consolas" w:cs="Consolas"/>
-                          <w:sz w:val="19"/>
-                          <w:szCs w:val="19"/>
-                        </w:rPr>
-                        <w:t>(</w:t>
-                      </w:r>
-                      <w:proofErr w:type="gramEnd"/>
-                      <w:r>
-                        <w:rPr>
-                          <w:rFonts w:ascii="Consolas" w:hAnsi="Consolas" w:cs="Consolas"/>
-                          <w:sz w:val="19"/>
-                          <w:szCs w:val="19"/>
-                        </w:rPr>
-                        <w:t xml:space="preserve">width, height, </w:t>
-                      </w:r>
-                      <w:proofErr w:type="spellStart"/>
-                      <w:r>
-                        <w:rPr>
-                          <w:rFonts w:ascii="Consolas" w:hAnsi="Consolas" w:cs="Consolas"/>
-                          <w:sz w:val="19"/>
-                          <w:szCs w:val="19"/>
-                        </w:rPr>
-                        <w:t>islandSizeMin</w:t>
-                      </w:r>
-                      <w:proofErr w:type="spellEnd"/>
-                      <w:r>
-                        <w:rPr>
-                          <w:rFonts w:ascii="Consolas" w:hAnsi="Consolas" w:cs="Consolas"/>
-                          <w:sz w:val="19"/>
-                          <w:szCs w:val="19"/>
-                        </w:rPr>
-                        <w:t xml:space="preserve">, </w:t>
-                      </w:r>
-                      <w:proofErr w:type="spellStart"/>
-                      <w:r>
-                        <w:rPr>
-                          <w:rFonts w:ascii="Consolas" w:hAnsi="Consolas" w:cs="Consolas"/>
-                          <w:sz w:val="19"/>
-                          <w:szCs w:val="19"/>
-                        </w:rPr>
-                        <w:t>islandSizeMax</w:t>
-                      </w:r>
-                      <w:proofErr w:type="spellEnd"/>
-                      <w:r>
-                        <w:rPr>
-                          <w:rFonts w:ascii="Consolas" w:hAnsi="Consolas" w:cs="Consolas"/>
-                          <w:sz w:val="19"/>
-                          <w:szCs w:val="19"/>
-                        </w:rPr>
-                        <w:t xml:space="preserve">, </w:t>
-                      </w:r>
-                      <w:proofErr w:type="spellStart"/>
+                        <w:t xml:space="preserve"> GenerateMap(width, height, islandSizeMin, islandSizeMax, </w:t>
+                      </w:r>
                       <w:r>
                         <w:rPr>
                           <w:rFonts w:ascii="Consolas" w:hAnsi="Consolas" w:cs="Consolas"/>
@@ -8235,7 +6734,6 @@
                         </w:rPr>
                         <w:t>numIslands</w:t>
                       </w:r>
-                      <w:proofErr w:type="spellEnd"/>
                       <w:r>
                         <w:rPr>
                           <w:rFonts w:ascii="Consolas" w:hAnsi="Consolas" w:cs="Consolas"/>
@@ -8281,42 +6779,22 @@
                         </w:rPr>
                         <w:t xml:space="preserve"> </w:t>
                       </w:r>
-                      <w:proofErr w:type="spellStart"/>
-                      <w:r>
-                        <w:rPr>
-                          <w:rFonts w:ascii="Consolas" w:hAnsi="Consolas" w:cs="Consolas"/>
-                          <w:sz w:val="19"/>
-                          <w:szCs w:val="19"/>
-                        </w:rPr>
-                        <w:t>i</w:t>
-                      </w:r>
-                      <w:proofErr w:type="spellEnd"/>
-                      <w:r>
-                        <w:rPr>
-                          <w:rFonts w:ascii="Consolas" w:hAnsi="Consolas" w:cs="Consolas"/>
-                          <w:sz w:val="19"/>
-                          <w:szCs w:val="19"/>
-                        </w:rPr>
-                        <w:t xml:space="preserve"> = 0 TO</w:t>
-                      </w:r>
-                      <w:r>
-                        <w:rPr>
-                          <w:rFonts w:ascii="Consolas" w:hAnsi="Consolas" w:cs="Consolas"/>
-                          <w:sz w:val="19"/>
-                          <w:szCs w:val="19"/>
-                        </w:rPr>
-                        <w:t xml:space="preserve"> </w:t>
-                      </w:r>
-                      <w:proofErr w:type="spellStart"/>
-                      <w:r>
-                        <w:rPr>
-                          <w:rFonts w:ascii="Consolas" w:hAnsi="Consolas" w:cs="Consolas"/>
-                          <w:sz w:val="19"/>
-                          <w:szCs w:val="19"/>
-                        </w:rPr>
-                        <w:t>numIslands</w:t>
-                      </w:r>
-                      <w:proofErr w:type="spellEnd"/>
+                      <w:r>
+                        <w:rPr>
+                          <w:rFonts w:ascii="Consolas" w:hAnsi="Consolas" w:cs="Consolas"/>
+                          <w:sz w:val="19"/>
+                          <w:szCs w:val="19"/>
+                        </w:rPr>
+                        <w:t>i = 0 TO</w:t>
+                      </w:r>
+                      <w:r>
+                        <w:rPr>
+                          <w:rFonts w:ascii="Consolas" w:hAnsi="Consolas" w:cs="Consolas"/>
+                          <w:sz w:val="19"/>
+                          <w:szCs w:val="19"/>
+                        </w:rPr>
+                        <w:t xml:space="preserve"> numIslands</w:t>
+                      </w:r>
                       <w:r>
                         <w:rPr>
                           <w:rFonts w:ascii="Consolas" w:hAnsi="Consolas" w:cs="Consolas"/>
@@ -8344,37 +6822,24 @@
                           <w:sz w:val="19"/>
                           <w:szCs w:val="19"/>
                         </w:rPr>
-                        <w:t xml:space="preserve">            </w:t>
-                      </w:r>
-                      <w:proofErr w:type="spellStart"/>
-                      <w:proofErr w:type="gramStart"/>
-                      <w:r>
-                        <w:rPr>
-                          <w:rFonts w:ascii="Consolas" w:hAnsi="Consolas" w:cs="Consolas"/>
-                          <w:sz w:val="19"/>
-                          <w:szCs w:val="19"/>
-                        </w:rPr>
-                        <w:t>centreCoords</w:t>
-                      </w:r>
-                      <w:proofErr w:type="spellEnd"/>
-                      <w:proofErr w:type="gramEnd"/>
-                      <w:r>
-                        <w:rPr>
-                          <w:rFonts w:ascii="Consolas" w:hAnsi="Consolas" w:cs="Consolas"/>
-                          <w:sz w:val="19"/>
-                          <w:szCs w:val="19"/>
-                        </w:rPr>
-                        <w:t xml:space="preserve"> = </w:t>
-                      </w:r>
-                      <w:r>
-                        <w:rPr>
-                          <w:rFonts w:ascii="Consolas" w:hAnsi="Consolas" w:cs="Consolas"/>
-                          <w:sz w:val="19"/>
-                          <w:szCs w:val="19"/>
-                        </w:rPr>
-                        <w:t xml:space="preserve">Random Coordinates 0&lt;x&lt;width, 0&lt;z&lt;height, </w:t>
-                      </w:r>
-                      <w:proofErr w:type="spellStart"/>
+                        <w:t xml:space="preserve">            centreCoords = </w:t>
+                      </w:r>
+                      <w:r>
+                        <w:rPr>
+                          <w:rFonts w:ascii="Consolas" w:hAnsi="Consolas" w:cs="Consolas"/>
+                          <w:sz w:val="19"/>
+                          <w:szCs w:val="19"/>
+                        </w:rPr>
+                        <w:t xml:space="preserve">Random Coordinates </w:t>
+                      </w:r>
+                      <w:r>
+                        <w:rPr>
+                          <w:rFonts w:ascii="Consolas" w:hAnsi="Consolas" w:cs="Consolas"/>
+                          <w:sz w:val="19"/>
+                          <w:szCs w:val="19"/>
+                        </w:rPr>
+                        <w:t>WHERE !</w:t>
+                      </w:r>
                       <w:r>
                         <w:rPr>
                           <w:rFonts w:ascii="Consolas" w:hAnsi="Consolas" w:cs="Consolas"/>
@@ -8383,15 +6848,48 @@
                         </w:rPr>
                         <w:t>islandTiles</w:t>
                       </w:r>
-                      <w:proofErr w:type="spellEnd"/>
-                      <w:r>
-                        <w:rPr>
-                          <w:rFonts w:ascii="Consolas" w:hAnsi="Consolas" w:cs="Consolas"/>
-                          <w:sz w:val="19"/>
-                          <w:szCs w:val="19"/>
-                        </w:rPr>
-                        <w:t xml:space="preserve"> !CONTAINS this</w:t>
-                      </w:r>
+                      <w:r>
+                        <w:rPr>
+                          <w:rFonts w:ascii="Consolas" w:hAnsi="Consolas" w:cs="Consolas"/>
+                          <w:sz w:val="19"/>
+                          <w:szCs w:val="19"/>
+                        </w:rPr>
+                        <w:t>.</w:t>
+                      </w:r>
+                      <w:r>
+                        <w:rPr>
+                          <w:rFonts w:ascii="Consolas" w:hAnsi="Consolas" w:cs="Consolas"/>
+                          <w:sz w:val="19"/>
+                          <w:szCs w:val="19"/>
+                        </w:rPr>
+                        <w:t>C</w:t>
+                      </w:r>
+                      <w:r>
+                        <w:rPr>
+                          <w:rFonts w:ascii="Consolas" w:hAnsi="Consolas" w:cs="Consolas"/>
+                          <w:sz w:val="19"/>
+                          <w:szCs w:val="19"/>
+                        </w:rPr>
+                        <w:t>ontains(</w:t>
+                      </w:r>
+                      <w:r>
+                        <w:rPr>
+                          <w:rFonts w:ascii="Consolas" w:hAnsi="Consolas" w:cs="Consolas"/>
+                          <w:sz w:val="19"/>
+                          <w:szCs w:val="19"/>
+                        </w:rPr>
+                        <w:t>this</w:t>
+                      </w:r>
+                      <w:r>
+                        <w:rPr>
+                          <w:rFonts w:ascii="Consolas" w:hAnsi="Consolas" w:cs="Consolas"/>
+                          <w:sz w:val="19"/>
+                          <w:szCs w:val="19"/>
+                        </w:rPr>
+                        <w:t>)</w:t>
+                      </w:r>
+                      <w:bookmarkStart w:id="20" w:name="_GoBack"/>
+                      <w:bookmarkEnd w:id="20"/>
                     </w:p>
                     <w:p>
                       <w:pPr>
@@ -8432,27 +6930,7 @@
                           <w:sz w:val="19"/>
                           <w:szCs w:val="19"/>
                         </w:rPr>
-                        <w:t xml:space="preserve">            </w:t>
-                      </w:r>
-                      <w:proofErr w:type="spellStart"/>
-                      <w:proofErr w:type="gramStart"/>
-                      <w:r>
-                        <w:rPr>
-                          <w:rFonts w:ascii="Consolas" w:hAnsi="Consolas" w:cs="Consolas"/>
-                          <w:sz w:val="19"/>
-                          <w:szCs w:val="19"/>
-                        </w:rPr>
-                        <w:t>numIslandTiles</w:t>
-                      </w:r>
-                      <w:proofErr w:type="spellEnd"/>
-                      <w:proofErr w:type="gramEnd"/>
-                      <w:r>
-                        <w:rPr>
-                          <w:rFonts w:ascii="Consolas" w:hAnsi="Consolas" w:cs="Consolas"/>
-                          <w:sz w:val="19"/>
-                          <w:szCs w:val="19"/>
-                        </w:rPr>
-                        <w:t xml:space="preserve"> = Random</w:t>
+                        <w:t xml:space="preserve">            numIslandTiles = Random</w:t>
                       </w:r>
                       <w:r>
                         <w:rPr>
@@ -8462,41 +6940,13 @@
                         </w:rPr>
                         <w:t xml:space="preserve"> BETWEEN </w:t>
                       </w:r>
-                      <w:proofErr w:type="spellStart"/>
-                      <w:r>
-                        <w:rPr>
-                          <w:rFonts w:ascii="Consolas" w:hAnsi="Consolas" w:cs="Consolas"/>
-                          <w:sz w:val="19"/>
-                          <w:szCs w:val="19"/>
-                        </w:rPr>
-                        <w:t>islandSizeMin</w:t>
-                      </w:r>
-                      <w:proofErr w:type="spellEnd"/>
-                      <w:r>
-                        <w:rPr>
-                          <w:rFonts w:ascii="Consolas" w:hAnsi="Consolas" w:cs="Consolas"/>
-                          <w:sz w:val="19"/>
-                          <w:szCs w:val="19"/>
-                        </w:rPr>
-                        <w:t xml:space="preserve">, </w:t>
-                      </w:r>
-                      <w:proofErr w:type="spellStart"/>
-                      <w:r>
-                        <w:rPr>
-                          <w:rFonts w:ascii="Consolas" w:hAnsi="Consolas" w:cs="Consolas"/>
-                          <w:sz w:val="19"/>
-                          <w:szCs w:val="19"/>
-                        </w:rPr>
-                        <w:t>islandSizeMax</w:t>
-                      </w:r>
-                      <w:proofErr w:type="spellEnd"/>
-                      <w:r>
-                        <w:rPr>
-                          <w:rFonts w:ascii="Consolas" w:hAnsi="Consolas" w:cs="Consolas"/>
-                          <w:sz w:val="19"/>
-                          <w:szCs w:val="19"/>
-                        </w:rPr>
-                        <w:t xml:space="preserve"> + 1</w:t>
+                      <w:r>
+                        <w:rPr>
+                          <w:rFonts w:ascii="Consolas" w:hAnsi="Consolas" w:cs="Consolas"/>
+                          <w:sz w:val="19"/>
+                          <w:szCs w:val="19"/>
+                        </w:rPr>
+                        <w:t>islandSizeMin, islandSizeMax + 1</w:t>
                       </w:r>
                     </w:p>
                     <w:p>
@@ -8530,18 +6980,8 @@
                           <w:sz w:val="19"/>
                           <w:szCs w:val="19"/>
                         </w:rPr>
-                        <w:t xml:space="preserve">            </w:t>
-                      </w:r>
-                      <w:proofErr w:type="spellStart"/>
-                      <w:r>
-                        <w:rPr>
-                          <w:rFonts w:ascii="Consolas" w:hAnsi="Consolas" w:cs="Consolas"/>
-                          <w:sz w:val="19"/>
-                          <w:szCs w:val="19"/>
-                        </w:rPr>
-                        <w:t>centreCoords.Type</w:t>
-                      </w:r>
-                      <w:proofErr w:type="spellEnd"/>
+                        <w:t xml:space="preserve">            centreCoords.Type</w:t>
+                      </w:r>
                       <w:r>
                         <w:rPr>
                           <w:rFonts w:ascii="Consolas" w:hAnsi="Consolas" w:cs="Consolas"/>
@@ -8582,45 +7022,7 @@
                           <w:sz w:val="19"/>
                           <w:szCs w:val="19"/>
                         </w:rPr>
-                        <w:t xml:space="preserve">            </w:t>
-                      </w:r>
-                      <w:proofErr w:type="spellStart"/>
-                      <w:proofErr w:type="gramStart"/>
-                      <w:r>
-                        <w:rPr>
-                          <w:rFonts w:ascii="Consolas" w:hAnsi="Consolas" w:cs="Consolas"/>
-                          <w:sz w:val="19"/>
-                          <w:szCs w:val="19"/>
-                        </w:rPr>
-                        <w:t>islandTiles.Add</w:t>
-                      </w:r>
-                      <w:proofErr w:type="spellEnd"/>
-                      <w:r>
-                        <w:rPr>
-                          <w:rFonts w:ascii="Consolas" w:hAnsi="Consolas" w:cs="Consolas"/>
-                          <w:sz w:val="19"/>
-                          <w:szCs w:val="19"/>
-                        </w:rPr>
-                        <w:t>(</w:t>
-                      </w:r>
-                      <w:proofErr w:type="spellStart"/>
-                      <w:proofErr w:type="gramEnd"/>
-                      <w:r>
-                        <w:rPr>
-                          <w:rFonts w:ascii="Consolas" w:hAnsi="Consolas" w:cs="Consolas"/>
-                          <w:sz w:val="19"/>
-                          <w:szCs w:val="19"/>
-                        </w:rPr>
-                        <w:t>centreCoords</w:t>
-                      </w:r>
-                      <w:proofErr w:type="spellEnd"/>
-                      <w:r>
-                        <w:rPr>
-                          <w:rFonts w:ascii="Consolas" w:hAnsi="Consolas" w:cs="Consolas"/>
-                          <w:sz w:val="19"/>
-                          <w:szCs w:val="19"/>
-                        </w:rPr>
-                        <w:t>);</w:t>
+                        <w:t xml:space="preserve">            islandTiles.Add(centreCoords);</w:t>
                       </w:r>
                     </w:p>
                     <w:p>
@@ -8654,29 +7056,8 @@
                           <w:sz w:val="19"/>
                           <w:szCs w:val="19"/>
                         </w:rPr>
-                        <w:t xml:space="preserve">            </w:t>
-                      </w:r>
-                      <w:proofErr w:type="spellStart"/>
-                      <w:proofErr w:type="gramStart"/>
-                      <w:r>
-                        <w:rPr>
-                          <w:rFonts w:ascii="Consolas" w:hAnsi="Consolas" w:cs="Consolas"/>
-                          <w:sz w:val="19"/>
-                          <w:szCs w:val="19"/>
-                        </w:rPr>
-                        <w:t>possibleTiles.AddRange</w:t>
-                      </w:r>
-                      <w:proofErr w:type="spellEnd"/>
-                      <w:r>
-                        <w:rPr>
-                          <w:rFonts w:ascii="Consolas" w:hAnsi="Consolas" w:cs="Consolas"/>
-                          <w:sz w:val="19"/>
-                          <w:szCs w:val="19"/>
-                        </w:rPr>
-                        <w:t>(</w:t>
-                      </w:r>
-                      <w:proofErr w:type="spellStart"/>
-                      <w:proofErr w:type="gramEnd"/>
+                        <w:t xml:space="preserve">            possibleTiles.AddRange(</w:t>
+                      </w:r>
                       <w:r>
                         <w:rPr>
                           <w:rFonts w:ascii="Consolas" w:hAnsi="Consolas" w:cs="Consolas"/>
@@ -8685,7 +7066,6 @@
                         </w:rPr>
                         <w:t>centreCoords.Neighbours</w:t>
                       </w:r>
-                      <w:proofErr w:type="spellEnd"/>
                       <w:r>
                         <w:rPr>
                           <w:rFonts w:ascii="Consolas" w:hAnsi="Consolas" w:cs="Consolas"/>
@@ -8774,25 +7154,7 @@
                           <w:sz w:val="19"/>
                           <w:szCs w:val="19"/>
                         </w:rPr>
-                        <w:t xml:space="preserve"> </w:t>
-                      </w:r>
-                      <w:proofErr w:type="spellStart"/>
-                      <w:r>
-                        <w:rPr>
-                          <w:rFonts w:ascii="Consolas" w:hAnsi="Consolas" w:cs="Consolas"/>
-                          <w:sz w:val="19"/>
-                          <w:szCs w:val="19"/>
-                        </w:rPr>
-                        <w:t>numIslandTiles</w:t>
-                      </w:r>
-                      <w:proofErr w:type="spellEnd"/>
-                      <w:r>
-                        <w:rPr>
-                          <w:rFonts w:ascii="Consolas" w:hAnsi="Consolas" w:cs="Consolas"/>
-                          <w:sz w:val="19"/>
-                          <w:szCs w:val="19"/>
-                        </w:rPr>
-                        <w:t xml:space="preserve"> </w:t>
+                        <w:t xml:space="preserve"> numIslandTiles </w:t>
                       </w:r>
                       <w:r>
                         <w:rPr>
@@ -8802,23 +7164,13 @@
                         </w:rPr>
                         <w:t xml:space="preserve">WHERE </w:t>
                       </w:r>
-                      <w:proofErr w:type="spellStart"/>
-                      <w:r>
-                        <w:rPr>
-                          <w:rFonts w:ascii="Consolas" w:hAnsi="Consolas" w:cs="Consolas"/>
-                          <w:sz w:val="19"/>
-                          <w:szCs w:val="19"/>
-                        </w:rPr>
-                        <w:t>possibleTiles.Count</w:t>
-                      </w:r>
-                      <w:proofErr w:type="spellEnd"/>
-                      <w:r>
-                        <w:rPr>
-                          <w:rFonts w:ascii="Consolas" w:hAnsi="Consolas" w:cs="Consolas"/>
-                          <w:sz w:val="19"/>
-                          <w:szCs w:val="19"/>
-                        </w:rPr>
-                        <w:t xml:space="preserve"> &gt; 0</w:t>
+                      <w:r>
+                        <w:rPr>
+                          <w:rFonts w:ascii="Consolas" w:hAnsi="Consolas" w:cs="Consolas"/>
+                          <w:sz w:val="19"/>
+                          <w:szCs w:val="19"/>
+                        </w:rPr>
+                        <w:t>possibleTiles.Count &gt; 0</w:t>
                       </w:r>
                       <w:r>
                         <w:rPr>
@@ -8857,69 +7209,21 @@
                         </w:rPr>
                         <w:t xml:space="preserve">           </w:t>
                       </w:r>
-                      <w:proofErr w:type="spellStart"/>
-                      <w:proofErr w:type="gramStart"/>
-                      <w:r>
-                        <w:rPr>
-                          <w:rFonts w:ascii="Consolas" w:hAnsi="Consolas" w:cs="Consolas"/>
-                          <w:sz w:val="19"/>
-                          <w:szCs w:val="19"/>
-                        </w:rPr>
-                        <w:t>coords</w:t>
-                      </w:r>
-                      <w:proofErr w:type="spellEnd"/>
-                      <w:proofErr w:type="gramEnd"/>
-                      <w:r>
-                        <w:rPr>
-                          <w:rFonts w:ascii="Consolas" w:hAnsi="Consolas" w:cs="Consolas"/>
-                          <w:sz w:val="19"/>
-                          <w:szCs w:val="19"/>
-                        </w:rPr>
-                        <w:t xml:space="preserve"> = </w:t>
-                      </w:r>
-                      <w:r>
-                        <w:rPr>
-                          <w:rFonts w:ascii="Consolas" w:hAnsi="Consolas" w:cs="Consolas"/>
-                          <w:sz w:val="19"/>
-                          <w:szCs w:val="19"/>
-                        </w:rPr>
-                        <w:t xml:space="preserve">RANDOM FROM </w:t>
-                      </w:r>
-                      <w:proofErr w:type="spellStart"/>
-                      <w:r>
-                        <w:rPr>
-                          <w:rFonts w:ascii="Consolas" w:hAnsi="Consolas" w:cs="Consolas"/>
-                          <w:sz w:val="19"/>
-                          <w:szCs w:val="19"/>
-                        </w:rPr>
-                        <w:t>possibleTiles</w:t>
-                      </w:r>
-                      <w:proofErr w:type="spellEnd"/>
-                      <w:r>
-                        <w:rPr>
-                          <w:rFonts w:ascii="Consolas" w:hAnsi="Consolas" w:cs="Consolas"/>
-                          <w:sz w:val="19"/>
-                          <w:szCs w:val="19"/>
-                        </w:rPr>
-                        <w:t xml:space="preserve"> WHERE !</w:t>
-                      </w:r>
-                      <w:proofErr w:type="spellStart"/>
-                      <w:r>
-                        <w:rPr>
-                          <w:rFonts w:ascii="Consolas" w:hAnsi="Consolas" w:cs="Consolas"/>
-                          <w:sz w:val="19"/>
-                          <w:szCs w:val="19"/>
-                        </w:rPr>
-                        <w:t>allIslandTiles.Contains</w:t>
-                      </w:r>
-                      <w:proofErr w:type="spellEnd"/>
-                      <w:r>
-                        <w:rPr>
-                          <w:rFonts w:ascii="Consolas" w:hAnsi="Consolas" w:cs="Consolas"/>
-                          <w:sz w:val="19"/>
-                          <w:szCs w:val="19"/>
-                        </w:rPr>
-                        <w:t>(this)</w:t>
+                      <w:r>
+                        <w:rPr>
+                          <w:rFonts w:ascii="Consolas" w:hAnsi="Consolas" w:cs="Consolas"/>
+                          <w:sz w:val="19"/>
+                          <w:szCs w:val="19"/>
+                        </w:rPr>
+                        <w:t xml:space="preserve">coords = </w:t>
+                      </w:r>
+                      <w:r>
+                        <w:rPr>
+                          <w:rFonts w:ascii="Consolas" w:hAnsi="Consolas" w:cs="Consolas"/>
+                          <w:sz w:val="19"/>
+                          <w:szCs w:val="19"/>
+                        </w:rPr>
+                        <w:t>RANDOM FROM possibleTiles WHERE !allIslandTiles.Contains(this)</w:t>
                       </w:r>
                     </w:p>
                     <w:p>
@@ -8953,45 +7257,7 @@
                           <w:sz w:val="19"/>
                           <w:szCs w:val="19"/>
                         </w:rPr>
-                        <w:t xml:space="preserve">                </w:t>
-                      </w:r>
-                      <w:proofErr w:type="spellStart"/>
-                      <w:proofErr w:type="gramStart"/>
-                      <w:r>
-                        <w:rPr>
-                          <w:rFonts w:ascii="Consolas" w:hAnsi="Consolas" w:cs="Consolas"/>
-                          <w:sz w:val="19"/>
-                          <w:szCs w:val="19"/>
-                        </w:rPr>
-                        <w:t>islandTiles.Add</w:t>
-                      </w:r>
-                      <w:proofErr w:type="spellEnd"/>
-                      <w:r>
-                        <w:rPr>
-                          <w:rFonts w:ascii="Consolas" w:hAnsi="Consolas" w:cs="Consolas"/>
-                          <w:sz w:val="19"/>
-                          <w:szCs w:val="19"/>
-                        </w:rPr>
-                        <w:t>(</w:t>
-                      </w:r>
-                      <w:proofErr w:type="spellStart"/>
-                      <w:proofErr w:type="gramEnd"/>
-                      <w:r>
-                        <w:rPr>
-                          <w:rFonts w:ascii="Consolas" w:hAnsi="Consolas" w:cs="Consolas"/>
-                          <w:sz w:val="19"/>
-                          <w:szCs w:val="19"/>
-                        </w:rPr>
-                        <w:t>coords</w:t>
-                      </w:r>
-                      <w:proofErr w:type="spellEnd"/>
-                      <w:r>
-                        <w:rPr>
-                          <w:rFonts w:ascii="Consolas" w:hAnsi="Consolas" w:cs="Consolas"/>
-                          <w:sz w:val="19"/>
-                          <w:szCs w:val="19"/>
-                        </w:rPr>
-                        <w:t>);</w:t>
+                        <w:t xml:space="preserve">                islandTiles.Add(coords);</w:t>
                       </w:r>
                     </w:p>
                     <w:p>
@@ -9033,69 +7299,15 @@
                           <w:sz w:val="19"/>
                           <w:szCs w:val="19"/>
                         </w:rPr>
-                        <w:t xml:space="preserve">IF </w:t>
-                      </w:r>
-                      <w:proofErr w:type="spellStart"/>
-                      <w:r>
-                        <w:rPr>
-                          <w:rFonts w:ascii="Consolas" w:hAnsi="Consolas" w:cs="Consolas"/>
-                          <w:sz w:val="19"/>
-                          <w:szCs w:val="19"/>
-                        </w:rPr>
-                        <w:t>coords.Z</w:t>
-                      </w:r>
-                      <w:proofErr w:type="spellEnd"/>
-                      <w:r>
-                        <w:rPr>
-                          <w:rFonts w:ascii="Consolas" w:hAnsi="Consolas" w:cs="Consolas"/>
-                          <w:sz w:val="19"/>
-                          <w:szCs w:val="19"/>
-                        </w:rPr>
-                        <w:t xml:space="preserve"> &lt; </w:t>
-                      </w:r>
-                      <w:proofErr w:type="spellStart"/>
-                      <w:r>
-                        <w:rPr>
-                          <w:rFonts w:ascii="Consolas" w:hAnsi="Consolas" w:cs="Consolas"/>
-                          <w:sz w:val="19"/>
-                          <w:szCs w:val="19"/>
-                        </w:rPr>
-                        <w:t>tundraHeight</w:t>
-                      </w:r>
-                      <w:proofErr w:type="spellEnd"/>
-                      <w:r>
-                        <w:rPr>
-                          <w:rFonts w:ascii="Consolas" w:hAnsi="Consolas" w:cs="Consolas"/>
-                          <w:sz w:val="19"/>
-                          <w:szCs w:val="19"/>
-                        </w:rPr>
-                        <w:t xml:space="preserve"> - 1 OR</w:t>
-                      </w:r>
-                      <w:r>
-                        <w:rPr>
-                          <w:rFonts w:ascii="Consolas" w:hAnsi="Consolas" w:cs="Consolas"/>
-                          <w:sz w:val="19"/>
-                          <w:szCs w:val="19"/>
-                        </w:rPr>
-                        <w:t xml:space="preserve"> </w:t>
-                      </w:r>
-                      <w:proofErr w:type="spellStart"/>
-                      <w:r>
-                        <w:rPr>
-                          <w:rFonts w:ascii="Consolas" w:hAnsi="Consolas" w:cs="Consolas"/>
-                          <w:sz w:val="19"/>
-                          <w:szCs w:val="19"/>
-                        </w:rPr>
-                        <w:t>coords.Z</w:t>
-                      </w:r>
-                      <w:proofErr w:type="spellEnd"/>
-                      <w:r>
-                        <w:rPr>
-                          <w:rFonts w:ascii="Consolas" w:hAnsi="Consolas" w:cs="Consolas"/>
-                          <w:sz w:val="19"/>
-                          <w:szCs w:val="19"/>
-                        </w:rPr>
-                        <w:t xml:space="preserve"> &gt; height </w:t>
+                        <w:t>IF coords.Z &lt; tundraHeight - 1 OR</w:t>
+                      </w:r>
+                      <w:r>
+                        <w:rPr>
+                          <w:rFonts w:ascii="Consolas" w:hAnsi="Consolas" w:cs="Consolas"/>
+                          <w:sz w:val="19"/>
+                          <w:szCs w:val="19"/>
+                        </w:rPr>
+                        <w:t xml:space="preserve"> coords.Z &gt; height </w:t>
                       </w:r>
                       <w:r>
                         <w:rPr>
@@ -9111,18 +7323,8 @@
                           <w:sz w:val="19"/>
                           <w:szCs w:val="19"/>
                         </w:rPr>
-                        <w:t xml:space="preserve"> </w:t>
-                      </w:r>
-                      <w:proofErr w:type="spellStart"/>
-                      <w:r>
-                        <w:rPr>
-                          <w:rFonts w:ascii="Consolas" w:hAnsi="Consolas" w:cs="Consolas"/>
-                          <w:sz w:val="19"/>
-                          <w:szCs w:val="19"/>
-                        </w:rPr>
-                        <w:t>tundraHeight</w:t>
-                      </w:r>
-                      <w:proofErr w:type="spellEnd"/>
+                        <w:t xml:space="preserve"> tundraHeight</w:t>
+                      </w:r>
                       <w:r>
                         <w:rPr>
                           <w:rFonts w:ascii="Consolas" w:hAnsi="Consolas" w:cs="Consolas"/>
@@ -9152,95 +7354,29 @@
                         </w:rPr>
                         <w:t xml:space="preserve">                    </w:t>
                       </w:r>
-                      <w:proofErr w:type="gramStart"/>
-                      <w:r>
-                        <w:rPr>
-                          <w:rFonts w:ascii="Consolas" w:hAnsi="Consolas" w:cs="Consolas"/>
-                          <w:sz w:val="19"/>
-                          <w:szCs w:val="19"/>
-                        </w:rPr>
-                        <w:t>map[</w:t>
-                      </w:r>
-                      <w:proofErr w:type="spellStart"/>
-                      <w:proofErr w:type="gramEnd"/>
-                      <w:r>
-                        <w:rPr>
-                          <w:rFonts w:ascii="Consolas" w:hAnsi="Consolas" w:cs="Consolas"/>
-                          <w:sz w:val="19"/>
-                          <w:szCs w:val="19"/>
-                        </w:rPr>
-                        <w:t>coords.X</w:t>
-                      </w:r>
-                      <w:proofErr w:type="spellEnd"/>
-                      <w:r>
-                        <w:rPr>
-                          <w:rFonts w:ascii="Consolas" w:hAnsi="Consolas" w:cs="Consolas"/>
-                          <w:sz w:val="19"/>
-                          <w:szCs w:val="19"/>
-                        </w:rPr>
-                        <w:t xml:space="preserve">, </w:t>
-                      </w:r>
-                      <w:proofErr w:type="spellStart"/>
-                      <w:r>
-                        <w:rPr>
-                          <w:rFonts w:ascii="Consolas" w:hAnsi="Consolas" w:cs="Consolas"/>
-                          <w:sz w:val="19"/>
-                          <w:szCs w:val="19"/>
-                        </w:rPr>
-                        <w:t>coords.Z</w:t>
-                      </w:r>
-                      <w:proofErr w:type="spellEnd"/>
-                      <w:r>
-                        <w:rPr>
-                          <w:rFonts w:ascii="Consolas" w:hAnsi="Consolas" w:cs="Consolas"/>
-                          <w:sz w:val="19"/>
-                          <w:szCs w:val="19"/>
-                        </w:rPr>
-                        <w:t xml:space="preserve">] = </w:t>
-                      </w:r>
-                      <w:proofErr w:type="spellStart"/>
-                      <w:r>
-                        <w:rPr>
-                          <w:rFonts w:ascii="Consolas" w:hAnsi="Consolas" w:cs="Consolas"/>
-                          <w:sz w:val="19"/>
-                          <w:szCs w:val="19"/>
-                        </w:rPr>
-                        <w:t>HexType.types</w:t>
-                      </w:r>
-                      <w:proofErr w:type="spellEnd"/>
-                      <w:r>
-                        <w:rPr>
-                          <w:rFonts w:ascii="Consolas" w:hAnsi="Consolas" w:cs="Consolas"/>
-                          <w:sz w:val="19"/>
-                          <w:szCs w:val="19"/>
-                        </w:rPr>
-                        <w:t>[</w:t>
-                      </w:r>
-                      <w:proofErr w:type="spellStart"/>
-                      <w:r>
-                        <w:rPr>
-                          <w:rFonts w:ascii="Consolas" w:hAnsi="Consolas" w:cs="Consolas"/>
-                          <w:sz w:val="19"/>
-                          <w:szCs w:val="19"/>
-                        </w:rPr>
-                        <w:t>HexType.typeKeys</w:t>
-                      </w:r>
-                      <w:r>
-                        <w:rPr>
-                          <w:rFonts w:ascii="Consolas" w:hAnsi="Consolas" w:cs="Consolas"/>
-                          <w:sz w:val="19"/>
-                          <w:szCs w:val="19"/>
-                        </w:rPr>
-                        <w:t>.tundra</w:t>
-                      </w:r>
-                      <w:proofErr w:type="spellEnd"/>
-                      <w:r>
-                        <w:rPr>
-                          <w:rFonts w:ascii="Consolas" w:hAnsi="Consolas" w:cs="Consolas"/>
-                          <w:sz w:val="19"/>
-                          <w:szCs w:val="19"/>
-                        </w:rPr>
-                        <w:t>];</w:t>
+                      <w:r>
+                        <w:rPr>
+                          <w:rFonts w:ascii="Consolas" w:hAnsi="Consolas" w:cs="Consolas"/>
+                          <w:sz w:val="19"/>
+                          <w:szCs w:val="19"/>
+                        </w:rPr>
+                        <w:t>coords.</w:t>
+                      </w:r>
+                      <w:r>
+                        <w:rPr>
+                          <w:rFonts w:ascii="Consolas" w:hAnsi="Consolas" w:cs="Consolas"/>
+                          <w:sz w:val="19"/>
+                          <w:szCs w:val="19"/>
+                        </w:rPr>
+                        <w:t xml:space="preserve">Type = </w:t>
+                      </w:r>
+                      <w:r>
+                        <w:rPr>
+                          <w:rFonts w:ascii="Consolas" w:hAnsi="Consolas" w:cs="Consolas"/>
+                          <w:sz w:val="19"/>
+                          <w:szCs w:val="19"/>
+                        </w:rPr>
+                        <w:t>tundra;</w:t>
                       </w:r>
                     </w:p>
                     <w:p>
@@ -9269,95 +7405,23 @@
                           <w:sz w:val="19"/>
                           <w:szCs w:val="19"/>
                         </w:rPr>
-                        <w:t>ELSE IF (</w:t>
-                      </w:r>
-                      <w:proofErr w:type="spellStart"/>
-                      <w:r>
-                        <w:rPr>
-                          <w:rFonts w:ascii="Consolas" w:hAnsi="Consolas" w:cs="Consolas"/>
-                          <w:sz w:val="19"/>
-                          <w:szCs w:val="19"/>
-                        </w:rPr>
-                        <w:t>coords.Z</w:t>
-                      </w:r>
-                      <w:proofErr w:type="spellEnd"/>
-                      <w:r>
-                        <w:rPr>
-                          <w:rFonts w:ascii="Consolas" w:hAnsi="Consolas" w:cs="Consolas"/>
-                          <w:sz w:val="19"/>
-                          <w:szCs w:val="19"/>
-                        </w:rPr>
-                        <w:t xml:space="preserve"> == </w:t>
-                      </w:r>
-                      <w:proofErr w:type="spellStart"/>
-                      <w:r>
-                        <w:rPr>
-                          <w:rFonts w:ascii="Consolas" w:hAnsi="Consolas" w:cs="Consolas"/>
-                          <w:sz w:val="19"/>
-                          <w:szCs w:val="19"/>
-                        </w:rPr>
-                        <w:t>tundraHeight</w:t>
-                      </w:r>
-                      <w:proofErr w:type="spellEnd"/>
-                      <w:r>
-                        <w:rPr>
-                          <w:rFonts w:ascii="Consolas" w:hAnsi="Consolas" w:cs="Consolas"/>
-                          <w:sz w:val="19"/>
-                          <w:szCs w:val="19"/>
-                        </w:rPr>
-                        <w:t xml:space="preserve"> - 1 OR</w:t>
-                      </w:r>
-                      <w:r>
-                        <w:rPr>
-                          <w:rFonts w:ascii="Consolas" w:hAnsi="Consolas" w:cs="Consolas"/>
-                          <w:sz w:val="19"/>
-                          <w:szCs w:val="19"/>
-                        </w:rPr>
-                        <w:t xml:space="preserve"> </w:t>
-                      </w:r>
-                      <w:proofErr w:type="spellStart"/>
-                      <w:r>
-                        <w:rPr>
-                          <w:rFonts w:ascii="Consolas" w:hAnsi="Consolas" w:cs="Consolas"/>
-                          <w:sz w:val="19"/>
-                          <w:szCs w:val="19"/>
-                        </w:rPr>
-                        <w:t>coord</w:t>
-                      </w:r>
-                      <w:r>
-                        <w:rPr>
-                          <w:rFonts w:ascii="Consolas" w:hAnsi="Consolas" w:cs="Consolas"/>
-                          <w:sz w:val="19"/>
-                          <w:szCs w:val="19"/>
-                        </w:rPr>
-                        <w:t>s.Z</w:t>
-                      </w:r>
-                      <w:proofErr w:type="spellEnd"/>
-                      <w:r>
-                        <w:rPr>
-                          <w:rFonts w:ascii="Consolas" w:hAnsi="Consolas" w:cs="Consolas"/>
-                          <w:sz w:val="19"/>
-                          <w:szCs w:val="19"/>
-                        </w:rPr>
-                        <w:t xml:space="preserve"> == height - </w:t>
-                      </w:r>
-                      <w:proofErr w:type="spellStart"/>
-                      <w:r>
-                        <w:rPr>
-                          <w:rFonts w:ascii="Consolas" w:hAnsi="Consolas" w:cs="Consolas"/>
-                          <w:sz w:val="19"/>
-                          <w:szCs w:val="19"/>
-                        </w:rPr>
-                        <w:t>tundraHeight</w:t>
-                      </w:r>
-                      <w:proofErr w:type="spellEnd"/>
-                      <w:r>
-                        <w:rPr>
-                          <w:rFonts w:ascii="Consolas" w:hAnsi="Consolas" w:cs="Consolas"/>
-                          <w:sz w:val="19"/>
-                          <w:szCs w:val="19"/>
-                        </w:rPr>
-                        <w:t>) 50% CHANCE</w:t>
+                        <w:t>ELSE IF (coords.Z == tundraHeight - 1 OR</w:t>
+                      </w:r>
+                      <w:r>
+                        <w:rPr>
+                          <w:rFonts w:ascii="Consolas" w:hAnsi="Consolas" w:cs="Consolas"/>
+                          <w:sz w:val="19"/>
+                          <w:szCs w:val="19"/>
+                        </w:rPr>
+                        <w:t xml:space="preserve"> coord</w:t>
+                      </w:r>
+                      <w:r>
+                        <w:rPr>
+                          <w:rFonts w:ascii="Consolas" w:hAnsi="Consolas" w:cs="Consolas"/>
+                          <w:sz w:val="19"/>
+                          <w:szCs w:val="19"/>
+                        </w:rPr>
+                        <w:t>s.Z == height - tundraHeight) 50% CHANCE</w:t>
                       </w:r>
                       <w:r>
                         <w:rPr>
@@ -9388,95 +7452,37 @@
                         </w:rPr>
                         <w:t xml:space="preserve">                    </w:t>
                       </w:r>
-                      <w:proofErr w:type="gramStart"/>
-                      <w:r>
-                        <w:rPr>
-                          <w:rFonts w:ascii="Consolas" w:hAnsi="Consolas" w:cs="Consolas"/>
-                          <w:sz w:val="19"/>
-                          <w:szCs w:val="19"/>
-                        </w:rPr>
-                        <w:t>map[</w:t>
-                      </w:r>
-                      <w:proofErr w:type="spellStart"/>
-                      <w:proofErr w:type="gramEnd"/>
-                      <w:r>
-                        <w:rPr>
-                          <w:rFonts w:ascii="Consolas" w:hAnsi="Consolas" w:cs="Consolas"/>
-                          <w:sz w:val="19"/>
-                          <w:szCs w:val="19"/>
-                        </w:rPr>
-                        <w:t>coords.X</w:t>
-                      </w:r>
-                      <w:proofErr w:type="spellEnd"/>
-                      <w:r>
-                        <w:rPr>
-                          <w:rFonts w:ascii="Consolas" w:hAnsi="Consolas" w:cs="Consolas"/>
-                          <w:sz w:val="19"/>
-                          <w:szCs w:val="19"/>
-                        </w:rPr>
-                        <w:t xml:space="preserve">, </w:t>
-                      </w:r>
-                      <w:proofErr w:type="spellStart"/>
-                      <w:r>
-                        <w:rPr>
-                          <w:rFonts w:ascii="Consolas" w:hAnsi="Consolas" w:cs="Consolas"/>
-                          <w:sz w:val="19"/>
-                          <w:szCs w:val="19"/>
-                        </w:rPr>
-                        <w:t>coords.Z</w:t>
-                      </w:r>
-                      <w:proofErr w:type="spellEnd"/>
-                      <w:r>
-                        <w:rPr>
-                          <w:rFonts w:ascii="Consolas" w:hAnsi="Consolas" w:cs="Consolas"/>
-                          <w:sz w:val="19"/>
-                          <w:szCs w:val="19"/>
-                        </w:rPr>
-                        <w:t xml:space="preserve">] = </w:t>
-                      </w:r>
-                      <w:proofErr w:type="spellStart"/>
-                      <w:r>
-                        <w:rPr>
-                          <w:rFonts w:ascii="Consolas" w:hAnsi="Consolas" w:cs="Consolas"/>
-                          <w:sz w:val="19"/>
-                          <w:szCs w:val="19"/>
-                        </w:rPr>
-                        <w:t>HexType.types</w:t>
-                      </w:r>
-                      <w:proofErr w:type="spellEnd"/>
-                      <w:r>
-                        <w:rPr>
-                          <w:rFonts w:ascii="Consolas" w:hAnsi="Consolas" w:cs="Consolas"/>
-                          <w:sz w:val="19"/>
-                          <w:szCs w:val="19"/>
-                        </w:rPr>
-                        <w:t>[</w:t>
-                      </w:r>
-                      <w:proofErr w:type="spellStart"/>
-                      <w:r>
-                        <w:rPr>
-                          <w:rFonts w:ascii="Consolas" w:hAnsi="Consolas" w:cs="Consolas"/>
-                          <w:sz w:val="19"/>
-                          <w:szCs w:val="19"/>
-                        </w:rPr>
-                        <w:t>HexType.typeKeys</w:t>
-                      </w:r>
-                      <w:r>
-                        <w:rPr>
-                          <w:rFonts w:ascii="Consolas" w:hAnsi="Consolas" w:cs="Consolas"/>
-                          <w:sz w:val="19"/>
-                          <w:szCs w:val="19"/>
-                        </w:rPr>
-                        <w:t>.tundra</w:t>
-                      </w:r>
-                      <w:proofErr w:type="spellEnd"/>
-                      <w:r>
-                        <w:rPr>
-                          <w:rFonts w:ascii="Consolas" w:hAnsi="Consolas" w:cs="Consolas"/>
-                          <w:sz w:val="19"/>
-                          <w:szCs w:val="19"/>
-                        </w:rPr>
-                        <w:t>];</w:t>
+                      <w:r>
+                        <w:rPr>
+                          <w:rFonts w:ascii="Consolas" w:hAnsi="Consolas" w:cs="Consolas"/>
+                          <w:sz w:val="19"/>
+                          <w:szCs w:val="19"/>
+                        </w:rPr>
+                        <w:t>coords.</w:t>
+                      </w:r>
+                      <w:r>
+                        <w:rPr>
+                          <w:rFonts w:ascii="Consolas" w:hAnsi="Consolas" w:cs="Consolas"/>
+                          <w:sz w:val="19"/>
+                          <w:szCs w:val="19"/>
+                        </w:rPr>
+                        <w:t>Type</w:t>
+                      </w:r>
+                      <w:r>
+                        <w:rPr>
+                          <w:rFonts w:ascii="Consolas" w:hAnsi="Consolas" w:cs="Consolas"/>
+                          <w:sz w:val="19"/>
+                          <w:szCs w:val="19"/>
+                        </w:rPr>
+                        <w:t xml:space="preserve"> = </w:t>
+                      </w:r>
+                      <w:r>
+                        <w:rPr>
+                          <w:rFonts w:ascii="Consolas" w:hAnsi="Consolas" w:cs="Consolas"/>
+                          <w:sz w:val="19"/>
+                          <w:szCs w:val="19"/>
+                        </w:rPr>
+                        <w:t>tundra</w:t>
                       </w:r>
                     </w:p>
                     <w:p>
@@ -9526,89 +7532,23 @@
                           <w:sz w:val="19"/>
                           <w:szCs w:val="19"/>
                         </w:rPr>
-                        <w:t xml:space="preserve">                    </w:t>
-                      </w:r>
-                      <w:proofErr w:type="gramStart"/>
-                      <w:r>
-                        <w:rPr>
-                          <w:rFonts w:ascii="Consolas" w:hAnsi="Consolas" w:cs="Consolas"/>
-                          <w:sz w:val="19"/>
-                          <w:szCs w:val="19"/>
-                        </w:rPr>
-                        <w:t>map[</w:t>
-                      </w:r>
-                      <w:proofErr w:type="spellStart"/>
-                      <w:proofErr w:type="gramEnd"/>
-                      <w:r>
-                        <w:rPr>
-                          <w:rFonts w:ascii="Consolas" w:hAnsi="Consolas" w:cs="Consolas"/>
-                          <w:sz w:val="19"/>
-                          <w:szCs w:val="19"/>
-                        </w:rPr>
-                        <w:t>coords.X</w:t>
-                      </w:r>
-                      <w:proofErr w:type="spellEnd"/>
-                      <w:r>
-                        <w:rPr>
-                          <w:rFonts w:ascii="Consolas" w:hAnsi="Consolas" w:cs="Consolas"/>
-                          <w:sz w:val="19"/>
-                          <w:szCs w:val="19"/>
-                        </w:rPr>
-                        <w:t xml:space="preserve">, </w:t>
-                      </w:r>
-                      <w:proofErr w:type="spellStart"/>
-                      <w:r>
-                        <w:rPr>
-                          <w:rFonts w:ascii="Consolas" w:hAnsi="Consolas" w:cs="Consolas"/>
-                          <w:sz w:val="19"/>
-                          <w:szCs w:val="19"/>
-                        </w:rPr>
-                        <w:t>coords.Z</w:t>
-                      </w:r>
-                      <w:proofErr w:type="spellEnd"/>
-                      <w:r>
-                        <w:rPr>
-                          <w:rFonts w:ascii="Consolas" w:hAnsi="Consolas" w:cs="Consolas"/>
-                          <w:sz w:val="19"/>
-                          <w:szCs w:val="19"/>
-                        </w:rPr>
-                        <w:t xml:space="preserve">] = </w:t>
-                      </w:r>
-                      <w:proofErr w:type="spellStart"/>
-                      <w:r>
-                        <w:rPr>
-                          <w:rFonts w:ascii="Consolas" w:hAnsi="Consolas" w:cs="Consolas"/>
-                          <w:sz w:val="19"/>
-                          <w:szCs w:val="19"/>
-                        </w:rPr>
-                        <w:t>HexType.types</w:t>
-                      </w:r>
-                      <w:proofErr w:type="spellEnd"/>
-                      <w:r>
-                        <w:rPr>
-                          <w:rFonts w:ascii="Consolas" w:hAnsi="Consolas" w:cs="Consolas"/>
-                          <w:sz w:val="19"/>
-                          <w:szCs w:val="19"/>
-                        </w:rPr>
-                        <w:t>[</w:t>
-                      </w:r>
-                      <w:proofErr w:type="spellStart"/>
-                      <w:r>
-                        <w:rPr>
-                          <w:rFonts w:ascii="Consolas" w:hAnsi="Consolas" w:cs="Consolas"/>
-                          <w:sz w:val="19"/>
-                          <w:szCs w:val="19"/>
-                        </w:rPr>
-                        <w:t>HexType.typeKeys.plains</w:t>
-                      </w:r>
-                      <w:proofErr w:type="spellEnd"/>
-                      <w:r>
-                        <w:rPr>
-                          <w:rFonts w:ascii="Consolas" w:hAnsi="Consolas" w:cs="Consolas"/>
-                          <w:sz w:val="19"/>
-                          <w:szCs w:val="19"/>
-                        </w:rPr>
-                        <w:t>];</w:t>
+                        <w:t xml:space="preserve">                    coords.</w:t>
+                      </w:r>
+                      <w:r>
+                        <w:rPr>
+                          <w:rFonts w:ascii="Consolas" w:hAnsi="Consolas" w:cs="Consolas"/>
+                          <w:sz w:val="19"/>
+                          <w:szCs w:val="19"/>
+                        </w:rPr>
+                        <w:t xml:space="preserve">Type = </w:t>
+                      </w:r>
+                      <w:r>
+                        <w:rPr>
+                          <w:rFonts w:ascii="Consolas" w:hAnsi="Consolas" w:cs="Consolas"/>
+                          <w:sz w:val="19"/>
+                          <w:szCs w:val="19"/>
+                        </w:rPr>
+                        <w:t>plains</w:t>
                       </w:r>
                     </w:p>
                     <w:p>
@@ -9663,71 +7603,15 @@
                           <w:sz w:val="19"/>
                           <w:szCs w:val="19"/>
                         </w:rPr>
-                        <w:t xml:space="preserve">                List&lt;</w:t>
-                      </w:r>
-                      <w:proofErr w:type="spellStart"/>
-                      <w:r>
-                        <w:rPr>
-                          <w:rFonts w:ascii="Consolas" w:hAnsi="Consolas" w:cs="Consolas"/>
-                          <w:sz w:val="19"/>
-                          <w:szCs w:val="19"/>
-                        </w:rPr>
-                        <w:t>HexCoordinates</w:t>
-                      </w:r>
-                      <w:proofErr w:type="spellEnd"/>
-                      <w:r>
-                        <w:rPr>
-                          <w:rFonts w:ascii="Consolas" w:hAnsi="Consolas" w:cs="Consolas"/>
-                          <w:sz w:val="19"/>
-                          <w:szCs w:val="19"/>
-                        </w:rPr>
-                        <w:t xml:space="preserve">&gt; neighbours = </w:t>
-                      </w:r>
-                      <w:proofErr w:type="spellStart"/>
-                      <w:proofErr w:type="gramStart"/>
-                      <w:r>
-                        <w:rPr>
-                          <w:rFonts w:ascii="Consolas" w:hAnsi="Consolas" w:cs="Consolas"/>
-                          <w:sz w:val="19"/>
-                          <w:szCs w:val="19"/>
-                        </w:rPr>
-                        <w:t>HexCoordinates.GetNeighbo</w:t>
-                      </w:r>
-                      <w:r>
-                        <w:rPr>
-                          <w:rFonts w:ascii="Consolas" w:hAnsi="Consolas" w:cs="Consolas"/>
-                          <w:sz w:val="19"/>
-                          <w:szCs w:val="19"/>
-                        </w:rPr>
-                        <w:t>urs</w:t>
-                      </w:r>
-                      <w:proofErr w:type="spellEnd"/>
-                      <w:r>
-                        <w:rPr>
-                          <w:rFonts w:ascii="Consolas" w:hAnsi="Consolas" w:cs="Consolas"/>
-                          <w:sz w:val="19"/>
-                          <w:szCs w:val="19"/>
-                        </w:rPr>
-                        <w:t>(</w:t>
-                      </w:r>
-                      <w:proofErr w:type="spellStart"/>
-                      <w:proofErr w:type="gramEnd"/>
-                      <w:r>
-                        <w:rPr>
-                          <w:rFonts w:ascii="Consolas" w:hAnsi="Consolas" w:cs="Consolas"/>
-                          <w:sz w:val="19"/>
-                          <w:szCs w:val="19"/>
-                        </w:rPr>
-                        <w:t>coords</w:t>
-                      </w:r>
-                      <w:proofErr w:type="spellEnd"/>
-                      <w:r>
-                        <w:rPr>
-                          <w:rFonts w:ascii="Consolas" w:hAnsi="Consolas" w:cs="Consolas"/>
-                          <w:sz w:val="19"/>
-                          <w:szCs w:val="19"/>
-                        </w:rPr>
-                        <w:t>);</w:t>
+                        <w:t xml:space="preserve">                neighbours = </w:t>
+                      </w:r>
+                      <w:r>
+                        <w:rPr>
+                          <w:rFonts w:ascii="Consolas" w:hAnsi="Consolas" w:cs="Consolas"/>
+                          <w:sz w:val="19"/>
+                          <w:szCs w:val="19"/>
+                        </w:rPr>
+                        <w:t>cords.neigbours</w:t>
                       </w:r>
                     </w:p>
                     <w:p>
@@ -9770,45 +7654,7 @@
                           <w:szCs w:val="19"/>
                         </w:rPr>
                         <w:tab/>
-                        <w:t xml:space="preserve">  </w:t>
-                      </w:r>
-                      <w:proofErr w:type="spellStart"/>
-                      <w:proofErr w:type="gramStart"/>
-                      <w:r>
-                        <w:rPr>
-                          <w:rFonts w:ascii="Consolas" w:hAnsi="Consolas" w:cs="Consolas"/>
-                          <w:sz w:val="19"/>
-                          <w:szCs w:val="19"/>
-                        </w:rPr>
-                        <w:t>neighbours.Remove</w:t>
-                      </w:r>
-                      <w:proofErr w:type="spellEnd"/>
-                      <w:r>
-                        <w:rPr>
-                          <w:rFonts w:ascii="Consolas" w:hAnsi="Consolas" w:cs="Consolas"/>
-                          <w:sz w:val="19"/>
-                          <w:szCs w:val="19"/>
-                        </w:rPr>
-                        <w:t>(</w:t>
-                      </w:r>
-                      <w:proofErr w:type="spellStart"/>
-                      <w:proofErr w:type="gramEnd"/>
-                      <w:r>
-                        <w:rPr>
-                          <w:rFonts w:ascii="Consolas" w:hAnsi="Consolas" w:cs="Consolas"/>
-                          <w:sz w:val="19"/>
-                          <w:szCs w:val="19"/>
-                        </w:rPr>
-                        <w:t>islandTiles</w:t>
-                      </w:r>
-                      <w:proofErr w:type="spellEnd"/>
-                      <w:r>
-                        <w:rPr>
-                          <w:rFonts w:ascii="Consolas" w:hAnsi="Consolas" w:cs="Consolas"/>
-                          <w:sz w:val="19"/>
-                          <w:szCs w:val="19"/>
-                        </w:rPr>
-                        <w:t>)</w:t>
+                        <w:t xml:space="preserve">  neighbours.Remove(islandTiles)</w:t>
                       </w:r>
                     </w:p>
                     <w:p>
@@ -9850,35 +7696,15 @@
                           <w:sz w:val="19"/>
                           <w:szCs w:val="19"/>
                         </w:rPr>
-                        <w:t xml:space="preserve">          </w:t>
-                      </w:r>
-                      <w:proofErr w:type="spellStart"/>
-                      <w:proofErr w:type="gramStart"/>
-                      <w:r>
-                        <w:rPr>
-                          <w:rFonts w:ascii="Consolas" w:hAnsi="Consolas" w:cs="Consolas"/>
-                          <w:sz w:val="19"/>
-                          <w:szCs w:val="19"/>
-                        </w:rPr>
-                        <w:t>possibleTiles.Add</w:t>
-                      </w:r>
-                      <w:proofErr w:type="spellEnd"/>
-                      <w:r>
-                        <w:rPr>
-                          <w:rFonts w:ascii="Consolas" w:hAnsi="Consolas" w:cs="Consolas"/>
-                          <w:sz w:val="19"/>
-                          <w:szCs w:val="19"/>
-                        </w:rPr>
-                        <w:t>(</w:t>
-                      </w:r>
-                      <w:proofErr w:type="gramEnd"/>
-                      <w:r>
-                        <w:rPr>
-                          <w:rFonts w:ascii="Consolas" w:hAnsi="Consolas" w:cs="Consolas"/>
-                          <w:sz w:val="19"/>
-                          <w:szCs w:val="19"/>
-                        </w:rPr>
-                        <w:t>neighbours);</w:t>
+                        <w:t xml:space="preserve">          possibleTiles.Add</w:t>
+                      </w:r>
+                      <w:r>
+                        <w:rPr>
+                          <w:rFonts w:ascii="Consolas" w:hAnsi="Consolas" w:cs="Consolas"/>
+                          <w:sz w:val="19"/>
+                          <w:szCs w:val="19"/>
+                        </w:rPr>
+                        <w:t>(neighbours);</w:t>
                       </w:r>
                     </w:p>
                     <w:p>
@@ -9933,17 +7759,7 @@
                           <w:sz w:val="19"/>
                           <w:szCs w:val="19"/>
                         </w:rPr>
-                        <w:t xml:space="preserve">            </w:t>
-                      </w:r>
-                      <w:proofErr w:type="spellStart"/>
-                      <w:proofErr w:type="gramStart"/>
-                      <w:r>
-                        <w:rPr>
-                          <w:rFonts w:ascii="Consolas" w:hAnsi="Consolas" w:cs="Consolas"/>
-                          <w:sz w:val="19"/>
-                          <w:szCs w:val="19"/>
-                        </w:rPr>
-                        <w:t>allIslandTiles.</w:t>
+                        <w:t xml:space="preserve">            allIslandTiles.</w:t>
                       </w:r>
                       <w:r>
                         <w:rPr>
@@ -9953,33 +7769,13 @@
                         </w:rPr>
                         <w:t>Add</w:t>
                       </w:r>
-                      <w:proofErr w:type="spellEnd"/>
-                      <w:r>
-                        <w:rPr>
-                          <w:rFonts w:ascii="Consolas" w:hAnsi="Consolas" w:cs="Consolas"/>
-                          <w:sz w:val="19"/>
-                          <w:szCs w:val="19"/>
-                        </w:rPr>
-                        <w:t>(</w:t>
-                      </w:r>
-                      <w:proofErr w:type="spellStart"/>
-                      <w:proofErr w:type="gramEnd"/>
-                      <w:r>
-                        <w:rPr>
-                          <w:rFonts w:ascii="Consolas" w:hAnsi="Consolas" w:cs="Consolas"/>
-                          <w:sz w:val="19"/>
-                          <w:szCs w:val="19"/>
-                        </w:rPr>
-                        <w:t>islandTiles</w:t>
-                      </w:r>
-                      <w:proofErr w:type="spellEnd"/>
-                      <w:r>
-                        <w:rPr>
-                          <w:rFonts w:ascii="Consolas" w:hAnsi="Consolas" w:cs="Consolas"/>
-                          <w:sz w:val="19"/>
-                          <w:szCs w:val="19"/>
-                        </w:rPr>
-                        <w:t>);</w:t>
+                      <w:r>
+                        <w:rPr>
+                          <w:rFonts w:ascii="Consolas" w:hAnsi="Consolas" w:cs="Consolas"/>
+                          <w:sz w:val="19"/>
+                          <w:szCs w:val="19"/>
+                        </w:rPr>
+                        <w:t>(islandTiles);</w:t>
                       </w:r>
                     </w:p>
                     <w:p>
@@ -10023,42 +7819,22 @@
                         </w:rPr>
                         <w:t xml:space="preserve">FOREACH </w:t>
                       </w:r>
-                      <w:proofErr w:type="spellStart"/>
-                      <w:r>
-                        <w:rPr>
-                          <w:rFonts w:ascii="Consolas" w:hAnsi="Consolas" w:cs="Consolas"/>
-                          <w:sz w:val="19"/>
-                          <w:szCs w:val="19"/>
-                        </w:rPr>
-                        <w:t>possTile</w:t>
-                      </w:r>
-                      <w:proofErr w:type="spellEnd"/>
-                      <w:r>
-                        <w:rPr>
-                          <w:rFonts w:ascii="Consolas" w:hAnsi="Consolas" w:cs="Consolas"/>
-                          <w:sz w:val="19"/>
-                          <w:szCs w:val="19"/>
-                        </w:rPr>
-                        <w:t xml:space="preserve"> in</w:t>
-                      </w:r>
-                      <w:r>
-                        <w:rPr>
-                          <w:rFonts w:ascii="Consolas" w:hAnsi="Consolas" w:cs="Consolas"/>
-                          <w:sz w:val="19"/>
-                          <w:szCs w:val="19"/>
-                        </w:rPr>
-                        <w:t xml:space="preserve"> </w:t>
-                      </w:r>
-                      <w:proofErr w:type="spellStart"/>
-                      <w:r>
-                        <w:rPr>
-                          <w:rFonts w:ascii="Consolas" w:hAnsi="Consolas" w:cs="Consolas"/>
-                          <w:sz w:val="19"/>
-                          <w:szCs w:val="19"/>
-                        </w:rPr>
-                        <w:t>possibleTiles</w:t>
-                      </w:r>
-                      <w:proofErr w:type="spellEnd"/>
+                      <w:r>
+                        <w:rPr>
+                          <w:rFonts w:ascii="Consolas" w:hAnsi="Consolas" w:cs="Consolas"/>
+                          <w:sz w:val="19"/>
+                          <w:szCs w:val="19"/>
+                        </w:rPr>
+                        <w:t>possTile in</w:t>
+                      </w:r>
+                      <w:r>
+                        <w:rPr>
+                          <w:rFonts w:ascii="Consolas" w:hAnsi="Consolas" w:cs="Consolas"/>
+                          <w:sz w:val="19"/>
+                          <w:szCs w:val="19"/>
+                        </w:rPr>
+                        <w:t xml:space="preserve"> possibleTiles</w:t>
+                      </w:r>
                     </w:p>
                     <w:p>
                       <w:pPr>
@@ -10086,18 +7862,8 @@
                           <w:sz w:val="19"/>
                           <w:szCs w:val="19"/>
                         </w:rPr>
-                        <w:t xml:space="preserve">IF </w:t>
-                      </w:r>
-                      <w:proofErr w:type="spellStart"/>
-                      <w:r>
-                        <w:rPr>
-                          <w:rFonts w:ascii="Consolas" w:hAnsi="Consolas" w:cs="Consolas"/>
-                          <w:sz w:val="19"/>
-                          <w:szCs w:val="19"/>
-                        </w:rPr>
-                        <w:t>possTile.Type</w:t>
-                      </w:r>
-                      <w:proofErr w:type="spellEnd"/>
+                        <w:t>IF possTile.Type</w:t>
+                      </w:r>
                       <w:r>
                         <w:rPr>
                           <w:rFonts w:ascii="Consolas" w:hAnsi="Consolas" w:cs="Consolas"/>
@@ -10133,18 +7899,8 @@
                           <w:sz w:val="19"/>
                           <w:szCs w:val="19"/>
                         </w:rPr>
-                        <w:t xml:space="preserve">                    </w:t>
-                      </w:r>
-                      <w:proofErr w:type="spellStart"/>
-                      <w:r>
-                        <w:rPr>
-                          <w:rFonts w:ascii="Consolas" w:hAnsi="Consolas" w:cs="Consolas"/>
-                          <w:sz w:val="19"/>
-                          <w:szCs w:val="19"/>
-                        </w:rPr>
-                        <w:t>possTile.Type</w:t>
-                      </w:r>
-                      <w:proofErr w:type="spellEnd"/>
+                        <w:t xml:space="preserve">                    possTile.Type</w:t>
+                      </w:r>
                       <w:r>
                         <w:rPr>
                           <w:rFonts w:ascii="Consolas" w:hAnsi="Consolas" w:cs="Consolas"/>
@@ -10223,63 +7979,7 @@
                           <w:sz w:val="19"/>
                           <w:szCs w:val="19"/>
                         </w:rPr>
-                        <w:t xml:space="preserve">        </w:t>
-                      </w:r>
-                      <w:proofErr w:type="spellStart"/>
-                      <w:proofErr w:type="gramStart"/>
-                      <w:r>
-                        <w:rPr>
-                          <w:rFonts w:ascii="Consolas" w:hAnsi="Consolas" w:cs="Consolas"/>
-                          <w:sz w:val="19"/>
-                          <w:szCs w:val="19"/>
-                        </w:rPr>
-                        <w:t>int</w:t>
-                      </w:r>
-                      <w:proofErr w:type="spellEnd"/>
-                      <w:proofErr w:type="gramEnd"/>
-                      <w:r>
-                        <w:rPr>
-                          <w:rFonts w:ascii="Consolas" w:hAnsi="Consolas" w:cs="Consolas"/>
-                          <w:sz w:val="19"/>
-                          <w:szCs w:val="19"/>
-                        </w:rPr>
-                        <w:t xml:space="preserve"> </w:t>
-                      </w:r>
-                      <w:proofErr w:type="spellStart"/>
-                      <w:r>
-                        <w:rPr>
-                          <w:rFonts w:ascii="Consolas" w:hAnsi="Consolas" w:cs="Consolas"/>
-                          <w:sz w:val="19"/>
-                          <w:szCs w:val="19"/>
-                        </w:rPr>
-                        <w:t>numAllIslandTiles</w:t>
-                      </w:r>
-                      <w:proofErr w:type="spellEnd"/>
-                      <w:r>
-                        <w:rPr>
-                          <w:rFonts w:ascii="Consolas" w:hAnsi="Consolas" w:cs="Consolas"/>
-                          <w:sz w:val="19"/>
-                          <w:szCs w:val="19"/>
-                        </w:rPr>
-                        <w:t xml:space="preserve"> = </w:t>
-                      </w:r>
-                      <w:proofErr w:type="spellStart"/>
-                      <w:r>
-                        <w:rPr>
-                          <w:rFonts w:ascii="Consolas" w:hAnsi="Consolas" w:cs="Consolas"/>
-                          <w:sz w:val="19"/>
-                          <w:szCs w:val="19"/>
-                        </w:rPr>
-                        <w:t>allIslandTiles.Count</w:t>
-                      </w:r>
-                      <w:proofErr w:type="spellEnd"/>
-                      <w:r>
-                        <w:rPr>
-                          <w:rFonts w:ascii="Consolas" w:hAnsi="Consolas" w:cs="Consolas"/>
-                          <w:sz w:val="19"/>
-                          <w:szCs w:val="19"/>
-                        </w:rPr>
-                        <w:t>;</w:t>
+                        <w:t xml:space="preserve">        int numAllIslandTiles = allIslandTiles.Count;</w:t>
                       </w:r>
                     </w:p>
                     <w:p>
@@ -10310,23 +8010,13 @@
                         </w:rPr>
                         <w:t xml:space="preserve">FOR </w:t>
                       </w:r>
-                      <w:proofErr w:type="spellStart"/>
-                      <w:r>
-                        <w:rPr>
-                          <w:rFonts w:ascii="Consolas" w:hAnsi="Consolas" w:cs="Consolas"/>
-                          <w:sz w:val="19"/>
-                          <w:szCs w:val="19"/>
-                        </w:rPr>
-                        <w:t>i</w:t>
-                      </w:r>
-                      <w:proofErr w:type="spellEnd"/>
-                      <w:r>
-                        <w:rPr>
-                          <w:rFonts w:ascii="Consolas" w:hAnsi="Consolas" w:cs="Consolas"/>
-                          <w:sz w:val="19"/>
-                          <w:szCs w:val="19"/>
-                        </w:rPr>
-                        <w:t xml:space="preserve"> = 0</w:t>
+                      <w:r>
+                        <w:rPr>
+                          <w:rFonts w:ascii="Consolas" w:hAnsi="Consolas" w:cs="Consolas"/>
+                          <w:sz w:val="19"/>
+                          <w:szCs w:val="19"/>
+                        </w:rPr>
+                        <w:t>i = 0</w:t>
                       </w:r>
                       <w:r>
                         <w:rPr>
@@ -10342,36 +8032,8 @@
                           <w:sz w:val="19"/>
                           <w:szCs w:val="19"/>
                         </w:rPr>
-                        <w:t xml:space="preserve"> </w:t>
-                      </w:r>
-                      <w:proofErr w:type="spellStart"/>
-                      <w:r>
-                        <w:rPr>
-                          <w:rFonts w:ascii="Consolas" w:hAnsi="Consolas" w:cs="Consolas"/>
-                          <w:sz w:val="19"/>
-                          <w:szCs w:val="19"/>
-                        </w:rPr>
-                        <w:t>numAllIslandTiles</w:t>
-                      </w:r>
-                      <w:proofErr w:type="spellEnd"/>
-                      <w:r>
-                        <w:rPr>
-                          <w:rFonts w:ascii="Consolas" w:hAnsi="Consolas" w:cs="Consolas"/>
-                          <w:sz w:val="19"/>
-                          <w:szCs w:val="19"/>
-                        </w:rPr>
-                        <w:t xml:space="preserve"> * </w:t>
-                      </w:r>
-                      <w:proofErr w:type="spellStart"/>
-                      <w:r>
-                        <w:rPr>
-                          <w:rFonts w:ascii="Consolas" w:hAnsi="Consolas" w:cs="Consolas"/>
-                          <w:sz w:val="19"/>
-                          <w:szCs w:val="19"/>
-                        </w:rPr>
-                        <w:t>fractionHills</w:t>
-                      </w:r>
-                      <w:proofErr w:type="spellEnd"/>
+                        <w:t xml:space="preserve"> numAllIslandTiles * fractionHills</w:t>
+                      </w:r>
                       <w:r>
                         <w:rPr>
                           <w:rFonts w:ascii="Consolas" w:hAnsi="Consolas" w:cs="Consolas"/>
@@ -10399,27 +8061,7 @@
                           <w:sz w:val="19"/>
                           <w:szCs w:val="19"/>
                         </w:rPr>
-                        <w:t xml:space="preserve">            </w:t>
-                      </w:r>
-                      <w:proofErr w:type="spellStart"/>
-                      <w:proofErr w:type="gramStart"/>
-                      <w:r>
-                        <w:rPr>
-                          <w:rFonts w:ascii="Consolas" w:hAnsi="Consolas" w:cs="Consolas"/>
-                          <w:sz w:val="19"/>
-                          <w:szCs w:val="19"/>
-                        </w:rPr>
-                        <w:t>coords</w:t>
-                      </w:r>
-                      <w:proofErr w:type="spellEnd"/>
-                      <w:proofErr w:type="gramEnd"/>
-                      <w:r>
-                        <w:rPr>
-                          <w:rFonts w:ascii="Consolas" w:hAnsi="Consolas" w:cs="Consolas"/>
-                          <w:sz w:val="19"/>
-                          <w:szCs w:val="19"/>
-                        </w:rPr>
-                        <w:t xml:space="preserve"> = </w:t>
+                        <w:t xml:space="preserve">            coords = </w:t>
                       </w:r>
                       <w:r>
                         <w:rPr>
@@ -10429,7 +8071,6 @@
                         </w:rPr>
                         <w:t xml:space="preserve">RANDOM FROM </w:t>
                       </w:r>
-                      <w:proofErr w:type="spellStart"/>
                       <w:r>
                         <w:rPr>
                           <w:rFonts w:ascii="Consolas" w:hAnsi="Consolas" w:cs="Consolas"/>
@@ -10438,32 +8079,13 @@
                         </w:rPr>
                         <w:t>allIslandTiles</w:t>
                       </w:r>
-                      <w:proofErr w:type="spellEnd"/>
-                      <w:r>
-                        <w:rPr>
-                          <w:rFonts w:ascii="Consolas" w:hAnsi="Consolas" w:cs="Consolas"/>
-                          <w:sz w:val="19"/>
-                          <w:szCs w:val="19"/>
-                        </w:rPr>
-                        <w:t xml:space="preserve"> WHERE !</w:t>
-                      </w:r>
-                      <w:proofErr w:type="spellStart"/>
-                      <w:r>
-                        <w:rPr>
-                          <w:rFonts w:ascii="Consolas" w:hAnsi="Consolas" w:cs="Consolas"/>
-                          <w:sz w:val="19"/>
-                          <w:szCs w:val="19"/>
-                        </w:rPr>
-                        <w:t>hillTiles.Contains</w:t>
-                      </w:r>
-                      <w:proofErr w:type="spellEnd"/>
-                      <w:r>
-                        <w:rPr>
-                          <w:rFonts w:ascii="Consolas" w:hAnsi="Consolas" w:cs="Consolas"/>
-                          <w:sz w:val="19"/>
-                          <w:szCs w:val="19"/>
-                        </w:rPr>
-                        <w:t>(this)</w:t>
+                      <w:r>
+                        <w:rPr>
+                          <w:rFonts w:ascii="Consolas" w:hAnsi="Consolas" w:cs="Consolas"/>
+                          <w:sz w:val="19"/>
+                          <w:szCs w:val="19"/>
+                        </w:rPr>
+                        <w:t xml:space="preserve"> WHERE !hillTiles.Contains(this)</w:t>
                       </w:r>
                     </w:p>
                     <w:p>
@@ -10484,45 +8106,7 @@
                           <w:sz w:val="19"/>
                           <w:szCs w:val="19"/>
                         </w:rPr>
-                        <w:t xml:space="preserve">            </w:t>
-                      </w:r>
-                      <w:proofErr w:type="spellStart"/>
-                      <w:proofErr w:type="gramStart"/>
-                      <w:r>
-                        <w:rPr>
-                          <w:rFonts w:ascii="Consolas" w:hAnsi="Consolas" w:cs="Consolas"/>
-                          <w:sz w:val="19"/>
-                          <w:szCs w:val="19"/>
-                        </w:rPr>
-                        <w:t>hillTiles.Add</w:t>
-                      </w:r>
-                      <w:proofErr w:type="spellEnd"/>
-                      <w:r>
-                        <w:rPr>
-                          <w:rFonts w:ascii="Consolas" w:hAnsi="Consolas" w:cs="Consolas"/>
-                          <w:sz w:val="19"/>
-                          <w:szCs w:val="19"/>
-                        </w:rPr>
-                        <w:t>(</w:t>
-                      </w:r>
-                      <w:proofErr w:type="spellStart"/>
-                      <w:proofErr w:type="gramEnd"/>
-                      <w:r>
-                        <w:rPr>
-                          <w:rFonts w:ascii="Consolas" w:hAnsi="Consolas" w:cs="Consolas"/>
-                          <w:sz w:val="19"/>
-                          <w:szCs w:val="19"/>
-                        </w:rPr>
-                        <w:t>coords</w:t>
-                      </w:r>
-                      <w:proofErr w:type="spellEnd"/>
-                      <w:r>
-                        <w:rPr>
-                          <w:rFonts w:ascii="Consolas" w:hAnsi="Consolas" w:cs="Consolas"/>
-                          <w:sz w:val="19"/>
-                          <w:szCs w:val="19"/>
-                        </w:rPr>
-                        <w:t>);</w:t>
+                        <w:t xml:space="preserve">            hillTiles.Add(coords);</w:t>
                       </w:r>
                     </w:p>
                     <w:p>
@@ -10577,135 +8161,7 @@
                           <w:sz w:val="19"/>
                           <w:szCs w:val="19"/>
                         </w:rPr>
-                        <w:t xml:space="preserve">        </w:t>
-                      </w:r>
-                      <w:proofErr w:type="spellStart"/>
-                      <w:proofErr w:type="gramStart"/>
-                      <w:r>
-                        <w:rPr>
-                          <w:rFonts w:ascii="Consolas" w:hAnsi="Consolas" w:cs="Consolas"/>
-                          <w:sz w:val="19"/>
-                          <w:szCs w:val="19"/>
-                        </w:rPr>
-                        <w:t>desertTiles</w:t>
-                      </w:r>
-                      <w:proofErr w:type="spellEnd"/>
-                      <w:proofErr w:type="gramEnd"/>
-                      <w:r>
-                        <w:rPr>
-                          <w:rFonts w:ascii="Consolas" w:hAnsi="Consolas" w:cs="Consolas"/>
-                          <w:sz w:val="19"/>
-                          <w:szCs w:val="19"/>
-                        </w:rPr>
-                        <w:t xml:space="preserve"> = </w:t>
-                      </w:r>
-                      <w:proofErr w:type="spellStart"/>
-                      <w:r>
-                        <w:rPr>
-                          <w:rFonts w:ascii="Consolas" w:hAnsi="Consolas" w:cs="Consolas"/>
-                          <w:sz w:val="19"/>
-                          <w:szCs w:val="19"/>
-                        </w:rPr>
-                        <w:t>GenerateZones</w:t>
-                      </w:r>
-                      <w:proofErr w:type="spellEnd"/>
-                      <w:r>
-                        <w:rPr>
-                          <w:rFonts w:ascii="Consolas" w:hAnsi="Consolas" w:cs="Consolas"/>
-                          <w:sz w:val="19"/>
-                          <w:szCs w:val="19"/>
-                        </w:rPr>
-                        <w:t xml:space="preserve">(width, height, desert, </w:t>
-                      </w:r>
-                      <w:proofErr w:type="spellStart"/>
-                      <w:r>
-                        <w:rPr>
-                          <w:rFonts w:ascii="Consolas" w:hAnsi="Consolas" w:cs="Consolas"/>
-                          <w:sz w:val="19"/>
-                          <w:szCs w:val="19"/>
-                        </w:rPr>
-                        <w:t>fractionDesert</w:t>
-                      </w:r>
-                      <w:proofErr w:type="spellEnd"/>
-                      <w:r>
-                        <w:rPr>
-                          <w:rFonts w:ascii="Consolas" w:hAnsi="Consolas" w:cs="Consolas"/>
-                          <w:sz w:val="19"/>
-                          <w:szCs w:val="19"/>
-                        </w:rPr>
-                        <w:t xml:space="preserve">, </w:t>
-                      </w:r>
-                      <w:proofErr w:type="spellStart"/>
-                      <w:r>
-                        <w:rPr>
-                          <w:rFonts w:ascii="Consolas" w:hAnsi="Consolas" w:cs="Consolas"/>
-                          <w:sz w:val="19"/>
-                          <w:szCs w:val="19"/>
-                        </w:rPr>
-                        <w:t>desertSizeMin</w:t>
-                      </w:r>
-                      <w:proofErr w:type="spellEnd"/>
-                      <w:r>
-                        <w:rPr>
-                          <w:rFonts w:ascii="Consolas" w:hAnsi="Consolas" w:cs="Consolas"/>
-                          <w:sz w:val="19"/>
-                          <w:szCs w:val="19"/>
-                        </w:rPr>
-                        <w:t xml:space="preserve">, </w:t>
-                      </w:r>
-                      <w:proofErr w:type="spellStart"/>
-                      <w:r>
-                        <w:rPr>
-                          <w:rFonts w:ascii="Consolas" w:hAnsi="Consolas" w:cs="Consolas"/>
-                          <w:sz w:val="19"/>
-                          <w:szCs w:val="19"/>
-                        </w:rPr>
-                        <w:t>desertSizeMax</w:t>
-                      </w:r>
-                      <w:proofErr w:type="spellEnd"/>
-                      <w:r>
-                        <w:rPr>
-                          <w:rFonts w:ascii="Consolas" w:hAnsi="Consolas" w:cs="Consolas"/>
-                          <w:sz w:val="19"/>
-                          <w:szCs w:val="19"/>
-                        </w:rPr>
-                        <w:t xml:space="preserve">, </w:t>
-                      </w:r>
-                      <w:proofErr w:type="spellStart"/>
-                      <w:r>
-                        <w:rPr>
-                          <w:rFonts w:ascii="Consolas" w:hAnsi="Consolas" w:cs="Consolas"/>
-                          <w:sz w:val="19"/>
-                          <w:szCs w:val="19"/>
-                        </w:rPr>
-                        <w:t>numAllIslandTiles</w:t>
-                      </w:r>
-                      <w:proofErr w:type="spellEnd"/>
-                      <w:r>
-                        <w:rPr>
-                          <w:rFonts w:ascii="Consolas" w:hAnsi="Consolas" w:cs="Consolas"/>
-                          <w:sz w:val="19"/>
-                          <w:szCs w:val="19"/>
-                        </w:rPr>
-                        <w:t xml:space="preserve">, </w:t>
-                      </w:r>
-                      <w:proofErr w:type="spellStart"/>
-                      <w:r>
-                        <w:rPr>
-                          <w:rFonts w:ascii="Consolas" w:hAnsi="Consolas" w:cs="Consolas"/>
-                          <w:sz w:val="19"/>
-                          <w:szCs w:val="19"/>
-                        </w:rPr>
-                        <w:t>allIslandTiles</w:t>
-                      </w:r>
-                      <w:proofErr w:type="spellEnd"/>
-                      <w:r>
-                        <w:rPr>
-                          <w:rFonts w:ascii="Consolas" w:hAnsi="Consolas" w:cs="Consolas"/>
-                          <w:sz w:val="19"/>
-                          <w:szCs w:val="19"/>
-                        </w:rPr>
-                        <w:t>, map);</w:t>
+                        <w:t xml:space="preserve">        desertTiles = GenerateZones(width, height, desert, fractionDesert, desertSizeMin, desertSizeMax, numAllIslandTiles, allIslandTiles, map);</w:t>
                       </w:r>
                     </w:p>
                     <w:p>
@@ -10726,45 +8182,15 @@
                           <w:sz w:val="19"/>
                           <w:szCs w:val="19"/>
                         </w:rPr>
-                        <w:t xml:space="preserve">        </w:t>
-                      </w:r>
-                      <w:proofErr w:type="spellStart"/>
-                      <w:proofErr w:type="gramStart"/>
-                      <w:r>
-                        <w:rPr>
-                          <w:rFonts w:ascii="Consolas" w:hAnsi="Consolas" w:cs="Consolas"/>
-                          <w:sz w:val="19"/>
-                          <w:szCs w:val="19"/>
-                        </w:rPr>
-                        <w:t>allIslandTiles.ExceptWith</w:t>
-                      </w:r>
-                      <w:proofErr w:type="spellEnd"/>
-                      <w:r>
-                        <w:rPr>
-                          <w:rFonts w:ascii="Consolas" w:hAnsi="Consolas" w:cs="Consolas"/>
-                          <w:sz w:val="19"/>
-                          <w:szCs w:val="19"/>
-                        </w:rPr>
-                        <w:t>(</w:t>
-                      </w:r>
-                      <w:proofErr w:type="spellStart"/>
-                      <w:proofErr w:type="gramEnd"/>
-                      <w:r>
-                        <w:rPr>
-                          <w:rFonts w:ascii="Consolas" w:hAnsi="Consolas" w:cs="Consolas"/>
-                          <w:sz w:val="19"/>
-                          <w:szCs w:val="19"/>
-                        </w:rPr>
-                        <w:t>desertTiles</w:t>
-                      </w:r>
-                      <w:proofErr w:type="spellEnd"/>
-                      <w:r>
-                        <w:rPr>
-                          <w:rFonts w:ascii="Consolas" w:hAnsi="Consolas" w:cs="Consolas"/>
-                          <w:sz w:val="19"/>
-                          <w:szCs w:val="19"/>
-                        </w:rPr>
-                        <w:t>);</w:t>
+                        <w:t xml:space="preserve">        allIslandTiles.Add</w:t>
+                      </w:r>
+                      <w:r>
+                        <w:rPr>
+                          <w:rFonts w:ascii="Consolas" w:hAnsi="Consolas" w:cs="Consolas"/>
+                          <w:sz w:val="19"/>
+                          <w:szCs w:val="19"/>
+                        </w:rPr>
+                        <w:t>(desertTiles);</w:t>
                       </w:r>
                     </w:p>
                     <w:p>
@@ -10800,43 +8226,13 @@
                         </w:rPr>
                         <w:t xml:space="preserve">        </w:t>
                       </w:r>
-                      <w:proofErr w:type="spellStart"/>
-                      <w:proofErr w:type="gramStart"/>
-                      <w:r>
-                        <w:rPr>
-                          <w:rFonts w:ascii="Consolas" w:hAnsi="Consolas" w:cs="Consolas"/>
-                          <w:sz w:val="19"/>
-                          <w:szCs w:val="19"/>
-                        </w:rPr>
-                        <w:t>forestTiles</w:t>
-                      </w:r>
-                      <w:proofErr w:type="spellEnd"/>
-                      <w:proofErr w:type="gramEnd"/>
-                      <w:r>
-                        <w:rPr>
-                          <w:rFonts w:ascii="Consolas" w:hAnsi="Consolas" w:cs="Consolas"/>
-                          <w:sz w:val="19"/>
-                          <w:szCs w:val="19"/>
-                        </w:rPr>
-                        <w:t xml:space="preserve"> = </w:t>
-                      </w:r>
-                      <w:proofErr w:type="spellStart"/>
-                      <w:r>
-                        <w:rPr>
-                          <w:rFonts w:ascii="Consolas" w:hAnsi="Consolas" w:cs="Consolas"/>
-                          <w:sz w:val="19"/>
-                          <w:szCs w:val="19"/>
-                        </w:rPr>
-                        <w:t>GenerateZones</w:t>
-                      </w:r>
-                      <w:proofErr w:type="spellEnd"/>
-                      <w:r>
-                        <w:rPr>
-                          <w:rFonts w:ascii="Consolas" w:hAnsi="Consolas" w:cs="Consolas"/>
-                          <w:sz w:val="19"/>
-                          <w:szCs w:val="19"/>
-                        </w:rPr>
-                        <w:t>(</w:t>
+                      <w:r>
+                        <w:rPr>
+                          <w:rFonts w:ascii="Consolas" w:hAnsi="Consolas" w:cs="Consolas"/>
+                          <w:sz w:val="19"/>
+                          <w:szCs w:val="19"/>
+                        </w:rPr>
+                        <w:t>forestTiles = GenerateZones(</w:t>
                       </w:r>
                       <w:r>
                         <w:rPr>
@@ -10860,97 +8256,7 @@
                           <w:sz w:val="19"/>
                           <w:szCs w:val="19"/>
                         </w:rPr>
-                        <w:t xml:space="preserve">orest, </w:t>
-                      </w:r>
-                      <w:proofErr w:type="spellStart"/>
-                      <w:r>
-                        <w:rPr>
-                          <w:rFonts w:ascii="Consolas" w:hAnsi="Consolas" w:cs="Consolas"/>
-                          <w:sz w:val="19"/>
-                          <w:szCs w:val="19"/>
-                        </w:rPr>
-                        <w:t>fractionForest</w:t>
-                      </w:r>
-                      <w:proofErr w:type="spellEnd"/>
-                      <w:r>
-                        <w:rPr>
-                          <w:rFonts w:ascii="Consolas" w:hAnsi="Consolas" w:cs="Consolas"/>
-                          <w:sz w:val="19"/>
-                          <w:szCs w:val="19"/>
-                        </w:rPr>
-                        <w:t xml:space="preserve">, </w:t>
-                      </w:r>
-                      <w:proofErr w:type="spellStart"/>
-                      <w:r>
-                        <w:rPr>
-                          <w:rFonts w:ascii="Consolas" w:hAnsi="Consolas" w:cs="Consolas"/>
-                          <w:sz w:val="19"/>
-                          <w:szCs w:val="19"/>
-                        </w:rPr>
-                        <w:t>forestSizeMin</w:t>
-                      </w:r>
-                      <w:proofErr w:type="spellEnd"/>
-                      <w:r>
-                        <w:rPr>
-                          <w:rFonts w:ascii="Consolas" w:hAnsi="Consolas" w:cs="Consolas"/>
-                          <w:sz w:val="19"/>
-                          <w:szCs w:val="19"/>
-                        </w:rPr>
-                        <w:t xml:space="preserve">, </w:t>
-                      </w:r>
-                      <w:proofErr w:type="spellStart"/>
-                      <w:r>
-                        <w:rPr>
-                          <w:rFonts w:ascii="Consolas" w:hAnsi="Consolas" w:cs="Consolas"/>
-                          <w:sz w:val="19"/>
-                          <w:szCs w:val="19"/>
-                        </w:rPr>
-                        <w:t>forestSizeMax</w:t>
-                      </w:r>
-                      <w:proofErr w:type="spellEnd"/>
-                      <w:r>
-                        <w:rPr>
-                          <w:rFonts w:ascii="Consolas" w:hAnsi="Consolas" w:cs="Consolas"/>
-                          <w:sz w:val="19"/>
-                          <w:szCs w:val="19"/>
-                        </w:rPr>
-                        <w:t xml:space="preserve">, </w:t>
-                      </w:r>
-                      <w:proofErr w:type="spellStart"/>
-                      <w:r>
-                        <w:rPr>
-                          <w:rFonts w:ascii="Consolas" w:hAnsi="Consolas" w:cs="Consolas"/>
-                          <w:sz w:val="19"/>
-                          <w:szCs w:val="19"/>
-                        </w:rPr>
-                        <w:t>numAllIslandTiles</w:t>
-                      </w:r>
-                      <w:proofErr w:type="spellEnd"/>
-                      <w:r>
-                        <w:rPr>
-                          <w:rFonts w:ascii="Consolas" w:hAnsi="Consolas" w:cs="Consolas"/>
-                          <w:sz w:val="19"/>
-                          <w:szCs w:val="19"/>
-                        </w:rPr>
-                        <w:t xml:space="preserve">, </w:t>
-                      </w:r>
-                      <w:proofErr w:type="spellStart"/>
-                      <w:r>
-                        <w:rPr>
-                          <w:rFonts w:ascii="Consolas" w:hAnsi="Consolas" w:cs="Consolas"/>
-                          <w:sz w:val="19"/>
-                          <w:szCs w:val="19"/>
-                        </w:rPr>
-                        <w:t>allIslandTiles</w:t>
-                      </w:r>
-                      <w:proofErr w:type="spellEnd"/>
-                      <w:r>
-                        <w:rPr>
-                          <w:rFonts w:ascii="Consolas" w:hAnsi="Consolas" w:cs="Consolas"/>
-                          <w:sz w:val="19"/>
-                          <w:szCs w:val="19"/>
-                        </w:rPr>
-                        <w:t>, map);</w:t>
+                        <w:t>orest, fractionForest, forestSizeMin, forestSizeMax, numAllIslandTiles, allIslandTiles, map);</w:t>
                       </w:r>
                     </w:p>
                     <w:p>
@@ -10971,45 +8277,23 @@
                           <w:sz w:val="19"/>
                           <w:szCs w:val="19"/>
                         </w:rPr>
-                        <w:t xml:space="preserve">        </w:t>
-                      </w:r>
-                      <w:proofErr w:type="spellStart"/>
-                      <w:proofErr w:type="gramStart"/>
-                      <w:r>
-                        <w:rPr>
-                          <w:rFonts w:ascii="Consolas" w:hAnsi="Consolas" w:cs="Consolas"/>
-                          <w:sz w:val="19"/>
-                          <w:szCs w:val="19"/>
-                        </w:rPr>
-                        <w:t>allIslandTiles.ExceptWith</w:t>
-                      </w:r>
-                      <w:proofErr w:type="spellEnd"/>
-                      <w:r>
-                        <w:rPr>
-                          <w:rFonts w:ascii="Consolas" w:hAnsi="Consolas" w:cs="Consolas"/>
-                          <w:sz w:val="19"/>
-                          <w:szCs w:val="19"/>
-                        </w:rPr>
-                        <w:t>(</w:t>
-                      </w:r>
-                      <w:proofErr w:type="spellStart"/>
-                      <w:proofErr w:type="gramEnd"/>
-                      <w:r>
-                        <w:rPr>
-                          <w:rFonts w:ascii="Consolas" w:hAnsi="Consolas" w:cs="Consolas"/>
-                          <w:sz w:val="19"/>
-                          <w:szCs w:val="19"/>
-                        </w:rPr>
-                        <w:t>forestTiles</w:t>
-                      </w:r>
-                      <w:proofErr w:type="spellEnd"/>
-                      <w:r>
-                        <w:rPr>
-                          <w:rFonts w:ascii="Consolas" w:hAnsi="Consolas" w:cs="Consolas"/>
-                          <w:sz w:val="19"/>
-                          <w:szCs w:val="19"/>
-                        </w:rPr>
-                        <w:t>);</w:t>
+                        <w:t xml:space="preserve">        allIslandTiles.</w:t>
+                      </w:r>
+                      <w:r>
+                        <w:rPr>
+                          <w:rFonts w:ascii="Consolas" w:hAnsi="Consolas" w:cs="Consolas"/>
+                          <w:sz w:val="19"/>
+                          <w:szCs w:val="19"/>
+                        </w:rPr>
+                        <w:t>Add</w:t>
+                      </w:r>
+                      <w:r>
+                        <w:rPr>
+                          <w:rFonts w:ascii="Consolas" w:hAnsi="Consolas" w:cs="Consolas"/>
+                          <w:sz w:val="19"/>
+                          <w:szCs w:val="19"/>
+                        </w:rPr>
+                        <w:t>(forestTiles);</w:t>
                       </w:r>
                     </w:p>
                     <w:p>
@@ -11043,81 +8327,7 @@
                           <w:sz w:val="19"/>
                           <w:szCs w:val="19"/>
                         </w:rPr>
-                        <w:t xml:space="preserve">        </w:t>
-                      </w:r>
-                      <w:proofErr w:type="spellStart"/>
-                      <w:proofErr w:type="gramStart"/>
-                      <w:r>
-                        <w:rPr>
-                          <w:rFonts w:ascii="Consolas" w:hAnsi="Consolas" w:cs="Consolas"/>
-                          <w:sz w:val="19"/>
-                          <w:szCs w:val="19"/>
-                        </w:rPr>
-                        <w:t>civStartPoints</w:t>
-                      </w:r>
-                      <w:proofErr w:type="spellEnd"/>
-                      <w:proofErr w:type="gramEnd"/>
-                      <w:r>
-                        <w:rPr>
-                          <w:rFonts w:ascii="Consolas" w:hAnsi="Consolas" w:cs="Consolas"/>
-                          <w:sz w:val="19"/>
-                          <w:szCs w:val="19"/>
-                        </w:rPr>
-                        <w:t xml:space="preserve"> = </w:t>
-                      </w:r>
-                      <w:proofErr w:type="spellStart"/>
-                      <w:r>
-                        <w:rPr>
-                          <w:rFonts w:ascii="Consolas" w:hAnsi="Consolas" w:cs="Consolas"/>
-                          <w:sz w:val="19"/>
-                          <w:szCs w:val="19"/>
-                        </w:rPr>
-                        <w:t>getStartPoints</w:t>
-                      </w:r>
-                      <w:proofErr w:type="spellEnd"/>
-                      <w:r>
-                        <w:rPr>
-                          <w:rFonts w:ascii="Consolas" w:hAnsi="Consolas" w:cs="Consolas"/>
-                          <w:sz w:val="19"/>
-                          <w:szCs w:val="19"/>
-                        </w:rPr>
-                        <w:t>(</w:t>
-                      </w:r>
-                      <w:proofErr w:type="spellStart"/>
-                      <w:r>
-                        <w:rPr>
-                          <w:rFonts w:ascii="Consolas" w:hAnsi="Consolas" w:cs="Consolas"/>
-                          <w:sz w:val="19"/>
-                          <w:szCs w:val="19"/>
-                        </w:rPr>
-                        <w:t>allIslandTiles</w:t>
-                      </w:r>
-                      <w:proofErr w:type="spellEnd"/>
-                      <w:r>
-                        <w:rPr>
-                          <w:rFonts w:ascii="Consolas" w:hAnsi="Consolas" w:cs="Consolas"/>
-                          <w:sz w:val="19"/>
-                          <w:szCs w:val="19"/>
-                        </w:rPr>
-                        <w:t xml:space="preserve">, </w:t>
-                      </w:r>
-                      <w:proofErr w:type="spellStart"/>
-                      <w:r>
-                        <w:rPr>
-                          <w:rFonts w:ascii="Consolas" w:hAnsi="Consolas" w:cs="Consolas"/>
-                          <w:sz w:val="19"/>
-                          <w:szCs w:val="19"/>
-                        </w:rPr>
-                        <w:t>numCivs</w:t>
-                      </w:r>
-                      <w:proofErr w:type="spellEnd"/>
-                      <w:r>
-                        <w:rPr>
-                          <w:rFonts w:ascii="Consolas" w:hAnsi="Consolas" w:cs="Consolas"/>
-                          <w:sz w:val="19"/>
-                          <w:szCs w:val="19"/>
-                        </w:rPr>
-                        <w:t>, width, height);</w:t>
+                        <w:t xml:space="preserve">        civStartPoints = getStartPoints(allIslandTiles, numCivs, width, height);</w:t>
                       </w:r>
                     </w:p>
                     <w:p>
@@ -11151,25 +8361,7 @@
                           <w:sz w:val="19"/>
                           <w:szCs w:val="19"/>
                         </w:rPr>
-                        <w:t xml:space="preserve">        </w:t>
-                      </w:r>
-                      <w:proofErr w:type="gramStart"/>
-                      <w:r>
-                        <w:rPr>
-                          <w:rFonts w:ascii="Consolas" w:hAnsi="Consolas" w:cs="Consolas"/>
-                          <w:sz w:val="19"/>
-                          <w:szCs w:val="19"/>
-                        </w:rPr>
-                        <w:t>return</w:t>
-                      </w:r>
-                      <w:proofErr w:type="gramEnd"/>
-                      <w:r>
-                        <w:rPr>
-                          <w:rFonts w:ascii="Consolas" w:hAnsi="Consolas" w:cs="Consolas"/>
-                          <w:sz w:val="19"/>
-                          <w:szCs w:val="19"/>
-                        </w:rPr>
-                        <w:t xml:space="preserve"> map;</w:t>
+                        <w:t xml:space="preserve">        return map;</w:t>
                       </w:r>
                     </w:p>
                     <w:p>
@@ -11179,17 +8371,7 @@
                           <w:sz w:val="19"/>
                           <w:szCs w:val="19"/>
                         </w:rPr>
-                        <w:t xml:space="preserve"> </w:t>
-                      </w:r>
-                      <w:bookmarkStart w:id="20" w:name="_GoBack"/>
-                      <w:bookmarkEnd w:id="20"/>
-                      <w:r>
-                        <w:rPr>
-                          <w:rFonts w:ascii="Consolas" w:hAnsi="Consolas" w:cs="Consolas"/>
-                          <w:sz w:val="19"/>
-                          <w:szCs w:val="19"/>
-                        </w:rPr>
-                        <w:t>ENDPROCEDURE</w:t>
+                        <w:t xml:space="preserve"> ENDPROCEDURE</w:t>
                       </w:r>
                     </w:p>
                   </w:txbxContent>
@@ -11365,35 +8547,7 @@
         <w:rPr>
           <w:sz w:val="24"/>
         </w:rPr>
-        <w:t xml:space="preserve">In order for the AI player to decide what actions to do, it must reference data about itself and the other players in the game. Each AI will have a set of base values that determine the “rest” states of the various parameters, and the AI will need to choose its action based on the different values. For example, more militaristic </w:t>
-      </w:r>
-      <w:proofErr w:type="spellStart"/>
-      <w:r>
-        <w:rPr>
-          <w:sz w:val="24"/>
-        </w:rPr>
-        <w:t>Civs</w:t>
-      </w:r>
-      <w:proofErr w:type="spellEnd"/>
-      <w:r>
-        <w:rPr>
-          <w:sz w:val="24"/>
-        </w:rPr>
-        <w:t xml:space="preserve"> would have a higher target for the number of military units, certain </w:t>
-      </w:r>
-      <w:proofErr w:type="spellStart"/>
-      <w:r>
-        <w:rPr>
-          <w:sz w:val="24"/>
-        </w:rPr>
-        <w:t>Civs</w:t>
-      </w:r>
-      <w:proofErr w:type="spellEnd"/>
-      <w:r>
-        <w:rPr>
-          <w:sz w:val="24"/>
-        </w:rPr>
-        <w:t xml:space="preserve"> may prefer building wonders, some may prefer many cities whilst others few.</w:t>
+        <w:t>In order for the AI player to decide what actions to do, it must reference data about itself and the other players in the game. Each AI will have a set of base values that determine the “rest” states of the various parameters, and the AI will need to choose its action based on the different values. For example, more militaristic Civs would have a higher target for the number of military units, certain Civs may prefer building wonders, some may prefer many cities whilst others few.</w:t>
       </w:r>
       <w:r>
         <w:rPr>
@@ -11504,21 +8658,7 @@
         <w:rPr>
           <w:sz w:val="24"/>
         </w:rPr>
-        <w:t xml:space="preserve">The city module will control production inside cities, as well as parameters such as buildings and </w:t>
-      </w:r>
-      <w:proofErr w:type="spellStart"/>
-      <w:r>
-        <w:rPr>
-          <w:sz w:val="24"/>
-        </w:rPr>
-        <w:t>hitpoints</w:t>
-      </w:r>
-      <w:proofErr w:type="spellEnd"/>
-      <w:r>
-        <w:rPr>
-          <w:sz w:val="24"/>
-        </w:rPr>
-        <w:t>. This will allow cities to be captured by enemies and pass data to other modules for use.</w:t>
+        <w:t>The city module will control production inside cities, as well as parameters such as buildings and hitpoints. This will allow cities to be captured by enemies and pass data to other modules for use.</w:t>
       </w:r>
     </w:p>
     <w:p>
@@ -11554,21 +8694,7 @@
         <w:rPr>
           <w:sz w:val="24"/>
         </w:rPr>
-        <w:t xml:space="preserve">s such as likelihood of a revolution. Happy cities will provide bonuses to the player, whilst unhappy cities will cause </w:t>
-      </w:r>
-      <w:proofErr w:type="spellStart"/>
-      <w:r>
-        <w:rPr>
-          <w:sz w:val="24"/>
-        </w:rPr>
-        <w:t>debuffs</w:t>
-      </w:r>
-      <w:proofErr w:type="spellEnd"/>
-      <w:r>
-        <w:rPr>
-          <w:sz w:val="24"/>
-        </w:rPr>
-        <w:t>.</w:t>
+        <w:t>s such as likelihood of a revolution. Happy cities will provide bonuses to the player, whilst unhappy cities will cause debuffs.</w:t>
       </w:r>
     </w:p>
     <w:sectPr>
@@ -14249,7 +11375,7 @@
 </file>
 
 <file path=customXml/itemProps2.xml><?xml version="1.0" encoding="utf-8"?>
-<ds:datastoreItem xmlns:ds="http://schemas.openxmlformats.org/officeDocument/2006/customXml" ds:itemID="{2A20CCEE-B2C2-4477-889B-9853F1B457D1}">
+<ds:datastoreItem xmlns:ds="http://schemas.openxmlformats.org/officeDocument/2006/customXml" ds:itemID="{997802CA-6B6D-4AC7-81D9-4FF1487D6DC4}">
   <ds:schemaRefs>
     <ds:schemaRef ds:uri="http://schemas.openxmlformats.org/officeDocument/2006/bibliography"/>
   </ds:schemaRefs>

</xml_diff>

<commit_message>
Added FOV Calc to write up & made slightly more efficient
</commit_message>
<xml_diff>
--- a/Write Up/Revolution Game Project.docx
+++ b/Write Up/Revolution Game Project.docx
@@ -5689,8 +5689,6 @@
                               </w:rPr>
                               <w:t>tundra</w:t>
                             </w:r>
-                            <w:bookmarkStart w:id="19" w:name="_GoBack"/>
-                            <w:bookmarkEnd w:id="19"/>
                           </w:p>
                           <w:p>
                             <w:pPr>
@@ -8474,13 +8472,79 @@
           <w:sz w:val="24"/>
         </w:rPr>
       </w:pPr>
-      <w:bookmarkStart w:id="21" w:name="_Toc495437316"/>
+      <w:bookmarkStart w:id="19" w:name="_Toc495437316"/>
       <w:r>
         <w:rPr>
           <w:sz w:val="24"/>
         </w:rPr>
         <w:lastRenderedPageBreak/>
         <w:t>Player</w:t>
+      </w:r>
+      <w:bookmarkEnd w:id="19"/>
+    </w:p>
+    <w:p>
+      <w:pPr>
+        <w:jc w:val="both"/>
+        <w:rPr>
+          <w:sz w:val="24"/>
+        </w:rPr>
+      </w:pPr>
+      <w:r>
+        <w:rPr>
+          <w:sz w:val="24"/>
+        </w:rPr>
+        <w:t>The player module will be responsible for handling inputs of the user and using them to interact with the game in a useful and predictable way.</w:t>
+      </w:r>
+    </w:p>
+    <w:p>
+      <w:pPr>
+        <w:pStyle w:val="Heading3"/>
+        <w:rPr>
+          <w:sz w:val="24"/>
+        </w:rPr>
+      </w:pPr>
+      <w:bookmarkStart w:id="20" w:name="_Toc495437317"/>
+      <w:r>
+        <w:rPr>
+          <w:sz w:val="24"/>
+        </w:rPr>
+        <w:t>Unit</w:t>
+      </w:r>
+      <w:bookmarkEnd w:id="20"/>
+    </w:p>
+    <w:p>
+      <w:pPr>
+        <w:jc w:val="both"/>
+        <w:rPr>
+          <w:sz w:val="24"/>
+        </w:rPr>
+      </w:pPr>
+      <w:r>
+        <w:rPr>
+          <w:sz w:val="24"/>
+        </w:rPr>
+        <w:t>The unit module will be responsible for handling unit interactions with the world.</w:t>
+      </w:r>
+      <w:r>
+        <w:rPr>
+          <w:sz w:val="24"/>
+        </w:rPr>
+        <w:t xml:space="preserve"> It will also define the various types of unit including settlers, which can build cities, workers which improve tiles and military units for wars.</w:t>
+      </w:r>
+    </w:p>
+    <w:p>
+      <w:pPr>
+        <w:pStyle w:val="Heading3"/>
+        <w:rPr>
+          <w:sz w:val="24"/>
+        </w:rPr>
+      </w:pPr>
+      <w:bookmarkStart w:id="21" w:name="_Toc495437318"/>
+      <w:r>
+        <w:rPr>
+          <w:sz w:val="24"/>
+        </w:rPr>
+        <w:t>Combat</w:t>
       </w:r>
       <w:bookmarkEnd w:id="21"/>
     </w:p>
@@ -8495,7 +8559,13 @@
         <w:rPr>
           <w:sz w:val="24"/>
         </w:rPr>
-        <w:t>The player module will be responsible for handling inputs of the user and using them to interact with the game in a useful and predictable way.</w:t>
+        <w:t>The combat module will handle unit military interactions to calculate the damage taken by a unit and which unit wins the battle (if any)</w:t>
+      </w:r>
+      <w:r>
+        <w:rPr>
+          <w:sz w:val="24"/>
+        </w:rPr>
+        <w:t xml:space="preserve">. </w:t>
       </w:r>
     </w:p>
     <w:p>
@@ -8505,12 +8575,12 @@
           <w:sz w:val="24"/>
         </w:rPr>
       </w:pPr>
-      <w:bookmarkStart w:id="22" w:name="_Toc495437317"/>
-      <w:r>
-        <w:rPr>
-          <w:sz w:val="24"/>
-        </w:rPr>
-        <w:t>Unit</w:t>
+      <w:bookmarkStart w:id="22" w:name="_Toc495437319"/>
+      <w:r>
+        <w:rPr>
+          <w:sz w:val="24"/>
+        </w:rPr>
+        <w:t>AI</w:t>
       </w:r>
       <w:bookmarkEnd w:id="22"/>
     </w:p>
@@ -8525,28 +8595,108 @@
         <w:rPr>
           <w:sz w:val="24"/>
         </w:rPr>
-        <w:t>The unit module will be responsible for handling unit interactions with the world.</w:t>
-      </w:r>
-      <w:r>
-        <w:rPr>
-          <w:sz w:val="24"/>
-        </w:rPr>
-        <w:t xml:space="preserve"> It will also define the various types of unit including settlers, which can build cities, workers which improve tiles and military units for wars.</w:t>
+        <w:t xml:space="preserve">The AI module will control the computer players in the game so that the player can play by themselves. It will need to be able to make decisions based on the current situation of the player in an efficient manner so that the </w:t>
+      </w:r>
+      <w:r>
+        <w:rPr>
+          <w:sz w:val="24"/>
+        </w:rPr>
+        <w:t>player does not have to wait too long until their next turn.</w:t>
       </w:r>
     </w:p>
     <w:p>
       <w:pPr>
+        <w:pStyle w:val="Heading4"/>
+        <w:rPr>
+          <w:sz w:val="24"/>
+        </w:rPr>
+      </w:pPr>
+      <w:r>
+        <w:rPr>
+          <w:sz w:val="24"/>
+        </w:rPr>
+        <w:t>Choosing Actions</w:t>
+      </w:r>
+    </w:p>
+    <w:p>
+      <w:pPr>
+        <w:jc w:val="both"/>
+        <w:rPr>
+          <w:sz w:val="24"/>
+        </w:rPr>
+      </w:pPr>
+      <w:r>
+        <w:rPr>
+          <w:sz w:val="24"/>
+        </w:rPr>
+        <w:t>In order for the AI player to decide what actions to do, it must reference data about itself and the other players in the game. Each AI will have a set of base values that determine the “rest” states of the various parameters, and the AI will need to choose its action based on the different values. For example, more militaristic Civs would have a higher target for the number of military units, certain Civs may prefer building wonders, some may prefer many cities whilst others few.</w:t>
+      </w:r>
+      <w:r>
+        <w:rPr>
+          <w:sz w:val="24"/>
+        </w:rPr>
+        <w:t xml:space="preserve"> These priorities will range from 0 to 1, with 1 being most important and 0 being the least according to the current state of the game.</w:t>
+      </w:r>
+    </w:p>
+    <w:p>
+      <w:pPr>
+        <w:pStyle w:val="Heading4"/>
+        <w:rPr>
+          <w:sz w:val="24"/>
+        </w:rPr>
+      </w:pPr>
+      <w:r>
+        <w:rPr>
+          <w:sz w:val="24"/>
+        </w:rPr>
+        <w:t>City Placement</w:t>
+      </w:r>
+    </w:p>
+    <w:p>
+      <w:pPr>
+        <w:jc w:val="both"/>
+        <w:rPr>
+          <w:sz w:val="24"/>
+        </w:rPr>
+      </w:pPr>
+      <w:r>
+        <w:rPr>
+          <w:sz w:val="24"/>
+        </w:rPr>
+        <w:t xml:space="preserve">When the AI discovers a place which it thinks is good for a city, it will trigger building of a settler in the city which can get the settler to the position as fast as possible. This will be done by pathfinding from each city to the target to gain the number of turns, and adding this to the number of turns required to complete the </w:t>
+      </w:r>
+      <w:r>
+        <w:rPr>
+          <w:sz w:val="24"/>
+        </w:rPr>
+        <w:t xml:space="preserve">production </w:t>
+      </w:r>
+      <w:r>
+        <w:rPr>
+          <w:sz w:val="24"/>
+        </w:rPr>
+        <w:t>queue.</w:t>
+      </w:r>
+      <w:r>
+        <w:rPr>
+          <w:sz w:val="24"/>
+        </w:rPr>
+        <w:t xml:space="preserve"> If the AI does not have a city placed by a certain turn, it will look for the best available space to build a city and follow this algorithm. </w:t>
+      </w:r>
+    </w:p>
+    <w:p>
+      <w:pPr>
         <w:pStyle w:val="Heading3"/>
         <w:rPr>
           <w:sz w:val="24"/>
         </w:rPr>
       </w:pPr>
-      <w:bookmarkStart w:id="23" w:name="_Toc495437318"/>
-      <w:r>
-        <w:rPr>
-          <w:sz w:val="24"/>
-        </w:rPr>
-        <w:t>Combat</w:t>
+      <w:bookmarkStart w:id="23" w:name="_Toc495437320"/>
+      <w:r>
+        <w:rPr>
+          <w:sz w:val="24"/>
+        </w:rPr>
+        <w:t>Fog of War</w:t>
       </w:r>
       <w:bookmarkEnd w:id="23"/>
     </w:p>
@@ -8561,13 +8711,7 @@
         <w:rPr>
           <w:sz w:val="24"/>
         </w:rPr>
-        <w:t>The combat module will handle unit military interactions to calculate the damage taken by a unit and which unit wins the battle (if any)</w:t>
-      </w:r>
-      <w:r>
-        <w:rPr>
-          <w:sz w:val="24"/>
-        </w:rPr>
-        <w:t xml:space="preserve">. </w:t>
+        <w:t>The fog of war module will handle which tiles are visible to the player and colour the tiles appropriately. The tiles should be white when undiscovered and a darker version of the colour when out of view distance. Other units should also be invisible outside of the view distance of the player.</w:t>
       </w:r>
     </w:p>
     <w:p>
@@ -8577,14 +8721,12 @@
           <w:sz w:val="24"/>
         </w:rPr>
       </w:pPr>
-      <w:bookmarkStart w:id="24" w:name="_Toc495437319"/>
-      <w:r>
-        <w:rPr>
-          <w:sz w:val="24"/>
-        </w:rPr>
-        <w:t>AI</w:t>
-      </w:r>
-      <w:bookmarkEnd w:id="24"/>
+      <w:r>
+        <w:rPr>
+          <w:sz w:val="24"/>
+        </w:rPr>
+        <w:t>Camera</w:t>
+      </w:r>
     </w:p>
     <w:p>
       <w:pPr>
@@ -8597,13 +8739,7 @@
         <w:rPr>
           <w:sz w:val="24"/>
         </w:rPr>
-        <w:t xml:space="preserve">The AI module will control the computer players in the game so that the player can play by themselves. It will need to be able to make decisions based on the current situation of the player in an efficient manner so that the </w:t>
-      </w:r>
-      <w:r>
-        <w:rPr>
-          <w:sz w:val="24"/>
-        </w:rPr>
-        <w:t>player does not have to wait too long until their next turn.</w:t>
+        <w:t>The camera module will control the various cameras of the game, including the main camera and the minimap camera.</w:t>
       </w:r>
     </w:p>
     <w:p>
@@ -8617,7 +8753,7 @@
         <w:rPr>
           <w:sz w:val="24"/>
         </w:rPr>
-        <w:t>Choosing Actions</w:t>
+        <w:t>Main Camera</w:t>
       </w:r>
     </w:p>
     <w:p>
@@ -8631,27 +8767,39 @@
         <w:rPr>
           <w:sz w:val="24"/>
         </w:rPr>
-        <w:t>In order for the AI player to decide what actions to do, it must reference data about itself and the other players in the game. Each AI will have a set of base values that determine the “rest” states of the various parameters, and the AI will need to choose its action based on the different values. For example, more militaristic Civs would have a higher target for the number of military units, certain Civs may prefer building wonders, some may prefer many cities whilst others few.</w:t>
-      </w:r>
-      <w:r>
-        <w:rPr>
-          <w:sz w:val="24"/>
-        </w:rPr>
-        <w:t xml:space="preserve"> These priorities will range from 0 to 1, with 1 being most important and 0 being the least according to the current state of the game.</w:t>
+        <w:t>The main camera will need to be able to make the terrain ‘loop’ across the horizontal axis, but not the vertical. It will need to limit the user’s view range to how far they have explored</w:t>
+      </w:r>
+      <w:r>
+        <w:rPr>
+          <w:sz w:val="24"/>
+        </w:rPr>
+        <w:t>.</w:t>
       </w:r>
     </w:p>
     <w:p>
       <w:pPr>
-        <w:pStyle w:val="Heading4"/>
-        <w:rPr>
-          <w:sz w:val="24"/>
-        </w:rPr>
-      </w:pPr>
-      <w:r>
-        <w:rPr>
-          <w:sz w:val="24"/>
-        </w:rPr>
-        <w:t>City Placement</w:t>
+        <w:pStyle w:val="Heading5"/>
+        <w:rPr>
+          <w:sz w:val="24"/>
+        </w:rPr>
+      </w:pPr>
+      <w:r>
+        <w:rPr>
+          <w:sz w:val="24"/>
+        </w:rPr>
+        <w:t xml:space="preserve">Vertical </w:t>
+      </w:r>
+      <w:r>
+        <w:rPr>
+          <w:sz w:val="24"/>
+        </w:rPr>
+        <w:t xml:space="preserve">FOV </w:t>
+      </w:r>
+      <w:r>
+        <w:rPr>
+          <w:sz w:val="24"/>
+        </w:rPr>
+        <w:t>Calculations</w:t>
       </w:r>
     </w:p>
     <w:p>
@@ -8665,55 +8813,2520 @@
         <w:rPr>
           <w:sz w:val="24"/>
         </w:rPr>
-        <w:t xml:space="preserve">When the AI discovers a place which it thinks is good for a city, it will trigger building of a settler in the city which can get the settler to the position as fast as possible. This will be done by pathfinding from each city to the target to gain the number of turns, and adding this to the number of turns required to complete the </w:t>
-      </w:r>
-      <w:r>
-        <w:rPr>
-          <w:sz w:val="24"/>
-        </w:rPr>
-        <w:t xml:space="preserve">production </w:t>
-      </w:r>
-      <w:r>
-        <w:rPr>
-          <w:sz w:val="24"/>
-        </w:rPr>
-        <w:t>queue.</w:t>
-      </w:r>
-      <w:r>
-        <w:rPr>
-          <w:sz w:val="24"/>
-        </w:rPr>
-        <w:t xml:space="preserve"> If the AI does not have a city placed by a certain turn, it will look for the best available space to build a city and follow this algorithm. </w:t>
+        <w:t>In order to limit the users FOV, there needs to be calculations to calculate the position of the user’s FOV on the world plane. This could be done via raycasts, but would be more efficient and reliable using maths.</w:t>
       </w:r>
     </w:p>
     <w:p>
       <w:pPr>
+        <w:jc w:val="both"/>
+        <w:rPr>
+          <w:rFonts w:eastAsiaTheme="minorEastAsia"/>
+          <w:sz w:val="24"/>
+        </w:rPr>
+      </w:pPr>
+      <w:r>
+        <w:rPr>
+          <w:sz w:val="24"/>
+        </w:rPr>
+        <w:lastRenderedPageBreak/>
+        <w:t xml:space="preserve">As we are given the vertical FOV by default, working out the z position when the camera is facing straight down is fairly simple, as the angle below and above the camera’s z coordinate is </w:t>
+      </w:r>
+      <w:r>
+        <w:rPr>
+          <w:sz w:val="24"/>
+        </w:rPr>
+        <w:t xml:space="preserve">half the camera’s FOV. Given the camera’s y coordinate too, </w:t>
+      </w:r>
+      <m:oMath>
+        <m:r>
+          <m:rPr>
+            <m:sty m:val="p"/>
+          </m:rPr>
+          <w:rPr>
+            <w:rFonts w:ascii="Cambria Math" w:hAnsi="Cambria Math"/>
+            <w:sz w:val="24"/>
+          </w:rPr>
+          <m:t>Δ</m:t>
+        </m:r>
+        <m:r>
+          <w:rPr>
+            <w:rFonts w:ascii="Cambria Math" w:hAnsi="Cambria Math"/>
+            <w:sz w:val="24"/>
+          </w:rPr>
+          <m:t>z=y</m:t>
+        </m:r>
+        <m:func>
+          <m:funcPr>
+            <m:ctrlPr>
+              <w:rPr>
+                <w:rFonts w:ascii="Cambria Math" w:hAnsi="Cambria Math"/>
+                <w:i/>
+                <w:sz w:val="24"/>
+              </w:rPr>
+            </m:ctrlPr>
+          </m:funcPr>
+          <m:fName>
+            <m:r>
+              <m:rPr>
+                <m:sty m:val="p"/>
+              </m:rPr>
+              <w:rPr>
+                <w:rFonts w:ascii="Cambria Math" w:hAnsi="Cambria Math"/>
+                <w:sz w:val="24"/>
+              </w:rPr>
+              <m:t>tan</m:t>
+            </m:r>
+          </m:fName>
+          <m:e>
+            <m:r>
+              <w:rPr>
+                <w:rFonts w:ascii="Cambria Math" w:hAnsi="Cambria Math"/>
+                <w:sz w:val="24"/>
+              </w:rPr>
+              <m:t>30</m:t>
+            </m:r>
+          </m:e>
+        </m:func>
+      </m:oMath>
+      <w:r>
+        <w:rPr>
+          <w:rFonts w:eastAsiaTheme="minorEastAsia"/>
+          <w:sz w:val="24"/>
+        </w:rPr>
+        <w:t xml:space="preserve">, so the absolute coordinates for the top and bottom are </w:t>
+      </w:r>
+      <m:oMath>
+        <m:r>
+          <w:rPr>
+            <w:rFonts w:ascii="Cambria Math" w:eastAsiaTheme="minorEastAsia" w:hAnsi="Cambria Math"/>
+            <w:sz w:val="24"/>
+          </w:rPr>
+          <m:t>z±</m:t>
+        </m:r>
+        <m:r>
+          <m:rPr>
+            <m:sty m:val="p"/>
+          </m:rPr>
+          <w:rPr>
+            <w:rFonts w:ascii="Cambria Math" w:eastAsiaTheme="minorEastAsia" w:hAnsi="Cambria Math"/>
+            <w:sz w:val="24"/>
+          </w:rPr>
+          <m:t>Δ</m:t>
+        </m:r>
+        <m:r>
+          <w:rPr>
+            <w:rFonts w:ascii="Cambria Math" w:eastAsiaTheme="minorEastAsia" w:hAnsi="Cambria Math"/>
+            <w:sz w:val="24"/>
+          </w:rPr>
+          <m:t>z= z±y</m:t>
+        </m:r>
+        <m:func>
+          <m:funcPr>
+            <m:ctrlPr>
+              <w:rPr>
+                <w:rFonts w:ascii="Cambria Math" w:eastAsiaTheme="minorEastAsia" w:hAnsi="Cambria Math"/>
+                <w:i/>
+                <w:sz w:val="24"/>
+              </w:rPr>
+            </m:ctrlPr>
+          </m:funcPr>
+          <m:fName>
+            <m:r>
+              <m:rPr>
+                <m:sty m:val="p"/>
+              </m:rPr>
+              <w:rPr>
+                <w:rFonts w:ascii="Cambria Math" w:hAnsi="Cambria Math"/>
+                <w:sz w:val="24"/>
+              </w:rPr>
+              <m:t>tan</m:t>
+            </m:r>
+          </m:fName>
+          <m:e>
+            <m:r>
+              <w:rPr>
+                <w:rFonts w:ascii="Cambria Math" w:eastAsiaTheme="minorEastAsia" w:hAnsi="Cambria Math"/>
+                <w:sz w:val="24"/>
+              </w:rPr>
+              <m:t>30</m:t>
+            </m:r>
+          </m:e>
+        </m:func>
+      </m:oMath>
+      <w:r>
+        <w:rPr>
+          <w:rFonts w:eastAsiaTheme="minorEastAsia"/>
+          <w:sz w:val="24"/>
+        </w:rPr>
+        <w:t>. With the default FOV of 60</w:t>
+      </w:r>
+      <w:r>
+        <w:rPr>
+          <w:rFonts w:eastAsiaTheme="minorEastAsia" w:cstheme="minorHAnsi"/>
+          <w:sz w:val="24"/>
+        </w:rPr>
+        <w:t>°</w:t>
+      </w:r>
+      <w:r>
+        <w:rPr>
+          <w:rFonts w:eastAsiaTheme="minorEastAsia"/>
+          <w:sz w:val="24"/>
+        </w:rPr>
+        <w:t>, rotating the camera 30</w:t>
+      </w:r>
+      <w:r>
+        <w:rPr>
+          <w:rFonts w:eastAsiaTheme="minorEastAsia" w:cstheme="minorHAnsi"/>
+          <w:sz w:val="24"/>
+        </w:rPr>
+        <w:t>°</w:t>
+      </w:r>
+      <w:r>
+        <w:rPr>
+          <w:rFonts w:eastAsiaTheme="minorEastAsia"/>
+          <w:sz w:val="24"/>
+        </w:rPr>
+        <w:t xml:space="preserve"> from the vertical means that the bottom z coordinate is simply the z coordinate of the camera, and the top is </w:t>
+      </w:r>
+      <m:oMath>
+        <m:r>
+          <w:rPr>
+            <w:rFonts w:ascii="Cambria Math" w:eastAsiaTheme="minorEastAsia" w:hAnsi="Cambria Math"/>
+            <w:sz w:val="24"/>
+          </w:rPr>
+          <m:t>z+y</m:t>
+        </m:r>
+        <m:func>
+          <m:funcPr>
+            <m:ctrlPr>
+              <w:rPr>
+                <w:rFonts w:ascii="Cambria Math" w:eastAsiaTheme="minorEastAsia" w:hAnsi="Cambria Math"/>
+                <w:i/>
+                <w:sz w:val="24"/>
+              </w:rPr>
+            </m:ctrlPr>
+          </m:funcPr>
+          <m:fName>
+            <m:r>
+              <m:rPr>
+                <m:sty m:val="p"/>
+              </m:rPr>
+              <w:rPr>
+                <w:rFonts w:ascii="Cambria Math" w:hAnsi="Cambria Math"/>
+                <w:sz w:val="24"/>
+              </w:rPr>
+              <m:t>tan</m:t>
+            </m:r>
+          </m:fName>
+          <m:e>
+            <m:r>
+              <w:rPr>
+                <w:rFonts w:ascii="Cambria Math" w:eastAsiaTheme="minorEastAsia" w:hAnsi="Cambria Math"/>
+                <w:sz w:val="24"/>
+              </w:rPr>
+              <m:t>60</m:t>
+            </m:r>
+          </m:e>
+        </m:func>
+      </m:oMath>
+      <w:r>
+        <w:rPr>
+          <w:rFonts w:eastAsiaTheme="minorEastAsia"/>
+          <w:sz w:val="24"/>
+        </w:rPr>
+        <w:t>.</w:t>
+      </w:r>
+      <w:r>
+        <w:rPr>
+          <w:rFonts w:eastAsiaTheme="minorEastAsia"/>
+          <w:sz w:val="24"/>
+        </w:rPr>
+        <w:t xml:space="preserve"> </w:t>
+      </w:r>
+    </w:p>
+    <w:p>
+      <w:pPr>
+        <w:jc w:val="center"/>
+        <w:rPr>
+          <w:rFonts w:eastAsiaTheme="minorEastAsia"/>
+          <w:sz w:val="24"/>
+        </w:rPr>
+      </w:pPr>
+      <w:r>
+        <w:rPr>
+          <w:noProof/>
+          <w:sz w:val="24"/>
+          <w:lang w:eastAsia="en-GB"/>
+        </w:rPr>
+        <mc:AlternateContent>
+          <mc:Choice Requires="wpc">
+            <w:drawing>
+              <wp:inline distT="0" distB="0" distL="0" distR="0">
+                <wp:extent cx="5486400" cy="2838450"/>
+                <wp:effectExtent l="0" t="0" r="0" b="0"/>
+                <wp:docPr id="6" name="Canvas 6"/>
+                <wp:cNvGraphicFramePr>
+                  <a:graphicFrameLocks xmlns:a="http://schemas.openxmlformats.org/drawingml/2006/main" noChangeAspect="1"/>
+                </wp:cNvGraphicFramePr>
+                <a:graphic xmlns:a="http://schemas.openxmlformats.org/drawingml/2006/main">
+                  <a:graphicData uri="http://schemas.microsoft.com/office/word/2010/wordprocessingCanvas">
+                    <wpc:wpc>
+                      <wpc:bg/>
+                      <wpc:whole/>
+                      <wps:wsp>
+                        <wps:cNvPr id="7" name="Straight Connector 7"/>
+                        <wps:cNvCnPr/>
+                        <wps:spPr>
+                          <a:xfrm flipH="1">
+                            <a:off x="876300" y="390525"/>
+                            <a:ext cx="1362075" cy="2009775"/>
+                          </a:xfrm>
+                          <a:prstGeom prst="line">
+                            <a:avLst/>
+                          </a:prstGeom>
+                        </wps:spPr>
+                        <wps:style>
+                          <a:lnRef idx="1">
+                            <a:schemeClr val="accent1"/>
+                          </a:lnRef>
+                          <a:fillRef idx="0">
+                            <a:schemeClr val="accent1"/>
+                          </a:fillRef>
+                          <a:effectRef idx="0">
+                            <a:schemeClr val="accent1"/>
+                          </a:effectRef>
+                          <a:fontRef idx="minor">
+                            <a:schemeClr val="tx1"/>
+                          </a:fontRef>
+                        </wps:style>
+                        <wps:bodyPr/>
+                      </wps:wsp>
+                      <wps:wsp>
+                        <wps:cNvPr id="8" name="Straight Connector 8"/>
+                        <wps:cNvCnPr/>
+                        <wps:spPr>
+                          <a:xfrm>
+                            <a:off x="2238375" y="390525"/>
+                            <a:ext cx="2790825" cy="2009775"/>
+                          </a:xfrm>
+                          <a:prstGeom prst="line">
+                            <a:avLst/>
+                          </a:prstGeom>
+                        </wps:spPr>
+                        <wps:style>
+                          <a:lnRef idx="1">
+                            <a:schemeClr val="accent1"/>
+                          </a:lnRef>
+                          <a:fillRef idx="0">
+                            <a:schemeClr val="accent1"/>
+                          </a:fillRef>
+                          <a:effectRef idx="0">
+                            <a:schemeClr val="accent1"/>
+                          </a:effectRef>
+                          <a:fontRef idx="minor">
+                            <a:schemeClr val="tx1"/>
+                          </a:fontRef>
+                        </wps:style>
+                        <wps:bodyPr/>
+                      </wps:wsp>
+                      <wps:wsp>
+                        <wps:cNvPr id="9" name="Straight Connector 9"/>
+                        <wps:cNvCnPr/>
+                        <wps:spPr>
+                          <a:xfrm>
+                            <a:off x="876300" y="2400300"/>
+                            <a:ext cx="4152900" cy="0"/>
+                          </a:xfrm>
+                          <a:prstGeom prst="line">
+                            <a:avLst/>
+                          </a:prstGeom>
+                          <a:ln>
+                            <a:prstDash val="dash"/>
+                          </a:ln>
+                        </wps:spPr>
+                        <wps:style>
+                          <a:lnRef idx="1">
+                            <a:schemeClr val="accent1"/>
+                          </a:lnRef>
+                          <a:fillRef idx="0">
+                            <a:schemeClr val="accent1"/>
+                          </a:fillRef>
+                          <a:effectRef idx="0">
+                            <a:schemeClr val="accent1"/>
+                          </a:effectRef>
+                          <a:fontRef idx="minor">
+                            <a:schemeClr val="tx1"/>
+                          </a:fontRef>
+                        </wps:style>
+                        <wps:bodyPr/>
+                      </wps:wsp>
+                      <wps:wsp>
+                        <wps:cNvPr id="10" name="Straight Connector 10"/>
+                        <wps:cNvCnPr/>
+                        <wps:spPr>
+                          <a:xfrm>
+                            <a:off x="2238375" y="390525"/>
+                            <a:ext cx="0" cy="2009775"/>
+                          </a:xfrm>
+                          <a:prstGeom prst="line">
+                            <a:avLst/>
+                          </a:prstGeom>
+                          <a:ln>
+                            <a:prstDash val="dash"/>
+                          </a:ln>
+                        </wps:spPr>
+                        <wps:style>
+                          <a:lnRef idx="1">
+                            <a:schemeClr val="accent1"/>
+                          </a:lnRef>
+                          <a:fillRef idx="0">
+                            <a:schemeClr val="accent1"/>
+                          </a:fillRef>
+                          <a:effectRef idx="0">
+                            <a:schemeClr val="accent1"/>
+                          </a:effectRef>
+                          <a:fontRef idx="minor">
+                            <a:schemeClr val="tx1"/>
+                          </a:fontRef>
+                        </wps:style>
+                        <wps:bodyPr/>
+                      </wps:wsp>
+                      <wps:wsp>
+                        <wps:cNvPr id="11" name="Arc 11"/>
+                        <wps:cNvSpPr/>
+                        <wps:spPr>
+                          <a:xfrm>
+                            <a:off x="1695450" y="647700"/>
+                            <a:ext cx="1123951" cy="504825"/>
+                          </a:xfrm>
+                          <a:prstGeom prst="arc">
+                            <a:avLst>
+                              <a:gd name="adj1" fmla="val 5532499"/>
+                              <a:gd name="adj2" fmla="val 9641569"/>
+                            </a:avLst>
+                          </a:prstGeom>
+                        </wps:spPr>
+                        <wps:style>
+                          <a:lnRef idx="1">
+                            <a:schemeClr val="accent1"/>
+                          </a:lnRef>
+                          <a:fillRef idx="0">
+                            <a:schemeClr val="accent1"/>
+                          </a:fillRef>
+                          <a:effectRef idx="0">
+                            <a:schemeClr val="accent1"/>
+                          </a:effectRef>
+                          <a:fontRef idx="minor">
+                            <a:schemeClr val="tx1"/>
+                          </a:fontRef>
+                        </wps:style>
+                        <wps:bodyPr rot="0" spcFirstLastPara="0" vertOverflow="overflow" horzOverflow="overflow" vert="horz" wrap="square" lIns="91440" tIns="45720" rIns="91440" bIns="45720" numCol="1" spcCol="0" rtlCol="0" fromWordArt="0" anchor="ctr" anchorCtr="0" forceAA="0" compatLnSpc="1">
+                          <a:prstTxWarp prst="textNoShape">
+                            <a:avLst/>
+                          </a:prstTxWarp>
+                          <a:noAutofit/>
+                        </wps:bodyPr>
+                      </wps:wsp>
+                      <wps:wsp>
+                        <wps:cNvPr id="12" name="Text Box 12"/>
+                        <wps:cNvSpPr txBox="1"/>
+                        <wps:spPr>
+                          <a:xfrm>
+                            <a:off x="2200275" y="1666875"/>
+                            <a:ext cx="276225" cy="266700"/>
+                          </a:xfrm>
+                          <a:prstGeom prst="rect">
+                            <a:avLst/>
+                          </a:prstGeom>
+                          <a:noFill/>
+                          <a:ln w="6350">
+                            <a:noFill/>
+                          </a:ln>
+                          <a:effectLst/>
+                        </wps:spPr>
+                        <wps:style>
+                          <a:lnRef idx="0">
+                            <a:schemeClr val="accent1"/>
+                          </a:lnRef>
+                          <a:fillRef idx="0">
+                            <a:schemeClr val="accent1"/>
+                          </a:fillRef>
+                          <a:effectRef idx="0">
+                            <a:schemeClr val="accent1"/>
+                          </a:effectRef>
+                          <a:fontRef idx="minor">
+                            <a:schemeClr val="dk1"/>
+                          </a:fontRef>
+                        </wps:style>
+                        <wps:txbx>
+                          <w:txbxContent>
+                            <w:p>
+                              <w:pPr>
+                                <w:rPr>
+                                  <w:rFonts w:ascii="Cambria Math" w:hAnsi="Cambria Math"/>
+                                  <w:oMath/>
+                                </w:rPr>
+                              </w:pPr>
+                              <m:oMathPara>
+                                <m:oMath>
+                                  <m:r>
+                                    <w:rPr>
+                                      <w:rFonts w:ascii="Cambria Math" w:hAnsi="Cambria Math"/>
+                                    </w:rPr>
+                                    <m:t>y</m:t>
+                                  </m:r>
+                                </m:oMath>
+                              </m:oMathPara>
+                            </w:p>
+                          </w:txbxContent>
+                        </wps:txbx>
+                        <wps:bodyPr rot="0" spcFirstLastPara="0" vertOverflow="overflow" horzOverflow="overflow" vert="horz" wrap="square" lIns="91440" tIns="45720" rIns="91440" bIns="45720" numCol="1" spcCol="0" rtlCol="0" fromWordArt="0" anchor="t" anchorCtr="0" forceAA="0" compatLnSpc="1">
+                          <a:prstTxWarp prst="textNoShape">
+                            <a:avLst/>
+                          </a:prstTxWarp>
+                          <a:noAutofit/>
+                        </wps:bodyPr>
+                      </wps:wsp>
+                      <wps:wsp>
+                        <wps:cNvPr id="18" name="Text Box 12"/>
+                        <wps:cNvSpPr txBox="1"/>
+                        <wps:spPr>
+                          <a:xfrm>
+                            <a:off x="1503975" y="2380275"/>
+                            <a:ext cx="276225" cy="266700"/>
+                          </a:xfrm>
+                          <a:prstGeom prst="rect">
+                            <a:avLst/>
+                          </a:prstGeom>
+                          <a:noFill/>
+                          <a:ln w="6350">
+                            <a:noFill/>
+                          </a:ln>
+                          <a:effectLst/>
+                        </wps:spPr>
+                        <wps:style>
+                          <a:lnRef idx="0">
+                            <a:schemeClr val="accent1"/>
+                          </a:lnRef>
+                          <a:fillRef idx="0">
+                            <a:schemeClr val="accent1"/>
+                          </a:fillRef>
+                          <a:effectRef idx="0">
+                            <a:schemeClr val="accent1"/>
+                          </a:effectRef>
+                          <a:fontRef idx="minor">
+                            <a:schemeClr val="dk1"/>
+                          </a:fontRef>
+                        </wps:style>
+                        <wps:txbx>
+                          <w:txbxContent>
+                            <w:p>
+                              <w:pPr>
+                                <w:pStyle w:val="NormalWeb"/>
+                                <w:spacing w:before="0" w:beforeAutospacing="0" w:after="160" w:afterAutospacing="0" w:line="256" w:lineRule="auto"/>
+                              </w:pPr>
+                              <m:oMathPara>
+                                <m:oMathParaPr>
+                                  <m:jc m:val="centerGroup"/>
+                                </m:oMathParaPr>
+                                <m:oMath>
+                                  <m:sSub>
+                                    <m:sSubPr>
+                                      <m:ctrlPr>
+                                        <w:rPr>
+                                          <w:rFonts w:ascii="Cambria Math" w:hAnsi="Cambria Math"/>
+                                          <w:i/>
+                                        </w:rPr>
+                                      </m:ctrlPr>
+                                    </m:sSubPr>
+                                    <m:e>
+                                      <m:r>
+                                        <w:rPr>
+                                          <w:rFonts w:ascii="Cambria Math" w:hAnsi="Cambria Math"/>
+                                        </w:rPr>
+                                        <m:t>z</m:t>
+                                      </m:r>
+                                    </m:e>
+                                    <m:sub>
+                                      <m:r>
+                                        <w:rPr>
+                                          <w:rFonts w:ascii="Cambria Math" w:hAnsi="Cambria Math"/>
+                                        </w:rPr>
+                                        <m:t>1</m:t>
+                                      </m:r>
+                                    </m:sub>
+                                  </m:sSub>
+                                </m:oMath>
+                              </m:oMathPara>
+                            </w:p>
+                          </w:txbxContent>
+                        </wps:txbx>
+                        <wps:bodyPr rot="0" spcFirstLastPara="0" vert="horz" wrap="square" lIns="91440" tIns="45720" rIns="91440" bIns="45720" numCol="1" spcCol="0" rtlCol="0" fromWordArt="0" anchor="t" anchorCtr="0" forceAA="0" compatLnSpc="1">
+                          <a:prstTxWarp prst="textNoShape">
+                            <a:avLst/>
+                          </a:prstTxWarp>
+                          <a:noAutofit/>
+                        </wps:bodyPr>
+                      </wps:wsp>
+                      <wps:wsp>
+                        <wps:cNvPr id="19" name="Text Box 12"/>
+                        <wps:cNvSpPr txBox="1"/>
+                        <wps:spPr>
+                          <a:xfrm>
+                            <a:off x="3380400" y="2350725"/>
+                            <a:ext cx="276225" cy="266700"/>
+                          </a:xfrm>
+                          <a:prstGeom prst="rect">
+                            <a:avLst/>
+                          </a:prstGeom>
+                          <a:noFill/>
+                          <a:ln w="6350">
+                            <a:noFill/>
+                          </a:ln>
+                          <a:effectLst/>
+                        </wps:spPr>
+                        <wps:style>
+                          <a:lnRef idx="0">
+                            <a:schemeClr val="accent1"/>
+                          </a:lnRef>
+                          <a:fillRef idx="0">
+                            <a:schemeClr val="accent1"/>
+                          </a:fillRef>
+                          <a:effectRef idx="0">
+                            <a:schemeClr val="accent1"/>
+                          </a:effectRef>
+                          <a:fontRef idx="minor">
+                            <a:schemeClr val="dk1"/>
+                          </a:fontRef>
+                        </wps:style>
+                        <wps:txbx>
+                          <w:txbxContent>
+                            <w:p>
+                              <w:pPr>
+                                <w:pStyle w:val="NormalWeb"/>
+                                <w:spacing w:before="0" w:beforeAutospacing="0" w:after="160" w:afterAutospacing="0" w:line="254" w:lineRule="auto"/>
+                              </w:pPr>
+                              <m:oMathPara>
+                                <m:oMathParaPr>
+                                  <m:jc m:val="centerGroup"/>
+                                </m:oMathParaPr>
+                                <m:oMath>
+                                  <m:sSub>
+                                    <m:sSubPr>
+                                      <m:ctrlPr>
+                                        <w:rPr>
+                                          <w:rFonts w:ascii="Cambria Math" w:hAnsi="Cambria Math"/>
+                                          <w:i/>
+                                          <w:iCs/>
+                                        </w:rPr>
+                                      </m:ctrlPr>
+                                    </m:sSubPr>
+                                    <m:e>
+                                      <m:r>
+                                        <w:rPr>
+                                          <w:rFonts w:ascii="Cambria Math" w:eastAsia="Times New Roman" w:hAnsi="Cambria Math"/>
+                                        </w:rPr>
+                                        <m:t>z</m:t>
+                                      </m:r>
+                                    </m:e>
+                                    <m:sub>
+                                      <m:r>
+                                        <w:rPr>
+                                          <w:rFonts w:ascii="Cambria Math" w:eastAsia="Times New Roman" w:hAnsi="Cambria Math"/>
+                                        </w:rPr>
+                                        <m:t>2</m:t>
+                                      </m:r>
+                                    </m:sub>
+                                  </m:sSub>
+                                </m:oMath>
+                              </m:oMathPara>
+                            </w:p>
+                          </w:txbxContent>
+                        </wps:txbx>
+                        <wps:bodyPr rot="0" spcFirstLastPara="0" vert="horz" wrap="square" lIns="91440" tIns="45720" rIns="91440" bIns="45720" numCol="1" spcCol="0" rtlCol="0" fromWordArt="0" anchor="t" anchorCtr="0" forceAA="0" compatLnSpc="1">
+                          <a:prstTxWarp prst="textNoShape">
+                            <a:avLst/>
+                          </a:prstTxWarp>
+                          <a:noAutofit/>
+                        </wps:bodyPr>
+                      </wps:wsp>
+                      <wps:wsp>
+                        <wps:cNvPr id="13" name="Straight Connector 13"/>
+                        <wps:cNvCnPr/>
+                        <wps:spPr>
+                          <a:xfrm>
+                            <a:off x="876300" y="390525"/>
+                            <a:ext cx="4152900" cy="0"/>
+                          </a:xfrm>
+                          <a:prstGeom prst="line">
+                            <a:avLst/>
+                          </a:prstGeom>
+                          <a:ln>
+                            <a:prstDash val="dash"/>
+                          </a:ln>
+                        </wps:spPr>
+                        <wps:style>
+                          <a:lnRef idx="1">
+                            <a:schemeClr val="accent1"/>
+                          </a:lnRef>
+                          <a:fillRef idx="0">
+                            <a:schemeClr val="accent1"/>
+                          </a:fillRef>
+                          <a:effectRef idx="0">
+                            <a:schemeClr val="accent1"/>
+                          </a:effectRef>
+                          <a:fontRef idx="minor">
+                            <a:schemeClr val="tx1"/>
+                          </a:fontRef>
+                        </wps:style>
+                        <wps:bodyPr/>
+                      </wps:wsp>
+                      <wps:wsp>
+                        <wps:cNvPr id="16" name="Arc 16"/>
+                        <wps:cNvSpPr/>
+                        <wps:spPr>
+                          <a:xfrm>
+                            <a:off x="1943099" y="209550"/>
+                            <a:ext cx="1008675" cy="657225"/>
+                          </a:xfrm>
+                          <a:prstGeom prst="arc">
+                            <a:avLst>
+                              <a:gd name="adj1" fmla="val 20474355"/>
+                              <a:gd name="adj2" fmla="val 1992743"/>
+                            </a:avLst>
+                          </a:prstGeom>
+                        </wps:spPr>
+                        <wps:style>
+                          <a:lnRef idx="1">
+                            <a:schemeClr val="accent1"/>
+                          </a:lnRef>
+                          <a:fillRef idx="0">
+                            <a:schemeClr val="accent1"/>
+                          </a:fillRef>
+                          <a:effectRef idx="0">
+                            <a:schemeClr val="accent1"/>
+                          </a:effectRef>
+                          <a:fontRef idx="minor">
+                            <a:schemeClr val="tx1"/>
+                          </a:fontRef>
+                        </wps:style>
+                        <wps:bodyPr rot="0" spcFirstLastPara="0" vertOverflow="overflow" horzOverflow="overflow" vert="horz" wrap="square" lIns="91440" tIns="45720" rIns="91440" bIns="45720" numCol="1" spcCol="0" rtlCol="0" fromWordArt="0" anchor="ctr" anchorCtr="0" forceAA="0" compatLnSpc="1">
+                          <a:prstTxWarp prst="textNoShape">
+                            <a:avLst/>
+                          </a:prstTxWarp>
+                          <a:noAutofit/>
+                        </wps:bodyPr>
+                      </wps:wsp>
+                      <wps:wsp>
+                        <wps:cNvPr id="25" name="Text Box 12"/>
+                        <wps:cNvSpPr txBox="1"/>
+                        <wps:spPr>
+                          <a:xfrm>
+                            <a:off x="2752726" y="390525"/>
+                            <a:ext cx="1029675" cy="582000"/>
+                          </a:xfrm>
+                          <a:prstGeom prst="rect">
+                            <a:avLst/>
+                          </a:prstGeom>
+                          <a:noFill/>
+                          <a:ln w="6350">
+                            <a:noFill/>
+                          </a:ln>
+                          <a:effectLst/>
+                        </wps:spPr>
+                        <wps:style>
+                          <a:lnRef idx="0">
+                            <a:schemeClr val="accent1"/>
+                          </a:lnRef>
+                          <a:fillRef idx="0">
+                            <a:schemeClr val="accent1"/>
+                          </a:fillRef>
+                          <a:effectRef idx="0">
+                            <a:schemeClr val="accent1"/>
+                          </a:effectRef>
+                          <a:fontRef idx="minor">
+                            <a:schemeClr val="dk1"/>
+                          </a:fontRef>
+                        </wps:style>
+                        <wps:txbx>
+                          <w:txbxContent>
+                            <w:p>
+                              <w:pPr>
+                                <w:pStyle w:val="NormalWeb"/>
+                                <w:spacing w:before="0" w:beforeAutospacing="0" w:after="160" w:afterAutospacing="0" w:line="256" w:lineRule="auto"/>
+                              </w:pPr>
+                              <m:oMathPara>
+                                <m:oMathParaPr>
+                                  <m:jc m:val="centerGroup"/>
+                                </m:oMathParaPr>
+                                <m:oMath>
+                                  <m:r>
+                                    <w:rPr>
+                                      <w:rFonts w:ascii="Cambria Math" w:hAnsi="Cambria Math"/>
+                                    </w:rPr>
+                                    <m:t>rot-</m:t>
+                                  </m:r>
+                                  <m:f>
+                                    <m:fPr>
+                                      <m:ctrlPr>
+                                        <w:rPr>
+                                          <w:rFonts w:ascii="Cambria Math" w:hAnsi="Cambria Math"/>
+                                          <w:i/>
+                                        </w:rPr>
+                                      </m:ctrlPr>
+                                    </m:fPr>
+                                    <m:num>
+                                      <m:r>
+                                        <w:rPr>
+                                          <w:rFonts w:ascii="Cambria Math" w:hAnsi="Cambria Math"/>
+                                        </w:rPr>
+                                        <m:t>fov</m:t>
+                                      </m:r>
+                                    </m:num>
+                                    <m:den>
+                                      <m:r>
+                                        <w:rPr>
+                                          <w:rFonts w:ascii="Cambria Math" w:hAnsi="Cambria Math"/>
+                                        </w:rPr>
+                                        <m:t>2</m:t>
+                                      </m:r>
+                                    </m:den>
+                                  </m:f>
+                                </m:oMath>
+                              </m:oMathPara>
+                            </w:p>
+                          </w:txbxContent>
+                        </wps:txbx>
+                        <wps:bodyPr rot="0" spcFirstLastPara="0" vert="horz" wrap="square" lIns="91440" tIns="45720" rIns="91440" bIns="45720" numCol="1" spcCol="0" rtlCol="0" fromWordArt="0" anchor="t" anchorCtr="0" forceAA="0" compatLnSpc="1">
+                          <a:prstTxWarp prst="textNoShape">
+                            <a:avLst/>
+                          </a:prstTxWarp>
+                          <a:noAutofit/>
+                        </wps:bodyPr>
+                      </wps:wsp>
+                      <wps:wsp>
+                        <wps:cNvPr id="26" name="Arc 26"/>
+                        <wps:cNvSpPr/>
+                        <wps:spPr>
+                          <a:xfrm>
+                            <a:off x="1475400" y="390526"/>
+                            <a:ext cx="1544025" cy="762000"/>
+                          </a:xfrm>
+                          <a:prstGeom prst="arc">
+                            <a:avLst>
+                              <a:gd name="adj1" fmla="val 676447"/>
+                              <a:gd name="adj2" fmla="val 5457307"/>
+                            </a:avLst>
+                          </a:prstGeom>
+                        </wps:spPr>
+                        <wps:style>
+                          <a:lnRef idx="1">
+                            <a:schemeClr val="accent1"/>
+                          </a:lnRef>
+                          <a:fillRef idx="0">
+                            <a:schemeClr val="accent1"/>
+                          </a:fillRef>
+                          <a:effectRef idx="0">
+                            <a:schemeClr val="accent1"/>
+                          </a:effectRef>
+                          <a:fontRef idx="minor">
+                            <a:schemeClr val="tx1"/>
+                          </a:fontRef>
+                        </wps:style>
+                        <wps:bodyPr rot="0" spcFirstLastPara="0" vert="horz" wrap="square" lIns="91440" tIns="45720" rIns="91440" bIns="45720" numCol="1" spcCol="0" rtlCol="0" fromWordArt="0" anchor="ctr" anchorCtr="0" forceAA="0" compatLnSpc="1">
+                          <a:prstTxWarp prst="textNoShape">
+                            <a:avLst/>
+                          </a:prstTxWarp>
+                          <a:noAutofit/>
+                        </wps:bodyPr>
+                      </wps:wsp>
+                      <wps:wsp>
+                        <wps:cNvPr id="27" name="Text Box 12"/>
+                        <wps:cNvSpPr txBox="1"/>
+                        <wps:spPr>
+                          <a:xfrm>
+                            <a:off x="729864" y="495640"/>
+                            <a:ext cx="1431336" cy="581660"/>
+                          </a:xfrm>
+                          <a:prstGeom prst="rect">
+                            <a:avLst/>
+                          </a:prstGeom>
+                          <a:noFill/>
+                          <a:ln w="6350">
+                            <a:noFill/>
+                          </a:ln>
+                          <a:effectLst/>
+                        </wps:spPr>
+                        <wps:style>
+                          <a:lnRef idx="0">
+                            <a:schemeClr val="accent1"/>
+                          </a:lnRef>
+                          <a:fillRef idx="0">
+                            <a:schemeClr val="accent1"/>
+                          </a:fillRef>
+                          <a:effectRef idx="0">
+                            <a:schemeClr val="accent1"/>
+                          </a:effectRef>
+                          <a:fontRef idx="minor">
+                            <a:schemeClr val="dk1"/>
+                          </a:fontRef>
+                        </wps:style>
+                        <wps:txbx>
+                          <w:txbxContent>
+                            <w:p>
+                              <w:pPr>
+                                <w:pStyle w:val="NormalWeb"/>
+                                <w:spacing w:before="0" w:beforeAutospacing="0" w:after="160" w:afterAutospacing="0" w:line="254" w:lineRule="auto"/>
+                              </w:pPr>
+                              <m:oMathPara>
+                                <m:oMathParaPr>
+                                  <m:jc m:val="centerGroup"/>
+                                </m:oMathParaPr>
+                                <m:oMath>
+                                  <m:r>
+                                    <w:rPr>
+                                      <w:rFonts w:ascii="Cambria Math" w:eastAsia="Times New Roman" w:hAnsi="Cambria Math"/>
+                                    </w:rPr>
+                                    <m:t>rot</m:t>
+                                  </m:r>
+                                  <m:r>
+                                    <w:rPr>
+                                      <w:rFonts w:ascii="Cambria Math" w:eastAsia="Times New Roman" w:hAnsi="Cambria Math"/>
+                                    </w:rPr>
+                                    <m:t>+</m:t>
+                                  </m:r>
+                                  <m:f>
+                                    <m:fPr>
+                                      <m:ctrlPr>
+                                        <w:rPr>
+                                          <w:rFonts w:ascii="Cambria Math" w:hAnsi="Cambria Math"/>
+                                          <w:i/>
+                                          <w:iCs/>
+                                        </w:rPr>
+                                      </m:ctrlPr>
+                                    </m:fPr>
+                                    <m:num>
+                                      <m:r>
+                                        <w:rPr>
+                                          <w:rFonts w:ascii="Cambria Math" w:eastAsia="Times New Roman" w:hAnsi="Cambria Math"/>
+                                        </w:rPr>
+                                        <m:t>fov</m:t>
+                                      </m:r>
+                                    </m:num>
+                                    <m:den>
+                                      <m:r>
+                                        <w:rPr>
+                                          <w:rFonts w:ascii="Cambria Math" w:eastAsia="Times New Roman" w:hAnsi="Cambria Math"/>
+                                        </w:rPr>
+                                        <m:t>2</m:t>
+                                      </m:r>
+                                    </m:den>
+                                  </m:f>
+                                  <m:r>
+                                    <w:rPr>
+                                      <w:rFonts w:ascii="Cambria Math" w:hAnsi="Cambria Math"/>
+                                    </w:rPr>
+                                    <m:t>-90</m:t>
+                                  </m:r>
+                                </m:oMath>
+                              </m:oMathPara>
+                            </w:p>
+                          </w:txbxContent>
+                        </wps:txbx>
+                        <wps:bodyPr rot="0" spcFirstLastPara="0" vert="horz" wrap="square" lIns="91440" tIns="45720" rIns="91440" bIns="45720" numCol="1" spcCol="0" rtlCol="0" fromWordArt="0" anchor="t" anchorCtr="0" forceAA="0" compatLnSpc="1">
+                          <a:prstTxWarp prst="textNoShape">
+                            <a:avLst/>
+                          </a:prstTxWarp>
+                          <a:noAutofit/>
+                        </wps:bodyPr>
+                      </wps:wsp>
+                      <wps:wsp>
+                        <wps:cNvPr id="28" name="Text Box 12"/>
+                        <wps:cNvSpPr txBox="1"/>
+                        <wps:spPr>
+                          <a:xfrm>
+                            <a:off x="2046901" y="1061470"/>
+                            <a:ext cx="1431290" cy="581660"/>
+                          </a:xfrm>
+                          <a:prstGeom prst="rect">
+                            <a:avLst/>
+                          </a:prstGeom>
+                          <a:noFill/>
+                          <a:ln w="6350">
+                            <a:noFill/>
+                          </a:ln>
+                          <a:effectLst/>
+                        </wps:spPr>
+                        <wps:style>
+                          <a:lnRef idx="0">
+                            <a:schemeClr val="accent1"/>
+                          </a:lnRef>
+                          <a:fillRef idx="0">
+                            <a:schemeClr val="accent1"/>
+                          </a:fillRef>
+                          <a:effectRef idx="0">
+                            <a:schemeClr val="accent1"/>
+                          </a:effectRef>
+                          <a:fontRef idx="minor">
+                            <a:schemeClr val="dk1"/>
+                          </a:fontRef>
+                        </wps:style>
+                        <wps:txbx>
+                          <w:txbxContent>
+                            <w:p>
+                              <w:pPr>
+                                <w:pStyle w:val="NormalWeb"/>
+                                <w:spacing w:before="0" w:beforeAutospacing="0" w:after="160" w:afterAutospacing="0" w:line="252" w:lineRule="auto"/>
+                              </w:pPr>
+                              <m:oMathPara>
+                                <m:oMathParaPr>
+                                  <m:jc m:val="centerGroup"/>
+                                </m:oMathParaPr>
+                                <m:oMath>
+                                  <m:r>
+                                    <w:rPr>
+                                      <w:rFonts w:ascii="Cambria Math" w:eastAsia="Times New Roman" w:hAnsi="Cambria Math"/>
+                                    </w:rPr>
+                                    <m:t>90</m:t>
+                                  </m:r>
+                                  <m:r>
+                                    <w:rPr>
+                                      <w:rFonts w:ascii="Cambria Math" w:eastAsia="Times New Roman" w:hAnsi="Cambria Math"/>
+                                    </w:rPr>
+                                    <m:t>+</m:t>
+                                  </m:r>
+                                  <m:f>
+                                    <m:fPr>
+                                      <m:ctrlPr>
+                                        <w:rPr>
+                                          <w:rFonts w:ascii="Cambria Math" w:hAnsi="Cambria Math"/>
+                                          <w:i/>
+                                          <w:iCs/>
+                                        </w:rPr>
+                                      </m:ctrlPr>
+                                    </m:fPr>
+                                    <m:num>
+                                      <m:r>
+                                        <w:rPr>
+                                          <w:rFonts w:ascii="Cambria Math" w:eastAsia="Times New Roman" w:hAnsi="Cambria Math"/>
+                                        </w:rPr>
+                                        <m:t>fov</m:t>
+                                      </m:r>
+                                    </m:num>
+                                    <m:den>
+                                      <m:r>
+                                        <w:rPr>
+                                          <w:rFonts w:ascii="Cambria Math" w:eastAsia="Times New Roman" w:hAnsi="Cambria Math"/>
+                                        </w:rPr>
+                                        <m:t>2</m:t>
+                                      </m:r>
+                                    </m:den>
+                                  </m:f>
+                                  <m:r>
+                                    <w:rPr>
+                                      <w:rFonts w:ascii="Cambria Math" w:hAnsi="Cambria Math"/>
+                                    </w:rPr>
+                                    <m:t>-rot</m:t>
+                                  </m:r>
+                                </m:oMath>
+                              </m:oMathPara>
+                            </w:p>
+                          </w:txbxContent>
+                        </wps:txbx>
+                        <wps:bodyPr rot="0" spcFirstLastPara="0" vert="horz" wrap="square" lIns="91440" tIns="45720" rIns="91440" bIns="45720" numCol="1" spcCol="0" rtlCol="0" fromWordArt="0" anchor="t" anchorCtr="0" forceAA="0" compatLnSpc="1">
+                          <a:prstTxWarp prst="textNoShape">
+                            <a:avLst/>
+                          </a:prstTxWarp>
+                          <a:noAutofit/>
+                        </wps:bodyPr>
+                      </wps:wsp>
+                    </wpc:wpc>
+                  </a:graphicData>
+                </a:graphic>
+              </wp:inline>
+            </w:drawing>
+          </mc:Choice>
+          <mc:Fallback>
+            <w:pict>
+              <v:group id="Canvas 6" o:spid="_x0000_s1031" editas="canvas" style="width:6in;height:223.5pt;mso-position-horizontal-relative:char;mso-position-vertical-relative:line" coordsize="54864,28384" o:gfxdata="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">
+                <v:shapetype id="_x0000_t75" coordsize="21600,21600" o:spt="75" o:preferrelative="t" path="m@4@5l@4@11@9@11@9@5xe" filled="f" stroked="f">
+                  <v:stroke joinstyle="miter"/>
+                  <v:formulas>
+                    <v:f eqn="if lineDrawn pixelLineWidth 0"/>
+                    <v:f eqn="sum @0 1 0"/>
+                    <v:f eqn="sum 0 0 @1"/>
+                    <v:f eqn="prod @2 1 2"/>
+                    <v:f eqn="prod @3 21600 pixelWidth"/>
+                    <v:f eqn="prod @3 21600 pixelHeight"/>
+                    <v:f eqn="sum @0 0 1"/>
+                    <v:f eqn="prod @6 1 2"/>
+                    <v:f eqn="prod @7 21600 pixelWidth"/>
+                    <v:f eqn="sum @8 21600 0"/>
+                    <v:f eqn="prod @7 21600 pixelHeight"/>
+                    <v:f eqn="sum @10 21600 0"/>
+                  </v:formulas>
+                  <v:path o:extrusionok="f" gradientshapeok="t" o:connecttype="rect"/>
+                  <o:lock v:ext="edit" aspectratio="t"/>
+                </v:shapetype>
+                <v:shape id="_x0000_s1032" type="#_x0000_t75" style="position:absolute;width:54864;height:28384;visibility:visible;mso-wrap-style:square">
+                  <v:fill o:detectmouseclick="t"/>
+                  <v:path o:connecttype="none"/>
+                </v:shape>
+                <v:line id="Straight Connector 7" o:spid="_x0000_s1033" style="position:absolute;flip:x;visibility:visible;mso-wrap-style:square" from="8763,3905" to="22383,24003" o:connectortype="straight" o:gfxdata="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" strokecolor="#5b9bd5 [3204]" strokeweight=".5pt">
+                  <v:stroke joinstyle="miter"/>
+                </v:line>
+                <v:line id="Straight Connector 8" o:spid="_x0000_s1034" style="position:absolute;visibility:visible;mso-wrap-style:square" from="22383,3905" to="50292,24003" o:connectortype="straight" o:gfxdata="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" strokecolor="#5b9bd5 [3204]" strokeweight=".5pt">
+                  <v:stroke joinstyle="miter"/>
+                </v:line>
+                <v:line id="Straight Connector 9" o:spid="_x0000_s1035" style="position:absolute;visibility:visible;mso-wrap-style:square" from="8763,24003" to="50292,24003" o:connectortype="straight" o:gfxdata="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" strokecolor="#5b9bd5 [3204]" strokeweight=".5pt">
+                  <v:stroke dashstyle="dash" joinstyle="miter"/>
+                </v:line>
+                <v:line id="Straight Connector 10" o:spid="_x0000_s1036" style="position:absolute;visibility:visible;mso-wrap-style:square" from="22383,3905" to="22383,24003" o:connectortype="straight" o:gfxdata="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" strokecolor="#5b9bd5 [3204]" strokeweight=".5pt">
+                  <v:stroke dashstyle="dash" joinstyle="miter"/>
+                </v:line>
+                <v:shape id="Arc 11" o:spid="_x0000_s1037" style="position:absolute;left:16954;top:6477;width:11240;height:5048;visibility:visible;mso-wrap-style:square;v-text-anchor:middle" coordsize="1123951,504825" o:gfxdata="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" path="m552244,504787nsc382535,503467,223246,467766,118855,407653l561976,252413r-9732,252374xem552244,504787nfc382535,503467,223246,467766,118855,407653e" filled="f" strokecolor="#5b9bd5 [3204]" strokeweight=".5pt">
+                  <v:stroke joinstyle="miter"/>
+                  <v:path arrowok="t" o:connecttype="custom" o:connectlocs="552244,504787;118855,407653" o:connectangles="0,0"/>
+                </v:shape>
+                <v:shapetype id="_x0000_t202" coordsize="21600,21600" o:spt="202" path="m,l,21600r21600,l21600,xe">
+                  <v:stroke joinstyle="miter"/>
+                  <v:path gradientshapeok="t" o:connecttype="rect"/>
+                </v:shapetype>
+                <v:shape id="Text Box 12" o:spid="_x0000_s1038" type="#_x0000_t202" style="position:absolute;left:22002;top:16668;width:2763;height:2667;visibility:visible;mso-wrap-style:square;v-text-anchor:top" o:gfxdata="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" filled="f" stroked="f" strokeweight=".5pt">
+                  <v:textbox>
+                    <w:txbxContent>
+                      <w:p>
+                        <w:pPr>
+                          <w:rPr>
+                            <w:rFonts w:ascii="Cambria Math" w:hAnsi="Cambria Math"/>
+                            <w:oMath/>
+                          </w:rPr>
+                        </w:pPr>
+                        <m:oMathPara>
+                          <m:oMath>
+                            <m:r>
+                              <w:rPr>
+                                <w:rFonts w:ascii="Cambria Math" w:hAnsi="Cambria Math"/>
+                              </w:rPr>
+                              <m:t>y</m:t>
+                            </m:r>
+                          </m:oMath>
+                        </m:oMathPara>
+                      </w:p>
+                    </w:txbxContent>
+                  </v:textbox>
+                </v:shape>
+                <v:shape id="Text Box 12" o:spid="_x0000_s1039" type="#_x0000_t202" style="position:absolute;left:15039;top:23802;width:2763;height:2667;visibility:visible;mso-wrap-style:square;v-text-anchor:top" o:gfxdata="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" filled="f" stroked="f" strokeweight=".5pt">
+                  <v:textbox>
+                    <w:txbxContent>
+                      <w:p>
+                        <w:pPr>
+                          <w:pStyle w:val="NormalWeb"/>
+                          <w:spacing w:before="0" w:beforeAutospacing="0" w:after="160" w:afterAutospacing="0" w:line="256" w:lineRule="auto"/>
+                        </w:pPr>
+                        <m:oMathPara>
+                          <m:oMathParaPr>
+                            <m:jc m:val="centerGroup"/>
+                          </m:oMathParaPr>
+                          <m:oMath>
+                            <m:sSub>
+                              <m:sSubPr>
+                                <m:ctrlPr>
+                                  <w:rPr>
+                                    <w:rFonts w:ascii="Cambria Math" w:hAnsi="Cambria Math"/>
+                                    <w:i/>
+                                  </w:rPr>
+                                </m:ctrlPr>
+                              </m:sSubPr>
+                              <m:e>
+                                <m:r>
+                                  <w:rPr>
+                                    <w:rFonts w:ascii="Cambria Math" w:hAnsi="Cambria Math"/>
+                                  </w:rPr>
+                                  <m:t>z</m:t>
+                                </m:r>
+                              </m:e>
+                              <m:sub>
+                                <m:r>
+                                  <w:rPr>
+                                    <w:rFonts w:ascii="Cambria Math" w:hAnsi="Cambria Math"/>
+                                  </w:rPr>
+                                  <m:t>1</m:t>
+                                </m:r>
+                              </m:sub>
+                            </m:sSub>
+                          </m:oMath>
+                        </m:oMathPara>
+                      </w:p>
+                    </w:txbxContent>
+                  </v:textbox>
+                </v:shape>
+                <v:shape id="Text Box 12" o:spid="_x0000_s1040" type="#_x0000_t202" style="position:absolute;left:33804;top:23507;width:2762;height:2667;visibility:visible;mso-wrap-style:square;v-text-anchor:top" o:gfxdata="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" filled="f" stroked="f" strokeweight=".5pt">
+                  <v:textbox>
+                    <w:txbxContent>
+                      <w:p>
+                        <w:pPr>
+                          <w:pStyle w:val="NormalWeb"/>
+                          <w:spacing w:before="0" w:beforeAutospacing="0" w:after="160" w:afterAutospacing="0" w:line="254" w:lineRule="auto"/>
+                        </w:pPr>
+                        <m:oMathPara>
+                          <m:oMathParaPr>
+                            <m:jc m:val="centerGroup"/>
+                          </m:oMathParaPr>
+                          <m:oMath>
+                            <m:sSub>
+                              <m:sSubPr>
+                                <m:ctrlPr>
+                                  <w:rPr>
+                                    <w:rFonts w:ascii="Cambria Math" w:hAnsi="Cambria Math"/>
+                                    <w:i/>
+                                    <w:iCs/>
+                                  </w:rPr>
+                                </m:ctrlPr>
+                              </m:sSubPr>
+                              <m:e>
+                                <m:r>
+                                  <w:rPr>
+                                    <w:rFonts w:ascii="Cambria Math" w:eastAsia="Times New Roman" w:hAnsi="Cambria Math"/>
+                                  </w:rPr>
+                                  <m:t>z</m:t>
+                                </m:r>
+                              </m:e>
+                              <m:sub>
+                                <m:r>
+                                  <w:rPr>
+                                    <w:rFonts w:ascii="Cambria Math" w:eastAsia="Times New Roman" w:hAnsi="Cambria Math"/>
+                                  </w:rPr>
+                                  <m:t>2</m:t>
+                                </m:r>
+                              </m:sub>
+                            </m:sSub>
+                          </m:oMath>
+                        </m:oMathPara>
+                      </w:p>
+                    </w:txbxContent>
+                  </v:textbox>
+                </v:shape>
+                <v:line id="Straight Connector 13" o:spid="_x0000_s1041" style="position:absolute;visibility:visible;mso-wrap-style:square" from="8763,3905" to="50292,3905" o:connectortype="straight" o:gfxdata="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" strokecolor="#5b9bd5 [3204]" strokeweight=".5pt">
+                  <v:stroke dashstyle="dash" joinstyle="miter"/>
+                </v:line>
+                <v:shape id="Arc 16" o:spid="_x0000_s1042" style="position:absolute;left:19430;top:2095;width:10087;height:6572;visibility:visible;mso-wrap-style:square;v-text-anchor:middle" coordsize="1008675,657225" o:gfxdata="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" path="m951556,176709nsc1053561,304206,1016512,460106,860105,561531l504338,328613,951556,176709xem951556,176709nfc1053561,304206,1016512,460106,860105,561531e" filled="f" strokecolor="#5b9bd5 [3204]" strokeweight=".5pt">
+                  <v:stroke joinstyle="miter"/>
+                  <v:path arrowok="t" o:connecttype="custom" o:connectlocs="951556,176709;860105,561531" o:connectangles="0,0"/>
+                </v:shape>
+                <v:shape id="Text Box 12" o:spid="_x0000_s1043" type="#_x0000_t202" style="position:absolute;left:27527;top:3905;width:10297;height:5820;visibility:visible;mso-wrap-style:square;v-text-anchor:top" o:gfxdata="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" filled="f" stroked="f" strokeweight=".5pt">
+                  <v:textbox>
+                    <w:txbxContent>
+                      <w:p>
+                        <w:pPr>
+                          <w:pStyle w:val="NormalWeb"/>
+                          <w:spacing w:before="0" w:beforeAutospacing="0" w:after="160" w:afterAutospacing="0" w:line="256" w:lineRule="auto"/>
+                        </w:pPr>
+                        <m:oMathPara>
+                          <m:oMathParaPr>
+                            <m:jc m:val="centerGroup"/>
+                          </m:oMathParaPr>
+                          <m:oMath>
+                            <m:r>
+                              <w:rPr>
+                                <w:rFonts w:ascii="Cambria Math" w:hAnsi="Cambria Math"/>
+                              </w:rPr>
+                              <m:t>rot-</m:t>
+                            </m:r>
+                            <m:f>
+                              <m:fPr>
+                                <m:ctrlPr>
+                                  <w:rPr>
+                                    <w:rFonts w:ascii="Cambria Math" w:hAnsi="Cambria Math"/>
+                                    <w:i/>
+                                  </w:rPr>
+                                </m:ctrlPr>
+                              </m:fPr>
+                              <m:num>
+                                <m:r>
+                                  <w:rPr>
+                                    <w:rFonts w:ascii="Cambria Math" w:hAnsi="Cambria Math"/>
+                                  </w:rPr>
+                                  <m:t>fov</m:t>
+                                </m:r>
+                              </m:num>
+                              <m:den>
+                                <m:r>
+                                  <w:rPr>
+                                    <w:rFonts w:ascii="Cambria Math" w:hAnsi="Cambria Math"/>
+                                  </w:rPr>
+                                  <m:t>2</m:t>
+                                </m:r>
+                              </m:den>
+                            </m:f>
+                          </m:oMath>
+                        </m:oMathPara>
+                      </w:p>
+                    </w:txbxContent>
+                  </v:textbox>
+                </v:shape>
+                <v:shape id="Arc 26" o:spid="_x0000_s1044" style="position:absolute;left:14754;top:3905;width:15440;height:7620;visibility:visible;mso-wrap-style:square;v-text-anchor:middle" coordsize="1544025,762000" o:gfxdata="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" path="m1487832,523699nsc1369088,668775,1082692,763275,765661,761987r6352,-380987l1487832,523699xem1487832,523699nfc1369088,668775,1082692,763275,765661,761987e" filled="f" strokecolor="#5b9bd5 [3204]" strokeweight=".5pt">
+                  <v:stroke joinstyle="miter"/>
+                  <v:path arrowok="t" o:connecttype="custom" o:connectlocs="1487832,523699;765661,761987" o:connectangles="0,0"/>
+                </v:shape>
+                <v:shape id="Text Box 12" o:spid="_x0000_s1045" type="#_x0000_t202" style="position:absolute;left:7298;top:4956;width:14314;height:5817;visibility:visible;mso-wrap-style:square;v-text-anchor:top" o:gfxdata="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" filled="f" stroked="f" strokeweight=".5pt">
+                  <v:textbox>
+                    <w:txbxContent>
+                      <w:p>
+                        <w:pPr>
+                          <w:pStyle w:val="NormalWeb"/>
+                          <w:spacing w:before="0" w:beforeAutospacing="0" w:after="160" w:afterAutospacing="0" w:line="254" w:lineRule="auto"/>
+                        </w:pPr>
+                        <m:oMathPara>
+                          <m:oMathParaPr>
+                            <m:jc m:val="centerGroup"/>
+                          </m:oMathParaPr>
+                          <m:oMath>
+                            <m:r>
+                              <w:rPr>
+                                <w:rFonts w:ascii="Cambria Math" w:eastAsia="Times New Roman" w:hAnsi="Cambria Math"/>
+                              </w:rPr>
+                              <m:t>rot</m:t>
+                            </m:r>
+                            <m:r>
+                              <w:rPr>
+                                <w:rFonts w:ascii="Cambria Math" w:eastAsia="Times New Roman" w:hAnsi="Cambria Math"/>
+                              </w:rPr>
+                              <m:t>+</m:t>
+                            </m:r>
+                            <m:f>
+                              <m:fPr>
+                                <m:ctrlPr>
+                                  <w:rPr>
+                                    <w:rFonts w:ascii="Cambria Math" w:hAnsi="Cambria Math"/>
+                                    <w:i/>
+                                    <w:iCs/>
+                                  </w:rPr>
+                                </m:ctrlPr>
+                              </m:fPr>
+                              <m:num>
+                                <m:r>
+                                  <w:rPr>
+                                    <w:rFonts w:ascii="Cambria Math" w:eastAsia="Times New Roman" w:hAnsi="Cambria Math"/>
+                                  </w:rPr>
+                                  <m:t>fov</m:t>
+                                </m:r>
+                              </m:num>
+                              <m:den>
+                                <m:r>
+                                  <w:rPr>
+                                    <w:rFonts w:ascii="Cambria Math" w:eastAsia="Times New Roman" w:hAnsi="Cambria Math"/>
+                                  </w:rPr>
+                                  <m:t>2</m:t>
+                                </m:r>
+                              </m:den>
+                            </m:f>
+                            <m:r>
+                              <w:rPr>
+                                <w:rFonts w:ascii="Cambria Math" w:hAnsi="Cambria Math"/>
+                              </w:rPr>
+                              <m:t>-90</m:t>
+                            </m:r>
+                          </m:oMath>
+                        </m:oMathPara>
+                      </w:p>
+                    </w:txbxContent>
+                  </v:textbox>
+                </v:shape>
+                <v:shape id="Text Box 12" o:spid="_x0000_s1046" type="#_x0000_t202" style="position:absolute;left:20469;top:10614;width:14312;height:5817;visibility:visible;mso-wrap-style:square;v-text-anchor:top" o:gfxdata="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" filled="f" stroked="f" strokeweight=".5pt">
+                  <v:textbox>
+                    <w:txbxContent>
+                      <w:p>
+                        <w:pPr>
+                          <w:pStyle w:val="NormalWeb"/>
+                          <w:spacing w:before="0" w:beforeAutospacing="0" w:after="160" w:afterAutospacing="0" w:line="252" w:lineRule="auto"/>
+                        </w:pPr>
+                        <m:oMathPara>
+                          <m:oMathParaPr>
+                            <m:jc m:val="centerGroup"/>
+                          </m:oMathParaPr>
+                          <m:oMath>
+                            <m:r>
+                              <w:rPr>
+                                <w:rFonts w:ascii="Cambria Math" w:eastAsia="Times New Roman" w:hAnsi="Cambria Math"/>
+                              </w:rPr>
+                              <m:t>90</m:t>
+                            </m:r>
+                            <m:r>
+                              <w:rPr>
+                                <w:rFonts w:ascii="Cambria Math" w:eastAsia="Times New Roman" w:hAnsi="Cambria Math"/>
+                              </w:rPr>
+                              <m:t>+</m:t>
+                            </m:r>
+                            <m:f>
+                              <m:fPr>
+                                <m:ctrlPr>
+                                  <w:rPr>
+                                    <w:rFonts w:ascii="Cambria Math" w:hAnsi="Cambria Math"/>
+                                    <w:i/>
+                                    <w:iCs/>
+                                  </w:rPr>
+                                </m:ctrlPr>
+                              </m:fPr>
+                              <m:num>
+                                <m:r>
+                                  <w:rPr>
+                                    <w:rFonts w:ascii="Cambria Math" w:eastAsia="Times New Roman" w:hAnsi="Cambria Math"/>
+                                  </w:rPr>
+                                  <m:t>fov</m:t>
+                                </m:r>
+                              </m:num>
+                              <m:den>
+                                <m:r>
+                                  <w:rPr>
+                                    <w:rFonts w:ascii="Cambria Math" w:eastAsia="Times New Roman" w:hAnsi="Cambria Math"/>
+                                  </w:rPr>
+                                  <m:t>2</m:t>
+                                </m:r>
+                              </m:den>
+                            </m:f>
+                            <m:r>
+                              <w:rPr>
+                                <w:rFonts w:ascii="Cambria Math" w:hAnsi="Cambria Math"/>
+                              </w:rPr>
+                              <m:t>-rot</m:t>
+                            </m:r>
+                          </m:oMath>
+                        </m:oMathPara>
+                      </w:p>
+                    </w:txbxContent>
+                  </v:textbox>
+                </v:shape>
+                <w10:anchorlock/>
+              </v:group>
+            </w:pict>
+          </mc:Fallback>
+        </mc:AlternateContent>
+      </w:r>
+    </w:p>
+    <w:p>
+      <w:pPr>
+        <w:jc w:val="both"/>
+        <w:rPr>
+          <w:rFonts w:eastAsiaTheme="minorEastAsia"/>
+          <w:sz w:val="24"/>
+        </w:rPr>
+      </w:pPr>
+      <w:r>
+        <w:rPr>
+          <w:rFonts w:eastAsiaTheme="minorEastAsia"/>
+          <w:sz w:val="24"/>
+        </w:rPr>
+        <w:t xml:space="preserve">As shown in the diagram, the positions of the top and bottom of the screen in the world can be calculated with </w:t>
+      </w:r>
+      <m:oMath>
+        <m:r>
+          <w:rPr>
+            <w:rFonts w:ascii="Cambria Math" w:eastAsiaTheme="minorEastAsia" w:hAnsi="Cambria Math"/>
+            <w:sz w:val="24"/>
+          </w:rPr>
+          <m:t>bottom=z-</m:t>
+        </m:r>
+        <m:sSub>
+          <m:sSubPr>
+            <m:ctrlPr>
+              <w:rPr>
+                <w:rFonts w:ascii="Cambria Math" w:eastAsiaTheme="minorEastAsia" w:hAnsi="Cambria Math"/>
+                <w:i/>
+                <w:sz w:val="24"/>
+              </w:rPr>
+            </m:ctrlPr>
+          </m:sSubPr>
+          <m:e>
+            <m:r>
+              <w:rPr>
+                <w:rFonts w:ascii="Cambria Math" w:eastAsiaTheme="minorEastAsia" w:hAnsi="Cambria Math"/>
+                <w:sz w:val="24"/>
+              </w:rPr>
+              <m:t>z</m:t>
+            </m:r>
+          </m:e>
+          <m:sub>
+            <m:r>
+              <w:rPr>
+                <w:rFonts w:ascii="Cambria Math" w:eastAsiaTheme="minorEastAsia" w:hAnsi="Cambria Math"/>
+                <w:sz w:val="24"/>
+              </w:rPr>
+              <m:t>1</m:t>
+            </m:r>
+          </m:sub>
+        </m:sSub>
+        <m:r>
+          <w:rPr>
+            <w:rFonts w:ascii="Cambria Math" w:eastAsiaTheme="minorEastAsia" w:hAnsi="Cambria Math"/>
+            <w:sz w:val="24"/>
+          </w:rPr>
+          <m:t>=z-y</m:t>
+        </m:r>
+        <m:func>
+          <m:funcPr>
+            <m:ctrlPr>
+              <w:rPr>
+                <w:rFonts w:ascii="Cambria Math" w:eastAsiaTheme="minorEastAsia" w:hAnsi="Cambria Math"/>
+                <w:i/>
+                <w:sz w:val="24"/>
+              </w:rPr>
+            </m:ctrlPr>
+          </m:funcPr>
+          <m:fName>
+            <m:r>
+              <m:rPr>
+                <m:sty m:val="p"/>
+              </m:rPr>
+              <w:rPr>
+                <w:rFonts w:ascii="Cambria Math" w:hAnsi="Cambria Math"/>
+                <w:sz w:val="24"/>
+              </w:rPr>
+              <m:t>tan</m:t>
+            </m:r>
+          </m:fName>
+          <m:e>
+            <m:r>
+              <w:rPr>
+                <w:rFonts w:ascii="Cambria Math" w:eastAsiaTheme="minorEastAsia" w:hAnsi="Cambria Math"/>
+                <w:sz w:val="24"/>
+              </w:rPr>
+              <m:t>(rot+</m:t>
+            </m:r>
+            <m:f>
+              <m:fPr>
+                <m:ctrlPr>
+                  <w:rPr>
+                    <w:rFonts w:ascii="Cambria Math" w:eastAsiaTheme="minorEastAsia" w:hAnsi="Cambria Math"/>
+                    <w:i/>
+                    <w:sz w:val="24"/>
+                  </w:rPr>
+                </m:ctrlPr>
+              </m:fPr>
+              <m:num>
+                <m:r>
+                  <w:rPr>
+                    <w:rFonts w:ascii="Cambria Math" w:eastAsiaTheme="minorEastAsia" w:hAnsi="Cambria Math"/>
+                    <w:sz w:val="24"/>
+                  </w:rPr>
+                  <m:t>fov</m:t>
+                </m:r>
+              </m:num>
+              <m:den>
+                <m:r>
+                  <w:rPr>
+                    <w:rFonts w:ascii="Cambria Math" w:eastAsiaTheme="minorEastAsia" w:hAnsi="Cambria Math"/>
+                    <w:sz w:val="24"/>
+                  </w:rPr>
+                  <m:t>2</m:t>
+                </m:r>
+              </m:den>
+            </m:f>
+            <m:r>
+              <w:rPr>
+                <w:rFonts w:ascii="Cambria Math" w:eastAsiaTheme="minorEastAsia" w:hAnsi="Cambria Math"/>
+                <w:sz w:val="24"/>
+              </w:rPr>
+              <m:t>-90)</m:t>
+            </m:r>
+          </m:e>
+        </m:func>
+      </m:oMath>
+      <w:r>
+        <w:rPr>
+          <w:rFonts w:eastAsiaTheme="minorEastAsia"/>
+          <w:sz w:val="24"/>
+        </w:rPr>
+        <w:t xml:space="preserve"> and </w:t>
+      </w:r>
+      <m:oMath>
+        <m:r>
+          <w:rPr>
+            <w:rFonts w:ascii="Cambria Math" w:eastAsiaTheme="minorEastAsia" w:hAnsi="Cambria Math"/>
+            <w:sz w:val="24"/>
+          </w:rPr>
+          <m:t>top=z+</m:t>
+        </m:r>
+        <m:sSub>
+          <m:sSubPr>
+            <m:ctrlPr>
+              <w:rPr>
+                <w:rFonts w:ascii="Cambria Math" w:eastAsiaTheme="minorEastAsia" w:hAnsi="Cambria Math"/>
+                <w:i/>
+                <w:sz w:val="24"/>
+              </w:rPr>
+            </m:ctrlPr>
+          </m:sSubPr>
+          <m:e>
+            <m:r>
+              <w:rPr>
+                <w:rFonts w:ascii="Cambria Math" w:eastAsiaTheme="minorEastAsia" w:hAnsi="Cambria Math"/>
+                <w:sz w:val="24"/>
+              </w:rPr>
+              <m:t>z</m:t>
+            </m:r>
+          </m:e>
+          <m:sub>
+            <m:r>
+              <w:rPr>
+                <w:rFonts w:ascii="Cambria Math" w:eastAsiaTheme="minorEastAsia" w:hAnsi="Cambria Math"/>
+                <w:sz w:val="24"/>
+              </w:rPr>
+              <m:t>2</m:t>
+            </m:r>
+          </m:sub>
+        </m:sSub>
+        <m:r>
+          <w:rPr>
+            <w:rFonts w:ascii="Cambria Math" w:eastAsiaTheme="minorEastAsia" w:hAnsi="Cambria Math"/>
+            <w:sz w:val="24"/>
+          </w:rPr>
+          <m:t>=z+ytan(90+</m:t>
+        </m:r>
+        <m:f>
+          <m:fPr>
+            <m:ctrlPr>
+              <w:rPr>
+                <w:rFonts w:ascii="Cambria Math" w:eastAsiaTheme="minorEastAsia" w:hAnsi="Cambria Math"/>
+                <w:i/>
+                <w:sz w:val="24"/>
+              </w:rPr>
+            </m:ctrlPr>
+          </m:fPr>
+          <m:num>
+            <m:r>
+              <w:rPr>
+                <w:rFonts w:ascii="Cambria Math" w:eastAsiaTheme="minorEastAsia" w:hAnsi="Cambria Math"/>
+                <w:sz w:val="24"/>
+              </w:rPr>
+              <m:t>fov</m:t>
+            </m:r>
+          </m:num>
+          <m:den>
+            <m:r>
+              <w:rPr>
+                <w:rFonts w:ascii="Cambria Math" w:eastAsiaTheme="minorEastAsia" w:hAnsi="Cambria Math"/>
+                <w:sz w:val="24"/>
+              </w:rPr>
+              <m:t>2</m:t>
+            </m:r>
+          </m:den>
+        </m:f>
+        <m:r>
+          <w:rPr>
+            <w:rFonts w:ascii="Cambria Math" w:eastAsiaTheme="minorEastAsia" w:hAnsi="Cambria Math"/>
+            <w:sz w:val="24"/>
+          </w:rPr>
+          <m:t>-rot)</m:t>
+        </m:r>
+      </m:oMath>
+      <w:r>
+        <w:rPr>
+          <w:rFonts w:eastAsiaTheme="minorEastAsia"/>
+          <w:sz w:val="24"/>
+        </w:rPr>
+        <w:t xml:space="preserve"> where </w:t>
+      </w:r>
+      <m:oMath>
+        <m:r>
+          <w:rPr>
+            <w:rFonts w:ascii="Cambria Math" w:eastAsiaTheme="minorEastAsia" w:hAnsi="Cambria Math"/>
+            <w:sz w:val="24"/>
+          </w:rPr>
+          <m:t>rot</m:t>
+        </m:r>
+      </m:oMath>
+      <w:r>
+        <w:rPr>
+          <w:rFonts w:eastAsiaTheme="minorEastAsia"/>
+          <w:sz w:val="24"/>
+        </w:rPr>
+        <w:t xml:space="preserve"> is the rotation of the camera with 0 being horizontal, </w:t>
+      </w:r>
+      <m:oMath>
+        <m:r>
+          <w:rPr>
+            <w:rFonts w:ascii="Cambria Math" w:eastAsiaTheme="minorEastAsia" w:hAnsi="Cambria Math"/>
+            <w:sz w:val="24"/>
+          </w:rPr>
+          <m:t>fov</m:t>
+        </m:r>
+      </m:oMath>
+      <w:r>
+        <w:rPr>
+          <w:rFonts w:eastAsiaTheme="minorEastAsia"/>
+          <w:sz w:val="24"/>
+        </w:rPr>
+        <w:t xml:space="preserve"> is the vertical FOV of the camera and all angles are in degrees. </w:t>
+      </w:r>
+    </w:p>
+    <w:p>
+      <w:pPr>
+        <w:jc w:val="both"/>
+        <w:rPr>
+          <w:rFonts w:eastAsiaTheme="minorEastAsia"/>
+          <w:sz w:val="24"/>
+        </w:rPr>
+      </w:pPr>
+      <w:r>
+        <w:rPr>
+          <w:rFonts w:eastAsiaTheme="minorEastAsia"/>
+          <w:sz w:val="24"/>
+        </w:rPr>
+        <w:t>In order to check whether the camera can move in a direction, the program must keep a log of the highest and lowest x and z world positions of the currently discovered tiles and allow movement only while the FOV stays within the area between these.</w:t>
+      </w:r>
+    </w:p>
+    <w:p>
+      <w:pPr>
+        <w:pStyle w:val="Heading5"/>
+        <w:rPr>
+          <w:sz w:val="24"/>
+        </w:rPr>
+      </w:pPr>
+      <w:r>
+        <w:rPr>
+          <w:sz w:val="24"/>
+        </w:rPr>
+        <w:t>Horizontal FOV Calculations</w:t>
+      </w:r>
+    </w:p>
+    <w:p>
+      <w:pPr>
+        <w:jc w:val="both"/>
+        <w:rPr>
+          <w:sz w:val="24"/>
+        </w:rPr>
+      </w:pPr>
+      <w:r>
+        <w:rPr>
+          <w:sz w:val="24"/>
+        </w:rPr>
+        <w:t xml:space="preserve">The horizontal FOV calculations are harder, as if the camera is not facing straight down; the distance in world space between the edges of the screen varies depending on the position on the screen. However, as discovered tiles should always be visible, and undiscovered tiles do not matter, values at the bottom of the screen should be used. </w:t>
+      </w:r>
+    </w:p>
+    <w:p>
+      <w:pPr>
+        <w:jc w:val="both"/>
+        <w:rPr>
+          <w:rFonts w:eastAsiaTheme="minorEastAsia"/>
+          <w:sz w:val="24"/>
+        </w:rPr>
+      </w:pPr>
+      <w:r>
+        <w:rPr>
+          <w:sz w:val="24"/>
+        </w:rPr>
+        <w:t xml:space="preserve">Horizontal FOV is calculated by </w:t>
+      </w:r>
+      <m:oMath>
+        <m:r>
+          <w:rPr>
+            <w:rFonts w:ascii="Cambria Math" w:hAnsi="Cambria Math"/>
+            <w:sz w:val="24"/>
+          </w:rPr>
+          <m:t>hFov=2</m:t>
+        </m:r>
+        <m:func>
+          <m:funcPr>
+            <m:ctrlPr>
+              <w:rPr>
+                <w:rFonts w:ascii="Cambria Math" w:hAnsi="Cambria Math"/>
+                <w:i/>
+                <w:sz w:val="24"/>
+              </w:rPr>
+            </m:ctrlPr>
+          </m:funcPr>
+          <m:fName>
+            <m:sSup>
+              <m:sSupPr>
+                <m:ctrlPr>
+                  <w:rPr>
+                    <w:rFonts w:ascii="Cambria Math" w:hAnsi="Cambria Math"/>
+                    <w:i/>
+                    <w:sz w:val="24"/>
+                  </w:rPr>
+                </m:ctrlPr>
+              </m:sSupPr>
+              <m:e>
+                <m:r>
+                  <m:rPr>
+                    <m:sty m:val="p"/>
+                  </m:rPr>
+                  <w:rPr>
+                    <w:rFonts w:ascii="Cambria Math" w:hAnsi="Cambria Math"/>
+                    <w:sz w:val="24"/>
+                  </w:rPr>
+                  <m:t>tan</m:t>
+                </m:r>
+              </m:e>
+              <m:sup>
+                <m:r>
+                  <w:rPr>
+                    <w:rFonts w:ascii="Cambria Math" w:hAnsi="Cambria Math"/>
+                    <w:sz w:val="24"/>
+                  </w:rPr>
+                  <m:t>-1</m:t>
+                </m:r>
+              </m:sup>
+            </m:sSup>
+          </m:fName>
+          <m:e>
+            <m:r>
+              <w:rPr>
+                <w:rFonts w:ascii="Cambria Math" w:hAnsi="Cambria Math"/>
+                <w:sz w:val="24"/>
+              </w:rPr>
+              <m:t>(</m:t>
+            </m:r>
+            <m:func>
+              <m:funcPr>
+                <m:ctrlPr>
+                  <w:rPr>
+                    <w:rFonts w:ascii="Cambria Math" w:hAnsi="Cambria Math"/>
+                    <w:i/>
+                    <w:sz w:val="24"/>
+                  </w:rPr>
+                </m:ctrlPr>
+              </m:funcPr>
+              <m:fName>
+                <m:r>
+                  <m:rPr>
+                    <m:sty m:val="p"/>
+                  </m:rPr>
+                  <w:rPr>
+                    <w:rFonts w:ascii="Cambria Math" w:hAnsi="Cambria Math"/>
+                    <w:sz w:val="24"/>
+                  </w:rPr>
+                  <m:t>tan</m:t>
+                </m:r>
+              </m:fName>
+              <m:e>
+                <m:r>
+                  <w:rPr>
+                    <w:rFonts w:ascii="Cambria Math" w:hAnsi="Cambria Math"/>
+                    <w:sz w:val="24"/>
+                  </w:rPr>
+                  <m:t>(</m:t>
+                </m:r>
+                <m:f>
+                  <m:fPr>
+                    <m:ctrlPr>
+                      <w:rPr>
+                        <w:rFonts w:ascii="Cambria Math" w:hAnsi="Cambria Math"/>
+                        <w:i/>
+                        <w:sz w:val="24"/>
+                      </w:rPr>
+                    </m:ctrlPr>
+                  </m:fPr>
+                  <m:num>
+                    <m:r>
+                      <w:rPr>
+                        <w:rFonts w:ascii="Cambria Math" w:hAnsi="Cambria Math"/>
+                        <w:sz w:val="24"/>
+                      </w:rPr>
+                      <m:t>vFov</m:t>
+                    </m:r>
+                  </m:num>
+                  <m:den>
+                    <m:r>
+                      <w:rPr>
+                        <w:rFonts w:ascii="Cambria Math" w:hAnsi="Cambria Math"/>
+                        <w:sz w:val="24"/>
+                      </w:rPr>
+                      <m:t>2</m:t>
+                    </m:r>
+                  </m:den>
+                </m:f>
+                <m:r>
+                  <w:rPr>
+                    <w:rFonts w:ascii="Cambria Math" w:hAnsi="Cambria Math"/>
+                    <w:sz w:val="24"/>
+                  </w:rPr>
+                  <m:t>)×</m:t>
+                </m:r>
+              </m:e>
+            </m:func>
+            <m:f>
+              <m:fPr>
+                <m:ctrlPr>
+                  <w:rPr>
+                    <w:rFonts w:ascii="Cambria Math" w:hAnsi="Cambria Math"/>
+                    <w:i/>
+                    <w:sz w:val="24"/>
+                  </w:rPr>
+                </m:ctrlPr>
+              </m:fPr>
+              <m:num>
+                <m:r>
+                  <w:rPr>
+                    <w:rFonts w:ascii="Cambria Math" w:hAnsi="Cambria Math"/>
+                    <w:sz w:val="24"/>
+                  </w:rPr>
+                  <m:t>width</m:t>
+                </m:r>
+              </m:num>
+              <m:den>
+                <m:r>
+                  <w:rPr>
+                    <w:rFonts w:ascii="Cambria Math" w:hAnsi="Cambria Math"/>
+                    <w:sz w:val="24"/>
+                  </w:rPr>
+                  <m:t>height</m:t>
+                </m:r>
+              </m:den>
+            </m:f>
+            <m:r>
+              <w:rPr>
+                <w:rFonts w:ascii="Cambria Math" w:hAnsi="Cambria Math"/>
+                <w:sz w:val="24"/>
+              </w:rPr>
+              <m:t>)</m:t>
+            </m:r>
+          </m:e>
+        </m:func>
+      </m:oMath>
+      <w:r>
+        <w:rPr>
+          <w:rFonts w:eastAsiaTheme="minorEastAsia"/>
+          <w:sz w:val="24"/>
+        </w:rPr>
+        <w:t xml:space="preserve">. However, </w:t>
+      </w:r>
+      <m:oMath>
+        <m:f>
+          <m:fPr>
+            <m:ctrlPr>
+              <w:rPr>
+                <w:rFonts w:ascii="Cambria Math" w:eastAsiaTheme="minorEastAsia" w:hAnsi="Cambria Math"/>
+                <w:i/>
+                <w:sz w:val="24"/>
+              </w:rPr>
+            </m:ctrlPr>
+          </m:fPr>
+          <m:num>
+            <m:r>
+              <w:rPr>
+                <w:rFonts w:ascii="Cambria Math" w:eastAsiaTheme="minorEastAsia" w:hAnsi="Cambria Math"/>
+                <w:sz w:val="24"/>
+              </w:rPr>
+              <m:t>width</m:t>
+            </m:r>
+          </m:num>
+          <m:den>
+            <m:r>
+              <w:rPr>
+                <w:rFonts w:ascii="Cambria Math" w:eastAsiaTheme="minorEastAsia" w:hAnsi="Cambria Math"/>
+                <w:sz w:val="24"/>
+              </w:rPr>
+              <m:t>height</m:t>
+            </m:r>
+          </m:den>
+        </m:f>
+      </m:oMath>
+      <w:r>
+        <w:rPr>
+          <w:rFonts w:eastAsiaTheme="minorEastAsia"/>
+          <w:sz w:val="24"/>
+        </w:rPr>
+        <w:t xml:space="preserve"> is the camera’s aspect ratio, and so </w:t>
+      </w:r>
+      <m:oMath>
+        <m:r>
+          <w:rPr>
+            <w:rFonts w:ascii="Cambria Math" w:eastAsiaTheme="minorEastAsia" w:hAnsi="Cambria Math"/>
+            <w:sz w:val="24"/>
+          </w:rPr>
+          <m:t>hFov=2</m:t>
+        </m:r>
+        <m:func>
+          <m:funcPr>
+            <m:ctrlPr>
+              <w:rPr>
+                <w:rFonts w:ascii="Cambria Math" w:eastAsiaTheme="minorEastAsia" w:hAnsi="Cambria Math"/>
+                <w:i/>
+                <w:sz w:val="24"/>
+              </w:rPr>
+            </m:ctrlPr>
+          </m:funcPr>
+          <m:fName>
+            <m:sSup>
+              <m:sSupPr>
+                <m:ctrlPr>
+                  <w:rPr>
+                    <w:rFonts w:ascii="Cambria Math" w:eastAsiaTheme="minorEastAsia" w:hAnsi="Cambria Math"/>
+                    <w:i/>
+                    <w:sz w:val="24"/>
+                  </w:rPr>
+                </m:ctrlPr>
+              </m:sSupPr>
+              <m:e>
+                <m:r>
+                  <m:rPr>
+                    <m:sty m:val="p"/>
+                  </m:rPr>
+                  <w:rPr>
+                    <w:rFonts w:ascii="Cambria Math" w:hAnsi="Cambria Math"/>
+                    <w:sz w:val="24"/>
+                  </w:rPr>
+                  <m:t>tan</m:t>
+                </m:r>
+              </m:e>
+              <m:sup>
+                <m:r>
+                  <w:rPr>
+                    <w:rFonts w:ascii="Cambria Math" w:hAnsi="Cambria Math"/>
+                    <w:sz w:val="24"/>
+                  </w:rPr>
+                  <m:t>-1</m:t>
+                </m:r>
+              </m:sup>
+            </m:sSup>
+          </m:fName>
+          <m:e>
+            <m:r>
+              <w:rPr>
+                <w:rFonts w:ascii="Cambria Math" w:eastAsiaTheme="minorEastAsia" w:hAnsi="Cambria Math"/>
+                <w:sz w:val="24"/>
+              </w:rPr>
+              <m:t>(</m:t>
+            </m:r>
+            <m:func>
+              <m:funcPr>
+                <m:ctrlPr>
+                  <w:rPr>
+                    <w:rFonts w:ascii="Cambria Math" w:eastAsiaTheme="minorEastAsia" w:hAnsi="Cambria Math"/>
+                    <w:i/>
+                    <w:sz w:val="24"/>
+                  </w:rPr>
+                </m:ctrlPr>
+              </m:funcPr>
+              <m:fName>
+                <m:r>
+                  <m:rPr>
+                    <m:sty m:val="p"/>
+                  </m:rPr>
+                  <w:rPr>
+                    <w:rFonts w:ascii="Cambria Math" w:hAnsi="Cambria Math"/>
+                    <w:sz w:val="24"/>
+                  </w:rPr>
+                  <m:t>tan</m:t>
+                </m:r>
+              </m:fName>
+              <m:e>
+                <m:d>
+                  <m:dPr>
+                    <m:ctrlPr>
+                      <w:rPr>
+                        <w:rFonts w:ascii="Cambria Math" w:eastAsiaTheme="minorEastAsia" w:hAnsi="Cambria Math"/>
+                        <w:i/>
+                        <w:sz w:val="24"/>
+                      </w:rPr>
+                    </m:ctrlPr>
+                  </m:dPr>
+                  <m:e>
+                    <m:f>
+                      <m:fPr>
+                        <m:ctrlPr>
+                          <w:rPr>
+                            <w:rFonts w:ascii="Cambria Math" w:eastAsiaTheme="minorEastAsia" w:hAnsi="Cambria Math"/>
+                            <w:i/>
+                            <w:sz w:val="24"/>
+                          </w:rPr>
+                        </m:ctrlPr>
+                      </m:fPr>
+                      <m:num>
+                        <m:r>
+                          <w:rPr>
+                            <w:rFonts w:ascii="Cambria Math" w:eastAsiaTheme="minorEastAsia" w:hAnsi="Cambria Math"/>
+                            <w:sz w:val="24"/>
+                          </w:rPr>
+                          <m:t>vFov</m:t>
+                        </m:r>
+                      </m:num>
+                      <m:den>
+                        <m:r>
+                          <w:rPr>
+                            <w:rFonts w:ascii="Cambria Math" w:eastAsiaTheme="minorEastAsia" w:hAnsi="Cambria Math"/>
+                            <w:sz w:val="24"/>
+                          </w:rPr>
+                          <m:t>2</m:t>
+                        </m:r>
+                      </m:den>
+                    </m:f>
+                  </m:e>
+                </m:d>
+              </m:e>
+            </m:func>
+            <m:r>
+              <w:rPr>
+                <w:rFonts w:ascii="Cambria Math" w:eastAsiaTheme="minorEastAsia" w:hAnsi="Cambria Math"/>
+                <w:sz w:val="24"/>
+              </w:rPr>
+              <m:t>×aspect)</m:t>
+            </m:r>
+          </m:e>
+        </m:func>
+      </m:oMath>
+      <w:r>
+        <w:rPr>
+          <w:rFonts w:eastAsiaTheme="minorEastAsia"/>
+          <w:sz w:val="24"/>
+        </w:rPr>
+        <w:t>.</w:t>
+      </w:r>
+    </w:p>
+    <w:p>
+      <w:pPr>
+        <w:jc w:val="both"/>
+        <w:rPr>
+          <w:sz w:val="24"/>
+        </w:rPr>
+      </w:pPr>
+      <w:r>
+        <w:rPr>
+          <w:rFonts w:eastAsiaTheme="minorEastAsia"/>
+          <w:sz w:val="24"/>
+        </w:rPr>
+        <w:t xml:space="preserve">In order to calculate the x distance, we first need the distance from the bottom of the screen to the grid, which is given by </w:t>
+      </w:r>
+      <m:oMath>
+        <m:r>
+          <w:rPr>
+            <w:rFonts w:ascii="Cambria Math" w:eastAsiaTheme="minorEastAsia" w:hAnsi="Cambria Math"/>
+            <w:sz w:val="24"/>
+          </w:rPr>
+          <m:t>dist=</m:t>
+        </m:r>
+        <m:f>
+          <m:fPr>
+            <m:ctrlPr>
+              <w:rPr>
+                <w:rFonts w:ascii="Cambria Math" w:eastAsiaTheme="minorEastAsia" w:hAnsi="Cambria Math"/>
+                <w:i/>
+                <w:sz w:val="24"/>
+              </w:rPr>
+            </m:ctrlPr>
+          </m:fPr>
+          <m:num>
+            <m:r>
+              <w:rPr>
+                <w:rFonts w:ascii="Cambria Math" w:eastAsiaTheme="minorEastAsia" w:hAnsi="Cambria Math"/>
+                <w:sz w:val="24"/>
+              </w:rPr>
+              <m:t>y</m:t>
+            </m:r>
+          </m:num>
+          <m:den>
+            <m:func>
+              <m:funcPr>
+                <m:ctrlPr>
+                  <w:rPr>
+                    <w:rFonts w:ascii="Cambria Math" w:eastAsiaTheme="minorEastAsia" w:hAnsi="Cambria Math"/>
+                    <w:i/>
+                    <w:sz w:val="24"/>
+                  </w:rPr>
+                </m:ctrlPr>
+              </m:funcPr>
+              <m:fName>
+                <m:r>
+                  <m:rPr>
+                    <m:sty m:val="p"/>
+                  </m:rPr>
+                  <w:rPr>
+                    <w:rFonts w:ascii="Cambria Math" w:hAnsi="Cambria Math"/>
+                    <w:sz w:val="24"/>
+                  </w:rPr>
+                  <m:t>cos</m:t>
+                </m:r>
+              </m:fName>
+              <m:e>
+                <m:r>
+                  <w:rPr>
+                    <w:rFonts w:ascii="Cambria Math" w:eastAsiaTheme="minorEastAsia" w:hAnsi="Cambria Math"/>
+                    <w:sz w:val="24"/>
+                  </w:rPr>
+                  <m:t>(rot+</m:t>
+                </m:r>
+                <m:f>
+                  <m:fPr>
+                    <m:ctrlPr>
+                      <w:rPr>
+                        <w:rFonts w:ascii="Cambria Math" w:eastAsiaTheme="minorEastAsia" w:hAnsi="Cambria Math"/>
+                        <w:i/>
+                        <w:sz w:val="24"/>
+                      </w:rPr>
+                    </m:ctrlPr>
+                  </m:fPr>
+                  <m:num>
+                    <m:r>
+                      <w:rPr>
+                        <w:rFonts w:ascii="Cambria Math" w:eastAsiaTheme="minorEastAsia" w:hAnsi="Cambria Math"/>
+                        <w:sz w:val="24"/>
+                      </w:rPr>
+                      <m:t>fov</m:t>
+                    </m:r>
+                  </m:num>
+                  <m:den>
+                    <m:r>
+                      <w:rPr>
+                        <w:rFonts w:ascii="Cambria Math" w:eastAsiaTheme="minorEastAsia" w:hAnsi="Cambria Math"/>
+                        <w:sz w:val="24"/>
+                      </w:rPr>
+                      <m:t>2</m:t>
+                    </m:r>
+                  </m:den>
+                </m:f>
+                <m:r>
+                  <w:rPr>
+                    <w:rFonts w:ascii="Cambria Math" w:eastAsiaTheme="minorEastAsia" w:hAnsi="Cambria Math"/>
+                    <w:sz w:val="24"/>
+                  </w:rPr>
+                  <m:t>-90)</m:t>
+                </m:r>
+              </m:e>
+            </m:func>
+          </m:den>
+        </m:f>
+      </m:oMath>
+      <w:r>
+        <w:rPr>
+          <w:rFonts w:eastAsiaTheme="minorEastAsia"/>
+          <w:sz w:val="24"/>
+        </w:rPr>
+        <w:t xml:space="preserve">. The angle is the same as previously calculated for the vertical FOV. </w:t>
+      </w:r>
+      <w:r>
+        <w:rPr>
+          <w:rFonts w:eastAsiaTheme="minorEastAsia"/>
+          <w:sz w:val="24"/>
+        </w:rPr>
+        <w:t xml:space="preserve">We can then use this to calculate the difference in x to the bottom left and right corners of the screen, which is </w:t>
+      </w:r>
+      <m:oMath>
+        <m:r>
+          <m:rPr>
+            <m:sty m:val="p"/>
+          </m:rPr>
+          <w:rPr>
+            <w:rFonts w:ascii="Cambria Math" w:eastAsiaTheme="minorEastAsia" w:hAnsi="Cambria Math"/>
+            <w:sz w:val="24"/>
+          </w:rPr>
+          <m:t>Δ</m:t>
+        </m:r>
+        <m:r>
+          <w:rPr>
+            <w:rFonts w:ascii="Cambria Math" w:eastAsiaTheme="minorEastAsia" w:hAnsi="Cambria Math"/>
+            <w:sz w:val="24"/>
+          </w:rPr>
+          <m:t>x=dist×</m:t>
+        </m:r>
+        <m:func>
+          <m:funcPr>
+            <m:ctrlPr>
+              <w:rPr>
+                <w:rFonts w:ascii="Cambria Math" w:eastAsiaTheme="minorEastAsia" w:hAnsi="Cambria Math"/>
+                <w:i/>
+                <w:sz w:val="24"/>
+              </w:rPr>
+            </m:ctrlPr>
+          </m:funcPr>
+          <m:fName>
+            <m:r>
+              <m:rPr>
+                <m:sty m:val="p"/>
+              </m:rPr>
+              <w:rPr>
+                <w:rFonts w:ascii="Cambria Math" w:hAnsi="Cambria Math"/>
+                <w:sz w:val="24"/>
+              </w:rPr>
+              <m:t>tan</m:t>
+            </m:r>
+          </m:fName>
+          <m:e>
+            <m:r>
+              <w:rPr>
+                <w:rFonts w:ascii="Cambria Math" w:eastAsiaTheme="minorEastAsia" w:hAnsi="Cambria Math"/>
+                <w:sz w:val="24"/>
+              </w:rPr>
+              <m:t>(</m:t>
+            </m:r>
+            <m:f>
+              <m:fPr>
+                <m:ctrlPr>
+                  <w:rPr>
+                    <w:rFonts w:ascii="Cambria Math" w:eastAsiaTheme="minorEastAsia" w:hAnsi="Cambria Math"/>
+                    <w:i/>
+                    <w:sz w:val="24"/>
+                  </w:rPr>
+                </m:ctrlPr>
+              </m:fPr>
+              <m:num>
+                <m:r>
+                  <w:rPr>
+                    <w:rFonts w:ascii="Cambria Math" w:eastAsiaTheme="minorEastAsia" w:hAnsi="Cambria Math"/>
+                    <w:sz w:val="24"/>
+                  </w:rPr>
+                  <m:t>hFov</m:t>
+                </m:r>
+              </m:num>
+              <m:den>
+                <m:r>
+                  <w:rPr>
+                    <w:rFonts w:ascii="Cambria Math" w:eastAsiaTheme="minorEastAsia" w:hAnsi="Cambria Math"/>
+                    <w:sz w:val="24"/>
+                  </w:rPr>
+                  <m:t>2</m:t>
+                </m:r>
+              </m:den>
+            </m:f>
+            <m:r>
+              <w:rPr>
+                <w:rFonts w:ascii="Cambria Math" w:eastAsiaTheme="minorEastAsia" w:hAnsi="Cambria Math"/>
+                <w:sz w:val="24"/>
+              </w:rPr>
+              <m:t>)</m:t>
+            </m:r>
+          </m:e>
+        </m:func>
+        <m:r>
+          <w:rPr>
+            <w:rFonts w:ascii="Cambria Math" w:eastAsiaTheme="minorEastAsia" w:hAnsi="Cambria Math"/>
+            <w:sz w:val="24"/>
+          </w:rPr>
+          <m:t>=</m:t>
+        </m:r>
+        <m:f>
+          <m:fPr>
+            <m:ctrlPr>
+              <w:rPr>
+                <w:rFonts w:ascii="Cambria Math" w:eastAsiaTheme="minorEastAsia" w:hAnsi="Cambria Math"/>
+                <w:i/>
+                <w:sz w:val="24"/>
+              </w:rPr>
+            </m:ctrlPr>
+          </m:fPr>
+          <m:num>
+            <m:r>
+              <w:rPr>
+                <w:rFonts w:ascii="Cambria Math" w:eastAsiaTheme="minorEastAsia" w:hAnsi="Cambria Math"/>
+                <w:sz w:val="24"/>
+              </w:rPr>
+              <m:t>y</m:t>
+            </m:r>
+            <m:func>
+              <m:funcPr>
+                <m:ctrlPr>
+                  <w:rPr>
+                    <w:rFonts w:ascii="Cambria Math" w:eastAsiaTheme="minorEastAsia" w:hAnsi="Cambria Math"/>
+                    <w:i/>
+                    <w:sz w:val="24"/>
+                  </w:rPr>
+                </m:ctrlPr>
+              </m:funcPr>
+              <m:fName>
+                <m:r>
+                  <m:rPr>
+                    <m:sty m:val="p"/>
+                  </m:rPr>
+                  <w:rPr>
+                    <w:rFonts w:ascii="Cambria Math" w:hAnsi="Cambria Math"/>
+                    <w:sz w:val="24"/>
+                  </w:rPr>
+                  <m:t>tan</m:t>
+                </m:r>
+              </m:fName>
+              <m:e>
+                <m:r>
+                  <w:rPr>
+                    <w:rFonts w:ascii="Cambria Math" w:eastAsiaTheme="minorEastAsia" w:hAnsi="Cambria Math"/>
+                    <w:sz w:val="24"/>
+                  </w:rPr>
+                  <m:t>(</m:t>
+                </m:r>
+                <m:f>
+                  <m:fPr>
+                    <m:ctrlPr>
+                      <w:rPr>
+                        <w:rFonts w:ascii="Cambria Math" w:eastAsiaTheme="minorEastAsia" w:hAnsi="Cambria Math"/>
+                        <w:i/>
+                        <w:sz w:val="24"/>
+                      </w:rPr>
+                    </m:ctrlPr>
+                  </m:fPr>
+                  <m:num>
+                    <m:r>
+                      <w:rPr>
+                        <w:rFonts w:ascii="Cambria Math" w:eastAsiaTheme="minorEastAsia" w:hAnsi="Cambria Math"/>
+                        <w:sz w:val="24"/>
+                      </w:rPr>
+                      <m:t>hFov</m:t>
+                    </m:r>
+                  </m:num>
+                  <m:den>
+                    <m:r>
+                      <w:rPr>
+                        <w:rFonts w:ascii="Cambria Math" w:eastAsiaTheme="minorEastAsia" w:hAnsi="Cambria Math"/>
+                        <w:sz w:val="24"/>
+                      </w:rPr>
+                      <m:t>2</m:t>
+                    </m:r>
+                  </m:den>
+                </m:f>
+                <m:r>
+                  <w:rPr>
+                    <w:rFonts w:ascii="Cambria Math" w:eastAsiaTheme="minorEastAsia" w:hAnsi="Cambria Math"/>
+                    <w:sz w:val="24"/>
+                  </w:rPr>
+                  <m:t>)</m:t>
+                </m:r>
+              </m:e>
+            </m:func>
+          </m:num>
+          <m:den>
+            <m:func>
+              <m:funcPr>
+                <m:ctrlPr>
+                  <w:rPr>
+                    <w:rFonts w:ascii="Cambria Math" w:eastAsiaTheme="minorEastAsia" w:hAnsi="Cambria Math"/>
+                    <w:i/>
+                    <w:sz w:val="24"/>
+                  </w:rPr>
+                </m:ctrlPr>
+              </m:funcPr>
+              <m:fName>
+                <m:r>
+                  <m:rPr>
+                    <m:sty m:val="p"/>
+                  </m:rPr>
+                  <w:rPr>
+                    <w:rFonts w:ascii="Cambria Math" w:hAnsi="Cambria Math"/>
+                    <w:sz w:val="24"/>
+                  </w:rPr>
+                  <m:t>cos</m:t>
+                </m:r>
+              </m:fName>
+              <m:e>
+                <m:r>
+                  <w:rPr>
+                    <w:rFonts w:ascii="Cambria Math" w:eastAsiaTheme="minorEastAsia" w:hAnsi="Cambria Math"/>
+                    <w:sz w:val="24"/>
+                  </w:rPr>
+                  <m:t>(rot+</m:t>
+                </m:r>
+                <m:f>
+                  <m:fPr>
+                    <m:ctrlPr>
+                      <w:rPr>
+                        <w:rFonts w:ascii="Cambria Math" w:eastAsiaTheme="minorEastAsia" w:hAnsi="Cambria Math"/>
+                        <w:i/>
+                        <w:sz w:val="24"/>
+                      </w:rPr>
+                    </m:ctrlPr>
+                  </m:fPr>
+                  <m:num>
+                    <m:r>
+                      <w:rPr>
+                        <w:rFonts w:ascii="Cambria Math" w:eastAsiaTheme="minorEastAsia" w:hAnsi="Cambria Math"/>
+                        <w:sz w:val="24"/>
+                      </w:rPr>
+                      <m:t>vFov</m:t>
+                    </m:r>
+                  </m:num>
+                  <m:den>
+                    <m:r>
+                      <w:rPr>
+                        <w:rFonts w:ascii="Cambria Math" w:eastAsiaTheme="minorEastAsia" w:hAnsi="Cambria Math"/>
+                        <w:sz w:val="24"/>
+                      </w:rPr>
+                      <m:t>2</m:t>
+                    </m:r>
+                  </m:den>
+                </m:f>
+                <m:r>
+                  <w:rPr>
+                    <w:rFonts w:ascii="Cambria Math" w:eastAsiaTheme="minorEastAsia" w:hAnsi="Cambria Math"/>
+                    <w:sz w:val="24"/>
+                  </w:rPr>
+                  <m:t>-90)</m:t>
+                </m:r>
+              </m:e>
+            </m:func>
+          </m:den>
+        </m:f>
+      </m:oMath>
+      <w:r>
+        <w:rPr>
+          <w:rFonts w:eastAsiaTheme="minorEastAsia"/>
+          <w:sz w:val="24"/>
+        </w:rPr>
+        <w:t>. This can then be added or subtracted from the x position of the camera to give the positions of the right and left corners respectively.</w:t>
+      </w:r>
+      <w:bookmarkStart w:id="24" w:name="_GoBack"/>
+      <w:bookmarkEnd w:id="24"/>
+      <w:r>
+        <w:rPr>
+          <w:rFonts w:eastAsiaTheme="minorEastAsia"/>
+          <w:sz w:val="24"/>
+        </w:rPr>
+        <w:t xml:space="preserve">  </w:t>
+      </w:r>
+    </w:p>
+    <w:p>
+      <w:pPr>
+        <w:pStyle w:val="Heading4"/>
+        <w:rPr>
+          <w:sz w:val="24"/>
+        </w:rPr>
+      </w:pPr>
+      <w:r>
+        <w:rPr>
+          <w:sz w:val="24"/>
+        </w:rPr>
+        <w:lastRenderedPageBreak/>
+        <w:t>Minimap Camera</w:t>
+      </w:r>
+    </w:p>
+    <w:p>
+      <w:pPr>
+        <w:jc w:val="both"/>
+        <w:rPr>
+          <w:sz w:val="24"/>
+        </w:rPr>
+      </w:pPr>
+      <w:r>
+        <w:rPr>
+          <w:sz w:val="24"/>
+        </w:rPr>
+        <w:t>The minimap camera will show an overview of the entire area that the user has explored. It will need to zoom out as the user explores more territory to show them where in the world they are.</w:t>
+      </w:r>
+    </w:p>
+    <w:p>
+      <w:pPr>
         <w:pStyle w:val="Heading3"/>
         <w:rPr>
           <w:sz w:val="24"/>
         </w:rPr>
       </w:pPr>
-      <w:bookmarkStart w:id="25" w:name="_Toc495437320"/>
-      <w:r>
-        <w:rPr>
-          <w:sz w:val="24"/>
-        </w:rPr>
-        <w:t>Fog of War</w:t>
+      <w:bookmarkStart w:id="25" w:name="_Toc495437321"/>
+      <w:r>
+        <w:rPr>
+          <w:sz w:val="24"/>
+        </w:rPr>
+        <w:t>City</w:t>
       </w:r>
       <w:bookmarkEnd w:id="25"/>
     </w:p>
     <w:p>
       <w:pPr>
-        <w:jc w:val="both"/>
-        <w:rPr>
-          <w:sz w:val="24"/>
-        </w:rPr>
-      </w:pPr>
-      <w:r>
-        <w:rPr>
-          <w:sz w:val="24"/>
-        </w:rPr>
-        <w:t>The fog of war module will handle which tiles are visible to the player and colour the tiles appropriately. The tiles should be white when undiscovered and a darker version of the colour when out of view distance. Other units should also be invisible outside of the view distance of the player.</w:t>
+        <w:rPr>
+          <w:sz w:val="24"/>
+        </w:rPr>
+      </w:pPr>
+      <w:r>
+        <w:rPr>
+          <w:sz w:val="24"/>
+        </w:rPr>
+        <w:t>The city module will control production inside cities, as well as parameters such as buildings and hitpoints. This will allow cities to be captured by enemies and pass data to other modules for use.</w:t>
       </w:r>
     </w:p>
     <w:p>
@@ -8723,43 +11336,14 @@
           <w:sz w:val="24"/>
         </w:rPr>
       </w:pPr>
-      <w:bookmarkStart w:id="26" w:name="_Toc495437321"/>
-      <w:r>
-        <w:rPr>
-          <w:sz w:val="24"/>
-        </w:rPr>
-        <w:t>City</w:t>
+      <w:bookmarkStart w:id="26" w:name="_Toc495437322"/>
+      <w:r>
+        <w:rPr>
+          <w:sz w:val="24"/>
+        </w:rPr>
+        <w:t>Opinion</w:t>
       </w:r>
       <w:bookmarkEnd w:id="26"/>
-    </w:p>
-    <w:p>
-      <w:pPr>
-        <w:rPr>
-          <w:sz w:val="24"/>
-        </w:rPr>
-      </w:pPr>
-      <w:r>
-        <w:rPr>
-          <w:sz w:val="24"/>
-        </w:rPr>
-        <w:t>The city module will control production inside cities, as well as parameters such as buildings and hitpoints. This will allow cities to be captured by enemies and pass data to other modules for use.</w:t>
-      </w:r>
-    </w:p>
-    <w:p>
-      <w:pPr>
-        <w:pStyle w:val="Heading3"/>
-        <w:rPr>
-          <w:sz w:val="24"/>
-        </w:rPr>
-      </w:pPr>
-      <w:bookmarkStart w:id="27" w:name="_Toc495437322"/>
-      <w:r>
-        <w:rPr>
-          <w:sz w:val="24"/>
-        </w:rPr>
-        <w:t>Opinion</w:t>
-      </w:r>
-      <w:bookmarkEnd w:id="27"/>
     </w:p>
     <w:p>
       <w:pPr>
@@ -8876,7 +11460,7 @@
         <w:color w:val="5B9BD5" w:themeColor="accent1"/>
         <w:sz w:val="28"/>
       </w:rPr>
-      <w:t>6</w:t>
+      <w:t>8</w:t>
     </w:r>
     <w:r>
       <w:rPr>
@@ -10521,6 +13105,26 @@
       <w:i/>
       <w:iCs/>
       <w:color w:val="2E74B5" w:themeColor="accent1" w:themeShade="BF"/>
+    </w:rPr>
+  </w:style>
+  <w:style w:type="paragraph" w:styleId="Heading5">
+    <w:name w:val="heading 5"/>
+    <w:basedOn w:val="Normal"/>
+    <w:next w:val="Normal"/>
+    <w:link w:val="Heading5Char"/>
+    <w:uiPriority w:val="9"/>
+    <w:unhideWhenUsed/>
+    <w:qFormat/>
+    <w:rsid w:val="00D707A3"/>
+    <w:pPr>
+      <w:keepNext/>
+      <w:keepLines/>
+      <w:spacing w:before="200" w:after="0"/>
+      <w:outlineLvl w:val="4"/>
+    </w:pPr>
+    <w:rPr>
+      <w:rFonts w:asciiTheme="majorHAnsi" w:eastAsiaTheme="majorEastAsia" w:hAnsiTheme="majorHAnsi" w:cstheme="majorBidi"/>
+      <w:color w:val="1F4D78" w:themeColor="accent1" w:themeShade="7F"/>
     </w:rPr>
   </w:style>
   <w:style w:type="character" w:default="1" w:styleId="DefaultParagraphFont">
@@ -10937,6 +13541,44 @@
       <w:color w:val="2E74B5" w:themeColor="accent1" w:themeShade="BF"/>
     </w:rPr>
   </w:style>
+  <w:style w:type="character" w:customStyle="1" w:styleId="Heading5Char">
+    <w:name w:val="Heading 5 Char"/>
+    <w:basedOn w:val="DefaultParagraphFont"/>
+    <w:link w:val="Heading5"/>
+    <w:uiPriority w:val="9"/>
+    <w:rsid w:val="00D707A3"/>
+    <w:rPr>
+      <w:rFonts w:asciiTheme="majorHAnsi" w:eastAsiaTheme="majorEastAsia" w:hAnsiTheme="majorHAnsi" w:cstheme="majorBidi"/>
+      <w:color w:val="1F4D78" w:themeColor="accent1" w:themeShade="7F"/>
+    </w:rPr>
+  </w:style>
+  <w:style w:type="character" w:styleId="PlaceholderText">
+    <w:name w:val="Placeholder Text"/>
+    <w:basedOn w:val="DefaultParagraphFont"/>
+    <w:uiPriority w:val="99"/>
+    <w:semiHidden/>
+    <w:rsid w:val="00C81022"/>
+    <w:rPr>
+      <w:color w:val="808080"/>
+    </w:rPr>
+  </w:style>
+  <w:style w:type="paragraph" w:styleId="NormalWeb">
+    <w:name w:val="Normal (Web)"/>
+    <w:basedOn w:val="Normal"/>
+    <w:uiPriority w:val="99"/>
+    <w:semiHidden/>
+    <w:unhideWhenUsed/>
+    <w:rsid w:val="007F6451"/>
+    <w:pPr>
+      <w:spacing w:before="100" w:beforeAutospacing="1" w:after="100" w:afterAutospacing="1" w:line="240" w:lineRule="auto"/>
+    </w:pPr>
+    <w:rPr>
+      <w:rFonts w:ascii="Times New Roman" w:eastAsiaTheme="minorEastAsia" w:hAnsi="Times New Roman" w:cs="Times New Roman"/>
+      <w:sz w:val="24"/>
+      <w:szCs w:val="24"/>
+      <w:lang w:eastAsia="en-GB"/>
+    </w:rPr>
+  </w:style>
 </w:styles>
 </file>
 
@@ -11185,6 +13827,26 @@
       <w:i/>
       <w:iCs/>
       <w:color w:val="2E74B5" w:themeColor="accent1" w:themeShade="BF"/>
+    </w:rPr>
+  </w:style>
+  <w:style w:type="paragraph" w:styleId="Heading5">
+    <w:name w:val="heading 5"/>
+    <w:basedOn w:val="Normal"/>
+    <w:next w:val="Normal"/>
+    <w:link w:val="Heading5Char"/>
+    <w:uiPriority w:val="9"/>
+    <w:unhideWhenUsed/>
+    <w:qFormat/>
+    <w:rsid w:val="00D707A3"/>
+    <w:pPr>
+      <w:keepNext/>
+      <w:keepLines/>
+      <w:spacing w:before="200" w:after="0"/>
+      <w:outlineLvl w:val="4"/>
+    </w:pPr>
+    <w:rPr>
+      <w:rFonts w:asciiTheme="majorHAnsi" w:eastAsiaTheme="majorEastAsia" w:hAnsiTheme="majorHAnsi" w:cstheme="majorBidi"/>
+      <w:color w:val="1F4D78" w:themeColor="accent1" w:themeShade="7F"/>
     </w:rPr>
   </w:style>
   <w:style w:type="character" w:default="1" w:styleId="DefaultParagraphFont">
@@ -11601,7 +14263,568 @@
       <w:color w:val="2E74B5" w:themeColor="accent1" w:themeShade="BF"/>
     </w:rPr>
   </w:style>
+  <w:style w:type="character" w:customStyle="1" w:styleId="Heading5Char">
+    <w:name w:val="Heading 5 Char"/>
+    <w:basedOn w:val="DefaultParagraphFont"/>
+    <w:link w:val="Heading5"/>
+    <w:uiPriority w:val="9"/>
+    <w:rsid w:val="00D707A3"/>
+    <w:rPr>
+      <w:rFonts w:asciiTheme="majorHAnsi" w:eastAsiaTheme="majorEastAsia" w:hAnsiTheme="majorHAnsi" w:cstheme="majorBidi"/>
+      <w:color w:val="1F4D78" w:themeColor="accent1" w:themeShade="7F"/>
+    </w:rPr>
+  </w:style>
+  <w:style w:type="character" w:styleId="PlaceholderText">
+    <w:name w:val="Placeholder Text"/>
+    <w:basedOn w:val="DefaultParagraphFont"/>
+    <w:uiPriority w:val="99"/>
+    <w:semiHidden/>
+    <w:rsid w:val="00C81022"/>
+    <w:rPr>
+      <w:color w:val="808080"/>
+    </w:rPr>
+  </w:style>
+  <w:style w:type="paragraph" w:styleId="NormalWeb">
+    <w:name w:val="Normal (Web)"/>
+    <w:basedOn w:val="Normal"/>
+    <w:uiPriority w:val="99"/>
+    <w:semiHidden/>
+    <w:unhideWhenUsed/>
+    <w:rsid w:val="007F6451"/>
+    <w:pPr>
+      <w:spacing w:before="100" w:beforeAutospacing="1" w:after="100" w:afterAutospacing="1" w:line="240" w:lineRule="auto"/>
+    </w:pPr>
+    <w:rPr>
+      <w:rFonts w:ascii="Times New Roman" w:eastAsiaTheme="minorEastAsia" w:hAnsi="Times New Roman" w:cs="Times New Roman"/>
+      <w:sz w:val="24"/>
+      <w:szCs w:val="24"/>
+      <w:lang w:eastAsia="en-GB"/>
+    </w:rPr>
+  </w:style>
 </w:styles>
+</file>
+
+<file path=word/glossary/document.xml><?xml version="1.0" encoding="utf-8"?>
+<w:glossaryDocument xmlns:wpc="http://schemas.microsoft.com/office/word/2010/wordprocessingCanvas" xmlns:mc="http://schemas.openxmlformats.org/markup-compatibility/2006" xmlns:o="urn:schemas-microsoft-com:office:office" xmlns:r="http://schemas.openxmlformats.org/officeDocument/2006/relationships" xmlns:m="http://schemas.openxmlformats.org/officeDocument/2006/math" xmlns:v="urn:schemas-microsoft-com:vml" xmlns:wp14="http://schemas.microsoft.com/office/word/2010/wordprocessingDrawing" xmlns:wp="http://schemas.openxmlformats.org/drawingml/2006/wordprocessingDrawing" xmlns:w10="urn:schemas-microsoft-com:office:word" xmlns:w="http://schemas.openxmlformats.org/wordprocessingml/2006/main" xmlns:w14="http://schemas.microsoft.com/office/word/2010/wordml" xmlns:wpg="http://schemas.microsoft.com/office/word/2010/wordprocessingGroup" xmlns:wpi="http://schemas.microsoft.com/office/word/2010/wordprocessingInk" xmlns:wne="http://schemas.microsoft.com/office/word/2006/wordml" xmlns:wps="http://schemas.microsoft.com/office/word/2010/wordprocessingShape" mc:Ignorable="w14 wp14"/>
+</file>
+
+<file path=word/glossary/fontTable.xml><?xml version="1.0" encoding="utf-8"?>
+<w:fonts xmlns:mc="http://schemas.openxmlformats.org/markup-compatibility/2006" xmlns:r="http://schemas.openxmlformats.org/officeDocument/2006/relationships" xmlns:w="http://schemas.openxmlformats.org/wordprocessingml/2006/main" xmlns:w14="http://schemas.microsoft.com/office/word/2010/wordml" mc:Ignorable="w14">
+  <w:font w:name="Symbol">
+    <w:panose1 w:val="05050102010706020507"/>
+    <w:charset w:val="02"/>
+    <w:family w:val="roman"/>
+    <w:pitch w:val="variable"/>
+    <w:sig w:usb0="00000000" w:usb1="10000000" w:usb2="00000000" w:usb3="00000000" w:csb0="80000000" w:csb1="00000000"/>
+  </w:font>
+  <w:font w:name="Times New Roman">
+    <w:panose1 w:val="02020603050405020304"/>
+    <w:charset w:val="00"/>
+    <w:family w:val="roman"/>
+    <w:pitch w:val="variable"/>
+    <w:sig w:usb0="E0002EFF" w:usb1="C000785B" w:usb2="00000009" w:usb3="00000000" w:csb0="000001FF" w:csb1="00000000"/>
+  </w:font>
+  <w:font w:name="Courier New">
+    <w:panose1 w:val="02070309020205020404"/>
+    <w:charset w:val="00"/>
+    <w:family w:val="modern"/>
+    <w:pitch w:val="fixed"/>
+    <w:sig w:usb0="E0002EFF" w:usb1="C0007843" w:usb2="00000009" w:usb3="00000000" w:csb0="000001FF" w:csb1="00000000"/>
+  </w:font>
+  <w:font w:name="Wingdings">
+    <w:panose1 w:val="05000000000000000000"/>
+    <w:charset w:val="02"/>
+    <w:family w:val="auto"/>
+    <w:pitch w:val="variable"/>
+    <w:sig w:usb0="00000000" w:usb1="10000000" w:usb2="00000000" w:usb3="00000000" w:csb0="80000000" w:csb1="00000000"/>
+  </w:font>
+  <w:font w:name="Calibri">
+    <w:panose1 w:val="020F0502020204030204"/>
+    <w:charset w:val="00"/>
+    <w:family w:val="swiss"/>
+    <w:pitch w:val="variable"/>
+    <w:sig w:usb0="E0002AFF" w:usb1="C000247B" w:usb2="00000009" w:usb3="00000000" w:csb0="000001FF" w:csb1="00000000"/>
+  </w:font>
+  <w:font w:name="Calibri Light">
+    <w:panose1 w:val="020F0302020204030204"/>
+    <w:charset w:val="00"/>
+    <w:family w:val="swiss"/>
+    <w:pitch w:val="variable"/>
+    <w:sig w:usb0="E0002AFF" w:usb1="C000247B" w:usb2="00000009" w:usb3="00000000" w:csb0="000001FF" w:csb1="00000000"/>
+  </w:font>
+  <w:font w:name="Tahoma">
+    <w:panose1 w:val="020B0604030504040204"/>
+    <w:charset w:val="00"/>
+    <w:family w:val="swiss"/>
+    <w:pitch w:val="variable"/>
+    <w:sig w:usb0="E1002EFF" w:usb1="C000605B" w:usb2="00000029" w:usb3="00000000" w:csb0="000101FF" w:csb1="00000000"/>
+  </w:font>
+  <w:font w:name="Consolas">
+    <w:panose1 w:val="020B0609020204030204"/>
+    <w:charset w:val="00"/>
+    <w:family w:val="modern"/>
+    <w:pitch w:val="fixed"/>
+    <w:sig w:usb0="E00006FF" w:usb1="0000FCFF" w:usb2="00000001" w:usb3="00000000" w:csb0="0000019F" w:csb1="00000000"/>
+  </w:font>
+  <w:font w:name="Cambria Math">
+    <w:panose1 w:val="02040503050406030204"/>
+    <w:charset w:val="00"/>
+    <w:family w:val="roman"/>
+    <w:pitch w:val="variable"/>
+    <w:sig w:usb0="E00002FF" w:usb1="420024FF" w:usb2="00000000" w:usb3="00000000" w:csb0="0000019F" w:csb1="00000000"/>
+  </w:font>
+  <w:font w:name="Cambria">
+    <w:panose1 w:val="02040503050406030204"/>
+    <w:charset w:val="00"/>
+    <w:family w:val="roman"/>
+    <w:pitch w:val="variable"/>
+    <w:sig w:usb0="E00002FF" w:usb1="400004FF" w:usb2="00000000" w:usb3="00000000" w:csb0="0000019F" w:csb1="00000000"/>
+  </w:font>
+</w:fonts>
+</file>
+
+<file path=word/glossary/settings.xml><?xml version="1.0" encoding="utf-8"?>
+<w:settings xmlns:mc="http://schemas.openxmlformats.org/markup-compatibility/2006" xmlns:o="urn:schemas-microsoft-com:office:office" xmlns:r="http://schemas.openxmlformats.org/officeDocument/2006/relationships" xmlns:m="http://schemas.openxmlformats.org/officeDocument/2006/math" xmlns:v="urn:schemas-microsoft-com:vml" xmlns:w10="urn:schemas-microsoft-com:office:word" xmlns:w="http://schemas.openxmlformats.org/wordprocessingml/2006/main" xmlns:w14="http://schemas.microsoft.com/office/word/2010/wordml" xmlns:sl="http://schemas.openxmlformats.org/schemaLibrary/2006/main" mc:Ignorable="w14">
+  <w:view w:val="normal"/>
+  <w:defaultTabStop w:val="720"/>
+  <w:characterSpacingControl w:val="doNotCompress"/>
+  <w:compat>
+    <w:useFELayout/>
+    <w:compatSetting w:name="compatibilityMode" w:uri="http://schemas.microsoft.com/office/word" w:val="14"/>
+    <w:compatSetting w:name="overrideTableStyleFontSizeAndJustification" w:uri="http://schemas.microsoft.com/office/word" w:val="1"/>
+    <w:compatSetting w:name="enableOpenTypeFeatures" w:uri="http://schemas.microsoft.com/office/word" w:val="1"/>
+    <w:compatSetting w:name="doNotFlipMirrorIndents" w:uri="http://schemas.microsoft.com/office/word" w:val="1"/>
+  </w:compat>
+  <w:rsids>
+    <w:rsidRoot w:val="001E2CA7"/>
+    <w:rsid w:val="001E2CA7"/>
+    <w:rsid w:val="00757F7C"/>
+  </w:rsids>
+  <m:mathPr>
+    <m:mathFont m:val="Cambria Math"/>
+    <m:brkBin m:val="before"/>
+    <m:brkBinSub m:val="--"/>
+    <m:smallFrac m:val="0"/>
+    <m:dispDef/>
+    <m:lMargin m:val="0"/>
+    <m:rMargin m:val="0"/>
+    <m:defJc m:val="centerGroup"/>
+    <m:wrapIndent m:val="1440"/>
+    <m:intLim m:val="subSup"/>
+    <m:naryLim m:val="undOvr"/>
+  </m:mathPr>
+  <w:themeFontLang w:val="en-GB"/>
+  <w:clrSchemeMapping w:bg1="light1" w:t1="dark1" w:bg2="light2" w:t2="dark2" w:accent1="accent1" w:accent2="accent2" w:accent3="accent3" w:accent4="accent4" w:accent5="accent5" w:accent6="accent6" w:hyperlink="hyperlink" w:followedHyperlink="followedHyperlink"/>
+  <w:decimalSymbol w:val="."/>
+  <w:listSeparator w:val=","/>
+</w:settings>
+</file>
+
+<file path=word/glossary/styles.xml><?xml version="1.0" encoding="utf-8"?>
+<w:styles xmlns:mc="http://schemas.openxmlformats.org/markup-compatibility/2006" xmlns:r="http://schemas.openxmlformats.org/officeDocument/2006/relationships" xmlns:w="http://schemas.openxmlformats.org/wordprocessingml/2006/main" xmlns:w14="http://schemas.microsoft.com/office/word/2010/wordml" mc:Ignorable="w14">
+  <w:docDefaults>
+    <w:rPrDefault>
+      <w:rPr>
+        <w:rFonts w:asciiTheme="minorHAnsi" w:eastAsiaTheme="minorEastAsia" w:hAnsiTheme="minorHAnsi" w:cstheme="minorBidi"/>
+        <w:sz w:val="22"/>
+        <w:szCs w:val="22"/>
+        <w:lang w:val="en-GB" w:eastAsia="en-GB" w:bidi="ar-SA"/>
+      </w:rPr>
+    </w:rPrDefault>
+    <w:pPrDefault>
+      <w:pPr>
+        <w:spacing w:after="200" w:line="276" w:lineRule="auto"/>
+      </w:pPr>
+    </w:pPrDefault>
+  </w:docDefaults>
+  <w:latentStyles w:defLockedState="0" w:defUIPriority="99" w:defSemiHidden="1" w:defUnhideWhenUsed="1" w:defQFormat="0" w:count="267">
+    <w:lsdException w:name="Normal" w:semiHidden="0" w:uiPriority="0" w:unhideWhenUsed="0" w:qFormat="1"/>
+    <w:lsdException w:name="heading 1" w:semiHidden="0" w:uiPriority="9" w:unhideWhenUsed="0" w:qFormat="1"/>
+    <w:lsdException w:name="heading 2" w:uiPriority="9" w:qFormat="1"/>
+    <w:lsdException w:name="heading 3" w:uiPriority="9" w:qFormat="1"/>
+    <w:lsdException w:name="heading 4" w:uiPriority="9" w:qFormat="1"/>
+    <w:lsdException w:name="heading 5" w:uiPriority="9" w:qFormat="1"/>
+    <w:lsdException w:name="heading 6" w:uiPriority="9" w:qFormat="1"/>
+    <w:lsdException w:name="heading 7" w:uiPriority="9" w:qFormat="1"/>
+    <w:lsdException w:name="heading 8" w:uiPriority="9" w:qFormat="1"/>
+    <w:lsdException w:name="heading 9" w:uiPriority="9" w:qFormat="1"/>
+    <w:lsdException w:name="toc 1" w:uiPriority="39"/>
+    <w:lsdException w:name="toc 2" w:uiPriority="39"/>
+    <w:lsdException w:name="toc 3" w:uiPriority="39"/>
+    <w:lsdException w:name="toc 4" w:uiPriority="39"/>
+    <w:lsdException w:name="toc 5" w:uiPriority="39"/>
+    <w:lsdException w:name="toc 6" w:uiPriority="39"/>
+    <w:lsdException w:name="toc 7" w:uiPriority="39"/>
+    <w:lsdException w:name="toc 8" w:uiPriority="39"/>
+    <w:lsdException w:name="toc 9" w:uiPriority="39"/>
+    <w:lsdException w:name="caption" w:uiPriority="35" w:qFormat="1"/>
+    <w:lsdException w:name="Title" w:semiHidden="0" w:uiPriority="10" w:unhideWhenUsed="0" w:qFormat="1"/>
+    <w:lsdException w:name="Default Paragraph Font" w:uiPriority="1"/>
+    <w:lsdException w:name="Subtitle" w:semiHidden="0" w:uiPriority="11" w:unhideWhenUsed="0" w:qFormat="1"/>
+    <w:lsdException w:name="Strong" w:semiHidden="0" w:uiPriority="22" w:unhideWhenUsed="0" w:qFormat="1"/>
+    <w:lsdException w:name="Emphasis" w:semiHidden="0" w:uiPriority="20" w:unhideWhenUsed="0" w:qFormat="1"/>
+    <w:lsdException w:name="Table Grid" w:semiHidden="0" w:uiPriority="59" w:unhideWhenUsed="0"/>
+    <w:lsdException w:name="Placeholder Text" w:unhideWhenUsed="0"/>
+    <w:lsdException w:name="No Spacing" w:semiHidden="0" w:uiPriority="1" w:unhideWhenUsed="0" w:qFormat="1"/>
+    <w:lsdException w:name="Light Shading" w:semiHidden="0" w:uiPriority="60" w:unhideWhenUsed="0"/>
+    <w:lsdException w:name="Light List" w:semiHidden="0" w:uiPriority="61" w:unhideWhenUsed="0"/>
+    <w:lsdException w:name="Light Grid" w:semiHidden="0" w:uiPriority="62" w:unhideWhenUsed="0"/>
+    <w:lsdException w:name="Medium Shading 1" w:semiHidden="0" w:uiPriority="63" w:unhideWhenUsed="0"/>
+    <w:lsdException w:name="Medium Shading 2" w:semiHidden="0" w:uiPriority="64" w:unhideWhenUsed="0"/>
+    <w:lsdException w:name="Medium List 1" w:semiHidden="0" w:uiPriority="65" w:unhideWhenUsed="0"/>
+    <w:lsdException w:name="Medium List 2" w:semiHidden="0" w:uiPriority="66" w:unhideWhenUsed="0"/>
+    <w:lsdException w:name="Medium Grid 1" w:semiHidden="0" w:uiPriority="67" w:unhideWhenUsed="0"/>
+    <w:lsdException w:name="Medium Grid 2" w:semiHidden="0" w:uiPriority="68" w:unhideWhenUsed="0"/>
+    <w:lsdException w:name="Medium Grid 3" w:semiHidden="0" w:uiPriority="69" w:unhideWhenUsed="0"/>
+    <w:lsdException w:name="Dark List" w:semiHidden="0" w:uiPriority="70" w:unhideWhenUsed="0"/>
+    <w:lsdException w:name="Colorful Shading" w:semiHidden="0" w:uiPriority="71" w:unhideWhenUsed="0"/>
+    <w:lsdException w:name="Colorful List" w:semiHidden="0" w:uiPriority="72" w:unhideWhenUsed="0"/>
+    <w:lsdException w:name="Colorful Grid" w:semiHidden="0" w:uiPriority="73" w:unhideWhenUsed="0"/>
+    <w:lsdException w:name="Light Shading Accent 1" w:semiHidden="0" w:uiPriority="60" w:unhideWhenUsed="0"/>
+    <w:lsdException w:name="Light List Accent 1" w:semiHidden="0" w:uiPriority="61" w:unhideWhenUsed="0"/>
+    <w:lsdException w:name="Light Grid Accent 1" w:semiHidden="0" w:uiPriority="62" w:unhideWhenUsed="0"/>
+    <w:lsdException w:name="Medium Shading 1 Accent 1" w:semiHidden="0" w:uiPriority="63" w:unhideWhenUsed="0"/>
+    <w:lsdException w:name="Medium Shading 2 Accent 1" w:semiHidden="0" w:uiPriority="64" w:unhideWhenUsed="0"/>
+    <w:lsdException w:name="Medium List 1 Accent 1" w:semiHidden="0" w:uiPriority="65" w:unhideWhenUsed="0"/>
+    <w:lsdException w:name="Revision" w:unhideWhenUsed="0"/>
+    <w:lsdException w:name="List Paragraph" w:semiHidden="0" w:uiPriority="34" w:unhideWhenUsed="0" w:qFormat="1"/>
+    <w:lsdException w:name="Quote" w:semiHidden="0" w:uiPriority="29" w:unhideWhenUsed="0" w:qFormat="1"/>
+    <w:lsdException w:name="Intense Quote" w:semiHidden="0" w:uiPriority="30" w:unhideWhenUsed="0" w:qFormat="1"/>
+    <w:lsdException w:name="Medium List 2 Accent 1" w:semiHidden="0" w:uiPriority="66" w:unhideWhenUsed="0"/>
+    <w:lsdException w:name="Medium Grid 1 Accent 1" w:semiHidden="0" w:uiPriority="67" w:unhideWhenUsed="0"/>
+    <w:lsdException w:name="Medium Grid 2 Accent 1" w:semiHidden="0" w:uiPriority="68" w:unhideWhenUsed="0"/>
+    <w:lsdException w:name="Medium Grid 3 Accent 1" w:semiHidden="0" w:uiPriority="69" w:unhideWhenUsed="0"/>
+    <w:lsdException w:name="Dark List Accent 1" w:semiHidden="0" w:uiPriority="70" w:unhideWhenUsed="0"/>
+    <w:lsdException w:name="Colorful Shading Accent 1" w:semiHidden="0" w:uiPriority="71" w:unhideWhenUsed="0"/>
+    <w:lsdException w:name="Colorful List Accent 1" w:semiHidden="0" w:uiPriority="72" w:unhideWhenUsed="0"/>
+    <w:lsdException w:name="Colorful Grid Accent 1" w:semiHidden="0" w:uiPriority="73" w:unhideWhenUsed="0"/>
+    <w:lsdException w:name="Light Shading Accent 2" w:semiHidden="0" w:uiPriority="60" w:unhideWhenUsed="0"/>
+    <w:lsdException w:name="Light List Accent 2" w:semiHidden="0" w:uiPriority="61" w:unhideWhenUsed="0"/>
+    <w:lsdException w:name="Light Grid Accent 2" w:semiHidden="0" w:uiPriority="62" w:unhideWhenUsed="0"/>
+    <w:lsdException w:name="Medium Shading 1 Accent 2" w:semiHidden="0" w:uiPriority="63" w:unhideWhenUsed="0"/>
+    <w:lsdException w:name="Medium Shading 2 Accent 2" w:semiHidden="0" w:uiPriority="64" w:unhideWhenUsed="0"/>
+    <w:lsdException w:name="Medium List 1 Accent 2" w:semiHidden="0" w:uiPriority="65" w:unhideWhenUsed="0"/>
+    <w:lsdException w:name="Medium List 2 Accent 2" w:semiHidden="0" w:uiPriority="66" w:unhideWhenUsed="0"/>
+    <w:lsdException w:name="Medium Grid 1 Accent 2" w:semiHidden="0" w:uiPriority="67" w:unhideWhenUsed="0"/>
+    <w:lsdException w:name="Medium Grid 2 Accent 2" w:semiHidden="0" w:uiPriority="68" w:unhideWhenUsed="0"/>
+    <w:lsdException w:name="Medium Grid 3 Accent 2" w:semiHidden="0" w:uiPriority="69" w:unhideWhenUsed="0"/>
+    <w:lsdException w:name="Dark List Accent 2" w:semiHidden="0" w:uiPriority="70" w:unhideWhenUsed="0"/>
+    <w:lsdException w:name="Colorful Shading Accent 2" w:semiHidden="0" w:uiPriority="71" w:unhideWhenUsed="0"/>
+    <w:lsdException w:name="Colorful List Accent 2" w:semiHidden="0" w:uiPriority="72" w:unhideWhenUsed="0"/>
+    <w:lsdException w:name="Colorful Grid Accent 2" w:semiHidden="0" w:uiPriority="73" w:unhideWhenUsed="0"/>
+    <w:lsdException w:name="Light Shading Accent 3" w:semiHidden="0" w:uiPriority="60" w:unhideWhenUsed="0"/>
+    <w:lsdException w:name="Light List Accent 3" w:semiHidden="0" w:uiPriority="61" w:unhideWhenUsed="0"/>
+    <w:lsdException w:name="Light Grid Accent 3" w:semiHidden="0" w:uiPriority="62" w:unhideWhenUsed="0"/>
+    <w:lsdException w:name="Medium Shading 1 Accent 3" w:semiHidden="0" w:uiPriority="63" w:unhideWhenUsed="0"/>
+    <w:lsdException w:name="Medium Shading 2 Accent 3" w:semiHidden="0" w:uiPriority="64" w:unhideWhenUsed="0"/>
+    <w:lsdException w:name="Medium List 1 Accent 3" w:semiHidden="0" w:uiPriority="65" w:unhideWhenUsed="0"/>
+    <w:lsdException w:name="Medium List 2 Accent 3" w:semiHidden="0" w:uiPriority="66" w:unhideWhenUsed="0"/>
+    <w:lsdException w:name="Medium Grid 1 Accent 3" w:semiHidden="0" w:uiPriority="67" w:unhideWhenUsed="0"/>
+    <w:lsdException w:name="Medium Grid 2 Accent 3" w:semiHidden="0" w:uiPriority="68" w:unhideWhenUsed="0"/>
+    <w:lsdException w:name="Medium Grid 3 Accent 3" w:semiHidden="0" w:uiPriority="69" w:unhideWhenUsed="0"/>
+    <w:lsdException w:name="Dark List Accent 3" w:semiHidden="0" w:uiPriority="70" w:unhideWhenUsed="0"/>
+    <w:lsdException w:name="Colorful Shading Accent 3" w:semiHidden="0" w:uiPriority="71" w:unhideWhenUsed="0"/>
+    <w:lsdException w:name="Colorful List Accent 3" w:semiHidden="0" w:uiPriority="72" w:unhideWhenUsed="0"/>
+    <w:lsdException w:name="Colorful Grid Accent 3" w:semiHidden="0" w:uiPriority="73" w:unhideWhenUsed="0"/>
+    <w:lsdException w:name="Light Shading Accent 4" w:semiHidden="0" w:uiPriority="60" w:unhideWhenUsed="0"/>
+    <w:lsdException w:name="Light List Accent 4" w:semiHidden="0" w:uiPriority="61" w:unhideWhenUsed="0"/>
+    <w:lsdException w:name="Light Grid Accent 4" w:semiHidden="0" w:uiPriority="62" w:unhideWhenUsed="0"/>
+    <w:lsdException w:name="Medium Shading 1 Accent 4" w:semiHidden="0" w:uiPriority="63" w:unhideWhenUsed="0"/>
+    <w:lsdException w:name="Medium Shading 2 Accent 4" w:semiHidden="0" w:uiPriority="64" w:unhideWhenUsed="0"/>
+    <w:lsdException w:name="Medium List 1 Accent 4" w:semiHidden="0" w:uiPriority="65" w:unhideWhenUsed="0"/>
+    <w:lsdException w:name="Medium List 2 Accent 4" w:semiHidden="0" w:uiPriority="66" w:unhideWhenUsed="0"/>
+    <w:lsdException w:name="Medium Grid 1 Accent 4" w:semiHidden="0" w:uiPriority="67" w:unhideWhenUsed="0"/>
+    <w:lsdException w:name="Medium Grid 2 Accent 4" w:semiHidden="0" w:uiPriority="68" w:unhideWhenUsed="0"/>
+    <w:lsdException w:name="Medium Grid 3 Accent 4" w:semiHidden="0" w:uiPriority="69" w:unhideWhenUsed="0"/>
+    <w:lsdException w:name="Dark List Accent 4" w:semiHidden="0" w:uiPriority="70" w:unhideWhenUsed="0"/>
+    <w:lsdException w:name="Colorful Shading Accent 4" w:semiHidden="0" w:uiPriority="71" w:unhideWhenUsed="0"/>
+    <w:lsdException w:name="Colorful List Accent 4" w:semiHidden="0" w:uiPriority="72" w:unhideWhenUsed="0"/>
+    <w:lsdException w:name="Colorful Grid Accent 4" w:semiHidden="0" w:uiPriority="73" w:unhideWhenUsed="0"/>
+    <w:lsdException w:name="Light Shading Accent 5" w:semiHidden="0" w:uiPriority="60" w:unhideWhenUsed="0"/>
+    <w:lsdException w:name="Light List Accent 5" w:semiHidden="0" w:uiPriority="61" w:unhideWhenUsed="0"/>
+    <w:lsdException w:name="Light Grid Accent 5" w:semiHidden="0" w:uiPriority="62" w:unhideWhenUsed="0"/>
+    <w:lsdException w:name="Medium Shading 1 Accent 5" w:semiHidden="0" w:uiPriority="63" w:unhideWhenUsed="0"/>
+    <w:lsdException w:name="Medium Shading 2 Accent 5" w:semiHidden="0" w:uiPriority="64" w:unhideWhenUsed="0"/>
+    <w:lsdException w:name="Medium List 1 Accent 5" w:semiHidden="0" w:uiPriority="65" w:unhideWhenUsed="0"/>
+    <w:lsdException w:name="Medium List 2 Accent 5" w:semiHidden="0" w:uiPriority="66" w:unhideWhenUsed="0"/>
+    <w:lsdException w:name="Medium Grid 1 Accent 5" w:semiHidden="0" w:uiPriority="67" w:unhideWhenUsed="0"/>
+    <w:lsdException w:name="Medium Grid 2 Accent 5" w:semiHidden="0" w:uiPriority="68" w:unhideWhenUsed="0"/>
+    <w:lsdException w:name="Medium Grid 3 Accent 5" w:semiHidden="0" w:uiPriority="69" w:unhideWhenUsed="0"/>
+    <w:lsdException w:name="Dark List Accent 5" w:semiHidden="0" w:uiPriority="70" w:unhideWhenUsed="0"/>
+    <w:lsdException w:name="Colorful Shading Accent 5" w:semiHidden="0" w:uiPriority="71" w:unhideWhenUsed="0"/>
+    <w:lsdException w:name="Colorful List Accent 5" w:semiHidden="0" w:uiPriority="72" w:unhideWhenUsed="0"/>
+    <w:lsdException w:name="Colorful Grid Accent 5" w:semiHidden="0" w:uiPriority="73" w:unhideWhenUsed="0"/>
+    <w:lsdException w:name="Light Shading Accent 6" w:semiHidden="0" w:uiPriority="60" w:unhideWhenUsed="0"/>
+    <w:lsdException w:name="Light List Accent 6" w:semiHidden="0" w:uiPriority="61" w:unhideWhenUsed="0"/>
+    <w:lsdException w:name="Light Grid Accent 6" w:semiHidden="0" w:uiPriority="62" w:unhideWhenUsed="0"/>
+    <w:lsdException w:name="Medium Shading 1 Accent 6" w:semiHidden="0" w:uiPriority="63" w:unhideWhenUsed="0"/>
+    <w:lsdException w:name="Medium Shading 2 Accent 6" w:semiHidden="0" w:uiPriority="64" w:unhideWhenUsed="0"/>
+    <w:lsdException w:name="Medium List 1 Accent 6" w:semiHidden="0" w:uiPriority="65" w:unhideWhenUsed="0"/>
+    <w:lsdException w:name="Medium List 2 Accent 6" w:semiHidden="0" w:uiPriority="66" w:unhideWhenUsed="0"/>
+    <w:lsdException w:name="Medium Grid 1 Accent 6" w:semiHidden="0" w:uiPriority="67" w:unhideWhenUsed="0"/>
+    <w:lsdException w:name="Medium Grid 2 Accent 6" w:semiHidden="0" w:uiPriority="68" w:unhideWhenUsed="0"/>
+    <w:lsdException w:name="Medium Grid 3 Accent 6" w:semiHidden="0" w:uiPriority="69" w:unhideWhenUsed="0"/>
+    <w:lsdException w:name="Dark List Accent 6" w:semiHidden="0" w:uiPriority="70" w:unhideWhenUsed="0"/>
+    <w:lsdException w:name="Colorful Shading Accent 6" w:semiHidden="0" w:uiPriority="71" w:unhideWhenUsed="0"/>
+    <w:lsdException w:name="Colorful List Accent 6" w:semiHidden="0" w:uiPriority="72" w:unhideWhenUsed="0"/>
+    <w:lsdException w:name="Colorful Grid Accent 6" w:semiHidden="0" w:uiPriority="73" w:unhideWhenUsed="0"/>
+    <w:lsdException w:name="Subtle Emphasis" w:semiHidden="0" w:uiPriority="19" w:unhideWhenUsed="0" w:qFormat="1"/>
+    <w:lsdException w:name="Intense Emphasis" w:semiHidden="0" w:uiPriority="21" w:unhideWhenUsed="0" w:qFormat="1"/>
+    <w:lsdException w:name="Subtle Reference" w:semiHidden="0" w:uiPriority="31" w:unhideWhenUsed="0" w:qFormat="1"/>
+    <w:lsdException w:name="Intense Reference" w:semiHidden="0" w:uiPriority="32" w:unhideWhenUsed="0" w:qFormat="1"/>
+    <w:lsdException w:name="Book Title" w:semiHidden="0" w:uiPriority="33" w:unhideWhenUsed="0" w:qFormat="1"/>
+    <w:lsdException w:name="Bibliography" w:uiPriority="37"/>
+    <w:lsdException w:name="TOC Heading" w:uiPriority="39" w:qFormat="1"/>
+  </w:latentStyles>
+  <w:style w:type="paragraph" w:default="1" w:styleId="Normal">
+    <w:name w:val="Normal"/>
+    <w:qFormat/>
+  </w:style>
+  <w:style w:type="character" w:default="1" w:styleId="DefaultParagraphFont">
+    <w:name w:val="Default Paragraph Font"/>
+    <w:uiPriority w:val="1"/>
+    <w:semiHidden/>
+    <w:unhideWhenUsed/>
+  </w:style>
+  <w:style w:type="table" w:default="1" w:styleId="TableNormal">
+    <w:name w:val="Normal Table"/>
+    <w:uiPriority w:val="99"/>
+    <w:semiHidden/>
+    <w:unhideWhenUsed/>
+    <w:tblPr>
+      <w:tblInd w:w="0" w:type="dxa"/>
+      <w:tblCellMar>
+        <w:top w:w="0" w:type="dxa"/>
+        <w:left w:w="108" w:type="dxa"/>
+        <w:bottom w:w="0" w:type="dxa"/>
+        <w:right w:w="108" w:type="dxa"/>
+      </w:tblCellMar>
+    </w:tblPr>
+  </w:style>
+  <w:style w:type="numbering" w:default="1" w:styleId="NoList">
+    <w:name w:val="No List"/>
+    <w:uiPriority w:val="99"/>
+    <w:semiHidden/>
+    <w:unhideWhenUsed/>
+  </w:style>
+  <w:style w:type="character" w:styleId="PlaceholderText">
+    <w:name w:val="Placeholder Text"/>
+    <w:basedOn w:val="DefaultParagraphFont"/>
+    <w:uiPriority w:val="99"/>
+    <w:semiHidden/>
+    <w:rsid w:val="001E2CA7"/>
+    <w:rPr>
+      <w:color w:val="808080"/>
+    </w:rPr>
+  </w:style>
+</w:styles>
+</file>
+
+<file path=word/glossary/stylesWithEffects.xml><?xml version="1.0" encoding="utf-8"?>
+<w:styles xmlns:wpc="http://schemas.microsoft.com/office/word/2010/wordprocessingCanvas" xmlns:mc="http://schemas.openxmlformats.org/markup-compatibility/2006" xmlns:o="urn:schemas-microsoft-com:office:office" xmlns:r="http://schemas.openxmlformats.org/officeDocument/2006/relationships" xmlns:m="http://schemas.openxmlformats.org/officeDocument/2006/math" xmlns:v="urn:schemas-microsoft-com:vml" xmlns:wp14="http://schemas.microsoft.com/office/word/2010/wordprocessingDrawing" xmlns:wp="http://schemas.openxmlformats.org/drawingml/2006/wordprocessingDrawing" xmlns:w10="urn:schemas-microsoft-com:office:word" xmlns:w="http://schemas.openxmlformats.org/wordprocessingml/2006/main" xmlns:w14="http://schemas.microsoft.com/office/word/2010/wordml" xmlns:wpg="http://schemas.microsoft.com/office/word/2010/wordprocessingGroup" xmlns:wpi="http://schemas.microsoft.com/office/word/2010/wordprocessingInk" xmlns:wne="http://schemas.microsoft.com/office/word/2006/wordml" xmlns:wps="http://schemas.microsoft.com/office/word/2010/wordprocessingShape" mc:Ignorable="w14 wp14">
+  <w:docDefaults>
+    <w:rPrDefault>
+      <w:rPr>
+        <w:rFonts w:asciiTheme="minorHAnsi" w:eastAsiaTheme="minorEastAsia" w:hAnsiTheme="minorHAnsi" w:cstheme="minorBidi"/>
+        <w:sz w:val="22"/>
+        <w:szCs w:val="22"/>
+        <w:lang w:val="en-GB" w:eastAsia="en-GB" w:bidi="ar-SA"/>
+      </w:rPr>
+    </w:rPrDefault>
+    <w:pPrDefault>
+      <w:pPr>
+        <w:spacing w:after="200" w:line="276" w:lineRule="auto"/>
+      </w:pPr>
+    </w:pPrDefault>
+  </w:docDefaults>
+  <w:latentStyles w:defLockedState="0" w:defUIPriority="99" w:defSemiHidden="1" w:defUnhideWhenUsed="1" w:defQFormat="0" w:count="267">
+    <w:lsdException w:name="Normal" w:semiHidden="0" w:uiPriority="0" w:unhideWhenUsed="0" w:qFormat="1"/>
+    <w:lsdException w:name="heading 1" w:semiHidden="0" w:uiPriority="9" w:unhideWhenUsed="0" w:qFormat="1"/>
+    <w:lsdException w:name="heading 2" w:uiPriority="9" w:qFormat="1"/>
+    <w:lsdException w:name="heading 3" w:uiPriority="9" w:qFormat="1"/>
+    <w:lsdException w:name="heading 4" w:uiPriority="9" w:qFormat="1"/>
+    <w:lsdException w:name="heading 5" w:uiPriority="9" w:qFormat="1"/>
+    <w:lsdException w:name="heading 6" w:uiPriority="9" w:qFormat="1"/>
+    <w:lsdException w:name="heading 7" w:uiPriority="9" w:qFormat="1"/>
+    <w:lsdException w:name="heading 8" w:uiPriority="9" w:qFormat="1"/>
+    <w:lsdException w:name="heading 9" w:uiPriority="9" w:qFormat="1"/>
+    <w:lsdException w:name="toc 1" w:uiPriority="39"/>
+    <w:lsdException w:name="toc 2" w:uiPriority="39"/>
+    <w:lsdException w:name="toc 3" w:uiPriority="39"/>
+    <w:lsdException w:name="toc 4" w:uiPriority="39"/>
+    <w:lsdException w:name="toc 5" w:uiPriority="39"/>
+    <w:lsdException w:name="toc 6" w:uiPriority="39"/>
+    <w:lsdException w:name="toc 7" w:uiPriority="39"/>
+    <w:lsdException w:name="toc 8" w:uiPriority="39"/>
+    <w:lsdException w:name="toc 9" w:uiPriority="39"/>
+    <w:lsdException w:name="caption" w:uiPriority="35" w:qFormat="1"/>
+    <w:lsdException w:name="Title" w:semiHidden="0" w:uiPriority="10" w:unhideWhenUsed="0" w:qFormat="1"/>
+    <w:lsdException w:name="Default Paragraph Font" w:uiPriority="1"/>
+    <w:lsdException w:name="Subtitle" w:semiHidden="0" w:uiPriority="11" w:unhideWhenUsed="0" w:qFormat="1"/>
+    <w:lsdException w:name="Strong" w:semiHidden="0" w:uiPriority="22" w:unhideWhenUsed="0" w:qFormat="1"/>
+    <w:lsdException w:name="Emphasis" w:semiHidden="0" w:uiPriority="20" w:unhideWhenUsed="0" w:qFormat="1"/>
+    <w:lsdException w:name="Table Grid" w:semiHidden="0" w:uiPriority="59" w:unhideWhenUsed="0"/>
+    <w:lsdException w:name="Placeholder Text" w:unhideWhenUsed="0"/>
+    <w:lsdException w:name="No Spacing" w:semiHidden="0" w:uiPriority="1" w:unhideWhenUsed="0" w:qFormat="1"/>
+    <w:lsdException w:name="Light Shading" w:semiHidden="0" w:uiPriority="60" w:unhideWhenUsed="0"/>
+    <w:lsdException w:name="Light List" w:semiHidden="0" w:uiPriority="61" w:unhideWhenUsed="0"/>
+    <w:lsdException w:name="Light Grid" w:semiHidden="0" w:uiPriority="62" w:unhideWhenUsed="0"/>
+    <w:lsdException w:name="Medium Shading 1" w:semiHidden="0" w:uiPriority="63" w:unhideWhenUsed="0"/>
+    <w:lsdException w:name="Medium Shading 2" w:semiHidden="0" w:uiPriority="64" w:unhideWhenUsed="0"/>
+    <w:lsdException w:name="Medium List 1" w:semiHidden="0" w:uiPriority="65" w:unhideWhenUsed="0"/>
+    <w:lsdException w:name="Medium List 2" w:semiHidden="0" w:uiPriority="66" w:unhideWhenUsed="0"/>
+    <w:lsdException w:name="Medium Grid 1" w:semiHidden="0" w:uiPriority="67" w:unhideWhenUsed="0"/>
+    <w:lsdException w:name="Medium Grid 2" w:semiHidden="0" w:uiPriority="68" w:unhideWhenUsed="0"/>
+    <w:lsdException w:name="Medium Grid 3" w:semiHidden="0" w:uiPriority="69" w:unhideWhenUsed="0"/>
+    <w:lsdException w:name="Dark List" w:semiHidden="0" w:uiPriority="70" w:unhideWhenUsed="0"/>
+    <w:lsdException w:name="Colorful Shading" w:semiHidden="0" w:uiPriority="71" w:unhideWhenUsed="0"/>
+    <w:lsdException w:name="Colorful List" w:semiHidden="0" w:uiPriority="72" w:unhideWhenUsed="0"/>
+    <w:lsdException w:name="Colorful Grid" w:semiHidden="0" w:uiPriority="73" w:unhideWhenUsed="0"/>
+    <w:lsdException w:name="Light Shading Accent 1" w:semiHidden="0" w:uiPriority="60" w:unhideWhenUsed="0"/>
+    <w:lsdException w:name="Light List Accent 1" w:semiHidden="0" w:uiPriority="61" w:unhideWhenUsed="0"/>
+    <w:lsdException w:name="Light Grid Accent 1" w:semiHidden="0" w:uiPriority="62" w:unhideWhenUsed="0"/>
+    <w:lsdException w:name="Medium Shading 1 Accent 1" w:semiHidden="0" w:uiPriority="63" w:unhideWhenUsed="0"/>
+    <w:lsdException w:name="Medium Shading 2 Accent 1" w:semiHidden="0" w:uiPriority="64" w:unhideWhenUsed="0"/>
+    <w:lsdException w:name="Medium List 1 Accent 1" w:semiHidden="0" w:uiPriority="65" w:unhideWhenUsed="0"/>
+    <w:lsdException w:name="Revision" w:unhideWhenUsed="0"/>
+    <w:lsdException w:name="List Paragraph" w:semiHidden="0" w:uiPriority="34" w:unhideWhenUsed="0" w:qFormat="1"/>
+    <w:lsdException w:name="Quote" w:semiHidden="0" w:uiPriority="29" w:unhideWhenUsed="0" w:qFormat="1"/>
+    <w:lsdException w:name="Intense Quote" w:semiHidden="0" w:uiPriority="30" w:unhideWhenUsed="0" w:qFormat="1"/>
+    <w:lsdException w:name="Medium List 2 Accent 1" w:semiHidden="0" w:uiPriority="66" w:unhideWhenUsed="0"/>
+    <w:lsdException w:name="Medium Grid 1 Accent 1" w:semiHidden="0" w:uiPriority="67" w:unhideWhenUsed="0"/>
+    <w:lsdException w:name="Medium Grid 2 Accent 1" w:semiHidden="0" w:uiPriority="68" w:unhideWhenUsed="0"/>
+    <w:lsdException w:name="Medium Grid 3 Accent 1" w:semiHidden="0" w:uiPriority="69" w:unhideWhenUsed="0"/>
+    <w:lsdException w:name="Dark List Accent 1" w:semiHidden="0" w:uiPriority="70" w:unhideWhenUsed="0"/>
+    <w:lsdException w:name="Colorful Shading Accent 1" w:semiHidden="0" w:uiPriority="71" w:unhideWhenUsed="0"/>
+    <w:lsdException w:name="Colorful List Accent 1" w:semiHidden="0" w:uiPriority="72" w:unhideWhenUsed="0"/>
+    <w:lsdException w:name="Colorful Grid Accent 1" w:semiHidden="0" w:uiPriority="73" w:unhideWhenUsed="0"/>
+    <w:lsdException w:name="Light Shading Accent 2" w:semiHidden="0" w:uiPriority="60" w:unhideWhenUsed="0"/>
+    <w:lsdException w:name="Light List Accent 2" w:semiHidden="0" w:uiPriority="61" w:unhideWhenUsed="0"/>
+    <w:lsdException w:name="Light Grid Accent 2" w:semiHidden="0" w:uiPriority="62" w:unhideWhenUsed="0"/>
+    <w:lsdException w:name="Medium Shading 1 Accent 2" w:semiHidden="0" w:uiPriority="63" w:unhideWhenUsed="0"/>
+    <w:lsdException w:name="Medium Shading 2 Accent 2" w:semiHidden="0" w:uiPriority="64" w:unhideWhenUsed="0"/>
+    <w:lsdException w:name="Medium List 1 Accent 2" w:semiHidden="0" w:uiPriority="65" w:unhideWhenUsed="0"/>
+    <w:lsdException w:name="Medium List 2 Accent 2" w:semiHidden="0" w:uiPriority="66" w:unhideWhenUsed="0"/>
+    <w:lsdException w:name="Medium Grid 1 Accent 2" w:semiHidden="0" w:uiPriority="67" w:unhideWhenUsed="0"/>
+    <w:lsdException w:name="Medium Grid 2 Accent 2" w:semiHidden="0" w:uiPriority="68" w:unhideWhenUsed="0"/>
+    <w:lsdException w:name="Medium Grid 3 Accent 2" w:semiHidden="0" w:uiPriority="69" w:unhideWhenUsed="0"/>
+    <w:lsdException w:name="Dark List Accent 2" w:semiHidden="0" w:uiPriority="70" w:unhideWhenUsed="0"/>
+    <w:lsdException w:name="Colorful Shading Accent 2" w:semiHidden="0" w:uiPriority="71" w:unhideWhenUsed="0"/>
+    <w:lsdException w:name="Colorful List Accent 2" w:semiHidden="0" w:uiPriority="72" w:unhideWhenUsed="0"/>
+    <w:lsdException w:name="Colorful Grid Accent 2" w:semiHidden="0" w:uiPriority="73" w:unhideWhenUsed="0"/>
+    <w:lsdException w:name="Light Shading Accent 3" w:semiHidden="0" w:uiPriority="60" w:unhideWhenUsed="0"/>
+    <w:lsdException w:name="Light List Accent 3" w:semiHidden="0" w:uiPriority="61" w:unhideWhenUsed="0"/>
+    <w:lsdException w:name="Light Grid Accent 3" w:semiHidden="0" w:uiPriority="62" w:unhideWhenUsed="0"/>
+    <w:lsdException w:name="Medium Shading 1 Accent 3" w:semiHidden="0" w:uiPriority="63" w:unhideWhenUsed="0"/>
+    <w:lsdException w:name="Medium Shading 2 Accent 3" w:semiHidden="0" w:uiPriority="64" w:unhideWhenUsed="0"/>
+    <w:lsdException w:name="Medium List 1 Accent 3" w:semiHidden="0" w:uiPriority="65" w:unhideWhenUsed="0"/>
+    <w:lsdException w:name="Medium List 2 Accent 3" w:semiHidden="0" w:uiPriority="66" w:unhideWhenUsed="0"/>
+    <w:lsdException w:name="Medium Grid 1 Accent 3" w:semiHidden="0" w:uiPriority="67" w:unhideWhenUsed="0"/>
+    <w:lsdException w:name="Medium Grid 2 Accent 3" w:semiHidden="0" w:uiPriority="68" w:unhideWhenUsed="0"/>
+    <w:lsdException w:name="Medium Grid 3 Accent 3" w:semiHidden="0" w:uiPriority="69" w:unhideWhenUsed="0"/>
+    <w:lsdException w:name="Dark List Accent 3" w:semiHidden="0" w:uiPriority="70" w:unhideWhenUsed="0"/>
+    <w:lsdException w:name="Colorful Shading Accent 3" w:semiHidden="0" w:uiPriority="71" w:unhideWhenUsed="0"/>
+    <w:lsdException w:name="Colorful List Accent 3" w:semiHidden="0" w:uiPriority="72" w:unhideWhenUsed="0"/>
+    <w:lsdException w:name="Colorful Grid Accent 3" w:semiHidden="0" w:uiPriority="73" w:unhideWhenUsed="0"/>
+    <w:lsdException w:name="Light Shading Accent 4" w:semiHidden="0" w:uiPriority="60" w:unhideWhenUsed="0"/>
+    <w:lsdException w:name="Light List Accent 4" w:semiHidden="0" w:uiPriority="61" w:unhideWhenUsed="0"/>
+    <w:lsdException w:name="Light Grid Accent 4" w:semiHidden="0" w:uiPriority="62" w:unhideWhenUsed="0"/>
+    <w:lsdException w:name="Medium Shading 1 Accent 4" w:semiHidden="0" w:uiPriority="63" w:unhideWhenUsed="0"/>
+    <w:lsdException w:name="Medium Shading 2 Accent 4" w:semiHidden="0" w:uiPriority="64" w:unhideWhenUsed="0"/>
+    <w:lsdException w:name="Medium List 1 Accent 4" w:semiHidden="0" w:uiPriority="65" w:unhideWhenUsed="0"/>
+    <w:lsdException w:name="Medium List 2 Accent 4" w:semiHidden="0" w:uiPriority="66" w:unhideWhenUsed="0"/>
+    <w:lsdException w:name="Medium Grid 1 Accent 4" w:semiHidden="0" w:uiPriority="67" w:unhideWhenUsed="0"/>
+    <w:lsdException w:name="Medium Grid 2 Accent 4" w:semiHidden="0" w:uiPriority="68" w:unhideWhenUsed="0"/>
+    <w:lsdException w:name="Medium Grid 3 Accent 4" w:semiHidden="0" w:uiPriority="69" w:unhideWhenUsed="0"/>
+    <w:lsdException w:name="Dark List Accent 4" w:semiHidden="0" w:uiPriority="70" w:unhideWhenUsed="0"/>
+    <w:lsdException w:name="Colorful Shading Accent 4" w:semiHidden="0" w:uiPriority="71" w:unhideWhenUsed="0"/>
+    <w:lsdException w:name="Colorful List Accent 4" w:semiHidden="0" w:uiPriority="72" w:unhideWhenUsed="0"/>
+    <w:lsdException w:name="Colorful Grid Accent 4" w:semiHidden="0" w:uiPriority="73" w:unhideWhenUsed="0"/>
+    <w:lsdException w:name="Light Shading Accent 5" w:semiHidden="0" w:uiPriority="60" w:unhideWhenUsed="0"/>
+    <w:lsdException w:name="Light List Accent 5" w:semiHidden="0" w:uiPriority="61" w:unhideWhenUsed="0"/>
+    <w:lsdException w:name="Light Grid Accent 5" w:semiHidden="0" w:uiPriority="62" w:unhideWhenUsed="0"/>
+    <w:lsdException w:name="Medium Shading 1 Accent 5" w:semiHidden="0" w:uiPriority="63" w:unhideWhenUsed="0"/>
+    <w:lsdException w:name="Medium Shading 2 Accent 5" w:semiHidden="0" w:uiPriority="64" w:unhideWhenUsed="0"/>
+    <w:lsdException w:name="Medium List 1 Accent 5" w:semiHidden="0" w:uiPriority="65" w:unhideWhenUsed="0"/>
+    <w:lsdException w:name="Medium List 2 Accent 5" w:semiHidden="0" w:uiPriority="66" w:unhideWhenUsed="0"/>
+    <w:lsdException w:name="Medium Grid 1 Accent 5" w:semiHidden="0" w:uiPriority="67" w:unhideWhenUsed="0"/>
+    <w:lsdException w:name="Medium Grid 2 Accent 5" w:semiHidden="0" w:uiPriority="68" w:unhideWhenUsed="0"/>
+    <w:lsdException w:name="Medium Grid 3 Accent 5" w:semiHidden="0" w:uiPriority="69" w:unhideWhenUsed="0"/>
+    <w:lsdException w:name="Dark List Accent 5" w:semiHidden="0" w:uiPriority="70" w:unhideWhenUsed="0"/>
+    <w:lsdException w:name="Colorful Shading Accent 5" w:semiHidden="0" w:uiPriority="71" w:unhideWhenUsed="0"/>
+    <w:lsdException w:name="Colorful List Accent 5" w:semiHidden="0" w:uiPriority="72" w:unhideWhenUsed="0"/>
+    <w:lsdException w:name="Colorful Grid Accent 5" w:semiHidden="0" w:uiPriority="73" w:unhideWhenUsed="0"/>
+    <w:lsdException w:name="Light Shading Accent 6" w:semiHidden="0" w:uiPriority="60" w:unhideWhenUsed="0"/>
+    <w:lsdException w:name="Light List Accent 6" w:semiHidden="0" w:uiPriority="61" w:unhideWhenUsed="0"/>
+    <w:lsdException w:name="Light Grid Accent 6" w:semiHidden="0" w:uiPriority="62" w:unhideWhenUsed="0"/>
+    <w:lsdException w:name="Medium Shading 1 Accent 6" w:semiHidden="0" w:uiPriority="63" w:unhideWhenUsed="0"/>
+    <w:lsdException w:name="Medium Shading 2 Accent 6" w:semiHidden="0" w:uiPriority="64" w:unhideWhenUsed="0"/>
+    <w:lsdException w:name="Medium List 1 Accent 6" w:semiHidden="0" w:uiPriority="65" w:unhideWhenUsed="0"/>
+    <w:lsdException w:name="Medium List 2 Accent 6" w:semiHidden="0" w:uiPriority="66" w:unhideWhenUsed="0"/>
+    <w:lsdException w:name="Medium Grid 1 Accent 6" w:semiHidden="0" w:uiPriority="67" w:unhideWhenUsed="0"/>
+    <w:lsdException w:name="Medium Grid 2 Accent 6" w:semiHidden="0" w:uiPriority="68" w:unhideWhenUsed="0"/>
+    <w:lsdException w:name="Medium Grid 3 Accent 6" w:semiHidden="0" w:uiPriority="69" w:unhideWhenUsed="0"/>
+    <w:lsdException w:name="Dark List Accent 6" w:semiHidden="0" w:uiPriority="70" w:unhideWhenUsed="0"/>
+    <w:lsdException w:name="Colorful Shading Accent 6" w:semiHidden="0" w:uiPriority="71" w:unhideWhenUsed="0"/>
+    <w:lsdException w:name="Colorful List Accent 6" w:semiHidden="0" w:uiPriority="72" w:unhideWhenUsed="0"/>
+    <w:lsdException w:name="Colorful Grid Accent 6" w:semiHidden="0" w:uiPriority="73" w:unhideWhenUsed="0"/>
+    <w:lsdException w:name="Subtle Emphasis" w:semiHidden="0" w:uiPriority="19" w:unhideWhenUsed="0" w:qFormat="1"/>
+    <w:lsdException w:name="Intense Emphasis" w:semiHidden="0" w:uiPriority="21" w:unhideWhenUsed="0" w:qFormat="1"/>
+    <w:lsdException w:name="Subtle Reference" w:semiHidden="0" w:uiPriority="31" w:unhideWhenUsed="0" w:qFormat="1"/>
+    <w:lsdException w:name="Intense Reference" w:semiHidden="0" w:uiPriority="32" w:unhideWhenUsed="0" w:qFormat="1"/>
+    <w:lsdException w:name="Book Title" w:semiHidden="0" w:uiPriority="33" w:unhideWhenUsed="0" w:qFormat="1"/>
+    <w:lsdException w:name="Bibliography" w:uiPriority="37"/>
+    <w:lsdException w:name="TOC Heading" w:uiPriority="39" w:qFormat="1"/>
+  </w:latentStyles>
+  <w:style w:type="paragraph" w:default="1" w:styleId="Normal">
+    <w:name w:val="Normal"/>
+    <w:qFormat/>
+  </w:style>
+  <w:style w:type="character" w:default="1" w:styleId="DefaultParagraphFont">
+    <w:name w:val="Default Paragraph Font"/>
+    <w:uiPriority w:val="1"/>
+    <w:semiHidden/>
+    <w:unhideWhenUsed/>
+  </w:style>
+  <w:style w:type="table" w:default="1" w:styleId="TableNormal">
+    <w:name w:val="Normal Table"/>
+    <w:uiPriority w:val="99"/>
+    <w:semiHidden/>
+    <w:unhideWhenUsed/>
+    <w:tblPr>
+      <w:tblInd w:w="0" w:type="dxa"/>
+      <w:tblCellMar>
+        <w:top w:w="0" w:type="dxa"/>
+        <w:left w:w="108" w:type="dxa"/>
+        <w:bottom w:w="0" w:type="dxa"/>
+        <w:right w:w="108" w:type="dxa"/>
+      </w:tblCellMar>
+    </w:tblPr>
+  </w:style>
+  <w:style w:type="numbering" w:default="1" w:styleId="NoList">
+    <w:name w:val="No List"/>
+    <w:uiPriority w:val="99"/>
+    <w:semiHidden/>
+    <w:unhideWhenUsed/>
+  </w:style>
+  <w:style w:type="character" w:styleId="PlaceholderText">
+    <w:name w:val="Placeholder Text"/>
+    <w:basedOn w:val="DefaultParagraphFont"/>
+    <w:uiPriority w:val="99"/>
+    <w:semiHidden/>
+    <w:rsid w:val="001E2CA7"/>
+    <w:rPr>
+      <w:color w:val="808080"/>
+    </w:rPr>
+  </w:style>
+</w:styles>
+</file>
+
+<file path=word/glossary/webSettings.xml><?xml version="1.0" encoding="utf-8"?>
+<w:webSettings xmlns:mc="http://schemas.openxmlformats.org/markup-compatibility/2006" xmlns:r="http://schemas.openxmlformats.org/officeDocument/2006/relationships" xmlns:w="http://schemas.openxmlformats.org/wordprocessingml/2006/main" xmlns:w14="http://schemas.microsoft.com/office/word/2010/wordml" mc:Ignorable="w14">
+  <w:optimizeForBrowser/>
+  <w:allowPNG/>
+</w:webSettings>
 </file>
 
 <file path=word/theme/theme1.xml><?xml version="1.0" encoding="utf-8"?>
@@ -11859,7 +15082,7 @@
   <a:extraClrSchemeLst/>
   <a:extLst>
     <a:ext uri="{05A4C25C-085E-4340-85A3-A5531E510DB2}">
-      <thm15:themeFamily xmlns:thm15="http://schemas.microsoft.com/office/thememl/2012/main" xmlns="" name="Office Theme" id="{62F939B6-93AF-4DB8-9C6B-D6C7DFDC589F}" vid="{4A3C46E8-61CC-4603-A589-7422A47A8E4A}"/>
+      <thm15:themeFamily xmlns="" xmlns:thm15="http://schemas.microsoft.com/office/thememl/2012/main" name="Office Theme" id="{62F939B6-93AF-4DB8-9C6B-D6C7DFDC589F}" vid="{4A3C46E8-61CC-4603-A589-7422A47A8E4A}"/>
     </a:ext>
   </a:extLst>
 </a:theme>
@@ -11889,7 +15112,7 @@
 </file>
 
 <file path=customXml/itemProps2.xml><?xml version="1.0" encoding="utf-8"?>
-<ds:datastoreItem xmlns:ds="http://schemas.openxmlformats.org/officeDocument/2006/customXml" ds:itemID="{941F76B0-9A79-4D13-971E-5B03BE2C5A99}">
+<ds:datastoreItem xmlns:ds="http://schemas.openxmlformats.org/officeDocument/2006/customXml" ds:itemID="{BDCEE2F8-1B9F-42D3-B648-4445B8BD2153}">
   <ds:schemaRefs>
     <ds:schemaRef ds:uri="http://schemas.openxmlformats.org/officeDocument/2006/bibliography"/>
   </ds:schemaRefs>

</xml_diff>